<commit_message>
All sims are done, starting to get through the plots
</commit_message>
<xml_diff>
--- a/TagGrowth.docx
+++ b/TagGrowth.docx
@@ -916,7 +916,43 @@
           <w:sz w:val="24"/>
           <w:szCs w:val="24"/>
         </w:rPr>
-        <w:t>We conclude by recommending further research to additionally estimate temporal and spatial variation in growth rates.  Estimating the relative magnitude of multiple sources of growth variation will improve our ability to assess the sensitivity of existing population models to growth variation, as well as to understand the range of variation exhibited by wild marine populations.</w:t>
+        <w:t xml:space="preserve">We conclude by recommending further research to additionally estimate </w:t>
+      </w:r>
+      <w:del w:id="0" w:author="darcy" w:date="2015-05-28T15:58:00Z">
+        <w:r>
+          <w:rPr>
+            <w:rFonts w:ascii="Times New Roman" w:hAnsi="Times New Roman" w:cs="Times New Roman"/>
+            <w:sz w:val="24"/>
+            <w:szCs w:val="24"/>
+          </w:rPr>
+          <w:delText xml:space="preserve">temporal </w:delText>
+        </w:r>
+      </w:del>
+      <w:ins w:id="1" w:author="darcy" w:date="2015-05-28T15:58:00Z">
+        <w:r>
+          <w:rPr>
+            <w:rFonts w:ascii="Times New Roman" w:hAnsi="Times New Roman" w:cs="Times New Roman"/>
+            <w:sz w:val="24"/>
+            <w:szCs w:val="24"/>
+          </w:rPr>
+          <w:t>seasonal</w:t>
+        </w:r>
+        <w:r>
+          <w:rPr>
+            <w:rFonts w:ascii="Times New Roman" w:hAnsi="Times New Roman" w:cs="Times New Roman"/>
+            <w:sz w:val="24"/>
+            <w:szCs w:val="24"/>
+          </w:rPr>
+          <w:t xml:space="preserve"> </w:t>
+        </w:r>
+      </w:ins>
+      <w:r>
+        <w:rPr>
+          <w:rFonts w:ascii="Times New Roman" w:hAnsi="Times New Roman" w:cs="Times New Roman"/>
+          <w:sz w:val="24"/>
+          <w:szCs w:val="24"/>
+        </w:rPr>
+        <w:t>and spatial variation in growth rates.  Estimating the relative magnitude of multiple sources of growth variation will improve our ability to assess the sensitivity of existing population models to growth variation, as well as to understand the range of variation exhibited by wild marine populations.</w:t>
       </w:r>
     </w:p>
     <w:p>
@@ -1101,7 +1137,7 @@
         </w:rPr>
         <w:t xml:space="preserve">Variation in growth rates </w:t>
       </w:r>
-      <w:ins w:id="0" w:author="darcy" w:date="2015-05-23T18:58:00Z">
+      <w:ins w:id="2" w:author="darcy" w:date="2015-05-23T18:58:00Z">
         <w:r>
           <w:rPr>
             <w:rFonts w:ascii="Times New Roman" w:hAnsi="Times New Roman" w:cs="Times New Roman"/>
@@ -1119,7 +1155,7 @@
         </w:rPr>
         <w:t>has been discussed for over 100 years</w:t>
       </w:r>
-      <w:del w:id="1" w:author="darcy" w:date="2015-05-23T18:58:00Z">
+      <w:del w:id="3" w:author="darcy" w:date="2015-05-23T18:58:00Z">
         <w:r>
           <w:rPr>
             <w:rFonts w:ascii="Times New Roman" w:hAnsi="Times New Roman" w:cs="Times New Roman"/>
@@ -1143,17 +1179,7 @@
           <w:sz w:val="24"/>
           <w:szCs w:val="24"/>
         </w:rPr>
-        <w:t>Growth in fishes arises from complex behavioral trade-offs for each individual in a population.  Growth (measured as an increase in standard length) arises from the allocation of energy between increased size (length) and inc</w:t>
-      </w:r>
-      <w:bookmarkStart w:id="2" w:name="_GoBack"/>
-      <w:bookmarkEnd w:id="2"/>
-      <w:r>
-        <w:rPr>
-          <w:rFonts w:ascii="Times New Roman" w:hAnsi="Times New Roman" w:cs="Times New Roman"/>
-          <w:sz w:val="24"/>
-          <w:szCs w:val="24"/>
-        </w:rPr>
-        <w:t>reased conditi</w:t>
+        <w:t>Growth in fishes arises from complex behavioral trade-offs for each individual in a population.  Growth (measured as an increase in standard length) arises from the allocation of energy between increased size (length) and increased conditi</w:t>
       </w:r>
       <w:r>
         <w:rPr>
@@ -1258,7 +1284,7 @@
         </w:rPr>
         <w:t>.  Similarly, changes in survival rates (via fishery harvest) may favor earlier maturation, thus affecting</w:t>
       </w:r>
-      <w:ins w:id="3" w:author="darcy" w:date="2015-05-23T19:02:00Z">
+      <w:ins w:id="4" w:author="darcy" w:date="2015-05-23T19:02:00Z">
         <w:r>
           <w:rPr>
             <w:rFonts w:ascii="Times New Roman" w:hAnsi="Times New Roman" w:cs="Times New Roman"/>
@@ -1268,7 +1294,7 @@
           <w:t xml:space="preserve"> growth by al</w:t>
         </w:r>
       </w:ins>
-      <w:ins w:id="4" w:author="darcy" w:date="2015-05-23T19:03:00Z">
+      <w:ins w:id="5" w:author="darcy" w:date="2015-05-23T19:03:00Z">
         <w:r>
           <w:rPr>
             <w:rFonts w:ascii="Times New Roman" w:hAnsi="Times New Roman" w:cs="Times New Roman"/>
@@ -1317,7 +1343,7 @@
         </w:rPr>
         <w:tab/>
       </w:r>
-      <w:ins w:id="5" w:author="darcy" w:date="2015-05-19T12:26:00Z">
+      <w:ins w:id="6" w:author="darcy" w:date="2015-05-19T12:26:00Z">
         <w:r>
           <w:rPr>
             <w:rFonts w:ascii="Times New Roman" w:hAnsi="Times New Roman" w:cs="Times New Roman"/>
@@ -1335,7 +1361,7 @@
           <w:t xml:space="preserve">n one year than </w:t>
         </w:r>
       </w:ins>
-      <w:ins w:id="6" w:author="darcy" w:date="2015-05-23T19:05:00Z">
+      <w:ins w:id="7" w:author="darcy" w:date="2015-05-23T19:05:00Z">
         <w:r>
           <w:rPr>
             <w:rFonts w:ascii="Times New Roman" w:hAnsi="Times New Roman" w:cs="Times New Roman"/>
@@ -1345,7 +1371,7 @@
           <w:t xml:space="preserve">in </w:t>
         </w:r>
       </w:ins>
-      <w:ins w:id="7" w:author="darcy" w:date="2015-05-19T12:26:00Z">
+      <w:ins w:id="8" w:author="darcy" w:date="2015-05-19T12:26:00Z">
         <w:r>
           <w:rPr>
             <w:rFonts w:ascii="Times New Roman" w:hAnsi="Times New Roman" w:cs="Times New Roman"/>
@@ -1355,7 +1381,7 @@
           <w:t>another year)</w:t>
         </w:r>
       </w:ins>
-      <w:ins w:id="8" w:author="darcy" w:date="2015-05-18T06:30:00Z">
+      <w:ins w:id="9" w:author="darcy" w:date="2015-05-18T06:30:00Z">
         <w:r>
           <w:rPr>
             <w:rFonts w:ascii="Times New Roman" w:hAnsi="Times New Roman" w:cs="Times New Roman"/>
@@ -1365,7 +1391,7 @@
           <w:t xml:space="preserve">. </w:t>
         </w:r>
       </w:ins>
-      <w:ins w:id="9" w:author="darcy" w:date="2015-05-19T12:31:00Z">
+      <w:ins w:id="10" w:author="darcy" w:date="2015-05-19T12:31:00Z">
         <w:r>
           <w:rPr>
             <w:rFonts w:ascii="Times New Roman" w:hAnsi="Times New Roman" w:cs="Times New Roman"/>
@@ -1498,7 +1524,7 @@
         </w:rPr>
         <w:t xml:space="preserve">.  </w:t>
       </w:r>
-      <w:del w:id="10" w:author="darcy" w:date="2015-05-23T19:08:00Z">
+      <w:del w:id="11" w:author="darcy" w:date="2015-05-23T19:08:00Z">
         <w:r>
           <w:rPr>
             <w:rFonts w:ascii="Times New Roman" w:hAnsi="Times New Roman" w:cs="Times New Roman"/>
@@ -1508,7 +1534,7 @@
           <w:delText>For example</w:delText>
         </w:r>
       </w:del>
-      <w:ins w:id="11" w:author="darcy" w:date="2015-05-23T19:08:00Z">
+      <w:ins w:id="12" w:author="darcy" w:date="2015-05-23T19:08:00Z">
         <w:r>
           <w:rPr>
             <w:rFonts w:ascii="Times New Roman" w:hAnsi="Times New Roman" w:cs="Times New Roman"/>
@@ -1526,7 +1552,7 @@
         </w:rPr>
         <w:t>, persistent differences in growth rate, combined with size-selective harvest</w:t>
       </w:r>
-      <w:ins w:id="12" w:author="darcy" w:date="2015-05-23T19:17:00Z">
+      <w:ins w:id="13" w:author="darcy" w:date="2015-05-23T19:17:00Z">
         <w:r>
           <w:rPr>
             <w:rFonts w:ascii="Times New Roman" w:hAnsi="Times New Roman" w:cs="Times New Roman"/>
@@ -1544,7 +1570,7 @@
         </w:rPr>
         <w:t xml:space="preserve">, </w:t>
       </w:r>
-      <w:del w:id="13" w:author="darcy" w:date="2015-05-23T17:49:00Z">
+      <w:del w:id="14" w:author="darcy" w:date="2015-05-23T17:49:00Z">
         <w:r>
           <w:rPr>
             <w:rFonts w:ascii="Times New Roman" w:hAnsi="Times New Roman" w:cs="Times New Roman"/>
@@ -1554,7 +1580,7 @@
           <w:delText xml:space="preserve">will </w:delText>
         </w:r>
       </w:del>
-      <w:ins w:id="14" w:author="darcy" w:date="2015-05-23T17:49:00Z">
+      <w:ins w:id="15" w:author="darcy" w:date="2015-05-23T17:49:00Z">
         <w:r>
           <w:rPr>
             <w:rFonts w:ascii="Times New Roman" w:hAnsi="Times New Roman" w:cs="Times New Roman"/>
@@ -1653,17 +1679,37 @@
         </w:rPr>
         <w:t xml:space="preserve">.  </w:t>
       </w:r>
-      <w:ins w:id="15" w:author="darcy" w:date="2015-05-23T19:10:00Z">
-        <w:r>
-          <w:rPr>
-            <w:rFonts w:ascii="Times New Roman" w:hAnsi="Times New Roman" w:cs="Times New Roman"/>
-            <w:sz w:val="24"/>
-            <w:szCs w:val="24"/>
-          </w:rPr>
-          <w:t>In this way f</w:t>
+      <w:ins w:id="16" w:author="darcy" w:date="2015-05-23T19:10:00Z">
+        <w:r>
+          <w:rPr>
+            <w:rFonts w:ascii="Times New Roman" w:hAnsi="Times New Roman" w:cs="Times New Roman"/>
+            <w:sz w:val="24"/>
+            <w:szCs w:val="24"/>
+          </w:rPr>
+          <w:t>In this way</w:t>
         </w:r>
       </w:ins>
-      <w:del w:id="16" w:author="darcy" w:date="2015-05-23T19:10:00Z">
+      <w:ins w:id="17" w:author="darcy" w:date="2015-05-28T16:00:00Z">
+        <w:r>
+          <w:rPr>
+            <w:rFonts w:ascii="Times New Roman" w:hAnsi="Times New Roman" w:cs="Times New Roman"/>
+            <w:sz w:val="24"/>
+            <w:szCs w:val="24"/>
+          </w:rPr>
+          <w:t>,</w:t>
+        </w:r>
+      </w:ins>
+      <w:ins w:id="18" w:author="darcy" w:date="2015-05-23T19:10:00Z">
+        <w:r>
+          <w:rPr>
+            <w:rFonts w:ascii="Times New Roman" w:hAnsi="Times New Roman" w:cs="Times New Roman"/>
+            <w:sz w:val="24"/>
+            <w:szCs w:val="24"/>
+          </w:rPr>
+          <w:t xml:space="preserve"> f</w:t>
+        </w:r>
+      </w:ins>
+      <w:del w:id="19" w:author="darcy" w:date="2015-05-23T19:10:00Z">
         <w:r>
           <w:rPr>
             <w:rFonts w:ascii="Times New Roman" w:hAnsi="Times New Roman" w:cs="Times New Roman"/>
@@ -1681,7 +1727,7 @@
         </w:rPr>
         <w:t>ailure to account for persistent differences in growth rate can lead to biased estimation of average growth rates in wild populations</w:t>
       </w:r>
-      <w:ins w:id="17" w:author="darcy" w:date="2015-05-23T19:10:00Z">
+      <w:ins w:id="20" w:author="darcy" w:date="2015-05-23T19:10:00Z">
         <w:r>
           <w:rPr>
             <w:rFonts w:ascii="Times New Roman" w:hAnsi="Times New Roman" w:cs="Times New Roman"/>
@@ -1691,7 +1737,7 @@
           <w:t>;</w:t>
         </w:r>
       </w:ins>
-      <w:del w:id="18" w:author="darcy" w:date="2015-05-23T19:10:00Z">
+      <w:del w:id="21" w:author="darcy" w:date="2015-05-23T19:10:00Z">
         <w:r>
           <w:rPr>
             <w:rFonts w:ascii="Times New Roman" w:hAnsi="Times New Roman" w:cs="Times New Roman"/>
@@ -1709,7 +1755,7 @@
         </w:rPr>
         <w:t xml:space="preserve"> population dynamics models are increasingly </w:t>
       </w:r>
-      <w:ins w:id="19" w:author="darcy" w:date="2015-05-23T19:11:00Z">
+      <w:ins w:id="22" w:author="darcy" w:date="2015-05-23T19:11:00Z">
         <w:r>
           <w:rPr>
             <w:rFonts w:ascii="Times New Roman" w:hAnsi="Times New Roman" w:cs="Times New Roman"/>
@@ -1791,6 +1837,7 @@
         </w:tabs>
         <w:spacing w:after="0" w:line="480" w:lineRule="auto"/>
         <w:rPr>
+          <w:ins w:id="23" w:author="darcy" w:date="2015-05-28T16:01:00Z"/>
           <w:rFonts w:ascii="Times New Roman" w:hAnsi="Times New Roman" w:cs="Times New Roman"/>
           <w:sz w:val="24"/>
           <w:szCs w:val="24"/>
@@ -1804,7 +1851,7 @@
         </w:rPr>
         <w:tab/>
       </w:r>
-      <w:del w:id="20" w:author="darcy" w:date="2015-05-23T19:42:00Z">
+      <w:del w:id="24" w:author="darcy" w:date="2015-05-23T19:42:00Z">
         <w:r>
           <w:rPr>
             <w:rFonts w:ascii="Times New Roman" w:hAnsi="Times New Roman" w:cs="Times New Roman"/>
@@ -1814,7 +1861,7 @@
           <w:delText>In addition, i</w:delText>
         </w:r>
       </w:del>
-      <w:ins w:id="21" w:author="darcy" w:date="2015-05-23T19:42:00Z">
+      <w:ins w:id="25" w:author="darcy" w:date="2015-05-23T19:42:00Z">
         <w:r>
           <w:rPr>
             <w:rFonts w:ascii="Times New Roman" w:hAnsi="Times New Roman" w:cs="Times New Roman"/>
@@ -1832,7 +1879,7 @@
         </w:rPr>
         <w:t xml:space="preserve">ndividuals are </w:t>
       </w:r>
-      <w:ins w:id="22" w:author="darcy" w:date="2015-05-23T19:42:00Z">
+      <w:ins w:id="26" w:author="darcy" w:date="2015-05-23T19:42:00Z">
         <w:r>
           <w:rPr>
             <w:rFonts w:ascii="Times New Roman" w:hAnsi="Times New Roman" w:cs="Times New Roman"/>
@@ -2002,7 +2049,40 @@
           <w:sz w:val="24"/>
           <w:szCs w:val="24"/>
         </w:rPr>
-        <w:t xml:space="preserve">.  Finally, sex-specific differences in behavior can result in differences in </w:t>
+        <w:t xml:space="preserve">.  </w:t>
+      </w:r>
+    </w:p>
+    <w:p>
+      <w:pPr>
+        <w:tabs>
+          <w:tab w:val="left" w:pos="360"/>
+          <w:tab w:val="left" w:pos="720"/>
+          <w:tab w:val="left" w:pos="8640"/>
+        </w:tabs>
+        <w:spacing w:after="0" w:line="480" w:lineRule="auto"/>
+        <w:rPr>
+          <w:rFonts w:ascii="Times New Roman" w:hAnsi="Times New Roman" w:cs="Times New Roman"/>
+          <w:sz w:val="24"/>
+          <w:szCs w:val="24"/>
+        </w:rPr>
+      </w:pPr>
+      <w:ins w:id="27" w:author="darcy" w:date="2015-05-28T16:01:00Z">
+        <w:r>
+          <w:rPr>
+            <w:rFonts w:ascii="Times New Roman" w:hAnsi="Times New Roman" w:cs="Times New Roman"/>
+            <w:sz w:val="24"/>
+            <w:szCs w:val="24"/>
+          </w:rPr>
+          <w:tab/>
+        </w:r>
+      </w:ins>
+      <w:r>
+        <w:rPr>
+          <w:rFonts w:ascii="Times New Roman" w:hAnsi="Times New Roman" w:cs="Times New Roman"/>
+          <w:sz w:val="24"/>
+          <w:szCs w:val="24"/>
+        </w:rPr>
+        <w:t xml:space="preserve">Finally, sex-specific differences in behavior can result in differences in </w:t>
       </w:r>
       <w:r>
         <w:rPr>
@@ -2459,7 +2539,7 @@
         </w:rPr>
         <w:t>.</w:t>
       </w:r>
-      <w:ins w:id="23" w:author="darcy" w:date="2015-05-23T21:32:00Z">
+      <w:ins w:id="28" w:author="darcy" w:date="2015-05-23T21:32:00Z">
         <w:r>
           <w:rPr>
             <w:rFonts w:ascii="Times New Roman" w:hAnsi="Times New Roman" w:cs="Times New Roman"/>
@@ -2469,7 +2549,7 @@
           <w:t xml:space="preserve">  Both of these </w:t>
         </w:r>
       </w:ins>
-      <w:ins w:id="24" w:author="darcy" w:date="2015-05-23T21:33:00Z">
+      <w:ins w:id="29" w:author="darcy" w:date="2015-05-23T21:33:00Z">
         <w:r>
           <w:rPr>
             <w:rFonts w:ascii="Times New Roman" w:hAnsi="Times New Roman" w:cs="Times New Roman"/>
@@ -2487,7 +2567,7 @@
           <w:t>atistical methods are used in this study.</w:t>
         </w:r>
       </w:ins>
-      <w:del w:id="25" w:author="darcy" w:date="2015-05-23T21:32:00Z">
+      <w:del w:id="30" w:author="darcy" w:date="2015-05-23T21:32:00Z">
         <w:r>
           <w:rPr>
             <w:rFonts w:ascii="Times New Roman" w:hAnsi="Times New Roman" w:cs="Times New Roman"/>
@@ -4804,7 +4884,7 @@
         </w:rPr>
         <w:t>)</w:t>
       </w:r>
-      <w:del w:id="26" w:author="darcy" w:date="2015-05-14T06:29:00Z">
+      <w:del w:id="31" w:author="darcy" w:date="2015-05-14T06:29:00Z">
         <w:r>
           <w:rPr>
             <w:rFonts w:ascii="Times New Roman" w:hAnsi="Times New Roman" w:cs="Times New Roman"/>
@@ -6414,35 +6494,87 @@
         </w:rPr>
         <w:t xml:space="preserve"> </w:t>
       </w:r>
-      <w:proofErr w:type="spellStart"/>
-      <w:r>
-        <w:rPr>
-          <w:rFonts w:ascii="Times New Roman" w:hAnsi="Times New Roman" w:cs="Times New Roman"/>
-          <w:i/>
-          <w:sz w:val="24"/>
-          <w:szCs w:val="24"/>
-        </w:rPr>
-        <w:t>σ</w:t>
-      </w:r>
-      <w:r>
-        <w:rPr>
-          <w:rFonts w:ascii="Times New Roman" w:hAnsi="Times New Roman" w:cs="Times New Roman"/>
-          <w:i/>
-          <w:sz w:val="24"/>
-          <w:szCs w:val="24"/>
-          <w:vertAlign w:val="subscript"/>
-        </w:rPr>
-        <w:t>z</w:t>
-      </w:r>
-      <w:proofErr w:type="spellEnd"/>
-      <w:r>
-        <w:rPr>
-          <w:rFonts w:ascii="Times New Roman" w:hAnsi="Times New Roman" w:cs="Times New Roman"/>
-          <w:sz w:val="24"/>
-          <w:szCs w:val="24"/>
-        </w:rPr>
-        <w:t xml:space="preserve"> </w:t>
-      </w:r>
+      <m:oMath>
+        <m:sSubSup>
+          <m:sSubSupPr>
+            <m:ctrlPr>
+              <w:ins w:id="32" w:author="darcy" w:date="2015-05-28T16:09:00Z">
+                <w:rPr>
+                  <w:rFonts w:ascii="Cambria Math" w:hAnsi="Cambria Math" w:cs="Times New Roman"/>
+                  <w:i/>
+                  <w:sz w:val="24"/>
+                  <w:szCs w:val="24"/>
+                </w:rPr>
+              </w:ins>
+            </m:ctrlPr>
+          </m:sSubSupPr>
+          <m:e>
+            <w:ins w:id="33" w:author="darcy" w:date="2015-05-28T16:09:00Z">
+              <m:r>
+                <w:rPr>
+                  <w:rFonts w:ascii="Cambria Math" w:hAnsi="Cambria Math" w:cs="Times New Roman"/>
+                  <w:sz w:val="24"/>
+                  <w:szCs w:val="24"/>
+                </w:rPr>
+                <m:t>σ</m:t>
+              </m:r>
+            </w:ins>
+          </m:e>
+          <m:sub>
+            <w:ins w:id="34" w:author="darcy" w:date="2015-05-28T16:09:00Z">
+              <m:r>
+                <w:rPr>
+                  <w:rFonts w:ascii="Cambria Math" w:hAnsi="Cambria Math" w:cs="Times New Roman"/>
+                  <w:sz w:val="24"/>
+                  <w:szCs w:val="24"/>
+                </w:rPr>
+                <m:t>z</m:t>
+              </m:r>
+            </w:ins>
+          </m:sub>
+          <m:sup>
+            <w:ins w:id="35" w:author="darcy" w:date="2015-05-28T16:09:00Z">
+              <m:r>
+                <w:rPr>
+                  <w:rFonts w:ascii="Cambria Math" w:hAnsi="Cambria Math" w:cs="Times New Roman"/>
+                  <w:sz w:val="24"/>
+                  <w:szCs w:val="24"/>
+                </w:rPr>
+                <m:t>2</m:t>
+              </m:r>
+            </w:ins>
+          </m:sup>
+        </m:sSubSup>
+      </m:oMath>
+      <w:del w:id="36" w:author="darcy" w:date="2015-05-28T16:09:00Z">
+        <w:r>
+          <w:rPr>
+            <w:rFonts w:ascii="Times New Roman" w:hAnsi="Times New Roman" w:cs="Times New Roman"/>
+            <w:i/>
+            <w:sz w:val="24"/>
+            <w:szCs w:val="24"/>
+          </w:rPr>
+          <w:delText>σ</w:delText>
+        </w:r>
+        <w:r>
+          <w:rPr>
+            <w:rFonts w:ascii="Times New Roman" w:hAnsi="Times New Roman" w:cs="Times New Roman"/>
+            <w:i/>
+            <w:sz w:val="24"/>
+            <w:szCs w:val="24"/>
+            <w:vertAlign w:val="subscript"/>
+          </w:rPr>
+          <w:delText>z</w:delText>
+        </w:r>
+        <w:r>
+          <w:rPr>
+            <w:rFonts w:ascii="Times New Roman" w:hAnsi="Times New Roman" w:cs="Times New Roman"/>
+            <w:sz w:val="24"/>
+            <w:szCs w:val="24"/>
+          </w:rPr>
+          <w:delText xml:space="preserve"> </w:delText>
+        </w:r>
+      </w:del>
       <w:r>
         <w:rPr>
           <w:rFonts w:ascii="Times New Roman" w:hAnsi="Times New Roman" w:cs="Times New Roman"/>
@@ -6923,7 +7055,7 @@
         </w:rPr>
         <w:t xml:space="preserve"> is the age at recapture as determined from conventional ageing methods.</w:t>
       </w:r>
-      <w:ins w:id="27" w:author="darcy" w:date="2015-05-13T11:09:00Z">
+      <w:ins w:id="37" w:author="darcy" w:date="2015-05-13T11:09:00Z">
         <w:r>
           <w:rPr>
             <w:rFonts w:ascii="Times New Roman" w:hAnsi="Times New Roman" w:cs="Times New Roman"/>
@@ -6933,7 +7065,7 @@
           <w:t xml:space="preserve">  Ageing is assumed to be done without error.</w:t>
         </w:r>
       </w:ins>
-      <w:del w:id="28" w:author="darcy" w:date="2015-05-13T11:09:00Z">
+      <w:del w:id="38" w:author="darcy" w:date="2015-05-13T11:09:00Z">
         <w:r>
           <w:rPr>
             <w:rFonts w:ascii="Times New Roman" w:hAnsi="Times New Roman" w:cs="Times New Roman"/>
@@ -7563,6 +7695,16 @@
           <w:szCs w:val="24"/>
         </w:rPr>
       </w:pPr>
+      <w:ins w:id="39" w:author="darcy" w:date="2015-05-28T16:22:00Z">
+        <w:r>
+          <w:rPr>
+            <w:rFonts w:ascii="Times New Roman" w:hAnsi="Times New Roman" w:cs="Times New Roman"/>
+            <w:sz w:val="24"/>
+            <w:szCs w:val="24"/>
+          </w:rPr>
+          <w:tab/>
+        </w:r>
+      </w:ins>
       <w:r>
         <w:rPr>
           <w:rFonts w:ascii="Times New Roman" w:hAnsi="Times New Roman" w:cs="Times New Roman"/>
@@ -7824,8 +7966,8 @@
         </w:rPr>
         <w:t xml:space="preserve">.  </w:t>
       </w:r>
-      <w:moveFromRangeStart w:id="29" w:author="darcy" w:date="2015-05-18T06:10:00Z" w:name="move419692777"/>
-      <w:moveFrom w:id="30" w:author="darcy" w:date="2015-05-18T06:10:00Z">
+      <w:moveFromRangeStart w:id="40" w:author="darcy" w:date="2015-05-18T06:10:00Z" w:name="move419692777"/>
+      <w:moveFrom w:id="41" w:author="darcy" w:date="2015-05-18T06:10:00Z">
         <w:r>
           <w:rPr>
             <w:rFonts w:ascii="Times New Roman" w:hAnsi="Times New Roman" w:cs="Times New Roman"/>
@@ -7885,7 +8027,7 @@
           <w:t xml:space="preserve">.  </w:t>
         </w:r>
       </w:moveFrom>
-      <w:moveFromRangeEnd w:id="29"/>
+      <w:moveFromRangeEnd w:id="40"/>
       <w:r>
         <w:rPr>
           <w:rFonts w:ascii="Times New Roman" w:hAnsi="Times New Roman" w:cs="Times New Roman"/>
@@ -8656,7 +8798,7 @@
         </w:rPr>
         <w:t>evaluate potential bias and precision of the model</w:t>
       </w:r>
-      <w:del w:id="31" w:author="darcy" w:date="2015-05-18T11:15:00Z">
+      <w:del w:id="42" w:author="darcy" w:date="2015-05-18T11:15:00Z">
         <w:r>
           <w:rPr>
             <w:rFonts w:ascii="Times New Roman" w:hAnsi="Times New Roman" w:cs="Times New Roman"/>
@@ -8674,7 +8816,7 @@
         </w:rPr>
         <w:t xml:space="preserve">.  </w:t>
       </w:r>
-      <w:ins w:id="32" w:author="darcy" w:date="2015-05-23T20:57:00Z">
+      <w:ins w:id="43" w:author="darcy" w:date="2015-05-23T20:57:00Z">
         <w:r>
           <w:rPr>
             <w:rFonts w:ascii="Times New Roman" w:hAnsi="Times New Roman" w:cs="Times New Roman"/>
@@ -8692,7 +8834,7 @@
         </w:rPr>
         <w:t xml:space="preserve">Four different scenarios were simulated including: no random-effects, random-effects for persistent individual variation in upkeep costs </w:t>
       </w:r>
-      <w:del w:id="33" w:author="darcy" w:date="2015-05-18T11:15:00Z">
+      <w:del w:id="44" w:author="darcy" w:date="2015-05-18T11:15:00Z">
         <w:r>
           <w:rPr>
             <w:rFonts w:ascii="Times New Roman" w:hAnsi="Times New Roman" w:cs="Times New Roman"/>
@@ -8737,7 +8879,7 @@
         </w:rPr>
         <w:t>for each sex</w:t>
       </w:r>
-      <w:ins w:id="34" w:author="darcy" w:date="2015-05-18T11:15:00Z">
+      <w:ins w:id="45" w:author="darcy" w:date="2015-05-18T11:15:00Z">
         <w:r>
           <w:rPr>
             <w:rFonts w:ascii="Times New Roman" w:hAnsi="Times New Roman" w:cs="Times New Roman"/>
@@ -8969,7 +9111,7 @@
         </w:rPr>
         <w:t xml:space="preserve">).  </w:t>
       </w:r>
-      <w:ins w:id="35" w:author="darcy" w:date="2015-05-19T12:34:00Z">
+      <w:ins w:id="46" w:author="darcy" w:date="2015-05-19T12:34:00Z">
         <w:r>
           <w:rPr>
             <w:rFonts w:ascii="Times New Roman" w:hAnsi="Times New Roman" w:cs="Times New Roman"/>
@@ -8984,7 +9126,7 @@
             <w:i/>
             <w:sz w:val="24"/>
             <w:szCs w:val="24"/>
-            <w:rPrChange w:id="36" w:author="darcy" w:date="2015-05-19T12:35:00Z">
+            <w:rPrChange w:id="47" w:author="darcy" w:date="2015-05-19T12:35:00Z">
               <w:rPr>
                 <w:rFonts w:ascii="Times New Roman" w:hAnsi="Times New Roman" w:cs="Times New Roman"/>
                 <w:sz w:val="24"/>
@@ -9021,7 +9163,7 @@
           <w:t xml:space="preserve"> data set).  </w:t>
         </w:r>
       </w:ins>
-      <w:ins w:id="37" w:author="darcy" w:date="2015-05-23T20:59:00Z">
+      <w:ins w:id="48" w:author="darcy" w:date="2015-05-23T20:59:00Z">
         <w:r>
           <w:rPr>
             <w:rFonts w:ascii="Times New Roman" w:hAnsi="Times New Roman" w:cs="Times New Roman"/>
@@ -9031,7 +9173,7 @@
           <w:t>In addition, a</w:t>
         </w:r>
       </w:ins>
-      <w:del w:id="38" w:author="darcy" w:date="2015-05-23T20:59:00Z">
+      <w:del w:id="49" w:author="darcy" w:date="2015-05-23T20:59:00Z">
         <w:r>
           <w:rPr>
             <w:rFonts w:ascii="Times New Roman" w:hAnsi="Times New Roman" w:cs="Times New Roman"/>
@@ -9049,7 +9191,7 @@
         </w:rPr>
         <w:t xml:space="preserve"> power analysis was done for </w:t>
       </w:r>
-      <w:del w:id="39" w:author="darcy" w:date="2015-05-18T06:33:00Z">
+      <w:del w:id="50" w:author="darcy" w:date="2015-05-18T06:33:00Z">
         <w:r>
           <w:rPr>
             <w:rFonts w:ascii="Times New Roman" w:hAnsi="Times New Roman" w:cs="Times New Roman"/>
@@ -9059,14 +9201,14 @@
           <w:delText>each of the four</w:delText>
         </w:r>
       </w:del>
-      <w:ins w:id="40" w:author="darcy" w:date="2015-05-18T06:33:00Z">
-        <w:r>
-          <w:rPr>
-            <w:rFonts w:ascii="Times New Roman" w:hAnsi="Times New Roman" w:cs="Times New Roman"/>
-            <w:sz w:val="24"/>
-            <w:szCs w:val="24"/>
-          </w:rPr>
-          <w:t>the XXX</w:t>
+      <w:ins w:id="51" w:author="darcy" w:date="2015-05-18T06:33:00Z">
+        <w:r>
+          <w:rPr>
+            <w:rFonts w:ascii="Times New Roman" w:hAnsi="Times New Roman" w:cs="Times New Roman"/>
+            <w:sz w:val="24"/>
+            <w:szCs w:val="24"/>
+          </w:rPr>
+          <w:t xml:space="preserve">the </w:t>
         </w:r>
       </w:ins>
       <w:r>
@@ -9075,117 +9217,193 @@
           <w:sz w:val="24"/>
           <w:szCs w:val="24"/>
         </w:rPr>
+        <w:t>scenario</w:t>
+      </w:r>
+      <w:del w:id="52" w:author="darcy" w:date="2015-05-18T06:34:00Z">
+        <w:r>
+          <w:rPr>
+            <w:rFonts w:ascii="Times New Roman" w:hAnsi="Times New Roman" w:cs="Times New Roman"/>
+            <w:sz w:val="24"/>
+            <w:szCs w:val="24"/>
+          </w:rPr>
+          <w:delText>s</w:delText>
+        </w:r>
+      </w:del>
+      <w:ins w:id="53" w:author="darcy" w:date="2015-05-28T16:13:00Z">
+        <w:r>
+          <w:rPr>
+            <w:rFonts w:ascii="Times New Roman" w:hAnsi="Times New Roman" w:cs="Times New Roman"/>
+            <w:sz w:val="24"/>
+            <w:szCs w:val="24"/>
+          </w:rPr>
+          <w:t xml:space="preserve"> including </w:t>
+        </w:r>
+        <w:r>
+          <w:rPr>
+            <w:rFonts w:ascii="Times New Roman" w:hAnsi="Times New Roman" w:cs="Times New Roman"/>
+            <w:sz w:val="24"/>
+            <w:szCs w:val="24"/>
+          </w:rPr>
+          <w:t>both persistent and transient variation in growth</w:t>
+        </w:r>
+      </w:ins>
+      <w:r>
+        <w:rPr>
+          <w:rFonts w:ascii="Times New Roman" w:hAnsi="Times New Roman" w:cs="Times New Roman"/>
+          <w:sz w:val="24"/>
+          <w:szCs w:val="24"/>
+        </w:rPr>
+        <w:t xml:space="preserve"> where data were simulated for 50, 100, 250 and 500 recaptured individuals. </w:t>
+      </w:r>
+      <w:ins w:id="54" w:author="darcy" w:date="2015-05-18T11:16:00Z">
+        <w:r>
+          <w:rPr>
+            <w:rFonts w:ascii="Times New Roman" w:hAnsi="Times New Roman" w:cs="Times New Roman"/>
+            <w:sz w:val="24"/>
+            <w:szCs w:val="24"/>
+          </w:rPr>
+          <w:t xml:space="preserve"> </w:t>
+        </w:r>
+      </w:ins>
+      <w:r>
+        <w:rPr>
+          <w:rFonts w:ascii="Times New Roman" w:hAnsi="Times New Roman" w:cs="Times New Roman"/>
+          <w:sz w:val="24"/>
+          <w:szCs w:val="24"/>
+        </w:rPr>
+        <w:t xml:space="preserve">This yielded </w:t>
+      </w:r>
+      <w:del w:id="55" w:author="darcy" w:date="2015-05-18T06:34:00Z">
+        <w:r>
+          <w:rPr>
+            <w:rFonts w:ascii="Times New Roman" w:hAnsi="Times New Roman" w:cs="Times New Roman"/>
+            <w:sz w:val="24"/>
+            <w:szCs w:val="24"/>
+          </w:rPr>
+          <w:delText xml:space="preserve">16 </w:delText>
+        </w:r>
+      </w:del>
+      <w:ins w:id="56" w:author="darcy" w:date="2015-05-18T06:34:00Z">
+        <w:r>
+          <w:rPr>
+            <w:rFonts w:ascii="Times New Roman" w:hAnsi="Times New Roman" w:cs="Times New Roman"/>
+            <w:sz w:val="24"/>
+            <w:szCs w:val="24"/>
+          </w:rPr>
+          <w:t>8</w:t>
+        </w:r>
+        <w:r>
+          <w:rPr>
+            <w:rFonts w:ascii="Times New Roman" w:hAnsi="Times New Roman" w:cs="Times New Roman"/>
+            <w:sz w:val="24"/>
+            <w:szCs w:val="24"/>
+          </w:rPr>
+          <w:t xml:space="preserve"> </w:t>
+        </w:r>
+      </w:ins>
+      <w:r>
+        <w:rPr>
+          <w:rFonts w:ascii="Times New Roman" w:hAnsi="Times New Roman" w:cs="Times New Roman"/>
+          <w:sz w:val="24"/>
+          <w:szCs w:val="24"/>
+        </w:rPr>
+        <w:t>different simulation experiments</w:t>
+      </w:r>
+      <w:ins w:id="57" w:author="darcy" w:date="2015-05-28T16:14:00Z">
+        <w:r>
+          <w:rPr>
+            <w:rFonts w:ascii="Times New Roman" w:hAnsi="Times New Roman" w:cs="Times New Roman"/>
+            <w:sz w:val="24"/>
+            <w:szCs w:val="24"/>
+          </w:rPr>
+          <w:t xml:space="preserve"> in total</w:t>
+        </w:r>
+      </w:ins>
+      <w:r>
+        <w:rPr>
+          <w:rFonts w:ascii="Times New Roman" w:hAnsi="Times New Roman" w:cs="Times New Roman"/>
+          <w:sz w:val="24"/>
+          <w:szCs w:val="24"/>
+        </w:rPr>
+        <w:t xml:space="preserve">.  We did 200 replicates for each of the </w:t>
+      </w:r>
+      <w:del w:id="58" w:author="darcy" w:date="2015-05-18T06:34:00Z">
+        <w:r>
+          <w:rPr>
+            <w:rFonts w:ascii="Times New Roman" w:hAnsi="Times New Roman" w:cs="Times New Roman"/>
+            <w:sz w:val="24"/>
+            <w:szCs w:val="24"/>
+          </w:rPr>
+          <w:delText xml:space="preserve">16 </w:delText>
+        </w:r>
+      </w:del>
+      <w:ins w:id="59" w:author="darcy" w:date="2015-05-18T06:34:00Z">
+        <w:r>
+          <w:rPr>
+            <w:rFonts w:ascii="Times New Roman" w:hAnsi="Times New Roman" w:cs="Times New Roman"/>
+            <w:sz w:val="24"/>
+            <w:szCs w:val="24"/>
+          </w:rPr>
+          <w:t>8</w:t>
+        </w:r>
+        <w:r>
+          <w:rPr>
+            <w:rFonts w:ascii="Times New Roman" w:hAnsi="Times New Roman" w:cs="Times New Roman"/>
+            <w:sz w:val="24"/>
+            <w:szCs w:val="24"/>
+          </w:rPr>
+          <w:t xml:space="preserve"> </w:t>
+        </w:r>
+      </w:ins>
+      <w:del w:id="60" w:author="darcy" w:date="2015-05-28T16:15:00Z">
+        <w:r>
+          <w:rPr>
+            <w:rFonts w:ascii="Times New Roman" w:hAnsi="Times New Roman" w:cs="Times New Roman"/>
+            <w:sz w:val="24"/>
+            <w:szCs w:val="24"/>
+          </w:rPr>
+          <w:delText>combinations of</w:delText>
+        </w:r>
+      </w:del>
+      <w:ins w:id="61" w:author="darcy" w:date="2015-05-28T16:15:00Z">
+        <w:r>
+          <w:rPr>
+            <w:rFonts w:ascii="Times New Roman" w:hAnsi="Times New Roman" w:cs="Times New Roman"/>
+            <w:sz w:val="24"/>
+            <w:szCs w:val="24"/>
+          </w:rPr>
+          <w:t>simulation</w:t>
+        </w:r>
+      </w:ins>
+      <w:r>
+        <w:rPr>
+          <w:rFonts w:ascii="Times New Roman" w:hAnsi="Times New Roman" w:cs="Times New Roman"/>
+          <w:sz w:val="24"/>
+          <w:szCs w:val="24"/>
+        </w:rPr>
         <w:t xml:space="preserve"> scenario</w:t>
       </w:r>
-      <w:del w:id="41" w:author="darcy" w:date="2015-05-18T06:34:00Z">
-        <w:r>
-          <w:rPr>
-            <w:rFonts w:ascii="Times New Roman" w:hAnsi="Times New Roman" w:cs="Times New Roman"/>
-            <w:sz w:val="24"/>
-            <w:szCs w:val="24"/>
-          </w:rPr>
-          <w:delText>s</w:delText>
+      <w:ins w:id="62" w:author="darcy" w:date="2015-05-28T16:15:00Z">
+        <w:r>
+          <w:rPr>
+            <w:rFonts w:ascii="Times New Roman" w:hAnsi="Times New Roman" w:cs="Times New Roman"/>
+            <w:sz w:val="24"/>
+            <w:szCs w:val="24"/>
+          </w:rPr>
+          <w:t>s</w:t>
+        </w:r>
+      </w:ins>
+      <w:del w:id="63" w:author="darcy" w:date="2015-05-28T16:15:00Z">
+        <w:r>
+          <w:rPr>
+            <w:rFonts w:ascii="Times New Roman" w:hAnsi="Times New Roman" w:cs="Times New Roman"/>
+            <w:sz w:val="24"/>
+            <w:szCs w:val="24"/>
+          </w:rPr>
+          <w:delText xml:space="preserve"> and sample size</w:delText>
         </w:r>
       </w:del>
-      <w:r>
-        <w:rPr>
-          <w:rFonts w:ascii="Times New Roman" w:hAnsi="Times New Roman" w:cs="Times New Roman"/>
-          <w:sz w:val="24"/>
-          <w:szCs w:val="24"/>
-        </w:rPr>
-        <w:t xml:space="preserve"> where data were simulated for 50, 100, 250 and 500 recaptured individuals. </w:t>
-      </w:r>
-      <w:ins w:id="42" w:author="darcy" w:date="2015-05-18T11:16:00Z">
-        <w:r>
-          <w:rPr>
-            <w:rFonts w:ascii="Times New Roman" w:hAnsi="Times New Roman" w:cs="Times New Roman"/>
-            <w:sz w:val="24"/>
-            <w:szCs w:val="24"/>
-          </w:rPr>
-          <w:t xml:space="preserve"> </w:t>
-        </w:r>
-      </w:ins>
-      <w:r>
-        <w:rPr>
-          <w:rFonts w:ascii="Times New Roman" w:hAnsi="Times New Roman" w:cs="Times New Roman"/>
-          <w:sz w:val="24"/>
-          <w:szCs w:val="24"/>
-        </w:rPr>
-        <w:t xml:space="preserve">This yielded </w:t>
-      </w:r>
-      <w:del w:id="43" w:author="darcy" w:date="2015-05-18T06:34:00Z">
-        <w:r>
-          <w:rPr>
-            <w:rFonts w:ascii="Times New Roman" w:hAnsi="Times New Roman" w:cs="Times New Roman"/>
-            <w:sz w:val="24"/>
-            <w:szCs w:val="24"/>
-          </w:rPr>
-          <w:delText xml:space="preserve">16 </w:delText>
-        </w:r>
-      </w:del>
-      <w:ins w:id="44" w:author="darcy" w:date="2015-05-18T06:34:00Z">
-        <w:r>
-          <w:rPr>
-            <w:rFonts w:ascii="Times New Roman" w:hAnsi="Times New Roman" w:cs="Times New Roman"/>
-            <w:sz w:val="24"/>
-            <w:szCs w:val="24"/>
-          </w:rPr>
-          <w:t>8</w:t>
-        </w:r>
-        <w:r>
-          <w:rPr>
-            <w:rFonts w:ascii="Times New Roman" w:hAnsi="Times New Roman" w:cs="Times New Roman"/>
-            <w:sz w:val="24"/>
-            <w:szCs w:val="24"/>
-          </w:rPr>
-          <w:t xml:space="preserve"> </w:t>
-        </w:r>
-      </w:ins>
-      <w:r>
-        <w:rPr>
-          <w:rFonts w:ascii="Times New Roman" w:hAnsi="Times New Roman" w:cs="Times New Roman"/>
-          <w:sz w:val="24"/>
-          <w:szCs w:val="24"/>
-        </w:rPr>
-        <w:t xml:space="preserve">different simulation experiments.  We did 200 replicates for each of the </w:t>
-      </w:r>
-      <w:del w:id="45" w:author="darcy" w:date="2015-05-18T06:34:00Z">
-        <w:r>
-          <w:rPr>
-            <w:rFonts w:ascii="Times New Roman" w:hAnsi="Times New Roman" w:cs="Times New Roman"/>
-            <w:sz w:val="24"/>
-            <w:szCs w:val="24"/>
-          </w:rPr>
-          <w:delText xml:space="preserve">16 </w:delText>
-        </w:r>
-      </w:del>
-      <w:ins w:id="46" w:author="darcy" w:date="2015-05-18T06:34:00Z">
-        <w:r>
-          <w:rPr>
-            <w:rFonts w:ascii="Times New Roman" w:hAnsi="Times New Roman" w:cs="Times New Roman"/>
-            <w:sz w:val="24"/>
-            <w:szCs w:val="24"/>
-          </w:rPr>
-          <w:t>8</w:t>
-        </w:r>
-        <w:r>
-          <w:rPr>
-            <w:rFonts w:ascii="Times New Roman" w:hAnsi="Times New Roman" w:cs="Times New Roman"/>
-            <w:sz w:val="24"/>
-            <w:szCs w:val="24"/>
-          </w:rPr>
-          <w:t xml:space="preserve"> </w:t>
-        </w:r>
-      </w:ins>
-      <w:r>
-        <w:rPr>
-          <w:rFonts w:ascii="Times New Roman" w:hAnsi="Times New Roman" w:cs="Times New Roman"/>
-          <w:sz w:val="24"/>
-          <w:szCs w:val="24"/>
-        </w:rPr>
-        <w:t>combinations of scenario and sample size</w:t>
-      </w:r>
-      <w:del w:id="47" w:author="darcy" w:date="2015-05-19T12:35:00Z">
+      <w:del w:id="64" w:author="darcy" w:date="2015-05-19T12:35:00Z">
         <w:r>
           <w:rPr>
             <w:rFonts w:ascii="Times New Roman" w:hAnsi="Times New Roman" w:cs="Times New Roman"/>
@@ -9989,8 +10207,20 @@
           <w:szCs w:val="24"/>
           <w:vertAlign w:val="subscript"/>
         </w:rPr>
-        <w:t>0,s</w:t>
-      </w:r>
+        <w:t>0</w:t>
+      </w:r>
+      <w:proofErr w:type="gramStart"/>
+      <w:r>
+        <w:rPr>
+          <w:rFonts w:ascii="Times New Roman" w:hAnsi="Times New Roman" w:cs="Times New Roman"/>
+          <w:i/>
+          <w:sz w:val="24"/>
+          <w:szCs w:val="24"/>
+          <w:vertAlign w:val="subscript"/>
+        </w:rPr>
+        <w:t>,s</w:t>
+      </w:r>
+      <w:proofErr w:type="gramEnd"/>
       <w:r>
         <w:rPr>
           <w:rFonts w:ascii="Times New Roman" w:hAnsi="Times New Roman" w:cs="Times New Roman"/>
@@ -10028,6 +10258,87 @@
         </w:rPr>
         <w:t>), magnitude of persistent variation in growth (</w:t>
       </w:r>
+      <m:oMath>
+        <m:sSubSup>
+          <m:sSubSupPr>
+            <m:ctrlPr>
+              <w:ins w:id="65" w:author="darcy" w:date="2015-05-28T16:16:00Z">
+                <w:rPr>
+                  <w:rFonts w:ascii="Cambria Math" w:hAnsi="Cambria Math" w:cs="Times New Roman"/>
+                  <w:i/>
+                  <w:sz w:val="24"/>
+                  <w:szCs w:val="24"/>
+                </w:rPr>
+              </w:ins>
+            </m:ctrlPr>
+          </m:sSubSupPr>
+          <m:e>
+            <w:ins w:id="66" w:author="darcy" w:date="2015-05-28T16:16:00Z">
+              <m:r>
+                <w:rPr>
+                  <w:rFonts w:ascii="Cambria Math" w:hAnsi="Cambria Math" w:cs="Times New Roman"/>
+                  <w:sz w:val="24"/>
+                  <w:szCs w:val="24"/>
+                </w:rPr>
+                <m:t>σ</m:t>
+              </m:r>
+            </w:ins>
+          </m:e>
+          <m:sub>
+            <w:ins w:id="67" w:author="darcy" w:date="2015-05-28T16:16:00Z">
+              <m:r>
+                <w:rPr>
+                  <w:rFonts w:ascii="Cambria Math" w:hAnsi="Cambria Math" w:cs="Times New Roman"/>
+                  <w:sz w:val="24"/>
+                  <w:szCs w:val="24"/>
+                </w:rPr>
+                <m:t>k,s</m:t>
+              </m:r>
+            </w:ins>
+          </m:sub>
+          <m:sup>
+            <w:ins w:id="68" w:author="darcy" w:date="2015-05-28T16:16:00Z">
+              <m:r>
+                <w:rPr>
+                  <w:rFonts w:ascii="Cambria Math" w:hAnsi="Cambria Math" w:cs="Times New Roman"/>
+                  <w:sz w:val="24"/>
+                  <w:szCs w:val="24"/>
+                </w:rPr>
+                <m:t>2</m:t>
+              </m:r>
+            </w:ins>
+          </m:sup>
+        </m:sSubSup>
+      </m:oMath>
+      <w:del w:id="69" w:author="darcy" w:date="2015-05-28T16:16:00Z">
+        <w:r>
+          <w:rPr>
+            <w:rFonts w:ascii="Times New Roman" w:hAnsi="Times New Roman" w:cs="Times New Roman"/>
+            <w:i/>
+            <w:sz w:val="24"/>
+            <w:szCs w:val="24"/>
+          </w:rPr>
+          <w:delText>σ</w:delText>
+        </w:r>
+        <w:r>
+          <w:rPr>
+            <w:rFonts w:ascii="Times New Roman" w:hAnsi="Times New Roman" w:cs="Times New Roman"/>
+            <w:i/>
+            <w:sz w:val="24"/>
+            <w:szCs w:val="24"/>
+            <w:vertAlign w:val="subscript"/>
+          </w:rPr>
+          <w:delText>k,s</w:delText>
+        </w:r>
+      </w:del>
+      <w:r>
+        <w:rPr>
+          <w:rFonts w:ascii="Times New Roman" w:hAnsi="Times New Roman" w:cs="Times New Roman"/>
+          <w:sz w:val="24"/>
+          <w:szCs w:val="24"/>
+        </w:rPr>
+        <w:t>) and average energy acquisition rate (</w:t>
+      </w:r>
       <w:proofErr w:type="spellStart"/>
       <w:r>
         <w:rPr>
@@ -10036,7 +10347,7 @@
           <w:sz w:val="24"/>
           <w:szCs w:val="24"/>
         </w:rPr>
-        <w:t>σ</w:t>
+        <w:t>γ</w:t>
       </w:r>
       <w:r>
         <w:rPr>
@@ -10046,7 +10357,7 @@
           <w:szCs w:val="24"/>
           <w:vertAlign w:val="subscript"/>
         </w:rPr>
-        <w:t>k,s</w:t>
+        <w:t>s</w:t>
       </w:r>
       <w:proofErr w:type="spellEnd"/>
       <w:r>
@@ -10055,9 +10366,89 @@
           <w:sz w:val="24"/>
           <w:szCs w:val="24"/>
         </w:rPr>
-        <w:t>) and average energy acquisition rate (</w:t>
-      </w:r>
-      <w:proofErr w:type="spellStart"/>
+        <w:t>) parameters were all assumed to be sex-specific in the simulation study, the magnitude of transient variation in growth (</w:t>
+      </w:r>
+      <m:oMath>
+        <m:sSubSup>
+          <m:sSubSupPr>
+            <m:ctrlPr>
+              <w:ins w:id="70" w:author="darcy" w:date="2015-05-28T16:16:00Z">
+                <w:rPr>
+                  <w:rFonts w:ascii="Cambria Math" w:hAnsi="Cambria Math" w:cs="Times New Roman"/>
+                  <w:i/>
+                  <w:sz w:val="24"/>
+                  <w:szCs w:val="24"/>
+                </w:rPr>
+              </w:ins>
+            </m:ctrlPr>
+          </m:sSubSupPr>
+          <m:e>
+            <w:ins w:id="71" w:author="darcy" w:date="2015-05-28T16:17:00Z">
+              <m:r>
+                <w:rPr>
+                  <w:rFonts w:ascii="Cambria Math" w:hAnsi="Cambria Math" w:cs="Times New Roman"/>
+                  <w:sz w:val="24"/>
+                  <w:szCs w:val="24"/>
+                </w:rPr>
+                <m:t>σ</m:t>
+              </m:r>
+            </w:ins>
+          </m:e>
+          <m:sub>
+            <w:ins w:id="72" w:author="darcy" w:date="2015-05-28T16:17:00Z">
+              <m:r>
+                <w:rPr>
+                  <w:rFonts w:ascii="Cambria Math" w:hAnsi="Cambria Math" w:cs="Times New Roman"/>
+                  <w:sz w:val="24"/>
+                  <w:szCs w:val="24"/>
+                </w:rPr>
+                <m:t>z</m:t>
+              </m:r>
+            </w:ins>
+          </m:sub>
+          <m:sup>
+            <w:ins w:id="73" w:author="darcy" w:date="2015-05-28T16:17:00Z">
+              <m:r>
+                <w:rPr>
+                  <w:rFonts w:ascii="Cambria Math" w:hAnsi="Cambria Math" w:cs="Times New Roman"/>
+                  <w:sz w:val="24"/>
+                  <w:szCs w:val="24"/>
+                </w:rPr>
+                <m:t>2</m:t>
+              </m:r>
+            </w:ins>
+          </m:sup>
+        </m:sSubSup>
+      </m:oMath>
+      <w:del w:id="74" w:author="darcy" w:date="2015-05-28T16:16:00Z">
+        <w:r>
+          <w:rPr>
+            <w:rFonts w:ascii="Times New Roman" w:hAnsi="Times New Roman" w:cs="Times New Roman"/>
+            <w:i/>
+            <w:sz w:val="24"/>
+            <w:szCs w:val="24"/>
+          </w:rPr>
+          <w:delText>σ</w:delText>
+        </w:r>
+        <w:r>
+          <w:rPr>
+            <w:rFonts w:ascii="Times New Roman" w:hAnsi="Times New Roman" w:cs="Times New Roman"/>
+            <w:i/>
+            <w:sz w:val="24"/>
+            <w:szCs w:val="24"/>
+            <w:vertAlign w:val="subscript"/>
+          </w:rPr>
+          <w:delText>z</w:delText>
+        </w:r>
+      </w:del>
+      <w:r>
+        <w:rPr>
+          <w:rFonts w:ascii="Times New Roman" w:hAnsi="Times New Roman" w:cs="Times New Roman"/>
+          <w:sz w:val="24"/>
+          <w:szCs w:val="24"/>
+        </w:rPr>
+        <w:t>) and the magnitude of error when measuring length (</w:t>
+      </w:r>
       <w:r>
         <w:rPr>
           <w:rFonts w:ascii="Times New Roman" w:hAnsi="Times New Roman" w:cs="Times New Roman"/>
@@ -10065,7 +10456,56 @@
           <w:sz w:val="24"/>
           <w:szCs w:val="24"/>
         </w:rPr>
-        <w:t>γ</w:t>
+        <w:t>c</w:t>
+      </w:r>
+      <w:r>
+        <w:rPr>
+          <w:rFonts w:ascii="Times New Roman" w:hAnsi="Times New Roman" w:cs="Times New Roman"/>
+          <w:sz w:val="24"/>
+          <w:szCs w:val="24"/>
+          <w:vertAlign w:val="subscript"/>
+        </w:rPr>
+        <w:t>obs</w:t>
+      </w:r>
+      <w:r>
+        <w:rPr>
+          <w:rFonts w:ascii="Times New Roman" w:hAnsi="Times New Roman" w:cs="Times New Roman"/>
+          <w:sz w:val="24"/>
+          <w:szCs w:val="24"/>
+        </w:rPr>
+        <w:t>) were not (</w:t>
+      </w:r>
+      <w:r>
+        <w:rPr>
+          <w:rFonts w:ascii="Times New Roman" w:hAnsi="Times New Roman" w:cs="Times New Roman"/>
+          <w:sz w:val="24"/>
+          <w:szCs w:val="24"/>
+        </w:rPr>
+        <w:t>Table 3</w:t>
+      </w:r>
+      <w:r>
+        <w:rPr>
+          <w:rFonts w:ascii="Times New Roman" w:hAnsi="Times New Roman" w:cs="Times New Roman"/>
+          <w:sz w:val="24"/>
+          <w:szCs w:val="24"/>
+        </w:rPr>
+        <w:t xml:space="preserve">, </w:t>
+      </w:r>
+      <w:r>
+        <w:rPr>
+          <w:rFonts w:ascii="Times New Roman" w:hAnsi="Times New Roman" w:cs="Times New Roman"/>
+          <w:sz w:val="24"/>
+          <w:szCs w:val="24"/>
+        </w:rPr>
+        <w:t>Table 4</w:t>
+      </w:r>
+      <w:r>
+        <w:rPr>
+          <w:rFonts w:ascii="Times New Roman" w:hAnsi="Times New Roman" w:cs="Times New Roman"/>
+          <w:sz w:val="24"/>
+          <w:szCs w:val="24"/>
+        </w:rPr>
+        <w:t>).   The c.v. of observed growth (</w:t>
       </w:r>
       <w:r>
         <w:rPr>
@@ -10073,20 +10513,138 @@
           <w:i/>
           <w:sz w:val="24"/>
           <w:szCs w:val="24"/>
+        </w:rPr>
+        <w:t>c</w:t>
+      </w:r>
+      <w:r>
+        <w:rPr>
+          <w:rFonts w:ascii="Times New Roman" w:hAnsi="Times New Roman" w:cs="Times New Roman"/>
+          <w:i/>
+          <w:sz w:val="24"/>
+          <w:szCs w:val="24"/>
           <w:vertAlign w:val="subscript"/>
         </w:rPr>
-        <w:t>s</w:t>
-      </w:r>
-      <w:proofErr w:type="spellEnd"/>
-      <w:r>
-        <w:rPr>
-          <w:rFonts w:ascii="Times New Roman" w:hAnsi="Times New Roman" w:cs="Times New Roman"/>
-          <w:sz w:val="24"/>
-          <w:szCs w:val="24"/>
-        </w:rPr>
-        <w:t>) parameters were all assumed to be sex-specific in the simulation study, the magnitude of transient variation in growth (</w:t>
-      </w:r>
-      <w:proofErr w:type="spellStart"/>
+        <w:t>obs</w:t>
+      </w:r>
+      <w:r>
+        <w:rPr>
+          <w:rFonts w:ascii="Times New Roman" w:hAnsi="Times New Roman" w:cs="Times New Roman"/>
+          <w:sz w:val="24"/>
+          <w:szCs w:val="24"/>
+        </w:rPr>
+        <w:t xml:space="preserve">) was set at the value in </w:t>
+      </w:r>
+      <w:r>
+        <w:rPr>
+          <w:rFonts w:ascii="Times New Roman" w:hAnsi="Times New Roman" w:cs="Times New Roman"/>
+          <w:sz w:val="24"/>
+          <w:szCs w:val="24"/>
+        </w:rPr>
+        <w:fldChar w:fldCharType="begin"/>
+      </w:r>
+      <w:r>
+        <w:rPr>
+          <w:rFonts w:ascii="Times New Roman" w:hAnsi="Times New Roman" w:cs="Times New Roman"/>
+          <w:sz w:val="24"/>
+          <w:szCs w:val="24"/>
+        </w:rPr>
+        <w:instrText xml:space="preserve"> ADDIN ZOTERO_ITEM CSL_CITATION {"citationID":"2oojoo34sv","properties":{"formattedCitation":"(Dunn et al., 2006)","plainCitation":"(Dunn et al., 2006)"},"citationItems":[{"id":11,"uris":["http://zotero.org/users/local/UQR2zlZa/items/3JJ9WTMX"],"uri":["http://zotero.org/users/local/UQR2zlZa/items/3JJ9WTMX"],"itemData":{"id":11,"type":"article-journal","title":"Revised estimates of the biological parameters for Antarctic toothfish (Dissostichus mawsoni) in the Ross Sea","container-title":"WG-FSA-SAM","page":"1-14","volume":"06/8","author":[{"family":"Dunn","given":"Alistair"},{"family":"Horn","given":"Peter L."},{"family":"Hanchet","given":"S.M."}],"issued":{"date-parts":[["2006",6,25]]}}}],"schema":"https://github.com/citation-style-language/schema/raw/master/csl-citation.json"} </w:instrText>
+      </w:r>
+      <w:r>
+        <w:rPr>
+          <w:rFonts w:ascii="Times New Roman" w:hAnsi="Times New Roman" w:cs="Times New Roman"/>
+          <w:sz w:val="24"/>
+          <w:szCs w:val="24"/>
+        </w:rPr>
+        <w:fldChar w:fldCharType="separate"/>
+      </w:r>
+      <w:r>
+        <w:rPr>
+          <w:rFonts w:ascii="Times New Roman" w:hAnsi="Times New Roman" w:cs="Times New Roman"/>
+          <w:sz w:val="24"/>
+        </w:rPr>
+        <w:t>Dunn et al. 2006</w:t>
+      </w:r>
+      <w:r>
+        <w:rPr>
+          <w:rFonts w:ascii="Times New Roman" w:hAnsi="Times New Roman" w:cs="Times New Roman"/>
+          <w:sz w:val="24"/>
+          <w:szCs w:val="24"/>
+        </w:rPr>
+        <w:fldChar w:fldCharType="end"/>
+      </w:r>
+      <w:r>
+        <w:rPr>
+          <w:rFonts w:ascii="Times New Roman" w:hAnsi="Times New Roman" w:cs="Times New Roman"/>
+          <w:sz w:val="24"/>
+          <w:szCs w:val="24"/>
+        </w:rPr>
+        <w:t xml:space="preserve"> in th</w:t>
+      </w:r>
+      <w:ins w:id="75" w:author="darcy" w:date="2015-05-18T06:36:00Z">
+        <w:r>
+          <w:rPr>
+            <w:rFonts w:ascii="Times New Roman" w:hAnsi="Times New Roman" w:cs="Times New Roman"/>
+            <w:sz w:val="24"/>
+            <w:szCs w:val="24"/>
+          </w:rPr>
+          <w:t>ose</w:t>
+        </w:r>
+      </w:ins>
+      <w:del w:id="76" w:author="darcy" w:date="2015-05-18T06:36:00Z">
+        <w:r>
+          <w:rPr>
+            <w:rFonts w:ascii="Times New Roman" w:hAnsi="Times New Roman" w:cs="Times New Roman"/>
+            <w:sz w:val="24"/>
+            <w:szCs w:val="24"/>
+          </w:rPr>
+          <w:delText>e</w:delText>
+        </w:r>
+      </w:del>
+      <w:r>
+        <w:rPr>
+          <w:rFonts w:ascii="Times New Roman" w:hAnsi="Times New Roman" w:cs="Times New Roman"/>
+          <w:sz w:val="24"/>
+          <w:szCs w:val="24"/>
+        </w:rPr>
+        <w:t xml:space="preserve"> scenario</w:t>
+      </w:r>
+      <w:ins w:id="77" w:author="darcy" w:date="2015-05-18T06:36:00Z">
+        <w:r>
+          <w:rPr>
+            <w:rFonts w:ascii="Times New Roman" w:hAnsi="Times New Roman" w:cs="Times New Roman"/>
+            <w:sz w:val="24"/>
+            <w:szCs w:val="24"/>
+          </w:rPr>
+          <w:t>s</w:t>
+        </w:r>
+      </w:ins>
+      <w:r>
+        <w:rPr>
+          <w:rFonts w:ascii="Times New Roman" w:hAnsi="Times New Roman" w:cs="Times New Roman"/>
+          <w:sz w:val="24"/>
+          <w:szCs w:val="24"/>
+        </w:rPr>
+        <w:t xml:space="preserve"> with no random-effects.  In the remaining scenarios, the </w:t>
+      </w:r>
+      <w:proofErr w:type="gramStart"/>
+      <w:r>
+        <w:rPr>
+          <w:rFonts w:ascii="Times New Roman" w:hAnsi="Times New Roman" w:cs="Times New Roman"/>
+          <w:sz w:val="24"/>
+          <w:szCs w:val="24"/>
+        </w:rPr>
+        <w:t>c.v</w:t>
+      </w:r>
+      <w:proofErr w:type="gramEnd"/>
+      <w:r>
+        <w:rPr>
+          <w:rFonts w:ascii="Times New Roman" w:hAnsi="Times New Roman" w:cs="Times New Roman"/>
+          <w:sz w:val="24"/>
+          <w:szCs w:val="24"/>
+        </w:rPr>
+        <w:t>. of observed growth (</w:t>
+      </w:r>
       <w:r>
         <w:rPr>
           <w:rFonts w:ascii="Times New Roman" w:hAnsi="Times New Roman" w:cs="Times New Roman"/>
@@ -10094,7 +10652,7 @@
           <w:sz w:val="24"/>
           <w:szCs w:val="24"/>
         </w:rPr>
-        <w:t>σ</w:t>
+        <w:t>c</w:t>
       </w:r>
       <w:r>
         <w:rPr>
@@ -10104,16 +10662,96 @@
           <w:szCs w:val="24"/>
           <w:vertAlign w:val="subscript"/>
         </w:rPr>
-        <w:t>z</w:t>
-      </w:r>
-      <w:proofErr w:type="spellEnd"/>
-      <w:r>
-        <w:rPr>
-          <w:rFonts w:ascii="Times New Roman" w:hAnsi="Times New Roman" w:cs="Times New Roman"/>
-          <w:sz w:val="24"/>
-          <w:szCs w:val="24"/>
-        </w:rPr>
-        <w:t>) and the magnitude of error when measuring length (</w:t>
+        <w:t>obs</w:t>
+      </w:r>
+      <w:r>
+        <w:rPr>
+          <w:rFonts w:ascii="Times New Roman" w:hAnsi="Times New Roman" w:cs="Times New Roman"/>
+          <w:sz w:val="24"/>
+          <w:szCs w:val="24"/>
+        </w:rPr>
+        <w:t>), magnitude of persistent variation among individuals (</w:t>
+      </w:r>
+      <m:oMath>
+        <m:sSubSup>
+          <m:sSubSupPr>
+            <m:ctrlPr>
+              <w:ins w:id="78" w:author="darcy" w:date="2015-05-28T16:17:00Z">
+                <w:rPr>
+                  <w:rFonts w:ascii="Cambria Math" w:hAnsi="Cambria Math" w:cs="Times New Roman"/>
+                  <w:i/>
+                  <w:sz w:val="24"/>
+                  <w:szCs w:val="24"/>
+                </w:rPr>
+              </w:ins>
+            </m:ctrlPr>
+          </m:sSubSupPr>
+          <m:e>
+            <w:ins w:id="79" w:author="darcy" w:date="2015-05-28T16:17:00Z">
+              <m:r>
+                <w:rPr>
+                  <w:rFonts w:ascii="Cambria Math" w:hAnsi="Cambria Math" w:cs="Times New Roman"/>
+                  <w:sz w:val="24"/>
+                  <w:szCs w:val="24"/>
+                </w:rPr>
+                <m:t>σ</m:t>
+              </m:r>
+            </w:ins>
+          </m:e>
+          <m:sub>
+            <w:ins w:id="80" w:author="darcy" w:date="2015-05-28T16:17:00Z">
+              <m:r>
+                <w:rPr>
+                  <w:rFonts w:ascii="Cambria Math" w:hAnsi="Cambria Math" w:cs="Times New Roman"/>
+                  <w:sz w:val="24"/>
+                  <w:szCs w:val="24"/>
+                </w:rPr>
+                <m:t>k,s</m:t>
+              </m:r>
+            </w:ins>
+          </m:sub>
+          <m:sup>
+            <w:ins w:id="81" w:author="darcy" w:date="2015-05-28T16:17:00Z">
+              <m:r>
+                <w:rPr>
+                  <w:rFonts w:ascii="Cambria Math" w:hAnsi="Cambria Math" w:cs="Times New Roman"/>
+                  <w:sz w:val="24"/>
+                  <w:szCs w:val="24"/>
+                </w:rPr>
+                <m:t>2</m:t>
+              </m:r>
+            </w:ins>
+          </m:sup>
+        </m:sSubSup>
+      </m:oMath>
+      <w:del w:id="82" w:author="darcy" w:date="2015-05-28T16:18:00Z">
+        <w:r>
+          <w:rPr>
+            <w:rFonts w:ascii="Times New Roman" w:hAnsi="Times New Roman" w:cs="Times New Roman"/>
+            <w:i/>
+            <w:sz w:val="24"/>
+            <w:szCs w:val="24"/>
+          </w:rPr>
+          <w:delText>σ</w:delText>
+        </w:r>
+        <w:r>
+          <w:rPr>
+            <w:rFonts w:ascii="Times New Roman" w:hAnsi="Times New Roman" w:cs="Times New Roman"/>
+            <w:i/>
+            <w:sz w:val="24"/>
+            <w:szCs w:val="24"/>
+            <w:vertAlign w:val="subscript"/>
+          </w:rPr>
+          <w:delText>k,s</w:delText>
+        </w:r>
+      </w:del>
+      <w:r>
+        <w:rPr>
+          <w:rFonts w:ascii="Times New Roman" w:hAnsi="Times New Roman" w:cs="Times New Roman"/>
+          <w:sz w:val="24"/>
+          <w:szCs w:val="24"/>
+        </w:rPr>
+        <w:t>) and magnitude of transient variation</w:t>
       </w:r>
       <w:r>
         <w:rPr>
@@ -10122,283 +10760,89 @@
           <w:sz w:val="24"/>
           <w:szCs w:val="24"/>
         </w:rPr>
-        <w:t>c</w:t>
-      </w:r>
-      <w:r>
-        <w:rPr>
-          <w:rFonts w:ascii="Times New Roman" w:hAnsi="Times New Roman" w:cs="Times New Roman"/>
-          <w:sz w:val="24"/>
-          <w:szCs w:val="24"/>
-          <w:vertAlign w:val="subscript"/>
-        </w:rPr>
-        <w:t>obs</w:t>
-      </w:r>
-      <w:r>
-        <w:rPr>
-          <w:rFonts w:ascii="Times New Roman" w:hAnsi="Times New Roman" w:cs="Times New Roman"/>
-          <w:sz w:val="24"/>
-          <w:szCs w:val="24"/>
-        </w:rPr>
-        <w:t>) were not (</w:t>
-      </w:r>
-      <w:r>
-        <w:rPr>
-          <w:rFonts w:ascii="Times New Roman" w:hAnsi="Times New Roman" w:cs="Times New Roman"/>
-          <w:sz w:val="24"/>
-          <w:szCs w:val="24"/>
-        </w:rPr>
-        <w:t>Table 3</w:t>
-      </w:r>
-      <w:r>
-        <w:rPr>
-          <w:rFonts w:ascii="Times New Roman" w:hAnsi="Times New Roman" w:cs="Times New Roman"/>
-          <w:sz w:val="24"/>
-          <w:szCs w:val="24"/>
-        </w:rPr>
-        <w:t xml:space="preserve">, </w:t>
-      </w:r>
-      <w:r>
-        <w:rPr>
-          <w:rFonts w:ascii="Times New Roman" w:hAnsi="Times New Roman" w:cs="Times New Roman"/>
-          <w:sz w:val="24"/>
-          <w:szCs w:val="24"/>
-        </w:rPr>
-        <w:t>Table 4</w:t>
-      </w:r>
-      <w:r>
-        <w:rPr>
-          <w:rFonts w:ascii="Times New Roman" w:hAnsi="Times New Roman" w:cs="Times New Roman"/>
-          <w:sz w:val="24"/>
-          <w:szCs w:val="24"/>
-        </w:rPr>
-        <w:t>).   The c.v. of observed growth (</w:t>
-      </w:r>
-      <w:r>
-        <w:rPr>
-          <w:rFonts w:ascii="Times New Roman" w:hAnsi="Times New Roman" w:cs="Times New Roman"/>
-          <w:i/>
-          <w:sz w:val="24"/>
-          <w:szCs w:val="24"/>
-        </w:rPr>
-        <w:t>c</w:t>
-      </w:r>
-      <w:r>
-        <w:rPr>
-          <w:rFonts w:ascii="Times New Roman" w:hAnsi="Times New Roman" w:cs="Times New Roman"/>
-          <w:i/>
-          <w:sz w:val="24"/>
-          <w:szCs w:val="24"/>
-          <w:vertAlign w:val="subscript"/>
-        </w:rPr>
-        <w:t>obs</w:t>
-      </w:r>
-      <w:r>
-        <w:rPr>
-          <w:rFonts w:ascii="Times New Roman" w:hAnsi="Times New Roman" w:cs="Times New Roman"/>
-          <w:sz w:val="24"/>
-          <w:szCs w:val="24"/>
-        </w:rPr>
-        <w:t xml:space="preserve">) was set at the value in </w:t>
-      </w:r>
-      <w:r>
-        <w:rPr>
-          <w:rFonts w:ascii="Times New Roman" w:hAnsi="Times New Roman" w:cs="Times New Roman"/>
-          <w:sz w:val="24"/>
-          <w:szCs w:val="24"/>
-        </w:rPr>
-        <w:fldChar w:fldCharType="begin"/>
-      </w:r>
-      <w:r>
-        <w:rPr>
-          <w:rFonts w:ascii="Times New Roman" w:hAnsi="Times New Roman" w:cs="Times New Roman"/>
-          <w:sz w:val="24"/>
-          <w:szCs w:val="24"/>
-        </w:rPr>
-        <w:instrText xml:space="preserve"> ADDIN ZOTERO_ITEM CSL_CITATION {"citationID":"2oojoo34sv","properties":{"formattedCitation":"(Dunn et al., 2006)","plainCitation":"(Dunn et al., 2006)"},"citationItems":[{"id":11,"uris":["http://zotero.org/users/local/UQR2zlZa/items/3JJ9WTMX"],"uri":["http://zotero.org/users/local/UQR2zlZa/items/3JJ9WTMX"],"itemData":{"id":11,"type":"article-journal","title":"Revised estimates of the biological parameters for Antarctic toothfish (Dissostichus mawsoni) in the Ross Sea","container-title":"WG-FSA-SAM","page":"1-14","volume":"06/8","author":[{"family":"Dunn","given":"Alistair"},{"family":"Horn","given":"Peter L."},{"family":"Hanchet","given":"S.M."}],"issued":{"date-parts":[["2006",6,25]]}}}],"schema":"https://github.com/citation-style-language/schema/raw/master/csl-citation.json"} </w:instrText>
-      </w:r>
-      <w:r>
-        <w:rPr>
-          <w:rFonts w:ascii="Times New Roman" w:hAnsi="Times New Roman" w:cs="Times New Roman"/>
-          <w:sz w:val="24"/>
-          <w:szCs w:val="24"/>
-        </w:rPr>
-        <w:fldChar w:fldCharType="separate"/>
-      </w:r>
-      <w:r>
-        <w:rPr>
-          <w:rFonts w:ascii="Times New Roman" w:hAnsi="Times New Roman" w:cs="Times New Roman"/>
-          <w:sz w:val="24"/>
-        </w:rPr>
-        <w:t>Dunn et al. 2006</w:t>
-      </w:r>
-      <w:r>
-        <w:rPr>
-          <w:rFonts w:ascii="Times New Roman" w:hAnsi="Times New Roman" w:cs="Times New Roman"/>
-          <w:sz w:val="24"/>
-          <w:szCs w:val="24"/>
-        </w:rPr>
-        <w:fldChar w:fldCharType="end"/>
-      </w:r>
-      <w:r>
-        <w:rPr>
-          <w:rFonts w:ascii="Times New Roman" w:hAnsi="Times New Roman" w:cs="Times New Roman"/>
-          <w:sz w:val="24"/>
-          <w:szCs w:val="24"/>
-        </w:rPr>
-        <w:t xml:space="preserve"> in th</w:t>
-      </w:r>
-      <w:ins w:id="48" w:author="darcy" w:date="2015-05-18T06:36:00Z">
-        <w:r>
-          <w:rPr>
-            <w:rFonts w:ascii="Times New Roman" w:hAnsi="Times New Roman" w:cs="Times New Roman"/>
-            <w:sz w:val="24"/>
-            <w:szCs w:val="24"/>
-          </w:rPr>
-          <w:t>ose</w:t>
-        </w:r>
-      </w:ins>
-      <w:del w:id="49" w:author="darcy" w:date="2015-05-18T06:36:00Z">
-        <w:r>
-          <w:rPr>
-            <w:rFonts w:ascii="Times New Roman" w:hAnsi="Times New Roman" w:cs="Times New Roman"/>
-            <w:sz w:val="24"/>
-            <w:szCs w:val="24"/>
-          </w:rPr>
-          <w:delText>e</w:delText>
+        <w:t xml:space="preserve"> </w:t>
+      </w:r>
+      <w:r>
+        <w:rPr>
+          <w:rFonts w:ascii="Times New Roman" w:hAnsi="Times New Roman" w:cs="Times New Roman"/>
+          <w:sz w:val="24"/>
+          <w:szCs w:val="24"/>
+        </w:rPr>
+        <w:t>(</w:t>
+      </w:r>
+      <m:oMath>
+        <m:sSubSup>
+          <m:sSubSupPr>
+            <m:ctrlPr>
+              <w:ins w:id="83" w:author="darcy" w:date="2015-05-28T16:17:00Z">
+                <w:rPr>
+                  <w:rFonts w:ascii="Cambria Math" w:hAnsi="Cambria Math" w:cs="Times New Roman"/>
+                  <w:i/>
+                  <w:sz w:val="24"/>
+                  <w:szCs w:val="24"/>
+                </w:rPr>
+              </w:ins>
+            </m:ctrlPr>
+          </m:sSubSupPr>
+          <m:e>
+            <w:ins w:id="84" w:author="darcy" w:date="2015-05-28T16:17:00Z">
+              <m:r>
+                <w:rPr>
+                  <w:rFonts w:ascii="Cambria Math" w:hAnsi="Cambria Math" w:cs="Times New Roman"/>
+                  <w:sz w:val="24"/>
+                  <w:szCs w:val="24"/>
+                </w:rPr>
+                <m:t>σ</m:t>
+              </m:r>
+            </w:ins>
+          </m:e>
+          <m:sub>
+            <w:ins w:id="85" w:author="darcy" w:date="2015-05-28T16:17:00Z">
+              <m:r>
+                <w:rPr>
+                  <w:rFonts w:ascii="Cambria Math" w:hAnsi="Cambria Math" w:cs="Times New Roman"/>
+                  <w:sz w:val="24"/>
+                  <w:szCs w:val="24"/>
+                </w:rPr>
+                <m:t>z</m:t>
+              </m:r>
+            </w:ins>
+          </m:sub>
+          <m:sup>
+            <w:ins w:id="86" w:author="darcy" w:date="2015-05-28T16:17:00Z">
+              <m:r>
+                <w:rPr>
+                  <w:rFonts w:ascii="Cambria Math" w:hAnsi="Cambria Math" w:cs="Times New Roman"/>
+                  <w:sz w:val="24"/>
+                  <w:szCs w:val="24"/>
+                </w:rPr>
+                <m:t>2</m:t>
+              </m:r>
+            </w:ins>
+          </m:sup>
+        </m:sSubSup>
+      </m:oMath>
+      <w:del w:id="87" w:author="darcy" w:date="2015-05-28T16:17:00Z">
+        <w:r>
+          <w:rPr>
+            <w:rFonts w:ascii="Times New Roman" w:hAnsi="Times New Roman" w:cs="Times New Roman"/>
+            <w:i/>
+            <w:sz w:val="24"/>
+            <w:szCs w:val="24"/>
+          </w:rPr>
+          <w:delText>σ</w:delText>
+        </w:r>
+        <w:r>
+          <w:rPr>
+            <w:rFonts w:ascii="Times New Roman" w:hAnsi="Times New Roman" w:cs="Times New Roman"/>
+            <w:i/>
+            <w:sz w:val="24"/>
+            <w:szCs w:val="24"/>
+            <w:vertAlign w:val="subscript"/>
+          </w:rPr>
+          <w:delText>z</w:delText>
         </w:r>
       </w:del>
-      <w:r>
-        <w:rPr>
-          <w:rFonts w:ascii="Times New Roman" w:hAnsi="Times New Roman" w:cs="Times New Roman"/>
-          <w:sz w:val="24"/>
-          <w:szCs w:val="24"/>
-        </w:rPr>
-        <w:t xml:space="preserve"> scenario</w:t>
-      </w:r>
-      <w:ins w:id="50" w:author="darcy" w:date="2015-05-18T06:36:00Z">
-        <w:r>
-          <w:rPr>
-            <w:rFonts w:ascii="Times New Roman" w:hAnsi="Times New Roman" w:cs="Times New Roman"/>
-            <w:sz w:val="24"/>
-            <w:szCs w:val="24"/>
-          </w:rPr>
-          <w:t>s</w:t>
-        </w:r>
-      </w:ins>
-      <w:r>
-        <w:rPr>
-          <w:rFonts w:ascii="Times New Roman" w:hAnsi="Times New Roman" w:cs="Times New Roman"/>
-          <w:sz w:val="24"/>
-          <w:szCs w:val="24"/>
-        </w:rPr>
-        <w:t xml:space="preserve"> with no random-effects.  In the remaining scenarios, the c.v. of observed growth (</w:t>
-      </w:r>
-      <w:r>
-        <w:rPr>
-          <w:rFonts w:ascii="Times New Roman" w:hAnsi="Times New Roman" w:cs="Times New Roman"/>
-          <w:i/>
-          <w:sz w:val="24"/>
-          <w:szCs w:val="24"/>
-        </w:rPr>
-        <w:t>c</w:t>
-      </w:r>
-      <w:r>
-        <w:rPr>
-          <w:rFonts w:ascii="Times New Roman" w:hAnsi="Times New Roman" w:cs="Times New Roman"/>
-          <w:i/>
-          <w:sz w:val="24"/>
-          <w:szCs w:val="24"/>
-          <w:vertAlign w:val="subscript"/>
-        </w:rPr>
-        <w:t>obs</w:t>
-      </w:r>
-      <w:r>
-        <w:rPr>
-          <w:rFonts w:ascii="Times New Roman" w:hAnsi="Times New Roman" w:cs="Times New Roman"/>
-          <w:sz w:val="24"/>
-          <w:szCs w:val="24"/>
-        </w:rPr>
-        <w:t>), magnitude of persistent variation among individuals (</w:t>
-      </w:r>
-      <w:proofErr w:type="spellStart"/>
-      <w:r>
-        <w:rPr>
-          <w:rFonts w:ascii="Times New Roman" w:hAnsi="Times New Roman" w:cs="Times New Roman"/>
-          <w:i/>
-          <w:sz w:val="24"/>
-          <w:szCs w:val="24"/>
-        </w:rPr>
-        <w:t>σ</w:t>
-      </w:r>
-      <w:r>
-        <w:rPr>
-          <w:rFonts w:ascii="Times New Roman" w:hAnsi="Times New Roman" w:cs="Times New Roman"/>
-          <w:i/>
-          <w:sz w:val="24"/>
-          <w:szCs w:val="24"/>
-          <w:vertAlign w:val="subscript"/>
-        </w:rPr>
-        <w:t>k</w:t>
-      </w:r>
-      <w:proofErr w:type="gramStart"/>
-      <w:r>
-        <w:rPr>
-          <w:rFonts w:ascii="Times New Roman" w:hAnsi="Times New Roman" w:cs="Times New Roman"/>
-          <w:i/>
-          <w:sz w:val="24"/>
-          <w:szCs w:val="24"/>
-          <w:vertAlign w:val="subscript"/>
-        </w:rPr>
-        <w:t>,s</w:t>
-      </w:r>
-      <w:proofErr w:type="spellEnd"/>
-      <w:proofErr w:type="gramEnd"/>
-      <w:r>
-        <w:rPr>
-          <w:rFonts w:ascii="Times New Roman" w:hAnsi="Times New Roman" w:cs="Times New Roman"/>
-          <w:sz w:val="24"/>
-          <w:szCs w:val="24"/>
-        </w:rPr>
-        <w:t>) and magnitude of transient variation</w:t>
-      </w:r>
-      <w:r>
-        <w:rPr>
-          <w:rFonts w:ascii="Times New Roman" w:hAnsi="Times New Roman" w:cs="Times New Roman"/>
-          <w:i/>
-          <w:sz w:val="24"/>
-          <w:szCs w:val="24"/>
-        </w:rPr>
-        <w:t xml:space="preserve"> </w:t>
-      </w:r>
-      <w:r>
-        <w:rPr>
-          <w:rFonts w:ascii="Times New Roman" w:hAnsi="Times New Roman" w:cs="Times New Roman"/>
-          <w:sz w:val="24"/>
-          <w:szCs w:val="24"/>
-        </w:rPr>
-        <w:t>(</w:t>
-      </w:r>
-      <w:proofErr w:type="spellStart"/>
-      <w:r>
-        <w:rPr>
-          <w:rFonts w:ascii="Times New Roman" w:hAnsi="Times New Roman" w:cs="Times New Roman"/>
-          <w:i/>
-          <w:sz w:val="24"/>
-          <w:szCs w:val="24"/>
-        </w:rPr>
-        <w:t>σ</w:t>
-      </w:r>
-      <w:r>
-        <w:rPr>
-          <w:rFonts w:ascii="Times New Roman" w:hAnsi="Times New Roman" w:cs="Times New Roman"/>
-          <w:i/>
-          <w:sz w:val="24"/>
-          <w:szCs w:val="24"/>
-          <w:vertAlign w:val="subscript"/>
-        </w:rPr>
-        <w:t>z</w:t>
-      </w:r>
-      <w:proofErr w:type="spellEnd"/>
       <w:r>
         <w:rPr>
           <w:rFonts w:ascii="Times New Roman" w:hAnsi="Times New Roman" w:cs="Times New Roman"/>
@@ -10437,7 +10881,7 @@
       <w:pPr>
         <w:spacing w:after="0" w:line="480" w:lineRule="auto"/>
         <w:rPr>
-          <w:del w:id="51" w:author="darcy" w:date="2015-05-18T06:38:00Z"/>
+          <w:del w:id="88" w:author="darcy" w:date="2015-05-18T06:38:00Z"/>
           <w:rFonts w:ascii="Times New Roman" w:hAnsi="Times New Roman" w:cs="Times New Roman"/>
           <w:sz w:val="24"/>
           <w:szCs w:val="24"/>
@@ -10457,9 +10901,55 @@
           <w:sz w:val="24"/>
           <w:szCs w:val="24"/>
         </w:rPr>
-        <w:t xml:space="preserve">For each individual in each of the scenario/power simulations, sex was sampled </w:t>
-      </w:r>
-      <w:ins w:id="52" w:author="darcy" w:date="2015-05-18T06:37:00Z">
+        <w:t xml:space="preserve">For each individual in each of the </w:t>
+      </w:r>
+      <w:del w:id="89" w:author="darcy" w:date="2015-05-28T16:18:00Z">
+        <w:r>
+          <w:rPr>
+            <w:rFonts w:ascii="Times New Roman" w:hAnsi="Times New Roman" w:cs="Times New Roman"/>
+            <w:sz w:val="24"/>
+            <w:szCs w:val="24"/>
+          </w:rPr>
+          <w:delText xml:space="preserve">scenario/power </w:delText>
+        </w:r>
+      </w:del>
+      <w:r>
+        <w:rPr>
+          <w:rFonts w:ascii="Times New Roman" w:hAnsi="Times New Roman" w:cs="Times New Roman"/>
+          <w:sz w:val="24"/>
+          <w:szCs w:val="24"/>
+        </w:rPr>
+        <w:t>simulation</w:t>
+      </w:r>
+      <w:del w:id="90" w:author="darcy" w:date="2015-05-28T16:18:00Z">
+        <w:r>
+          <w:rPr>
+            <w:rFonts w:ascii="Times New Roman" w:hAnsi="Times New Roman" w:cs="Times New Roman"/>
+            <w:sz w:val="24"/>
+            <w:szCs w:val="24"/>
+          </w:rPr>
+          <w:delText>s</w:delText>
+        </w:r>
+      </w:del>
+      <w:ins w:id="91" w:author="darcy" w:date="2015-05-28T16:18:00Z">
+        <w:r>
+          <w:rPr>
+            <w:rFonts w:ascii="Times New Roman" w:hAnsi="Times New Roman" w:cs="Times New Roman"/>
+            <w:sz w:val="24"/>
+            <w:szCs w:val="24"/>
+          </w:rPr>
+          <w:t xml:space="preserve"> scenarios</w:t>
+        </w:r>
+      </w:ins>
+      <w:r>
+        <w:rPr>
+          <w:rFonts w:ascii="Times New Roman" w:hAnsi="Times New Roman" w:cs="Times New Roman"/>
+          <w:sz w:val="24"/>
+          <w:szCs w:val="24"/>
+        </w:rPr>
+        <w:t xml:space="preserve">, sex was sampled </w:t>
+      </w:r>
+      <w:ins w:id="92" w:author="darcy" w:date="2015-05-18T06:37:00Z">
         <w:r>
           <w:rPr>
             <w:rFonts w:ascii="Times New Roman" w:hAnsi="Times New Roman" w:cs="Times New Roman"/>
@@ -10477,7 +10967,7 @@
         </w:rPr>
         <w:t xml:space="preserve">with </w:t>
       </w:r>
-      <w:del w:id="53" w:author="darcy" w:date="2015-05-18T06:37:00Z">
+      <w:del w:id="93" w:author="darcy" w:date="2015-05-18T06:37:00Z">
         <w:r>
           <w:rPr>
             <w:rFonts w:ascii="Times New Roman" w:hAnsi="Times New Roman" w:cs="Times New Roman"/>
@@ -10487,7 +10977,7 @@
           <w:delText xml:space="preserve">replacement </w:delText>
         </w:r>
       </w:del>
-      <w:ins w:id="54" w:author="darcy" w:date="2015-05-18T06:37:00Z">
+      <w:ins w:id="94" w:author="darcy" w:date="2015-05-18T06:37:00Z">
         <w:r>
           <w:rPr>
             <w:rFonts w:ascii="Times New Roman" w:hAnsi="Times New Roman" w:cs="Times New Roman"/>
@@ -10531,7 +11021,7 @@
         </w:rPr>
         <w:t xml:space="preserve"> data set.  </w:t>
       </w:r>
-      <w:ins w:id="55" w:author="darcy" w:date="2015-05-18T06:42:00Z">
+      <w:ins w:id="95" w:author="darcy" w:date="2015-05-18T06:42:00Z">
         <w:r>
           <w:rPr>
             <w:rFonts w:ascii="Times New Roman" w:hAnsi="Times New Roman" w:cs="Times New Roman"/>
@@ -10541,7 +11031,7 @@
           <w:t xml:space="preserve">The initial length of each individual was sampled from a log-normal distribution with mean and variance estimated from </w:t>
         </w:r>
       </w:ins>
-      <w:ins w:id="56" w:author="darcy" w:date="2015-05-18T06:43:00Z">
+      <w:ins w:id="96" w:author="darcy" w:date="2015-05-18T06:43:00Z">
         <w:r>
           <w:rPr>
             <w:rFonts w:ascii="Times New Roman" w:hAnsi="Times New Roman" w:cs="Times New Roman"/>
@@ -10585,7 +11075,7 @@
           <w:t xml:space="preserve">.  The time at liberty was sampled from an exponential distribution with shape </w:t>
         </w:r>
       </w:ins>
-      <w:ins w:id="57" w:author="darcy" w:date="2015-05-18T06:44:00Z">
+      <w:ins w:id="97" w:author="darcy" w:date="2015-05-18T06:44:00Z">
         <w:r>
           <w:rPr>
             <w:rFonts w:ascii="Times New Roman" w:hAnsi="Times New Roman" w:cs="Times New Roman"/>
@@ -10629,7 +11119,7 @@
           <w:t>.</w:t>
         </w:r>
       </w:ins>
-      <w:del w:id="58" w:author="darcy" w:date="2015-05-18T06:38:00Z">
+      <w:del w:id="98" w:author="darcy" w:date="2015-05-18T06:38:00Z">
         <w:r>
           <w:rPr>
             <w:rFonts w:ascii="Times New Roman" w:hAnsi="Times New Roman" w:cs="Times New Roman"/>
@@ -10645,12 +11135,12 @@
         <w:spacing w:after="0" w:line="480" w:lineRule="auto"/>
         <w:ind w:firstLine="720"/>
         <w:rPr>
-          <w:del w:id="59" w:author="darcy" w:date="2015-05-18T06:38:00Z"/>
-          <w:rFonts w:ascii="Times New Roman" w:hAnsi="Times New Roman" w:cs="Times New Roman"/>
-          <w:sz w:val="24"/>
-          <w:szCs w:val="24"/>
-        </w:rPr>
-        <w:pPrChange w:id="60" w:author="darcy" w:date="2015-05-18T06:38:00Z">
+          <w:del w:id="99" w:author="darcy" w:date="2015-05-18T06:38:00Z"/>
+          <w:rFonts w:ascii="Times New Roman" w:hAnsi="Times New Roman" w:cs="Times New Roman"/>
+          <w:sz w:val="24"/>
+          <w:szCs w:val="24"/>
+        </w:rPr>
+        <w:pPrChange w:id="100" w:author="darcy" w:date="2015-05-18T06:38:00Z">
           <w:pPr>
             <w:pStyle w:val="ListParagraph"/>
             <w:numPr>
@@ -10661,7 +11151,7 @@
           </w:pPr>
         </w:pPrChange>
       </w:pPr>
-      <w:del w:id="61" w:author="darcy" w:date="2015-05-18T06:38:00Z">
+      <w:del w:id="101" w:author="darcy" w:date="2015-05-18T06:38:00Z">
         <w:r>
           <w:rPr>
             <w:rFonts w:ascii="Times New Roman" w:hAnsi="Times New Roman" w:cs="Times New Roman"/>
@@ -10861,12 +11351,12 @@
         <w:spacing w:after="0" w:line="480" w:lineRule="auto"/>
         <w:ind w:firstLine="720"/>
         <w:rPr>
-          <w:del w:id="62" w:author="darcy" w:date="2015-05-18T06:38:00Z"/>
-          <w:rFonts w:ascii="Times New Roman" w:hAnsi="Times New Roman" w:cs="Times New Roman"/>
-          <w:sz w:val="24"/>
-          <w:szCs w:val="24"/>
-        </w:rPr>
-        <w:pPrChange w:id="63" w:author="darcy" w:date="2015-05-18T06:38:00Z">
+          <w:del w:id="102" w:author="darcy" w:date="2015-05-18T06:38:00Z"/>
+          <w:rFonts w:ascii="Times New Roman" w:hAnsi="Times New Roman" w:cs="Times New Roman"/>
+          <w:sz w:val="24"/>
+          <w:szCs w:val="24"/>
+        </w:rPr>
+        <w:pPrChange w:id="103" w:author="darcy" w:date="2015-05-18T06:38:00Z">
           <w:pPr>
             <w:pStyle w:val="ListParagraph"/>
             <w:numPr>
@@ -10877,7 +11367,7 @@
           </w:pPr>
         </w:pPrChange>
       </w:pPr>
-      <w:del w:id="64" w:author="darcy" w:date="2015-05-18T06:38:00Z">
+      <w:del w:id="104" w:author="darcy" w:date="2015-05-18T06:38:00Z">
         <w:r>
           <w:rPr>
             <w:rFonts w:ascii="Times New Roman" w:hAnsi="Times New Roman" w:cs="Times New Roman"/>
@@ -11077,12 +11567,12 @@
         <w:spacing w:after="0" w:line="480" w:lineRule="auto"/>
         <w:ind w:firstLine="720"/>
         <w:rPr>
-          <w:del w:id="65" w:author="darcy" w:date="2015-05-18T06:38:00Z"/>
-          <w:rFonts w:ascii="Times New Roman" w:hAnsi="Times New Roman" w:cs="Times New Roman"/>
-          <w:sz w:val="24"/>
-          <w:szCs w:val="24"/>
-        </w:rPr>
-        <w:pPrChange w:id="66" w:author="darcy" w:date="2015-05-18T06:38:00Z">
+          <w:del w:id="105" w:author="darcy" w:date="2015-05-18T06:38:00Z"/>
+          <w:rFonts w:ascii="Times New Roman" w:hAnsi="Times New Roman" w:cs="Times New Roman"/>
+          <w:sz w:val="24"/>
+          <w:szCs w:val="24"/>
+        </w:rPr>
+        <w:pPrChange w:id="106" w:author="darcy" w:date="2015-05-18T06:38:00Z">
           <w:pPr>
             <w:pStyle w:val="ListParagraph"/>
             <w:numPr>
@@ -11093,7 +11583,7 @@
           </w:pPr>
         </w:pPrChange>
       </w:pPr>
-      <w:del w:id="67" w:author="darcy" w:date="2015-05-18T06:38:00Z">
+      <w:del w:id="107" w:author="darcy" w:date="2015-05-18T06:38:00Z">
         <w:r>
           <w:rPr>
             <w:rFonts w:ascii="Times New Roman" w:hAnsi="Times New Roman" w:cs="Times New Roman"/>
@@ -11303,7 +11793,7 @@
           <w:szCs w:val="24"/>
         </w:rPr>
       </w:pPr>
-      <w:del w:id="68" w:author="darcy" w:date="2015-05-18T06:38:00Z">
+      <w:del w:id="108" w:author="darcy" w:date="2015-05-18T06:38:00Z">
         <w:r>
           <w:rPr>
             <w:rFonts w:ascii="Times New Roman" w:hAnsi="Times New Roman" w:cs="Times New Roman"/>
@@ -11313,7 +11803,7 @@
           <w:delText>Sampling in this way ensured that the distribution of each of the variables approximated those observed the real-world data set, without the need for sampling from complex joint distributions (e.g., copulas).</w:delText>
         </w:r>
       </w:del>
-      <w:del w:id="69" w:author="darcy" w:date="2015-05-18T06:40:00Z">
+      <w:del w:id="109" w:author="darcy" w:date="2015-05-18T06:40:00Z">
         <w:r>
           <w:rPr>
             <w:rFonts w:ascii="Times New Roman" w:hAnsi="Times New Roman" w:cs="Times New Roman"/>
@@ -11338,7 +11828,7 @@
           <w:sz w:val="24"/>
           <w:szCs w:val="24"/>
         </w:rPr>
-        <w:pPrChange w:id="70" w:author="darcy" w:date="2015-05-18T06:40:00Z">
+        <w:pPrChange w:id="110" w:author="darcy" w:date="2015-05-18T06:40:00Z">
           <w:pPr>
             <w:spacing w:after="0" w:line="480" w:lineRule="auto"/>
           </w:pPr>
@@ -11352,81 +11842,407 @@
         </w:rPr>
         <w:tab/>
       </w:r>
-      <w:r>
-        <w:rPr>
-          <w:rFonts w:ascii="Times New Roman" w:hAnsi="Times New Roman" w:cs="Times New Roman"/>
-          <w:sz w:val="24"/>
-          <w:szCs w:val="24"/>
-        </w:rPr>
-        <w:t xml:space="preserve">The </w:t>
-      </w:r>
-      <w:ins w:id="71" w:author="darcy" w:date="2015-05-18T06:39:00Z">
-        <w:r>
-          <w:rPr>
-            <w:rFonts w:ascii="Times New Roman" w:hAnsi="Times New Roman" w:cs="Times New Roman"/>
-            <w:sz w:val="24"/>
-            <w:szCs w:val="24"/>
-          </w:rPr>
-          <w:t>four different version</w:t>
+      <w:ins w:id="111" w:author="darcy" w:date="2015-05-28T16:24:00Z">
+        <w:r>
+          <w:rPr>
+            <w:rFonts w:ascii="Times New Roman" w:hAnsi="Times New Roman" w:cs="Times New Roman"/>
+            <w:sz w:val="24"/>
+            <w:szCs w:val="24"/>
+          </w:rPr>
+          <w:t xml:space="preserve">We fit </w:t>
+        </w:r>
+        <w:r>
+          <w:rPr>
+            <w:rFonts w:ascii="Times New Roman" w:hAnsi="Times New Roman" w:cs="Times New Roman"/>
+            <w:sz w:val="24"/>
+            <w:szCs w:val="24"/>
+          </w:rPr>
+          <w:t>four</w:t>
+        </w:r>
+        <w:r>
+          <w:rPr>
+            <w:rFonts w:ascii="Times New Roman" w:hAnsi="Times New Roman" w:cs="Times New Roman"/>
+            <w:sz w:val="24"/>
+            <w:szCs w:val="24"/>
+          </w:rPr>
+          <w:t xml:space="preserve"> </w:t>
+        </w:r>
+        <w:r>
+          <w:rPr>
+            <w:rFonts w:ascii="Times New Roman" w:hAnsi="Times New Roman" w:cs="Times New Roman"/>
+            <w:sz w:val="24"/>
+            <w:szCs w:val="24"/>
+          </w:rPr>
+          <w:t xml:space="preserve">different versions of the model </w:t>
+        </w:r>
+        <w:r>
+          <w:rPr>
+            <w:rFonts w:ascii="Times New Roman" w:hAnsi="Times New Roman" w:cs="Times New Roman"/>
+            <w:sz w:val="24"/>
+            <w:szCs w:val="24"/>
+          </w:rPr>
+          <w:t xml:space="preserve">to each of the 200 replicates in each of the 8 </w:t>
         </w:r>
       </w:ins>
-      <w:ins w:id="72" w:author="darcy" w:date="2015-05-18T06:40:00Z">
-        <w:r>
-          <w:rPr>
-            <w:rFonts w:ascii="Times New Roman" w:hAnsi="Times New Roman" w:cs="Times New Roman"/>
-            <w:sz w:val="24"/>
-            <w:szCs w:val="24"/>
-          </w:rPr>
-          <w:t>s</w:t>
+      <w:ins w:id="112" w:author="darcy" w:date="2015-05-28T16:25:00Z">
+        <w:r>
+          <w:rPr>
+            <w:rFonts w:ascii="Times New Roman" w:hAnsi="Times New Roman" w:cs="Times New Roman"/>
+            <w:sz w:val="24"/>
+            <w:szCs w:val="24"/>
+          </w:rPr>
+          <w:t>simulation</w:t>
         </w:r>
       </w:ins>
-      <w:ins w:id="73" w:author="darcy" w:date="2015-05-18T06:39:00Z">
-        <w:r>
-          <w:rPr>
-            <w:rFonts w:ascii="Times New Roman" w:hAnsi="Times New Roman" w:cs="Times New Roman"/>
-            <w:sz w:val="24"/>
-            <w:szCs w:val="24"/>
-          </w:rPr>
-          <w:t xml:space="preserve"> of the </w:t>
+      <w:ins w:id="113" w:author="darcy" w:date="2015-05-28T16:24:00Z">
+        <w:r>
+          <w:rPr>
+            <w:rFonts w:ascii="Times New Roman" w:hAnsi="Times New Roman" w:cs="Times New Roman"/>
+            <w:sz w:val="24"/>
+            <w:szCs w:val="24"/>
+          </w:rPr>
+          <w:t xml:space="preserve"> scenarios</w:t>
         </w:r>
       </w:ins>
-      <w:r>
-        <w:rPr>
-          <w:rFonts w:ascii="Times New Roman" w:hAnsi="Times New Roman" w:cs="Times New Roman"/>
-          <w:sz w:val="24"/>
-          <w:szCs w:val="24"/>
-        </w:rPr>
-        <w:t>model</w:t>
-      </w:r>
-      <w:ins w:id="74" w:author="darcy" w:date="2015-05-18T06:40:00Z">
-        <w:r>
-          <w:rPr>
-            <w:rFonts w:ascii="Times New Roman" w:hAnsi="Times New Roman" w:cs="Times New Roman"/>
-            <w:sz w:val="24"/>
-            <w:szCs w:val="24"/>
-          </w:rPr>
-          <w:t xml:space="preserve"> described above</w:t>
+      <w:ins w:id="114" w:author="darcy" w:date="2015-05-28T16:25:00Z">
+        <w:r>
+          <w:rPr>
+            <w:rFonts w:ascii="Times New Roman" w:hAnsi="Times New Roman" w:cs="Times New Roman"/>
+            <w:sz w:val="24"/>
+            <w:szCs w:val="24"/>
+          </w:rPr>
+          <w:t>.</w:t>
         </w:r>
       </w:ins>
-      <w:r>
-        <w:rPr>
-          <w:rFonts w:ascii="Times New Roman" w:hAnsi="Times New Roman" w:cs="Times New Roman"/>
-          <w:sz w:val="24"/>
-          <w:szCs w:val="24"/>
-        </w:rPr>
-        <w:t xml:space="preserve"> w</w:t>
-      </w:r>
-      <w:ins w:id="75" w:author="darcy" w:date="2015-05-18T06:39:00Z">
-        <w:r>
-          <w:rPr>
-            <w:rFonts w:ascii="Times New Roman" w:hAnsi="Times New Roman" w:cs="Times New Roman"/>
-            <w:sz w:val="24"/>
-            <w:szCs w:val="24"/>
-          </w:rPr>
-          <w:t>ere</w:t>
+      <w:ins w:id="115" w:author="darcy" w:date="2015-05-28T16:24:00Z">
+        <w:r>
+          <w:rPr>
+            <w:rFonts w:ascii="Times New Roman" w:hAnsi="Times New Roman" w:cs="Times New Roman"/>
+            <w:sz w:val="24"/>
+            <w:szCs w:val="24"/>
+          </w:rPr>
+          <w:t xml:space="preserve"> </w:t>
         </w:r>
       </w:ins>
-      <w:del w:id="76" w:author="darcy" w:date="2015-05-18T06:39:00Z">
+      <w:ins w:id="116" w:author="darcy" w:date="2015-05-28T16:25:00Z">
+        <w:r>
+          <w:rPr>
+            <w:rFonts w:ascii="Times New Roman" w:hAnsi="Times New Roman" w:cs="Times New Roman"/>
+            <w:sz w:val="24"/>
+            <w:szCs w:val="24"/>
+          </w:rPr>
+          <w:t xml:space="preserve"> T</w:t>
+        </w:r>
+      </w:ins>
+      <w:ins w:id="117" w:author="darcy" w:date="2015-05-28T16:24:00Z">
+        <w:r>
+          <w:rPr>
+            <w:rFonts w:ascii="Times New Roman" w:hAnsi="Times New Roman" w:cs="Times New Roman"/>
+            <w:sz w:val="24"/>
+            <w:szCs w:val="24"/>
+          </w:rPr>
+          <w:t>hese</w:t>
+        </w:r>
+      </w:ins>
+      <w:ins w:id="118" w:author="darcy" w:date="2015-05-28T16:25:00Z">
+        <w:r>
+          <w:rPr>
+            <w:rFonts w:ascii="Times New Roman" w:hAnsi="Times New Roman" w:cs="Times New Roman"/>
+            <w:sz w:val="24"/>
+            <w:szCs w:val="24"/>
+          </w:rPr>
+          <w:t xml:space="preserve"> models</w:t>
+        </w:r>
+      </w:ins>
+      <w:ins w:id="119" w:author="darcy" w:date="2015-05-28T16:24:00Z">
+        <w:r>
+          <w:rPr>
+            <w:rFonts w:ascii="Times New Roman" w:hAnsi="Times New Roman" w:cs="Times New Roman"/>
+            <w:sz w:val="24"/>
+            <w:szCs w:val="24"/>
+          </w:rPr>
+          <w:t xml:space="preserve"> included: no random-effects, random-effects for the persistent differences in upkeep costs (</w:t>
+        </w:r>
+        <w:proofErr w:type="spellStart"/>
+        <w:r>
+          <w:rPr>
+            <w:rFonts w:ascii="Times New Roman" w:hAnsi="Times New Roman" w:cs="Times New Roman"/>
+            <w:i/>
+            <w:sz w:val="24"/>
+            <w:szCs w:val="24"/>
+          </w:rPr>
+          <w:t>k</w:t>
+        </w:r>
+        <w:r>
+          <w:rPr>
+            <w:rFonts w:ascii="Times New Roman" w:hAnsi="Times New Roman" w:cs="Times New Roman"/>
+            <w:i/>
+            <w:sz w:val="24"/>
+            <w:szCs w:val="24"/>
+            <w:vertAlign w:val="subscript"/>
+          </w:rPr>
+          <w:t>i</w:t>
+        </w:r>
+        <w:proofErr w:type="gramStart"/>
+        <w:r>
+          <w:rPr>
+            <w:rFonts w:ascii="Times New Roman" w:hAnsi="Times New Roman" w:cs="Times New Roman"/>
+            <w:i/>
+            <w:sz w:val="24"/>
+            <w:szCs w:val="24"/>
+            <w:vertAlign w:val="subscript"/>
+          </w:rPr>
+          <w:t>,s</w:t>
+        </w:r>
+        <w:proofErr w:type="spellEnd"/>
+        <w:proofErr w:type="gramEnd"/>
+        <w:r>
+          <w:rPr>
+            <w:rFonts w:ascii="Times New Roman" w:hAnsi="Times New Roman" w:cs="Times New Roman"/>
+            <w:sz w:val="24"/>
+            <w:szCs w:val="24"/>
+          </w:rPr>
+          <w:t xml:space="preserve"> only) for each sex, transient variation in growth (</w:t>
+        </w:r>
+        <m:oMath>
+          <m:sSub>
+            <m:sSubPr>
+              <m:ctrlPr>
+                <w:rPr>
+                  <w:rFonts w:ascii="Cambria Math" w:hAnsi="Cambria Math" w:cs="Times New Roman"/>
+                  <w:i/>
+                  <w:sz w:val="24"/>
+                  <w:szCs w:val="24"/>
+                </w:rPr>
+              </m:ctrlPr>
+            </m:sSubPr>
+            <m:e>
+              <m:r>
+                <w:rPr>
+                  <w:rFonts w:ascii="Cambria Math" w:hAnsi="Cambria Math" w:cs="Times New Roman"/>
+                  <w:sz w:val="24"/>
+                  <w:szCs w:val="24"/>
+                </w:rPr>
+                <m:t>z</m:t>
+              </m:r>
+            </m:e>
+            <m:sub>
+              <m:sSub>
+                <m:sSubPr>
+                  <m:ctrlPr>
+                    <w:rPr>
+                      <w:rFonts w:ascii="Cambria Math" w:hAnsi="Cambria Math" w:cs="Times New Roman"/>
+                      <w:i/>
+                      <w:sz w:val="24"/>
+                      <w:szCs w:val="24"/>
+                    </w:rPr>
+                  </m:ctrlPr>
+                </m:sSubPr>
+                <m:e>
+                  <m:r>
+                    <w:rPr>
+                      <w:rFonts w:ascii="Cambria Math" w:hAnsi="Cambria Math" w:cs="Times New Roman"/>
+                      <w:sz w:val="24"/>
+                      <w:szCs w:val="24"/>
+                    </w:rPr>
+                    <m:t>∆</m:t>
+                  </m:r>
+                </m:e>
+                <m:sub>
+                  <m:r>
+                    <w:rPr>
+                      <w:rFonts w:ascii="Cambria Math" w:hAnsi="Cambria Math" w:cs="Times New Roman"/>
+                      <w:sz w:val="24"/>
+                      <w:szCs w:val="24"/>
+                    </w:rPr>
+                    <m:t>t</m:t>
+                  </m:r>
+                </m:sub>
+              </m:sSub>
+              <m:r>
+                <w:rPr>
+                  <w:rFonts w:ascii="Cambria Math" w:hAnsi="Cambria Math" w:cs="Times New Roman"/>
+                  <w:sz w:val="24"/>
+                  <w:szCs w:val="24"/>
+                </w:rPr>
+                <m:t>,i</m:t>
+              </m:r>
+            </m:sub>
+          </m:sSub>
+        </m:oMath>
+        <w:r>
+          <w:rPr>
+            <w:rFonts w:ascii="Times New Roman" w:hAnsi="Times New Roman" w:cs="Times New Roman"/>
+            <w:sz w:val="24"/>
+            <w:szCs w:val="24"/>
+          </w:rPr>
+          <w:t xml:space="preserve"> only), and random-effects representing both persistent and transient variation in growth (</w:t>
+        </w:r>
+        <w:proofErr w:type="spellStart"/>
+        <w:r>
+          <w:rPr>
+            <w:rFonts w:ascii="Times New Roman" w:hAnsi="Times New Roman" w:cs="Times New Roman"/>
+            <w:i/>
+            <w:sz w:val="24"/>
+            <w:szCs w:val="24"/>
+          </w:rPr>
+          <w:t>k</w:t>
+        </w:r>
+        <w:r>
+          <w:rPr>
+            <w:rFonts w:ascii="Times New Roman" w:hAnsi="Times New Roman" w:cs="Times New Roman"/>
+            <w:i/>
+            <w:sz w:val="24"/>
+            <w:szCs w:val="24"/>
+            <w:vertAlign w:val="subscript"/>
+          </w:rPr>
+          <w:t>i,s</w:t>
+        </w:r>
+        <w:proofErr w:type="spellEnd"/>
+        <w:r>
+          <w:rPr>
+            <w:rFonts w:ascii="Times New Roman" w:hAnsi="Times New Roman" w:cs="Times New Roman"/>
+            <w:sz w:val="24"/>
+            <w:szCs w:val="24"/>
+          </w:rPr>
+          <w:t xml:space="preserve"> and </w:t>
+        </w:r>
+        <m:oMath>
+          <m:sSub>
+            <m:sSubPr>
+              <m:ctrlPr>
+                <w:rPr>
+                  <w:rFonts w:ascii="Cambria Math" w:hAnsi="Cambria Math" w:cs="Times New Roman"/>
+                  <w:i/>
+                  <w:sz w:val="24"/>
+                  <w:szCs w:val="24"/>
+                </w:rPr>
+              </m:ctrlPr>
+            </m:sSubPr>
+            <m:e>
+              <m:r>
+                <w:rPr>
+                  <w:rFonts w:ascii="Cambria Math" w:hAnsi="Cambria Math" w:cs="Times New Roman"/>
+                  <w:sz w:val="24"/>
+                  <w:szCs w:val="24"/>
+                </w:rPr>
+                <m:t>z</m:t>
+              </m:r>
+            </m:e>
+            <m:sub>
+              <m:sSub>
+                <m:sSubPr>
+                  <m:ctrlPr>
+                    <w:rPr>
+                      <w:rFonts w:ascii="Cambria Math" w:hAnsi="Cambria Math" w:cs="Times New Roman"/>
+                      <w:i/>
+                      <w:sz w:val="24"/>
+                      <w:szCs w:val="24"/>
+                    </w:rPr>
+                  </m:ctrlPr>
+                </m:sSubPr>
+                <m:e>
+                  <m:r>
+                    <w:rPr>
+                      <w:rFonts w:ascii="Cambria Math" w:hAnsi="Cambria Math" w:cs="Times New Roman"/>
+                      <w:sz w:val="24"/>
+                      <w:szCs w:val="24"/>
+                    </w:rPr>
+                    <m:t>∆</m:t>
+                  </m:r>
+                </m:e>
+                <m:sub>
+                  <m:r>
+                    <w:rPr>
+                      <w:rFonts w:ascii="Cambria Math" w:hAnsi="Cambria Math" w:cs="Times New Roman"/>
+                      <w:sz w:val="24"/>
+                      <w:szCs w:val="24"/>
+                    </w:rPr>
+                    <m:t>t</m:t>
+                  </m:r>
+                </m:sub>
+              </m:sSub>
+              <m:r>
+                <w:rPr>
+                  <w:rFonts w:ascii="Cambria Math" w:hAnsi="Cambria Math" w:cs="Times New Roman"/>
+                  <w:sz w:val="24"/>
+                  <w:szCs w:val="24"/>
+                </w:rPr>
+                <m:t>,i</m:t>
+              </m:r>
+            </m:sub>
+          </m:sSub>
+        </m:oMath>
+        <w:r>
+          <w:rPr>
+            <w:rFonts w:ascii="Times New Roman" w:hAnsi="Times New Roman" w:cs="Times New Roman"/>
+            <w:sz w:val="24"/>
+            <w:szCs w:val="24"/>
+          </w:rPr>
+          <w:t>).</w:t>
+        </w:r>
+      </w:ins>
+      <w:ins w:id="120" w:author="darcy" w:date="2015-05-28T16:26:00Z">
+        <w:r>
+          <w:rPr>
+            <w:rFonts w:ascii="Times New Roman" w:hAnsi="Times New Roman" w:cs="Times New Roman"/>
+            <w:sz w:val="24"/>
+            <w:szCs w:val="24"/>
+          </w:rPr>
+          <w:t xml:space="preserve">  This resulted in</w:t>
+        </w:r>
+      </w:ins>
+      <w:ins w:id="121" w:author="darcy" w:date="2015-05-28T16:28:00Z">
+        <w:r>
+          <w:rPr>
+            <w:rFonts w:ascii="Times New Roman" w:hAnsi="Times New Roman" w:cs="Times New Roman"/>
+            <w:sz w:val="24"/>
+            <w:szCs w:val="24"/>
+          </w:rPr>
+          <w:t xml:space="preserve"> 32 different simulation/estimation model combinations, each of which were fitted 200 times</w:t>
+        </w:r>
+      </w:ins>
+      <w:ins w:id="122" w:author="darcy" w:date="2015-05-28T16:26:00Z">
+        <w:r>
+          <w:rPr>
+            <w:rFonts w:ascii="Times New Roman" w:hAnsi="Times New Roman" w:cs="Times New Roman"/>
+            <w:sz w:val="24"/>
+            <w:szCs w:val="24"/>
+          </w:rPr>
+          <w:t xml:space="preserve"> (</w:t>
+        </w:r>
+      </w:ins>
+      <w:ins w:id="123" w:author="darcy" w:date="2015-05-28T16:29:00Z">
+        <w:r>
+          <w:rPr>
+            <w:rFonts w:ascii="Times New Roman" w:hAnsi="Times New Roman" w:cs="Times New Roman"/>
+            <w:sz w:val="24"/>
+            <w:szCs w:val="24"/>
+          </w:rPr>
+          <w:t>i.e., 6400 model fits</w:t>
+        </w:r>
+      </w:ins>
+      <w:ins w:id="124" w:author="darcy" w:date="2015-05-28T16:26:00Z">
+        <w:r>
+          <w:rPr>
+            <w:rFonts w:ascii="Times New Roman" w:hAnsi="Times New Roman" w:cs="Times New Roman"/>
+            <w:sz w:val="24"/>
+            <w:szCs w:val="24"/>
+          </w:rPr>
+          <w:t>)</w:t>
+        </w:r>
+      </w:ins>
+      <w:del w:id="125" w:author="darcy" w:date="2015-05-28T16:25:00Z">
+        <w:r>
+          <w:rPr>
+            <w:rFonts w:ascii="Times New Roman" w:hAnsi="Times New Roman" w:cs="Times New Roman"/>
+            <w:sz w:val="24"/>
+            <w:szCs w:val="24"/>
+          </w:rPr>
+          <w:delText>The model w</w:delText>
+        </w:r>
+      </w:del>
+      <w:del w:id="126" w:author="darcy" w:date="2015-05-18T06:39:00Z">
         <w:r>
           <w:rPr>
             <w:rFonts w:ascii="Times New Roman" w:hAnsi="Times New Roman" w:cs="Times New Roman"/>
@@ -11436,43 +12252,17 @@
           <w:delText>as</w:delText>
         </w:r>
       </w:del>
-      <w:r>
-        <w:rPr>
-          <w:rFonts w:ascii="Times New Roman" w:hAnsi="Times New Roman" w:cs="Times New Roman"/>
-          <w:sz w:val="24"/>
-          <w:szCs w:val="24"/>
-        </w:rPr>
-        <w:t xml:space="preserve"> fit</w:t>
-      </w:r>
-      <w:ins w:id="77" w:author="darcy" w:date="2015-05-18T06:40:00Z">
-        <w:r>
-          <w:rPr>
-            <w:rFonts w:ascii="Times New Roman" w:hAnsi="Times New Roman" w:cs="Times New Roman"/>
-            <w:sz w:val="24"/>
-            <w:szCs w:val="24"/>
-          </w:rPr>
-          <w:t>ted</w:t>
-        </w:r>
-      </w:ins>
-      <w:r>
-        <w:rPr>
-          <w:rFonts w:ascii="Times New Roman" w:hAnsi="Times New Roman" w:cs="Times New Roman"/>
-          <w:sz w:val="24"/>
-          <w:szCs w:val="24"/>
-        </w:rPr>
-        <w:t xml:space="preserve"> to the data for each of the 200 replicates in each of the </w:t>
-      </w:r>
-      <w:ins w:id="78" w:author="darcy" w:date="2015-05-18T06:39:00Z">
-        <w:r>
-          <w:rPr>
-            <w:rFonts w:ascii="Times New Roman" w:hAnsi="Times New Roman" w:cs="Times New Roman"/>
-            <w:sz w:val="24"/>
-            <w:szCs w:val="24"/>
-          </w:rPr>
-          <w:t>8</w:t>
-        </w:r>
-      </w:ins>
-      <w:del w:id="79" w:author="darcy" w:date="2015-05-18T06:39:00Z">
+      <w:del w:id="127" w:author="darcy" w:date="2015-05-28T16:25:00Z">
+        <w:r>
+          <w:rPr>
+            <w:rFonts w:ascii="Times New Roman" w:hAnsi="Times New Roman" w:cs="Times New Roman"/>
+            <w:sz w:val="24"/>
+            <w:szCs w:val="24"/>
+          </w:rPr>
+          <w:delText xml:space="preserve"> fit to the data for each of the 200 replicates in each of the </w:delText>
+        </w:r>
+      </w:del>
+      <w:del w:id="128" w:author="darcy" w:date="2015-05-18T06:39:00Z">
         <w:r>
           <w:rPr>
             <w:rFonts w:ascii="Times New Roman" w:hAnsi="Times New Roman" w:cs="Times New Roman"/>
@@ -11482,15 +12272,17 @@
           <w:delText>16</w:delText>
         </w:r>
       </w:del>
-      <w:r>
-        <w:rPr>
-          <w:rFonts w:ascii="Times New Roman" w:hAnsi="Times New Roman" w:cs="Times New Roman"/>
-          <w:sz w:val="24"/>
-          <w:szCs w:val="24"/>
-        </w:rPr>
-        <w:t xml:space="preserve"> simulation experiments.</w:t>
-      </w:r>
-      <w:del w:id="80" w:author="darcy" w:date="2015-05-18T06:40:00Z">
+      <w:del w:id="129" w:author="darcy" w:date="2015-05-28T16:25:00Z">
+        <w:r>
+          <w:rPr>
+            <w:rFonts w:ascii="Times New Roman" w:hAnsi="Times New Roman" w:cs="Times New Roman"/>
+            <w:sz w:val="24"/>
+            <w:szCs w:val="24"/>
+          </w:rPr>
+          <w:delText xml:space="preserve"> simulation experiments.</w:delText>
+        </w:r>
+      </w:del>
+      <w:del w:id="130" w:author="darcy" w:date="2015-05-18T06:40:00Z">
         <w:r>
           <w:rPr>
             <w:rFonts w:ascii="Times New Roman" w:hAnsi="Times New Roman" w:cs="Times New Roman"/>
@@ -11500,7 +12292,7 @@
           <w:delText xml:space="preserve">  </w:delText>
         </w:r>
       </w:del>
-      <w:ins w:id="81" w:author="darcy" w:date="2015-05-18T06:40:00Z">
+      <w:ins w:id="131" w:author="darcy" w:date="2015-05-18T06:40:00Z">
         <w:r>
           <w:rPr>
             <w:rFonts w:ascii="Times New Roman" w:hAnsi="Times New Roman" w:cs="Times New Roman"/>
@@ -12311,7 +13103,7 @@
         </w:rPr>
         <w:t>.</w:t>
       </w:r>
-      <w:ins w:id="82" w:author="darcy" w:date="2015-05-13T11:10:00Z">
+      <w:ins w:id="132" w:author="darcy" w:date="2015-05-13T11:10:00Z">
         <w:r>
           <w:rPr>
             <w:rFonts w:ascii="Times New Roman" w:hAnsi="Times New Roman" w:cs="Times New Roman"/>
@@ -12336,20 +13128,30 @@
             <w:sz w:val="24"/>
             <w:szCs w:val="24"/>
           </w:rPr>
-          <w:t xml:space="preserve"> are assumed to be aged without error, a </w:t>
+          <w:t xml:space="preserve"> are assumed to be aged without error, </w:t>
         </w:r>
       </w:ins>
-      <w:ins w:id="83" w:author="darcy" w:date="2015-05-18T05:53:00Z">
-        <w:r>
-          <w:rPr>
-            <w:rFonts w:ascii="Times New Roman" w:hAnsi="Times New Roman" w:cs="Times New Roman"/>
-            <w:sz w:val="24"/>
-            <w:szCs w:val="24"/>
-          </w:rPr>
-          <w:t>reasonable</w:t>
+      <w:ins w:id="133" w:author="darcy" w:date="2015-05-28T16:29:00Z">
+        <w:r>
+          <w:rPr>
+            <w:rFonts w:ascii="Times New Roman" w:hAnsi="Times New Roman" w:cs="Times New Roman"/>
+            <w:sz w:val="24"/>
+            <w:szCs w:val="24"/>
+          </w:rPr>
+          <w:t xml:space="preserve">as the ageing error is </w:t>
         </w:r>
       </w:ins>
-      <w:ins w:id="84" w:author="darcy" w:date="2015-05-13T11:10:00Z">
+      <w:ins w:id="134" w:author="darcy" w:date="2015-05-28T16:30:00Z">
+        <w:r>
+          <w:rPr>
+            <w:rFonts w:ascii="Times New Roman" w:hAnsi="Times New Roman" w:cs="Times New Roman"/>
+            <w:sz w:val="24"/>
+            <w:szCs w:val="24"/>
+          </w:rPr>
+          <w:t>known</w:t>
+        </w:r>
+      </w:ins>
+      <w:ins w:id="135" w:author="darcy" w:date="2015-05-28T16:29:00Z">
         <w:r>
           <w:rPr>
             <w:rFonts w:ascii="Times New Roman" w:hAnsi="Times New Roman" w:cs="Times New Roman"/>
@@ -12359,36 +13161,28 @@
           <w:t xml:space="preserve"> </w:t>
         </w:r>
       </w:ins>
-      <w:ins w:id="85" w:author="darcy" w:date="2015-05-13T11:11:00Z">
-        <w:r>
-          <w:rPr>
-            <w:rFonts w:ascii="Times New Roman" w:hAnsi="Times New Roman" w:cs="Times New Roman"/>
-            <w:sz w:val="24"/>
-            <w:szCs w:val="24"/>
-          </w:rPr>
-          <w:t>assumption</w:t>
+      <w:ins w:id="136" w:author="darcy" w:date="2015-05-28T16:30:00Z">
+        <w:r>
+          <w:rPr>
+            <w:rFonts w:ascii="Times New Roman" w:hAnsi="Times New Roman" w:cs="Times New Roman"/>
+            <w:sz w:val="24"/>
+            <w:szCs w:val="24"/>
+          </w:rPr>
+          <w:t>to be minimal for this species</w:t>
         </w:r>
       </w:ins>
-      <w:ins w:id="86" w:author="darcy" w:date="2015-05-13T11:10:00Z">
-        <w:r>
-          <w:rPr>
-            <w:rFonts w:ascii="Times New Roman" w:hAnsi="Times New Roman" w:cs="Times New Roman"/>
-            <w:sz w:val="24"/>
-            <w:szCs w:val="24"/>
-          </w:rPr>
-          <w:t xml:space="preserve"> </w:t>
+      <w:ins w:id="137" w:author="darcy" w:date="2015-05-13T11:11:00Z">
+        <w:r>
+          <w:rPr>
+            <w:rFonts w:ascii="Times New Roman" w:hAnsi="Times New Roman" w:cs="Times New Roman"/>
+            <w:sz w:val="24"/>
+            <w:szCs w:val="24"/>
+          </w:rPr>
+          <w:t xml:space="preserve"> (CITE).</w:t>
         </w:r>
       </w:ins>
-      <w:ins w:id="87" w:author="darcy" w:date="2015-05-13T11:11:00Z">
-        <w:r>
-          <w:rPr>
-            <w:rFonts w:ascii="Times New Roman" w:hAnsi="Times New Roman" w:cs="Times New Roman"/>
-            <w:sz w:val="24"/>
-            <w:szCs w:val="24"/>
-          </w:rPr>
-          <w:t>for this species (CITE).</w:t>
-        </w:r>
-      </w:ins>
+      <w:bookmarkStart w:id="138" w:name="_GoBack"/>
+      <w:bookmarkEnd w:id="138"/>
     </w:p>
     <w:p>
       <w:pPr>
@@ -12876,7 +13670,43 @@
           <w:sz w:val="24"/>
           <w:szCs w:val="24"/>
         </w:rPr>
-        <w:t xml:space="preserve"> several different versions of</w:t>
+        <w:t xml:space="preserve"> </w:t>
+      </w:r>
+      <w:del w:id="139" w:author="darcy" w:date="2015-05-28T16:24:00Z">
+        <w:r>
+          <w:rPr>
+            <w:rFonts w:ascii="Times New Roman" w:hAnsi="Times New Roman" w:cs="Times New Roman"/>
+            <w:sz w:val="24"/>
+            <w:szCs w:val="24"/>
+          </w:rPr>
+          <w:delText xml:space="preserve">several </w:delText>
+        </w:r>
+      </w:del>
+      <w:ins w:id="140" w:author="darcy" w:date="2015-05-28T16:24:00Z">
+        <w:r>
+          <w:rPr>
+            <w:rFonts w:ascii="Times New Roman" w:hAnsi="Times New Roman" w:cs="Times New Roman"/>
+            <w:sz w:val="24"/>
+            <w:szCs w:val="24"/>
+          </w:rPr>
+          <w:t>four</w:t>
+        </w:r>
+        <w:r>
+          <w:rPr>
+            <w:rFonts w:ascii="Times New Roman" w:hAnsi="Times New Roman" w:cs="Times New Roman"/>
+            <w:sz w:val="24"/>
+            <w:szCs w:val="24"/>
+          </w:rPr>
+          <w:t xml:space="preserve"> </w:t>
+        </w:r>
+      </w:ins>
+      <w:r>
+        <w:rPr>
+          <w:rFonts w:ascii="Times New Roman" w:hAnsi="Times New Roman" w:cs="Times New Roman"/>
+          <w:sz w:val="24"/>
+          <w:szCs w:val="24"/>
+        </w:rPr>
+        <w:t>different versions of</w:t>
       </w:r>
       <w:r>
         <w:rPr>
@@ -13577,7 +14407,7 @@
         </w:rPr>
         <w:t xml:space="preserve">were assumed to be </w:t>
       </w:r>
-      <w:del w:id="88" w:author="darcy" w:date="2015-05-14T08:19:00Z">
+      <w:del w:id="141" w:author="darcy" w:date="2015-05-14T08:19:00Z">
         <w:r>
           <w:rPr>
             <w:rFonts w:ascii="Times New Roman" w:hAnsi="Times New Roman" w:cs="Times New Roman"/>
@@ -13587,7 +14417,7 @@
           <w:delText xml:space="preserve">constant </w:delText>
         </w:r>
       </w:del>
-      <w:ins w:id="89" w:author="darcy" w:date="2015-05-18T05:54:00Z">
+      <w:ins w:id="142" w:author="darcy" w:date="2015-05-18T05:54:00Z">
         <w:r>
           <w:rPr>
             <w:rFonts w:ascii="Times New Roman" w:hAnsi="Times New Roman" w:cs="Times New Roman"/>
@@ -13613,8 +14443,8 @@
         </w:rPr>
         <w:t xml:space="preserve">.  </w:t>
       </w:r>
-      <w:moveToRangeStart w:id="90" w:author="darcy" w:date="2015-05-18T06:10:00Z" w:name="move419692777"/>
-      <w:moveTo w:id="91" w:author="darcy" w:date="2015-05-18T06:10:00Z">
+      <w:moveToRangeStart w:id="143" w:author="darcy" w:date="2015-05-18T06:10:00Z" w:name="move419692777"/>
+      <w:moveTo w:id="144" w:author="darcy" w:date="2015-05-18T06:10:00Z">
         <w:r>
           <w:rPr>
             <w:rFonts w:ascii="Times New Roman" w:hAnsi="Times New Roman" w:cs="Times New Roman"/>
@@ -13623,7 +14453,7 @@
           </w:rPr>
           <w:t>Preliminary exploration</w:t>
         </w:r>
-        <w:del w:id="92" w:author="darcy" w:date="2015-05-18T06:11:00Z">
+        <w:del w:id="145" w:author="darcy" w:date="2015-05-18T06:11:00Z">
           <w:r>
             <w:rPr>
               <w:rFonts w:ascii="Times New Roman" w:hAnsi="Times New Roman" w:cs="Times New Roman"/>
@@ -13675,7 +14505,7 @@
           </w:rPr>
           <w:t>.</w:t>
         </w:r>
-        <w:del w:id="93" w:author="darcy" w:date="2015-05-18T06:13:00Z">
+        <w:del w:id="146" w:author="darcy" w:date="2015-05-18T06:13:00Z">
           <w:r>
             <w:rPr>
               <w:rFonts w:ascii="Times New Roman" w:hAnsi="Times New Roman" w:cs="Times New Roman"/>
@@ -13686,8 +14516,8 @@
           </w:r>
         </w:del>
       </w:moveTo>
-      <w:moveToRangeEnd w:id="90"/>
-      <w:del w:id="94" w:author="darcy" w:date="2015-05-18T06:13:00Z">
+      <w:moveToRangeEnd w:id="143"/>
+      <w:del w:id="147" w:author="darcy" w:date="2015-05-18T06:13:00Z">
         <w:r>
           <w:rPr>
             <w:rFonts w:ascii="Times New Roman" w:hAnsi="Times New Roman" w:cs="Times New Roman"/>
@@ -13714,7 +14544,7 @@
           <w:delText>Ψ</w:delText>
         </w:r>
       </w:del>
-      <w:del w:id="95" w:author="darcy" w:date="2015-05-14T08:20:00Z">
+      <w:del w:id="148" w:author="darcy" w:date="2015-05-14T08:20:00Z">
         <w:r>
           <w:rPr>
             <w:rFonts w:ascii="Times New Roman" w:hAnsi="Times New Roman" w:cs="Times New Roman"/>
@@ -13724,7 +14554,7 @@
           <w:delText>.</w:delText>
         </w:r>
       </w:del>
-      <w:del w:id="96" w:author="darcy" w:date="2015-05-18T06:13:00Z">
+      <w:del w:id="149" w:author="darcy" w:date="2015-05-18T06:13:00Z">
         <w:r>
           <w:rPr>
             <w:rFonts w:ascii="Times New Roman" w:hAnsi="Times New Roman" w:cs="Times New Roman"/>
@@ -15205,7 +16035,7 @@
         </w:rPr>
         <w:t>3.</w:t>
       </w:r>
-      <w:ins w:id="97" w:author="darcy" w:date="2015-05-13T11:17:00Z">
+      <w:ins w:id="150" w:author="darcy" w:date="2015-05-13T11:17:00Z">
         <w:r>
           <w:rPr>
             <w:rFonts w:ascii="Times New Roman" w:hAnsi="Times New Roman" w:cs="Times New Roman"/>
@@ -15216,7 +16046,7 @@
           <w:t>2</w:t>
         </w:r>
       </w:ins>
-      <w:del w:id="98" w:author="darcy" w:date="2015-05-13T11:17:00Z">
+      <w:del w:id="151" w:author="darcy" w:date="2015-05-13T11:17:00Z">
         <w:r>
           <w:rPr>
             <w:rFonts w:ascii="Times New Roman" w:hAnsi="Times New Roman" w:cs="Times New Roman"/>
@@ -15719,7 +16549,7 @@
         </w:rPr>
         <w:t>;</w:t>
       </w:r>
-      <w:ins w:id="99" w:author="darcy" w:date="2015-05-14T06:19:00Z">
+      <w:ins w:id="152" w:author="darcy" w:date="2015-05-14T06:19:00Z">
         <w:r>
           <w:rPr>
             <w:rFonts w:ascii="Times New Roman" w:hAnsi="Times New Roman" w:cs="Times New Roman"/>
@@ -15729,7 +16559,7 @@
           <w:t xml:space="preserve"> Table 5</w:t>
         </w:r>
       </w:ins>
-      <w:del w:id="100" w:author="darcy" w:date="2015-05-14T06:19:00Z">
+      <w:del w:id="153" w:author="darcy" w:date="2015-05-14T06:19:00Z">
         <w:r>
           <w:rPr>
             <w:rFonts w:ascii="Times New Roman" w:hAnsi="Times New Roman" w:cs="Times New Roman"/>
@@ -16216,7 +17046,7 @@
         </w:rPr>
         <w:t xml:space="preserve"> (</w:t>
       </w:r>
-      <w:ins w:id="101" w:author="darcy" w:date="2015-05-14T06:19:00Z">
+      <w:ins w:id="154" w:author="darcy" w:date="2015-05-14T06:19:00Z">
         <w:r>
           <w:rPr>
             <w:rFonts w:ascii="Times New Roman" w:hAnsi="Times New Roman" w:cs="Times New Roman"/>
@@ -16226,7 +17056,7 @@
           <w:t>Table 5</w:t>
         </w:r>
       </w:ins>
-      <w:del w:id="102" w:author="darcy" w:date="2015-05-14T06:19:00Z">
+      <w:del w:id="155" w:author="darcy" w:date="2015-05-14T06:19:00Z">
         <w:r>
           <w:rPr>
             <w:rFonts w:ascii="Times New Roman" w:hAnsi="Times New Roman" w:cs="Times New Roman"/>
@@ -16310,7 +17140,7 @@
         </w:rPr>
         <w:t xml:space="preserve">.  </w:t>
       </w:r>
-      <w:ins w:id="103" w:author="darcy" w:date="2015-05-18T06:23:00Z">
+      <w:ins w:id="156" w:author="darcy" w:date="2015-05-18T06:23:00Z">
         <w:r>
           <w:rPr>
             <w:rFonts w:ascii="Times New Roman" w:hAnsi="Times New Roman" w:cs="Times New Roman"/>
@@ -16320,7 +17150,7 @@
           <w:t xml:space="preserve">Differences in </w:t>
         </w:r>
       </w:ins>
-      <w:ins w:id="104" w:author="darcy" w:date="2015-05-18T06:22:00Z">
+      <w:ins w:id="157" w:author="darcy" w:date="2015-05-18T06:22:00Z">
         <w:r>
           <w:rPr>
             <w:rFonts w:ascii="Times New Roman" w:hAnsi="Times New Roman" w:cs="Times New Roman"/>
@@ -16330,7 +17160,7 @@
           <w:t>the estimate</w:t>
         </w:r>
       </w:ins>
-      <w:ins w:id="105" w:author="darcy" w:date="2015-05-18T06:25:00Z">
+      <w:ins w:id="158" w:author="darcy" w:date="2015-05-18T06:25:00Z">
         <w:r>
           <w:rPr>
             <w:rFonts w:ascii="Times New Roman" w:hAnsi="Times New Roman" w:cs="Times New Roman"/>
@@ -16340,7 +17170,7 @@
           <w:t>s</w:t>
         </w:r>
       </w:ins>
-      <w:ins w:id="106" w:author="darcy" w:date="2015-05-18T06:22:00Z">
+      <w:ins w:id="159" w:author="darcy" w:date="2015-05-18T06:22:00Z">
         <w:r>
           <w:rPr>
             <w:rFonts w:ascii="Times New Roman" w:hAnsi="Times New Roman" w:cs="Times New Roman"/>
@@ -16350,7 +17180,7 @@
           <w:t xml:space="preserve"> of </w:t>
         </w:r>
       </w:ins>
-      <w:ins w:id="107" w:author="darcy" w:date="2015-05-18T06:25:00Z">
+      <w:ins w:id="160" w:author="darcy" w:date="2015-05-18T06:25:00Z">
         <w:r>
           <w:rPr>
             <w:rFonts w:ascii="Times New Roman" w:hAnsi="Times New Roman" w:cs="Times New Roman"/>
@@ -16387,7 +17217,7 @@
           <w:t>)</w:t>
         </w:r>
       </w:ins>
-      <w:ins w:id="108" w:author="darcy" w:date="2015-05-18T06:23:00Z">
+      <w:ins w:id="161" w:author="darcy" w:date="2015-05-18T06:23:00Z">
         <w:r>
           <w:rPr>
             <w:rFonts w:ascii="Times New Roman" w:hAnsi="Times New Roman" w:cs="Times New Roman"/>
@@ -16397,7 +17227,7 @@
           <w:t xml:space="preserve"> compared to Dunn et al. (2006)</w:t>
         </w:r>
       </w:ins>
-      <w:ins w:id="109" w:author="darcy" w:date="2015-05-18T06:22:00Z">
+      <w:ins w:id="162" w:author="darcy" w:date="2015-05-18T06:22:00Z">
         <w:r>
           <w:rPr>
             <w:rFonts w:ascii="Times New Roman" w:hAnsi="Times New Roman" w:cs="Times New Roman"/>
@@ -16407,7 +17237,7 @@
           <w:t xml:space="preserve"> are likely due to differences in </w:t>
         </w:r>
       </w:ins>
-      <w:ins w:id="110" w:author="darcy" w:date="2015-05-18T06:26:00Z">
+      <w:ins w:id="163" w:author="darcy" w:date="2015-05-18T06:26:00Z">
         <w:r>
           <w:rPr>
             <w:rFonts w:ascii="Times New Roman" w:hAnsi="Times New Roman" w:cs="Times New Roman"/>
@@ -16417,7 +17247,7 @@
           <w:t xml:space="preserve">the </w:t>
         </w:r>
       </w:ins>
-      <w:ins w:id="111" w:author="darcy" w:date="2015-05-18T06:22:00Z">
+      <w:ins w:id="164" w:author="darcy" w:date="2015-05-18T06:22:00Z">
         <w:r>
           <w:rPr>
             <w:rFonts w:ascii="Times New Roman" w:hAnsi="Times New Roman" w:cs="Times New Roman"/>
@@ -16427,7 +17257,7 @@
           <w:t xml:space="preserve">sample size of small </w:t>
         </w:r>
       </w:ins>
-      <w:ins w:id="112" w:author="darcy" w:date="2015-05-24T19:51:00Z">
+      <w:ins w:id="165" w:author="darcy" w:date="2015-05-24T19:51:00Z">
         <w:r>
           <w:rPr>
             <w:rFonts w:ascii="Times New Roman" w:hAnsi="Times New Roman" w:cs="Times New Roman"/>
@@ -16437,7 +17267,7 @@
           <w:t>between the two</w:t>
         </w:r>
       </w:ins>
-      <w:ins w:id="113" w:author="darcy" w:date="2015-05-18T06:25:00Z">
+      <w:ins w:id="166" w:author="darcy" w:date="2015-05-18T06:25:00Z">
         <w:r>
           <w:rPr>
             <w:rFonts w:ascii="Times New Roman" w:hAnsi="Times New Roman" w:cs="Times New Roman"/>
@@ -16455,7 +17285,7 @@
           <w:t>, rather than any difference in methodology</w:t>
         </w:r>
       </w:ins>
-      <w:ins w:id="114" w:author="darcy" w:date="2015-05-18T06:24:00Z">
+      <w:ins w:id="167" w:author="darcy" w:date="2015-05-18T06:24:00Z">
         <w:r>
           <w:rPr>
             <w:rFonts w:ascii="Times New Roman" w:hAnsi="Times New Roman" w:cs="Times New Roman"/>
@@ -16465,7 +17295,7 @@
           <w:t xml:space="preserve">. </w:t>
         </w:r>
       </w:ins>
-      <w:ins w:id="115" w:author="darcy" w:date="2015-05-18T06:22:00Z">
+      <w:ins w:id="168" w:author="darcy" w:date="2015-05-18T06:22:00Z">
         <w:r>
           <w:rPr>
             <w:rFonts w:ascii="Times New Roman" w:hAnsi="Times New Roman" w:cs="Times New Roman"/>
@@ -16825,7 +17655,7 @@
         </w:rPr>
         <w:t>he model without random effects;</w:t>
       </w:r>
-      <w:ins w:id="116" w:author="darcy" w:date="2015-05-14T06:20:00Z">
+      <w:ins w:id="169" w:author="darcy" w:date="2015-05-14T06:20:00Z">
         <w:r>
           <w:rPr>
             <w:rFonts w:ascii="Times New Roman" w:hAnsi="Times New Roman" w:cs="Times New Roman"/>
@@ -16835,7 +17665,7 @@
           <w:t xml:space="preserve"> Table 5</w:t>
         </w:r>
       </w:ins>
-      <w:del w:id="117" w:author="darcy" w:date="2015-05-14T06:20:00Z">
+      <w:del w:id="170" w:author="darcy" w:date="2015-05-14T06:20:00Z">
         <w:r>
           <w:rPr>
             <w:rFonts w:ascii="Times New Roman" w:hAnsi="Times New Roman" w:cs="Times New Roman"/>
@@ -17655,7 +18485,7 @@
         </w:rPr>
         <w:t>,</w:t>
       </w:r>
-      <w:ins w:id="118" w:author="darcy" w:date="2015-05-14T06:20:00Z">
+      <w:ins w:id="171" w:author="darcy" w:date="2015-05-14T06:20:00Z">
         <w:r>
           <w:rPr>
             <w:rFonts w:ascii="Times New Roman" w:hAnsi="Times New Roman" w:cs="Times New Roman"/>
@@ -17665,7 +18495,7 @@
           <w:t xml:space="preserve"> Table 5</w:t>
         </w:r>
       </w:ins>
-      <w:del w:id="119" w:author="darcy" w:date="2015-05-14T06:20:00Z">
+      <w:del w:id="172" w:author="darcy" w:date="2015-05-14T06:20:00Z">
         <w:r>
           <w:rPr>
             <w:rFonts w:ascii="Times New Roman" w:hAnsi="Times New Roman" w:cs="Times New Roman"/>
@@ -20848,7 +21678,7 @@
           <w:szCs w:val="24"/>
         </w:rPr>
       </w:pPr>
-      <w:bookmarkStart w:id="120" w:name="_Ref410906913"/>
+      <w:bookmarkStart w:id="173" w:name="_Ref410906913"/>
       <w:r>
         <w:rPr>
           <w:rFonts w:ascii="Times New Roman" w:hAnsi="Times New Roman" w:cs="Times New Roman"/>
@@ -20910,7 +21740,7 @@
         </w:rPr>
         <w:fldChar w:fldCharType="end"/>
       </w:r>
-      <w:bookmarkEnd w:id="120"/>
+      <w:bookmarkEnd w:id="173"/>
       <w:r>
         <w:rPr>
           <w:rFonts w:ascii="Times New Roman" w:hAnsi="Times New Roman" w:cs="Times New Roman"/>
@@ -21174,8 +22004,8 @@
           <w:szCs w:val="24"/>
         </w:rPr>
       </w:pPr>
-      <w:bookmarkStart w:id="121" w:name="_Ref410907158"/>
-      <w:bookmarkStart w:id="122" w:name="_Ref411934157"/>
+      <w:bookmarkStart w:id="174" w:name="_Ref410907158"/>
+      <w:bookmarkStart w:id="175" w:name="_Ref411934157"/>
       <w:r>
         <w:rPr>
           <w:rFonts w:ascii="Times New Roman" w:hAnsi="Times New Roman" w:cs="Times New Roman"/>
@@ -21186,8 +22016,8 @@
         </w:rPr>
         <w:t xml:space="preserve">Table </w:t>
       </w:r>
-      <w:bookmarkEnd w:id="121"/>
-      <w:bookmarkEnd w:id="122"/>
+      <w:bookmarkEnd w:id="174"/>
+      <w:bookmarkEnd w:id="175"/>
       <w:r>
         <w:rPr>
           <w:rFonts w:ascii="Times New Roman" w:hAnsi="Times New Roman" w:cs="Times New Roman"/>
@@ -21280,7 +22110,7 @@
           <w:szCs w:val="24"/>
         </w:rPr>
       </w:pPr>
-      <w:bookmarkStart w:id="123" w:name="_Ref411934690"/>
+      <w:bookmarkStart w:id="176" w:name="_Ref411934690"/>
     </w:p>
     <w:p>
       <w:pPr>
@@ -21305,7 +22135,7 @@
         </w:rPr>
         <w:t xml:space="preserve">Table </w:t>
       </w:r>
-      <w:bookmarkEnd w:id="123"/>
+      <w:bookmarkEnd w:id="176"/>
       <w:r>
         <w:rPr>
           <w:rFonts w:ascii="Times New Roman" w:hAnsi="Times New Roman" w:cs="Times New Roman"/>
@@ -21366,7 +22196,7 @@
         </w:rPr>
         <w:t>scenarios in the simu</w:t>
       </w:r>
-      <w:bookmarkStart w:id="124" w:name="_Ref410371769"/>
+      <w:bookmarkStart w:id="177" w:name="_Ref410371769"/>
       <w:r>
         <w:rPr>
           <w:rFonts w:ascii="Times New Roman" w:hAnsi="Times New Roman" w:cs="Times New Roman"/>
@@ -21392,7 +22222,7 @@
           <w:szCs w:val="24"/>
         </w:rPr>
       </w:pPr>
-      <w:bookmarkStart w:id="125" w:name="_Ref411934431"/>
+      <w:bookmarkStart w:id="178" w:name="_Ref411934431"/>
       <w:r>
         <w:rPr>
           <w:rFonts w:ascii="Times New Roman" w:hAnsi="Times New Roman" w:cs="Times New Roman"/>
@@ -21403,7 +22233,7 @@
         </w:rPr>
         <w:t xml:space="preserve">Table </w:t>
       </w:r>
-      <w:bookmarkEnd w:id="125"/>
+      <w:bookmarkEnd w:id="178"/>
       <w:r>
         <w:rPr>
           <w:rFonts w:ascii="Times New Roman" w:hAnsi="Times New Roman" w:cs="Times New Roman"/>
@@ -21606,9 +22436,9 @@
           <w:szCs w:val="24"/>
         </w:rPr>
       </w:pPr>
-      <w:bookmarkStart w:id="126" w:name="_Ref410371170"/>
-      <w:bookmarkStart w:id="127" w:name="_Ref410371158"/>
-      <w:bookmarkEnd w:id="124"/>
+      <w:bookmarkStart w:id="179" w:name="_Ref410371170"/>
+      <w:bookmarkStart w:id="180" w:name="_Ref410371158"/>
+      <w:bookmarkEnd w:id="177"/>
     </w:p>
     <w:p>
       <w:pPr>
@@ -21683,7 +22513,7 @@
         </w:rPr>
         <w:fldChar w:fldCharType="end"/>
       </w:r>
-      <w:bookmarkEnd w:id="126"/>
+      <w:bookmarkEnd w:id="179"/>
       <w:r>
         <w:rPr>
           <w:rFonts w:ascii="Times New Roman" w:hAnsi="Times New Roman" w:cs="Times New Roman"/>
@@ -21992,7 +22822,7 @@
         </w:rPr>
         <w:t xml:space="preserve"> only</w:t>
       </w:r>
-      <w:bookmarkEnd w:id="127"/>
+      <w:bookmarkEnd w:id="180"/>
       <w:r>
         <w:rPr>
           <w:rFonts w:ascii="Times New Roman" w:hAnsi="Times New Roman" w:cs="Times New Roman"/>
@@ -22178,7 +23008,7 @@
           <w:szCs w:val="24"/>
         </w:rPr>
       </w:pPr>
-      <w:bookmarkStart w:id="128" w:name="_Ref410371173"/>
+      <w:bookmarkStart w:id="181" w:name="_Ref410371173"/>
       <w:r>
         <w:rPr>
           <w:rFonts w:ascii="Times New Roman" w:hAnsi="Times New Roman" w:cs="Times New Roman"/>
@@ -22240,7 +23070,7 @@
         </w:rPr>
         <w:fldChar w:fldCharType="end"/>
       </w:r>
-      <w:bookmarkEnd w:id="128"/>
+      <w:bookmarkEnd w:id="181"/>
       <w:r>
         <w:rPr>
           <w:rFonts w:ascii="Times New Roman" w:hAnsi="Times New Roman" w:cs="Times New Roman"/>
@@ -22500,7 +23330,7 @@
           <w:szCs w:val="24"/>
         </w:rPr>
       </w:pPr>
-      <w:bookmarkStart w:id="129" w:name="_Ref410371236"/>
+      <w:bookmarkStart w:id="182" w:name="_Ref410371236"/>
       <w:r>
         <w:rPr>
           <w:rFonts w:ascii="Times New Roman" w:hAnsi="Times New Roman" w:cs="Times New Roman"/>
@@ -22511,7 +23341,7 @@
         </w:rPr>
         <w:t xml:space="preserve">Figure </w:t>
       </w:r>
-      <w:bookmarkEnd w:id="129"/>
+      <w:bookmarkEnd w:id="182"/>
       <w:r>
         <w:rPr>
           <w:rFonts w:ascii="Times New Roman" w:hAnsi="Times New Roman" w:cs="Times New Roman"/>
@@ -22710,7 +23540,7 @@
           <w:szCs w:val="24"/>
         </w:rPr>
       </w:pPr>
-      <w:bookmarkStart w:id="130" w:name="_Ref410630945"/>
+      <w:bookmarkStart w:id="183" w:name="_Ref410630945"/>
       <w:r>
         <w:rPr>
           <w:rFonts w:ascii="Times New Roman" w:hAnsi="Times New Roman" w:cs="Times New Roman"/>
@@ -22721,7 +23551,7 @@
         </w:rPr>
         <w:t xml:space="preserve">Figure </w:t>
       </w:r>
-      <w:bookmarkEnd w:id="130"/>
+      <w:bookmarkEnd w:id="183"/>
       <w:r>
         <w:rPr>
           <w:rFonts w:ascii="Times New Roman" w:hAnsi="Times New Roman" w:cs="Times New Roman"/>
@@ -23010,7 +23840,7 @@
           <w:szCs w:val="24"/>
         </w:rPr>
       </w:pPr>
-      <w:bookmarkStart w:id="131" w:name="_Ref409962302"/>
+      <w:bookmarkStart w:id="184" w:name="_Ref409962302"/>
       <w:r>
         <w:rPr>
           <w:rFonts w:ascii="Times New Roman" w:hAnsi="Times New Roman" w:cs="Times New Roman"/>
@@ -23021,7 +23851,7 @@
         </w:rPr>
         <w:t xml:space="preserve">Figure </w:t>
       </w:r>
-      <w:bookmarkEnd w:id="131"/>
+      <w:bookmarkEnd w:id="184"/>
       <w:r>
         <w:rPr>
           <w:rFonts w:ascii="Times New Roman" w:hAnsi="Times New Roman" w:cs="Times New Roman"/>
@@ -23170,7 +24000,7 @@
           <w:szCs w:val="24"/>
         </w:rPr>
       </w:pPr>
-      <w:bookmarkStart w:id="132" w:name="_Ref409962306"/>
+      <w:bookmarkStart w:id="185" w:name="_Ref409962306"/>
       <w:r>
         <w:rPr>
           <w:rFonts w:ascii="Times New Roman" w:hAnsi="Times New Roman" w:cs="Times New Roman"/>
@@ -23180,7 +24010,7 @@
         </w:rPr>
         <w:t xml:space="preserve">Figure </w:t>
       </w:r>
-      <w:bookmarkEnd w:id="132"/>
+      <w:bookmarkEnd w:id="185"/>
       <w:r>
         <w:rPr>
           <w:rFonts w:ascii="Times New Roman" w:hAnsi="Times New Roman" w:cs="Times New Roman"/>
@@ -23295,7 +24125,7 @@
           <w:szCs w:val="24"/>
         </w:rPr>
       </w:pPr>
-      <w:bookmarkStart w:id="133" w:name="_Ref410630975"/>
+      <w:bookmarkStart w:id="186" w:name="_Ref410630975"/>
       <w:r>
         <w:rPr>
           <w:rFonts w:ascii="Times New Roman" w:hAnsi="Times New Roman" w:cs="Times New Roman"/>
@@ -23306,7 +24136,7 @@
         </w:rPr>
         <w:t xml:space="preserve">Figure </w:t>
       </w:r>
-      <w:bookmarkEnd w:id="133"/>
+      <w:bookmarkEnd w:id="186"/>
       <w:r>
         <w:rPr>
           <w:rFonts w:ascii="Times New Roman" w:hAnsi="Times New Roman" w:cs="Times New Roman"/>
@@ -23454,7 +24284,7 @@
           <w:szCs w:val="24"/>
         </w:rPr>
       </w:pPr>
-      <w:bookmarkStart w:id="134" w:name="_Ref410630977"/>
+      <w:bookmarkStart w:id="187" w:name="_Ref410630977"/>
       <w:r>
         <w:rPr>
           <w:rFonts w:ascii="Times New Roman" w:hAnsi="Times New Roman" w:cs="Times New Roman"/>
@@ -23465,7 +24295,7 @@
         </w:rPr>
         <w:t xml:space="preserve">Figure </w:t>
       </w:r>
-      <w:bookmarkEnd w:id="134"/>
+      <w:bookmarkEnd w:id="187"/>
       <w:r>
         <w:rPr>
           <w:rFonts w:ascii="Times New Roman" w:hAnsi="Times New Roman" w:cs="Times New Roman"/>
@@ -23624,6 +24454,7 @@
         <w:docPartUnique/>
       </w:docPartObj>
     </w:sdtPr>
+    <w:sdtEndPr/>
     <w:sdtContent>
       <w:p>
         <w:pPr>
@@ -23643,7 +24474,7 @@
           <w:rPr>
             <w:noProof/>
           </w:rPr>
-          <w:t>21</w:t>
+          <w:t>22</w:t>
         </w:r>
         <w:r>
           <w:rPr>
@@ -25697,6 +26528,572 @@
 </w:styles>
 </file>
 
+<file path=word/glossary/document.xml><?xml version="1.0" encoding="utf-8"?>
+<w:glossaryDocument xmlns:wpc="http://schemas.microsoft.com/office/word/2010/wordprocessingCanvas" xmlns:mc="http://schemas.openxmlformats.org/markup-compatibility/2006" xmlns:o="urn:schemas-microsoft-com:office:office" xmlns:r="http://schemas.openxmlformats.org/officeDocument/2006/relationships" xmlns:m="http://schemas.openxmlformats.org/officeDocument/2006/math" xmlns:v="urn:schemas-microsoft-com:vml" xmlns:wp14="http://schemas.microsoft.com/office/word/2010/wordprocessingDrawing" xmlns:wp="http://schemas.openxmlformats.org/drawingml/2006/wordprocessingDrawing" xmlns:w10="urn:schemas-microsoft-com:office:word" xmlns:w="http://schemas.openxmlformats.org/wordprocessingml/2006/main" xmlns:w14="http://schemas.microsoft.com/office/word/2010/wordml" xmlns:w15="http://schemas.microsoft.com/office/word/2012/wordml" xmlns:wpg="http://schemas.microsoft.com/office/word/2010/wordprocessingGroup" xmlns:wpi="http://schemas.microsoft.com/office/word/2010/wordprocessingInk" xmlns:wne="http://schemas.microsoft.com/office/word/2006/wordml" xmlns:wps="http://schemas.microsoft.com/office/word/2010/wordprocessingShape" mc:Ignorable="w14 w15 wp14"/>
+</file>
+
+<file path=word/glossary/fontTable.xml><?xml version="1.0" encoding="utf-8"?>
+<w:fonts xmlns:mc="http://schemas.openxmlformats.org/markup-compatibility/2006" xmlns:r="http://schemas.openxmlformats.org/officeDocument/2006/relationships" xmlns:w="http://schemas.openxmlformats.org/wordprocessingml/2006/main" xmlns:w14="http://schemas.microsoft.com/office/word/2010/wordml" xmlns:w15="http://schemas.microsoft.com/office/word/2012/wordml" mc:Ignorable="w14 w15">
+  <w:font w:name="Times New Roman">
+    <w:panose1 w:val="02020603050405020304"/>
+    <w:charset w:val="00"/>
+    <w:family w:val="roman"/>
+    <w:pitch w:val="variable"/>
+    <w:sig w:usb0="E0002AFF" w:usb1="C0007841" w:usb2="00000009" w:usb3="00000000" w:csb0="000001FF" w:csb1="00000000"/>
+  </w:font>
+  <w:font w:name="Symbol">
+    <w:panose1 w:val="05050102010706020507"/>
+    <w:charset w:val="02"/>
+    <w:family w:val="roman"/>
+    <w:pitch w:val="variable"/>
+    <w:sig w:usb0="00000000" w:usb1="10000000" w:usb2="00000000" w:usb3="00000000" w:csb0="80000000" w:csb1="00000000"/>
+  </w:font>
+  <w:font w:name="Courier New">
+    <w:panose1 w:val="02070309020205020404"/>
+    <w:charset w:val="00"/>
+    <w:family w:val="modern"/>
+    <w:pitch w:val="fixed"/>
+    <w:sig w:usb0="E0002AFF" w:usb1="C0007843" w:usb2="00000009" w:usb3="00000000" w:csb0="000001FF" w:csb1="00000000"/>
+  </w:font>
+  <w:font w:name="Wingdings">
+    <w:panose1 w:val="05000000000000000000"/>
+    <w:charset w:val="02"/>
+    <w:family w:val="auto"/>
+    <w:pitch w:val="variable"/>
+    <w:sig w:usb0="00000000" w:usb1="10000000" w:usb2="00000000" w:usb3="00000000" w:csb0="80000000" w:csb1="00000000"/>
+  </w:font>
+  <w:font w:name="Calibri">
+    <w:panose1 w:val="020F0502020204030204"/>
+    <w:charset w:val="00"/>
+    <w:family w:val="swiss"/>
+    <w:pitch w:val="variable"/>
+    <w:sig w:usb0="E10002FF" w:usb1="4000ACFF" w:usb2="00000009" w:usb3="00000000" w:csb0="0000019F" w:csb1="00000000"/>
+  </w:font>
+  <w:font w:name="SimSun">
+    <w:altName w:val="宋体"/>
+    <w:panose1 w:val="02010600030101010101"/>
+    <w:charset w:val="86"/>
+    <w:family w:val="auto"/>
+    <w:pitch w:val="variable"/>
+    <w:sig w:usb0="00000003" w:usb1="288F0000" w:usb2="00000016" w:usb3="00000000" w:csb0="00040001" w:csb1="00000000"/>
+  </w:font>
+  <w:font w:name="Times">
+    <w:panose1 w:val="02020603050405020304"/>
+    <w:charset w:val="00"/>
+    <w:family w:val="roman"/>
+    <w:pitch w:val="variable"/>
+    <w:sig w:usb0="E0002AFF" w:usb1="C0007841" w:usb2="00000009" w:usb3="00000000" w:csb0="000001FF" w:csb1="00000000"/>
+  </w:font>
+  <w:font w:name="Tahoma">
+    <w:panose1 w:val="020B0604030504040204"/>
+    <w:charset w:val="00"/>
+    <w:family w:val="swiss"/>
+    <w:pitch w:val="variable"/>
+    <w:sig w:usb0="E1002EFF" w:usb1="C000605B" w:usb2="00000029" w:usb3="00000000" w:csb0="000101FF" w:csb1="00000000"/>
+  </w:font>
+  <w:font w:name="Cambria Math">
+    <w:panose1 w:val="02040503050406030204"/>
+    <w:charset w:val="00"/>
+    <w:family w:val="roman"/>
+    <w:pitch w:val="variable"/>
+    <w:sig w:usb0="E00002FF" w:usb1="420024FF" w:usb2="00000000" w:usb3="00000000" w:csb0="0000019F" w:csb1="00000000"/>
+  </w:font>
+  <w:font w:name="Cambria">
+    <w:panose1 w:val="02040503050406030204"/>
+    <w:charset w:val="00"/>
+    <w:family w:val="roman"/>
+    <w:pitch w:val="variable"/>
+    <w:sig w:usb0="E00002FF" w:usb1="400004FF" w:usb2="00000000" w:usb3="00000000" w:csb0="0000019F" w:csb1="00000000"/>
+  </w:font>
+  <w:font w:name="Calibri Light">
+    <w:panose1 w:val="020F0302020204030204"/>
+    <w:charset w:val="00"/>
+    <w:family w:val="swiss"/>
+    <w:pitch w:val="variable"/>
+    <w:sig w:usb0="A00002EF" w:usb1="4000207B" w:usb2="00000000" w:usb3="00000000" w:csb0="0000019F" w:csb1="00000000"/>
+  </w:font>
+</w:fonts>
+</file>
+
+<file path=word/glossary/settings.xml><?xml version="1.0" encoding="utf-8"?>
+<w:settings xmlns:mc="http://schemas.openxmlformats.org/markup-compatibility/2006" xmlns:o="urn:schemas-microsoft-com:office:office" xmlns:r="http://schemas.openxmlformats.org/officeDocument/2006/relationships" xmlns:m="http://schemas.openxmlformats.org/officeDocument/2006/math" xmlns:v="urn:schemas-microsoft-com:vml" xmlns:w10="urn:schemas-microsoft-com:office:word" xmlns:w="http://schemas.openxmlformats.org/wordprocessingml/2006/main" xmlns:w14="http://schemas.microsoft.com/office/word/2010/wordml" xmlns:w15="http://schemas.microsoft.com/office/word/2012/wordml" xmlns:sl="http://schemas.openxmlformats.org/schemaLibrary/2006/main" mc:Ignorable="w14 w15">
+  <w:view w:val="normal"/>
+  <w:defaultTabStop w:val="720"/>
+  <w:characterSpacingControl w:val="doNotCompress"/>
+  <w:compat>
+    <w:useFELayout/>
+    <w:compatSetting w:name="compatibilityMode" w:uri="http://schemas.microsoft.com/office/word" w:val="15"/>
+    <w:compatSetting w:name="overrideTableStyleFontSizeAndJustification" w:uri="http://schemas.microsoft.com/office/word" w:val="1"/>
+    <w:compatSetting w:name="enableOpenTypeFeatures" w:uri="http://schemas.microsoft.com/office/word" w:val="1"/>
+    <w:compatSetting w:name="doNotFlipMirrorIndents" w:uri="http://schemas.microsoft.com/office/word" w:val="1"/>
+    <w:compatSetting w:name="differentiateMultirowTableHeaders" w:uri="http://schemas.microsoft.com/office/word" w:val="1"/>
+  </w:compat>
+  <w:rsids>
+    <w:rsidRoot w:val="00674531"/>
+    <w:rsid w:val="00674531"/>
+  </w:rsids>
+  <m:mathPr>
+    <m:mathFont m:val="Cambria Math"/>
+    <m:brkBin m:val="before"/>
+    <m:brkBinSub m:val="--"/>
+    <m:smallFrac m:val="0"/>
+    <m:dispDef/>
+    <m:lMargin m:val="0"/>
+    <m:rMargin m:val="0"/>
+    <m:defJc m:val="centerGroup"/>
+    <m:wrapIndent m:val="1440"/>
+    <m:intLim m:val="subSup"/>
+    <m:naryLim m:val="undOvr"/>
+  </m:mathPr>
+  <w:themeFontLang w:val="en-NZ"/>
+  <w:clrSchemeMapping w:bg1="light1" w:t1="dark1" w:bg2="light2" w:t2="dark2" w:accent1="accent1" w:accent2="accent2" w:accent3="accent3" w:accent4="accent4" w:accent5="accent5" w:accent6="accent6" w:hyperlink="hyperlink" w:followedHyperlink="followedHyperlink"/>
+  <w:decimalSymbol w:val="."/>
+  <w:listSeparator w:val=","/>
+  <w15:chartTrackingRefBased/>
+</w:settings>
+</file>
+
+<file path=word/glossary/styles.xml><?xml version="1.0" encoding="utf-8"?>
+<w:styles xmlns:mc="http://schemas.openxmlformats.org/markup-compatibility/2006" xmlns:r="http://schemas.openxmlformats.org/officeDocument/2006/relationships" xmlns:w="http://schemas.openxmlformats.org/wordprocessingml/2006/main" xmlns:w14="http://schemas.microsoft.com/office/word/2010/wordml" xmlns:w15="http://schemas.microsoft.com/office/word/2012/wordml" mc:Ignorable="w14 w15">
+  <w:docDefaults>
+    <w:rPrDefault>
+      <w:rPr>
+        <w:rFonts w:asciiTheme="minorHAnsi" w:eastAsiaTheme="minorEastAsia" w:hAnsiTheme="minorHAnsi" w:cstheme="minorBidi"/>
+        <w:sz w:val="22"/>
+        <w:szCs w:val="22"/>
+        <w:lang w:val="en-NZ" w:eastAsia="en-NZ" w:bidi="ar-SA"/>
+      </w:rPr>
+    </w:rPrDefault>
+    <w:pPrDefault>
+      <w:pPr>
+        <w:spacing w:after="160" w:line="259" w:lineRule="auto"/>
+      </w:pPr>
+    </w:pPrDefault>
+  </w:docDefaults>
+  <w:latentStyles w:defLockedState="0" w:defUIPriority="99" w:defSemiHidden="0" w:defUnhideWhenUsed="0" w:defQFormat="0" w:count="371">
+    <w:lsdException w:name="Normal" w:uiPriority="0" w:qFormat="1"/>
+    <w:lsdException w:name="heading 1" w:uiPriority="9" w:qFormat="1"/>
+    <w:lsdException w:name="heading 2" w:semiHidden="1" w:uiPriority="9" w:unhideWhenUsed="1" w:qFormat="1"/>
+    <w:lsdException w:name="heading 3" w:semiHidden="1" w:uiPriority="9" w:unhideWhenUsed="1" w:qFormat="1"/>
+    <w:lsdException w:name="heading 4" w:semiHidden="1" w:uiPriority="9" w:unhideWhenUsed="1" w:qFormat="1"/>
+    <w:lsdException w:name="heading 5" w:semiHidden="1" w:uiPriority="9" w:unhideWhenUsed="1" w:qFormat="1"/>
+    <w:lsdException w:name="heading 6" w:semiHidden="1" w:uiPriority="9" w:unhideWhenUsed="1" w:qFormat="1"/>
+    <w:lsdException w:name="heading 7" w:semiHidden="1" w:uiPriority="9" w:unhideWhenUsed="1" w:qFormat="1"/>
+    <w:lsdException w:name="heading 8" w:semiHidden="1" w:uiPriority="9" w:unhideWhenUsed="1" w:qFormat="1"/>
+    <w:lsdException w:name="heading 9" w:semiHidden="1" w:uiPriority="9" w:unhideWhenUsed="1" w:qFormat="1"/>
+    <w:lsdException w:name="index 1" w:semiHidden="1" w:unhideWhenUsed="1"/>
+    <w:lsdException w:name="index 2" w:semiHidden="1" w:unhideWhenUsed="1"/>
+    <w:lsdException w:name="index 3" w:semiHidden="1" w:unhideWhenUsed="1"/>
+    <w:lsdException w:name="index 4" w:semiHidden="1" w:unhideWhenUsed="1"/>
+    <w:lsdException w:name="index 5" w:semiHidden="1" w:unhideWhenUsed="1"/>
+    <w:lsdException w:name="index 6" w:semiHidden="1" w:unhideWhenUsed="1"/>
+    <w:lsdException w:name="index 7" w:semiHidden="1" w:unhideWhenUsed="1"/>
+    <w:lsdException w:name="index 8" w:semiHidden="1" w:unhideWhenUsed="1"/>
+    <w:lsdException w:name="index 9" w:semiHidden="1" w:unhideWhenUsed="1"/>
+    <w:lsdException w:name="toc 1" w:semiHidden="1" w:uiPriority="39" w:unhideWhenUsed="1"/>
+    <w:lsdException w:name="toc 2" w:semiHidden="1" w:uiPriority="39" w:unhideWhenUsed="1"/>
+    <w:lsdException w:name="toc 3" w:semiHidden="1" w:uiPriority="39" w:unhideWhenUsed="1"/>
+    <w:lsdException w:name="toc 4" w:semiHidden="1" w:uiPriority="39" w:unhideWhenUsed="1"/>
+    <w:lsdException w:name="toc 5" w:semiHidden="1" w:uiPriority="39" w:unhideWhenUsed="1"/>
+    <w:lsdException w:name="toc 6" w:semiHidden="1" w:uiPriority="39" w:unhideWhenUsed="1"/>
+    <w:lsdException w:name="toc 7" w:semiHidden="1" w:uiPriority="39" w:unhideWhenUsed="1"/>
+    <w:lsdException w:name="toc 8" w:semiHidden="1" w:uiPriority="39" w:unhideWhenUsed="1"/>
+    <w:lsdException w:name="toc 9" w:semiHidden="1" w:uiPriority="39" w:unhideWhenUsed="1"/>
+    <w:lsdException w:name="Normal Indent" w:semiHidden="1" w:unhideWhenUsed="1"/>
+    <w:lsdException w:name="footnote text" w:semiHidden="1" w:unhideWhenUsed="1"/>
+    <w:lsdException w:name="annotation text" w:semiHidden="1" w:unhideWhenUsed="1"/>
+    <w:lsdException w:name="header" w:semiHidden="1" w:unhideWhenUsed="1"/>
+    <w:lsdException w:name="footer" w:semiHidden="1" w:unhideWhenUsed="1"/>
+    <w:lsdException w:name="index heading" w:semiHidden="1" w:unhideWhenUsed="1"/>
+    <w:lsdException w:name="caption" w:semiHidden="1" w:uiPriority="35" w:unhideWhenUsed="1" w:qFormat="1"/>
+    <w:lsdException w:name="table of figures" w:semiHidden="1" w:unhideWhenUsed="1"/>
+    <w:lsdException w:name="envelope address" w:semiHidden="1" w:unhideWhenUsed="1"/>
+    <w:lsdException w:name="envelope return" w:semiHidden="1" w:unhideWhenUsed="1"/>
+    <w:lsdException w:name="footnote reference" w:semiHidden="1" w:unhideWhenUsed="1"/>
+    <w:lsdException w:name="annotation reference" w:semiHidden="1" w:unhideWhenUsed="1"/>
+    <w:lsdException w:name="line number" w:semiHidden="1" w:unhideWhenUsed="1"/>
+    <w:lsdException w:name="page number" w:semiHidden="1" w:unhideWhenUsed="1"/>
+    <w:lsdException w:name="endnote reference" w:semiHidden="1" w:unhideWhenUsed="1"/>
+    <w:lsdException w:name="endnote text" w:semiHidden="1" w:unhideWhenUsed="1"/>
+    <w:lsdException w:name="table of authorities" w:semiHidden="1" w:unhideWhenUsed="1"/>
+    <w:lsdException w:name="macro" w:semiHidden="1" w:unhideWhenUsed="1"/>
+    <w:lsdException w:name="toa heading" w:semiHidden="1" w:unhideWhenUsed="1"/>
+    <w:lsdException w:name="List" w:semiHidden="1" w:unhideWhenUsed="1"/>
+    <w:lsdException w:name="List Bullet" w:semiHidden="1" w:unhideWhenUsed="1"/>
+    <w:lsdException w:name="List Number" w:semiHidden="1" w:unhideWhenUsed="1"/>
+    <w:lsdException w:name="List 2" w:semiHidden="1" w:unhideWhenUsed="1"/>
+    <w:lsdException w:name="List 3" w:semiHidden="1" w:unhideWhenUsed="1"/>
+    <w:lsdException w:name="List 4" w:semiHidden="1" w:unhideWhenUsed="1"/>
+    <w:lsdException w:name="List 5" w:semiHidden="1" w:unhideWhenUsed="1"/>
+    <w:lsdException w:name="List Bullet 2" w:semiHidden="1" w:unhideWhenUsed="1"/>
+    <w:lsdException w:name="List Bullet 3" w:semiHidden="1" w:unhideWhenUsed="1"/>
+    <w:lsdException w:name="List Bullet 4" w:semiHidden="1" w:unhideWhenUsed="1"/>
+    <w:lsdException w:name="List Bullet 5" w:semiHidden="1" w:unhideWhenUsed="1"/>
+    <w:lsdException w:name="List Number 2" w:semiHidden="1" w:unhideWhenUsed="1"/>
+    <w:lsdException w:name="List Number 3" w:semiHidden="1" w:unhideWhenUsed="1"/>
+    <w:lsdException w:name="List Number 4" w:semiHidden="1" w:unhideWhenUsed="1"/>
+    <w:lsdException w:name="List Number 5" w:semiHidden="1" w:unhideWhenUsed="1"/>
+    <w:lsdException w:name="Title" w:uiPriority="10" w:qFormat="1"/>
+    <w:lsdException w:name="Closing" w:semiHidden="1" w:unhideWhenUsed="1"/>
+    <w:lsdException w:name="Signature" w:semiHidden="1" w:unhideWhenUsed="1"/>
+    <w:lsdException w:name="Default Paragraph Font" w:semiHidden="1" w:uiPriority="1" w:unhideWhenUsed="1"/>
+    <w:lsdException w:name="Body Text" w:semiHidden="1" w:unhideWhenUsed="1"/>
+    <w:lsdException w:name="Body Text Indent" w:semiHidden="1" w:unhideWhenUsed="1"/>
+    <w:lsdException w:name="List Continue" w:semiHidden="1" w:unhideWhenUsed="1"/>
+    <w:lsdException w:name="List Continue 2" w:semiHidden="1" w:unhideWhenUsed="1"/>
+    <w:lsdException w:name="List Continue 3" w:semiHidden="1" w:unhideWhenUsed="1"/>
+    <w:lsdException w:name="List Continue 4" w:semiHidden="1" w:unhideWhenUsed="1"/>
+    <w:lsdException w:name="List Continue 5" w:semiHidden="1" w:unhideWhenUsed="1"/>
+    <w:lsdException w:name="Message Header" w:semiHidden="1" w:unhideWhenUsed="1"/>
+    <w:lsdException w:name="Subtitle" w:uiPriority="11" w:qFormat="1"/>
+    <w:lsdException w:name="Salutation" w:semiHidden="1" w:unhideWhenUsed="1"/>
+    <w:lsdException w:name="Date" w:semiHidden="1" w:unhideWhenUsed="1"/>
+    <w:lsdException w:name="Body Text First Indent" w:semiHidden="1" w:unhideWhenUsed="1"/>
+    <w:lsdException w:name="Body Text First Indent 2" w:semiHidden="1" w:unhideWhenUsed="1"/>
+    <w:lsdException w:name="Note Heading" w:semiHidden="1" w:unhideWhenUsed="1"/>
+    <w:lsdException w:name="Body Text 2" w:semiHidden="1" w:unhideWhenUsed="1"/>
+    <w:lsdException w:name="Body Text 3" w:semiHidden="1" w:unhideWhenUsed="1"/>
+    <w:lsdException w:name="Body Text Indent 2" w:semiHidden="1" w:unhideWhenUsed="1"/>
+    <w:lsdException w:name="Body Text Indent 3" w:semiHidden="1" w:unhideWhenUsed="1"/>
+    <w:lsdException w:name="Block Text" w:semiHidden="1" w:unhideWhenUsed="1"/>
+    <w:lsdException w:name="Hyperlink" w:semiHidden="1" w:unhideWhenUsed="1"/>
+    <w:lsdException w:name="FollowedHyperlink" w:semiHidden="1" w:unhideWhenUsed="1"/>
+    <w:lsdException w:name="Strong" w:uiPriority="22" w:qFormat="1"/>
+    <w:lsdException w:name="Emphasis" w:uiPriority="20" w:qFormat="1"/>
+    <w:lsdException w:name="Document Map" w:semiHidden="1" w:unhideWhenUsed="1"/>
+    <w:lsdException w:name="Plain Text" w:semiHidden="1" w:unhideWhenUsed="1"/>
+    <w:lsdException w:name="E-mail Signature" w:semiHidden="1" w:unhideWhenUsed="1"/>
+    <w:lsdException w:name="HTML Top of Form" w:semiHidden="1" w:unhideWhenUsed="1"/>
+    <w:lsdException w:name="HTML Bottom of Form" w:semiHidden="1" w:unhideWhenUsed="1"/>
+    <w:lsdException w:name="Normal (Web)" w:semiHidden="1" w:unhideWhenUsed="1"/>
+    <w:lsdException w:name="HTML Acronym" w:semiHidden="1" w:unhideWhenUsed="1"/>
+    <w:lsdException w:name="HTML Address" w:semiHidden="1" w:unhideWhenUsed="1"/>
+    <w:lsdException w:name="HTML Cite" w:semiHidden="1" w:unhideWhenUsed="1"/>
+    <w:lsdException w:name="HTML Code" w:semiHidden="1" w:unhideWhenUsed="1"/>
+    <w:lsdException w:name="HTML Definition" w:semiHidden="1" w:unhideWhenUsed="1"/>
+    <w:lsdException w:name="HTML Keyboard" w:semiHidden="1" w:unhideWhenUsed="1"/>
+    <w:lsdException w:name="HTML Preformatted" w:semiHidden="1" w:unhideWhenUsed="1"/>
+    <w:lsdException w:name="HTML Sample" w:semiHidden="1" w:unhideWhenUsed="1"/>
+    <w:lsdException w:name="HTML Typewriter" w:semiHidden="1" w:unhideWhenUsed="1"/>
+    <w:lsdException w:name="HTML Variable" w:semiHidden="1" w:unhideWhenUsed="1"/>
+    <w:lsdException w:name="Normal Table" w:semiHidden="1" w:unhideWhenUsed="1"/>
+    <w:lsdException w:name="annotation subject" w:semiHidden="1" w:unhideWhenUsed="1"/>
+    <w:lsdException w:name="No List" w:semiHidden="1" w:unhideWhenUsed="1"/>
+    <w:lsdException w:name="Outline List 1" w:semiHidden="1" w:unhideWhenUsed="1"/>
+    <w:lsdException w:name="Outline List 2" w:semiHidden="1" w:unhideWhenUsed="1"/>
+    <w:lsdException w:name="Outline List 3" w:semiHidden="1" w:unhideWhenUsed="1"/>
+    <w:lsdException w:name="Table Simple 1" w:semiHidden="1" w:unhideWhenUsed="1"/>
+    <w:lsdException w:name="Table Simple 2" w:semiHidden="1" w:unhideWhenUsed="1"/>
+    <w:lsdException w:name="Table Simple 3" w:semiHidden="1" w:unhideWhenUsed="1"/>
+    <w:lsdException w:name="Table Classic 1" w:semiHidden="1" w:unhideWhenUsed="1"/>
+    <w:lsdException w:name="Table Classic 2" w:semiHidden="1" w:unhideWhenUsed="1"/>
+    <w:lsdException w:name="Table Classic 3" w:semiHidden="1" w:unhideWhenUsed="1"/>
+    <w:lsdException w:name="Table Classic 4" w:semiHidden="1" w:unhideWhenUsed="1"/>
+    <w:lsdException w:name="Table Colorful 1" w:semiHidden="1" w:unhideWhenUsed="1"/>
+    <w:lsdException w:name="Table Colorful 2" w:semiHidden="1" w:unhideWhenUsed="1"/>
+    <w:lsdException w:name="Table Colorful 3" w:semiHidden="1" w:unhideWhenUsed="1"/>
+    <w:lsdException w:name="Table Columns 1" w:semiHidden="1" w:unhideWhenUsed="1"/>
+    <w:lsdException w:name="Table Columns 2" w:semiHidden="1" w:unhideWhenUsed="1"/>
+    <w:lsdException w:name="Table Columns 3" w:semiHidden="1" w:unhideWhenUsed="1"/>
+    <w:lsdException w:name="Table Columns 4" w:semiHidden="1" w:unhideWhenUsed="1"/>
+    <w:lsdException w:name="Table Columns 5" w:semiHidden="1" w:unhideWhenUsed="1"/>
+    <w:lsdException w:name="Table Grid 1" w:semiHidden="1" w:unhideWhenUsed="1"/>
+    <w:lsdException w:name="Table Grid 2" w:semiHidden="1" w:unhideWhenUsed="1"/>
+    <w:lsdException w:name="Table Grid 3" w:semiHidden="1" w:unhideWhenUsed="1"/>
+    <w:lsdException w:name="Table Grid 4" w:semiHidden="1" w:unhideWhenUsed="1"/>
+    <w:lsdException w:name="Table Grid 5" w:semiHidden="1" w:unhideWhenUsed="1"/>
+    <w:lsdException w:name="Table Grid 6" w:semiHidden="1" w:unhideWhenUsed="1"/>
+    <w:lsdException w:name="Table Grid 7" w:semiHidden="1" w:unhideWhenUsed="1"/>
+    <w:lsdException w:name="Table Grid 8" w:semiHidden="1" w:unhideWhenUsed="1"/>
+    <w:lsdException w:name="Table List 1" w:semiHidden="1" w:unhideWhenUsed="1"/>
+    <w:lsdException w:name="Table List 2" w:semiHidden="1" w:unhideWhenUsed="1"/>
+    <w:lsdException w:name="Table List 3" w:semiHidden="1" w:unhideWhenUsed="1"/>
+    <w:lsdException w:name="Table List 4" w:semiHidden="1" w:unhideWhenUsed="1"/>
+    <w:lsdException w:name="Table List 5" w:semiHidden="1" w:unhideWhenUsed="1"/>
+    <w:lsdException w:name="Table List 6" w:semiHidden="1" w:unhideWhenUsed="1"/>
+    <w:lsdException w:name="Table List 7" w:semiHidden="1" w:unhideWhenUsed="1"/>
+    <w:lsdException w:name="Table List 8" w:semiHidden="1" w:unhideWhenUsed="1"/>
+    <w:lsdException w:name="Table 3D effects 1" w:semiHidden="1" w:unhideWhenUsed="1"/>
+    <w:lsdException w:name="Table 3D effects 2" w:semiHidden="1" w:unhideWhenUsed="1"/>
+    <w:lsdException w:name="Table 3D effects 3" w:semiHidden="1" w:unhideWhenUsed="1"/>
+    <w:lsdException w:name="Table Contemporary" w:semiHidden="1" w:unhideWhenUsed="1"/>
+    <w:lsdException w:name="Table Elegant" w:semiHidden="1" w:unhideWhenUsed="1"/>
+    <w:lsdException w:name="Table Professional" w:semiHidden="1" w:unhideWhenUsed="1"/>
+    <w:lsdException w:name="Table Subtle 1" w:semiHidden="1" w:unhideWhenUsed="1"/>
+    <w:lsdException w:name="Table Subtle 2" w:semiHidden="1" w:unhideWhenUsed="1"/>
+    <w:lsdException w:name="Table Web 1" w:semiHidden="1" w:unhideWhenUsed="1"/>
+    <w:lsdException w:name="Table Web 2" w:semiHidden="1" w:unhideWhenUsed="1"/>
+    <w:lsdException w:name="Table Web 3" w:semiHidden="1" w:unhideWhenUsed="1"/>
+    <w:lsdException w:name="Balloon Text" w:semiHidden="1" w:unhideWhenUsed="1"/>
+    <w:lsdException w:name="Table Grid" w:uiPriority="39"/>
+    <w:lsdException w:name="Table Theme" w:semiHidden="1" w:unhideWhenUsed="1"/>
+    <w:lsdException w:name="Placeholder Text" w:semiHidden="1"/>
+    <w:lsdException w:name="No Spacing" w:uiPriority="1" w:qFormat="1"/>
+    <w:lsdException w:name="Light Shading" w:uiPriority="60"/>
+    <w:lsdException w:name="Light List" w:uiPriority="61"/>
+    <w:lsdException w:name="Light Grid" w:uiPriority="62"/>
+    <w:lsdException w:name="Medium Shading 1" w:uiPriority="63"/>
+    <w:lsdException w:name="Medium Shading 2" w:uiPriority="64"/>
+    <w:lsdException w:name="Medium List 1" w:uiPriority="65"/>
+    <w:lsdException w:name="Medium List 2" w:uiPriority="66"/>
+    <w:lsdException w:name="Medium Grid 1" w:uiPriority="67"/>
+    <w:lsdException w:name="Medium Grid 2" w:uiPriority="68"/>
+    <w:lsdException w:name="Medium Grid 3" w:uiPriority="69"/>
+    <w:lsdException w:name="Dark List" w:uiPriority="70"/>
+    <w:lsdException w:name="Colorful Shading" w:uiPriority="71"/>
+    <w:lsdException w:name="Colorful List" w:uiPriority="72"/>
+    <w:lsdException w:name="Colorful Grid" w:uiPriority="73"/>
+    <w:lsdException w:name="Light Shading Accent 1" w:uiPriority="60"/>
+    <w:lsdException w:name="Light List Accent 1" w:uiPriority="61"/>
+    <w:lsdException w:name="Light Grid Accent 1" w:uiPriority="62"/>
+    <w:lsdException w:name="Medium Shading 1 Accent 1" w:uiPriority="63"/>
+    <w:lsdException w:name="Medium Shading 2 Accent 1" w:uiPriority="64"/>
+    <w:lsdException w:name="Medium List 1 Accent 1" w:uiPriority="65"/>
+    <w:lsdException w:name="Revision" w:semiHidden="1"/>
+    <w:lsdException w:name="List Paragraph" w:uiPriority="34" w:qFormat="1"/>
+    <w:lsdException w:name="Quote" w:uiPriority="29" w:qFormat="1"/>
+    <w:lsdException w:name="Intense Quote" w:uiPriority="30" w:qFormat="1"/>
+    <w:lsdException w:name="Medium List 2 Accent 1" w:uiPriority="66"/>
+    <w:lsdException w:name="Medium Grid 1 Accent 1" w:uiPriority="67"/>
+    <w:lsdException w:name="Medium Grid 2 Accent 1" w:uiPriority="68"/>
+    <w:lsdException w:name="Medium Grid 3 Accent 1" w:uiPriority="69"/>
+    <w:lsdException w:name="Dark List Accent 1" w:uiPriority="70"/>
+    <w:lsdException w:name="Colorful Shading Accent 1" w:uiPriority="71"/>
+    <w:lsdException w:name="Colorful List Accent 1" w:uiPriority="72"/>
+    <w:lsdException w:name="Colorful Grid Accent 1" w:uiPriority="73"/>
+    <w:lsdException w:name="Light Shading Accent 2" w:uiPriority="60"/>
+    <w:lsdException w:name="Light List Accent 2" w:uiPriority="61"/>
+    <w:lsdException w:name="Light Grid Accent 2" w:uiPriority="62"/>
+    <w:lsdException w:name="Medium Shading 1 Accent 2" w:uiPriority="63"/>
+    <w:lsdException w:name="Medium Shading 2 Accent 2" w:uiPriority="64"/>
+    <w:lsdException w:name="Medium List 1 Accent 2" w:uiPriority="65"/>
+    <w:lsdException w:name="Medium List 2 Accent 2" w:uiPriority="66"/>
+    <w:lsdException w:name="Medium Grid 1 Accent 2" w:uiPriority="67"/>
+    <w:lsdException w:name="Medium Grid 2 Accent 2" w:uiPriority="68"/>
+    <w:lsdException w:name="Medium Grid 3 Accent 2" w:uiPriority="69"/>
+    <w:lsdException w:name="Dark List Accent 2" w:uiPriority="70"/>
+    <w:lsdException w:name="Colorful Shading Accent 2" w:uiPriority="71"/>
+    <w:lsdException w:name="Colorful List Accent 2" w:uiPriority="72"/>
+    <w:lsdException w:name="Colorful Grid Accent 2" w:uiPriority="73"/>
+    <w:lsdException w:name="Light Shading Accent 3" w:uiPriority="60"/>
+    <w:lsdException w:name="Light List Accent 3" w:uiPriority="61"/>
+    <w:lsdException w:name="Light Grid Accent 3" w:uiPriority="62"/>
+    <w:lsdException w:name="Medium Shading 1 Accent 3" w:uiPriority="63"/>
+    <w:lsdException w:name="Medium Shading 2 Accent 3" w:uiPriority="64"/>
+    <w:lsdException w:name="Medium List 1 Accent 3" w:uiPriority="65"/>
+    <w:lsdException w:name="Medium List 2 Accent 3" w:uiPriority="66"/>
+    <w:lsdException w:name="Medium Grid 1 Accent 3" w:uiPriority="67"/>
+    <w:lsdException w:name="Medium Grid 2 Accent 3" w:uiPriority="68"/>
+    <w:lsdException w:name="Medium Grid 3 Accent 3" w:uiPriority="69"/>
+    <w:lsdException w:name="Dark List Accent 3" w:uiPriority="70"/>
+    <w:lsdException w:name="Colorful Shading Accent 3" w:uiPriority="71"/>
+    <w:lsdException w:name="Colorful List Accent 3" w:uiPriority="72"/>
+    <w:lsdException w:name="Colorful Grid Accent 3" w:uiPriority="73"/>
+    <w:lsdException w:name="Light Shading Accent 4" w:uiPriority="60"/>
+    <w:lsdException w:name="Light List Accent 4" w:uiPriority="61"/>
+    <w:lsdException w:name="Light Grid Accent 4" w:uiPriority="62"/>
+    <w:lsdException w:name="Medium Shading 1 Accent 4" w:uiPriority="63"/>
+    <w:lsdException w:name="Medium Shading 2 Accent 4" w:uiPriority="64"/>
+    <w:lsdException w:name="Medium List 1 Accent 4" w:uiPriority="65"/>
+    <w:lsdException w:name="Medium List 2 Accent 4" w:uiPriority="66"/>
+    <w:lsdException w:name="Medium Grid 1 Accent 4" w:uiPriority="67"/>
+    <w:lsdException w:name="Medium Grid 2 Accent 4" w:uiPriority="68"/>
+    <w:lsdException w:name="Medium Grid 3 Accent 4" w:uiPriority="69"/>
+    <w:lsdException w:name="Dark List Accent 4" w:uiPriority="70"/>
+    <w:lsdException w:name="Colorful Shading Accent 4" w:uiPriority="71"/>
+    <w:lsdException w:name="Colorful List Accent 4" w:uiPriority="72"/>
+    <w:lsdException w:name="Colorful Grid Accent 4" w:uiPriority="73"/>
+    <w:lsdException w:name="Light Shading Accent 5" w:uiPriority="60"/>
+    <w:lsdException w:name="Light List Accent 5" w:uiPriority="61"/>
+    <w:lsdException w:name="Light Grid Accent 5" w:uiPriority="62"/>
+    <w:lsdException w:name="Medium Shading 1 Accent 5" w:uiPriority="63"/>
+    <w:lsdException w:name="Medium Shading 2 Accent 5" w:uiPriority="64"/>
+    <w:lsdException w:name="Medium List 1 Accent 5" w:uiPriority="65"/>
+    <w:lsdException w:name="Medium List 2 Accent 5" w:uiPriority="66"/>
+    <w:lsdException w:name="Medium Grid 1 Accent 5" w:uiPriority="67"/>
+    <w:lsdException w:name="Medium Grid 2 Accent 5" w:uiPriority="68"/>
+    <w:lsdException w:name="Medium Grid 3 Accent 5" w:uiPriority="69"/>
+    <w:lsdException w:name="Dark List Accent 5" w:uiPriority="70"/>
+    <w:lsdException w:name="Colorful Shading Accent 5" w:uiPriority="71"/>
+    <w:lsdException w:name="Colorful List Accent 5" w:uiPriority="72"/>
+    <w:lsdException w:name="Colorful Grid Accent 5" w:uiPriority="73"/>
+    <w:lsdException w:name="Light Shading Accent 6" w:uiPriority="60"/>
+    <w:lsdException w:name="Light List Accent 6" w:uiPriority="61"/>
+    <w:lsdException w:name="Light Grid Accent 6" w:uiPriority="62"/>
+    <w:lsdException w:name="Medium Shading 1 Accent 6" w:uiPriority="63"/>
+    <w:lsdException w:name="Medium Shading 2 Accent 6" w:uiPriority="64"/>
+    <w:lsdException w:name="Medium List 1 Accent 6" w:uiPriority="65"/>
+    <w:lsdException w:name="Medium List 2 Accent 6" w:uiPriority="66"/>
+    <w:lsdException w:name="Medium Grid 1 Accent 6" w:uiPriority="67"/>
+    <w:lsdException w:name="Medium Grid 2 Accent 6" w:uiPriority="68"/>
+    <w:lsdException w:name="Medium Grid 3 Accent 6" w:uiPriority="69"/>
+    <w:lsdException w:name="Dark List Accent 6" w:uiPriority="70"/>
+    <w:lsdException w:name="Colorful Shading Accent 6" w:uiPriority="71"/>
+    <w:lsdException w:name="Colorful List Accent 6" w:uiPriority="72"/>
+    <w:lsdException w:name="Colorful Grid Accent 6" w:uiPriority="73"/>
+    <w:lsdException w:name="Subtle Emphasis" w:uiPriority="19" w:qFormat="1"/>
+    <w:lsdException w:name="Intense Emphasis" w:uiPriority="21" w:qFormat="1"/>
+    <w:lsdException w:name="Subtle Reference" w:uiPriority="31" w:qFormat="1"/>
+    <w:lsdException w:name="Intense Reference" w:uiPriority="32" w:qFormat="1"/>
+    <w:lsdException w:name="Book Title" w:uiPriority="33" w:qFormat="1"/>
+    <w:lsdException w:name="Bibliography" w:semiHidden="1" w:uiPriority="37" w:unhideWhenUsed="1"/>
+    <w:lsdException w:name="TOC Heading" w:semiHidden="1" w:uiPriority="39" w:unhideWhenUsed="1" w:qFormat="1"/>
+    <w:lsdException w:name="Plain Table 1" w:uiPriority="41"/>
+    <w:lsdException w:name="Plain Table 2" w:uiPriority="42"/>
+    <w:lsdException w:name="Plain Table 3" w:uiPriority="43"/>
+    <w:lsdException w:name="Plain Table 4" w:uiPriority="44"/>
+    <w:lsdException w:name="Plain Table 5" w:uiPriority="45"/>
+    <w:lsdException w:name="Grid Table Light" w:uiPriority="40"/>
+    <w:lsdException w:name="Grid Table 1 Light" w:uiPriority="46"/>
+    <w:lsdException w:name="Grid Table 2" w:uiPriority="47"/>
+    <w:lsdException w:name="Grid Table 3" w:uiPriority="48"/>
+    <w:lsdException w:name="Grid Table 4" w:uiPriority="49"/>
+    <w:lsdException w:name="Grid Table 5 Dark" w:uiPriority="50"/>
+    <w:lsdException w:name="Grid Table 6 Colorful" w:uiPriority="51"/>
+    <w:lsdException w:name="Grid Table 7 Colorful" w:uiPriority="52"/>
+    <w:lsdException w:name="Grid Table 1 Light Accent 1" w:uiPriority="46"/>
+    <w:lsdException w:name="Grid Table 2 Accent 1" w:uiPriority="47"/>
+    <w:lsdException w:name="Grid Table 3 Accent 1" w:uiPriority="48"/>
+    <w:lsdException w:name="Grid Table 4 Accent 1" w:uiPriority="49"/>
+    <w:lsdException w:name="Grid Table 5 Dark Accent 1" w:uiPriority="50"/>
+    <w:lsdException w:name="Grid Table 6 Colorful Accent 1" w:uiPriority="51"/>
+    <w:lsdException w:name="Grid Table 7 Colorful Accent 1" w:uiPriority="52"/>
+    <w:lsdException w:name="Grid Table 1 Light Accent 2" w:uiPriority="46"/>
+    <w:lsdException w:name="Grid Table 2 Accent 2" w:uiPriority="47"/>
+    <w:lsdException w:name="Grid Table 3 Accent 2" w:uiPriority="48"/>
+    <w:lsdException w:name="Grid Table 4 Accent 2" w:uiPriority="49"/>
+    <w:lsdException w:name="Grid Table 5 Dark Accent 2" w:uiPriority="50"/>
+    <w:lsdException w:name="Grid Table 6 Colorful Accent 2" w:uiPriority="51"/>
+    <w:lsdException w:name="Grid Table 7 Colorful Accent 2" w:uiPriority="52"/>
+    <w:lsdException w:name="Grid Table 1 Light Accent 3" w:uiPriority="46"/>
+    <w:lsdException w:name="Grid Table 2 Accent 3" w:uiPriority="47"/>
+    <w:lsdException w:name="Grid Table 3 Accent 3" w:uiPriority="48"/>
+    <w:lsdException w:name="Grid Table 4 Accent 3" w:uiPriority="49"/>
+    <w:lsdException w:name="Grid Table 5 Dark Accent 3" w:uiPriority="50"/>
+    <w:lsdException w:name="Grid Table 6 Colorful Accent 3" w:uiPriority="51"/>
+    <w:lsdException w:name="Grid Table 7 Colorful Accent 3" w:uiPriority="52"/>
+    <w:lsdException w:name="Grid Table 1 Light Accent 4" w:uiPriority="46"/>
+    <w:lsdException w:name="Grid Table 2 Accent 4" w:uiPriority="47"/>
+    <w:lsdException w:name="Grid Table 3 Accent 4" w:uiPriority="48"/>
+    <w:lsdException w:name="Grid Table 4 Accent 4" w:uiPriority="49"/>
+    <w:lsdException w:name="Grid Table 5 Dark Accent 4" w:uiPriority="50"/>
+    <w:lsdException w:name="Grid Table 6 Colorful Accent 4" w:uiPriority="51"/>
+    <w:lsdException w:name="Grid Table 7 Colorful Accent 4" w:uiPriority="52"/>
+    <w:lsdException w:name="Grid Table 1 Light Accent 5" w:uiPriority="46"/>
+    <w:lsdException w:name="Grid Table 2 Accent 5" w:uiPriority="47"/>
+    <w:lsdException w:name="Grid Table 3 Accent 5" w:uiPriority="48"/>
+    <w:lsdException w:name="Grid Table 4 Accent 5" w:uiPriority="49"/>
+    <w:lsdException w:name="Grid Table 5 Dark Accent 5" w:uiPriority="50"/>
+    <w:lsdException w:name="Grid Table 6 Colorful Accent 5" w:uiPriority="51"/>
+    <w:lsdException w:name="Grid Table 7 Colorful Accent 5" w:uiPriority="52"/>
+    <w:lsdException w:name="Grid Table 1 Light Accent 6" w:uiPriority="46"/>
+    <w:lsdException w:name="Grid Table 2 Accent 6" w:uiPriority="47"/>
+    <w:lsdException w:name="Grid Table 3 Accent 6" w:uiPriority="48"/>
+    <w:lsdException w:name="Grid Table 4 Accent 6" w:uiPriority="49"/>
+    <w:lsdException w:name="Grid Table 5 Dark Accent 6" w:uiPriority="50"/>
+    <w:lsdException w:name="Grid Table 6 Colorful Accent 6" w:uiPriority="51"/>
+    <w:lsdException w:name="Grid Table 7 Colorful Accent 6" w:uiPriority="52"/>
+    <w:lsdException w:name="List Table 1 Light" w:uiPriority="46"/>
+    <w:lsdException w:name="List Table 2" w:uiPriority="47"/>
+    <w:lsdException w:name="List Table 3" w:uiPriority="48"/>
+    <w:lsdException w:name="List Table 4" w:uiPriority="49"/>
+    <w:lsdException w:name="List Table 5 Dark" w:uiPriority="50"/>
+    <w:lsdException w:name="List Table 6 Colorful" w:uiPriority="51"/>
+    <w:lsdException w:name="List Table 7 Colorful" w:uiPriority="52"/>
+    <w:lsdException w:name="List Table 1 Light Accent 1" w:uiPriority="46"/>
+    <w:lsdException w:name="List Table 2 Accent 1" w:uiPriority="47"/>
+    <w:lsdException w:name="List Table 3 Accent 1" w:uiPriority="48"/>
+    <w:lsdException w:name="List Table 4 Accent 1" w:uiPriority="49"/>
+    <w:lsdException w:name="List Table 5 Dark Accent 1" w:uiPriority="50"/>
+    <w:lsdException w:name="List Table 6 Colorful Accent 1" w:uiPriority="51"/>
+    <w:lsdException w:name="List Table 7 Colorful Accent 1" w:uiPriority="52"/>
+    <w:lsdException w:name="List Table 1 Light Accent 2" w:uiPriority="46"/>
+    <w:lsdException w:name="List Table 2 Accent 2" w:uiPriority="47"/>
+    <w:lsdException w:name="List Table 3 Accent 2" w:uiPriority="48"/>
+    <w:lsdException w:name="List Table 4 Accent 2" w:uiPriority="49"/>
+    <w:lsdException w:name="List Table 5 Dark Accent 2" w:uiPriority="50"/>
+    <w:lsdException w:name="List Table 6 Colorful Accent 2" w:uiPriority="51"/>
+    <w:lsdException w:name="List Table 7 Colorful Accent 2" w:uiPriority="52"/>
+    <w:lsdException w:name="List Table 1 Light Accent 3" w:uiPriority="46"/>
+    <w:lsdException w:name="List Table 2 Accent 3" w:uiPriority="47"/>
+    <w:lsdException w:name="List Table 3 Accent 3" w:uiPriority="48"/>
+    <w:lsdException w:name="List Table 4 Accent 3" w:uiPriority="49"/>
+    <w:lsdException w:name="List Table 5 Dark Accent 3" w:uiPriority="50"/>
+    <w:lsdException w:name="List Table 6 Colorful Accent 3" w:uiPriority="51"/>
+    <w:lsdException w:name="List Table 7 Colorful Accent 3" w:uiPriority="52"/>
+    <w:lsdException w:name="List Table 1 Light Accent 4" w:uiPriority="46"/>
+    <w:lsdException w:name="List Table 2 Accent 4" w:uiPriority="47"/>
+    <w:lsdException w:name="List Table 3 Accent 4" w:uiPriority="48"/>
+    <w:lsdException w:name="List Table 4 Accent 4" w:uiPriority="49"/>
+    <w:lsdException w:name="List Table 5 Dark Accent 4" w:uiPriority="50"/>
+    <w:lsdException w:name="List Table 6 Colorful Accent 4" w:uiPriority="51"/>
+    <w:lsdException w:name="List Table 7 Colorful Accent 4" w:uiPriority="52"/>
+    <w:lsdException w:name="List Table 1 Light Accent 5" w:uiPriority="46"/>
+    <w:lsdException w:name="List Table 2 Accent 5" w:uiPriority="47"/>
+    <w:lsdException w:name="List Table 3 Accent 5" w:uiPriority="48"/>
+    <w:lsdException w:name="List Table 4 Accent 5" w:uiPriority="49"/>
+    <w:lsdException w:name="List Table 5 Dark Accent 5" w:uiPriority="50"/>
+    <w:lsdException w:name="List Table 6 Colorful Accent 5" w:uiPriority="51"/>
+    <w:lsdException w:name="List Table 7 Colorful Accent 5" w:uiPriority="52"/>
+    <w:lsdException w:name="List Table 1 Light Accent 6" w:uiPriority="46"/>
+    <w:lsdException w:name="List Table 2 Accent 6" w:uiPriority="47"/>
+    <w:lsdException w:name="List Table 3 Accent 6" w:uiPriority="48"/>
+    <w:lsdException w:name="List Table 4 Accent 6" w:uiPriority="49"/>
+    <w:lsdException w:name="List Table 5 Dark Accent 6" w:uiPriority="50"/>
+    <w:lsdException w:name="List Table 6 Colorful Accent 6" w:uiPriority="51"/>
+    <w:lsdException w:name="List Table 7 Colorful Accent 6" w:uiPriority="52"/>
+  </w:latentStyles>
+  <w:style w:type="paragraph" w:default="1" w:styleId="Normal">
+    <w:name w:val="Normal"/>
+    <w:qFormat/>
+  </w:style>
+  <w:style w:type="character" w:default="1" w:styleId="DefaultParagraphFont">
+    <w:name w:val="Default Paragraph Font"/>
+    <w:uiPriority w:val="1"/>
+    <w:semiHidden/>
+    <w:unhideWhenUsed/>
+  </w:style>
+  <w:style w:type="table" w:default="1" w:styleId="TableNormal">
+    <w:name w:val="Normal Table"/>
+    <w:uiPriority w:val="99"/>
+    <w:semiHidden/>
+    <w:unhideWhenUsed/>
+    <w:tblPr>
+      <w:tblInd w:w="0" w:type="dxa"/>
+      <w:tblCellMar>
+        <w:top w:w="0" w:type="dxa"/>
+        <w:left w:w="108" w:type="dxa"/>
+        <w:bottom w:w="0" w:type="dxa"/>
+        <w:right w:w="108" w:type="dxa"/>
+      </w:tblCellMar>
+    </w:tblPr>
+  </w:style>
+  <w:style w:type="numbering" w:default="1" w:styleId="NoList">
+    <w:name w:val="No List"/>
+    <w:uiPriority w:val="99"/>
+    <w:semiHidden/>
+    <w:unhideWhenUsed/>
+  </w:style>
+  <w:style w:type="character" w:styleId="PlaceholderText">
+    <w:name w:val="Placeholder Text"/>
+    <w:basedOn w:val="DefaultParagraphFont"/>
+    <w:uiPriority w:val="99"/>
+    <w:semiHidden/>
+    <w:rsid w:val="00674531"/>
+    <w:rPr>
+      <w:color w:val="808080"/>
+    </w:rPr>
+  </w:style>
+</w:styles>
+</file>
+
+<file path=word/glossary/webSettings.xml><?xml version="1.0" encoding="utf-8"?>
+<w:webSettings xmlns:mc="http://schemas.openxmlformats.org/markup-compatibility/2006" xmlns:r="http://schemas.openxmlformats.org/officeDocument/2006/relationships" xmlns:w="http://schemas.openxmlformats.org/wordprocessingml/2006/main" xmlns:w14="http://schemas.microsoft.com/office/word/2010/wordml" xmlns:w15="http://schemas.microsoft.com/office/word/2012/wordml" mc:Ignorable="w14 w15">
+  <w:optimizeForBrowser/>
+  <w:allowPNG/>
+</w:webSettings>
+</file>
+
 <file path=word/theme/theme1.xml><?xml version="1.0" encoding="utf-8"?>
 <a:theme xmlns:a="http://schemas.openxmlformats.org/drawingml/2006/main" name="Office Theme">
   <a:themeElements>
@@ -25985,7 +27382,7 @@
 </file>
 
 <file path=customXml/itemProps1.xml><?xml version="1.0" encoding="utf-8"?>
-<ds:datastoreItem xmlns:ds="http://schemas.openxmlformats.org/officeDocument/2006/customXml" ds:itemID="{E02EEC39-BFE3-49DD-909C-9C0FB4D4145B}">
+<ds:datastoreItem xmlns:ds="http://schemas.openxmlformats.org/officeDocument/2006/customXml" ds:itemID="{D1A1184D-10B8-4721-9805-377F364063CA}">
   <ds:schemaRefs>
     <ds:schemaRef ds:uri="http://schemas.openxmlformats.org/officeDocument/2006/bibliography"/>
   </ds:schemaRefs>

</xml_diff>

<commit_message>
converted eps figs to png
</commit_message>
<xml_diff>
--- a/TagGrowth.docx
+++ b/TagGrowth.docx
@@ -1,6 +1,6 @@
 
 <file path=word/document.xml><?xml version="1.0" encoding="utf-8"?>
-<w:document xmlns:wpc="http://schemas.microsoft.com/office/word/2010/wordprocessingCanvas" xmlns:mc="http://schemas.openxmlformats.org/markup-compatibility/2006" xmlns:o="urn:schemas-microsoft-com:office:office" xmlns:r="http://schemas.openxmlformats.org/officeDocument/2006/relationships" xmlns:m="http://schemas.openxmlformats.org/officeDocument/2006/math" xmlns:v="urn:schemas-microsoft-com:vml" xmlns:wp14="http://schemas.microsoft.com/office/word/2010/wordprocessingDrawing" xmlns:wp="http://schemas.openxmlformats.org/drawingml/2006/wordprocessingDrawing" xmlns:w10="urn:schemas-microsoft-com:office:word" xmlns:w="http://schemas.openxmlformats.org/wordprocessingml/2006/main" xmlns:w14="http://schemas.microsoft.com/office/word/2010/wordml" xmlns:wpg="http://schemas.microsoft.com/office/word/2010/wordprocessingGroup" xmlns:wpi="http://schemas.microsoft.com/office/word/2010/wordprocessingInk" xmlns:wne="http://schemas.microsoft.com/office/word/2006/wordml" xmlns:wps="http://schemas.microsoft.com/office/word/2010/wordprocessingShape" mc:Ignorable="w14 wp14">
+<w:document xmlns:wpc="http://schemas.microsoft.com/office/word/2010/wordprocessingCanvas" xmlns:mc="http://schemas.openxmlformats.org/markup-compatibility/2006" xmlns:o="urn:schemas-microsoft-com:office:office" xmlns:r="http://schemas.openxmlformats.org/officeDocument/2006/relationships" xmlns:m="http://schemas.openxmlformats.org/officeDocument/2006/math" xmlns:v="urn:schemas-microsoft-com:vml" xmlns:wp14="http://schemas.microsoft.com/office/word/2010/wordprocessingDrawing" xmlns:wp="http://schemas.openxmlformats.org/drawingml/2006/wordprocessingDrawing" xmlns:w10="urn:schemas-microsoft-com:office:word" xmlns:w="http://schemas.openxmlformats.org/wordprocessingml/2006/main" xmlns:w14="http://schemas.microsoft.com/office/word/2010/wordml" xmlns:w15="http://schemas.microsoft.com/office/word/2012/wordml" xmlns:wpg="http://schemas.microsoft.com/office/word/2010/wordprocessingGroup" xmlns:wpi="http://schemas.microsoft.com/office/word/2010/wordprocessingInk" xmlns:wne="http://schemas.microsoft.com/office/word/2006/wordml" xmlns:wps="http://schemas.microsoft.com/office/word/2010/wordprocessingShape" mc:Ignorable="w14 w15 wp14">
   <w:body>
     <w:p>
       <w:pPr>
@@ -940,7 +940,6 @@
           <w:sz w:val="24"/>
           <w:szCs w:val="24"/>
         </w:rPr>
-        <w:lastRenderedPageBreak/>
         <w:t xml:space="preserve">1 </w:t>
       </w:r>
       <w:r>
@@ -1450,16 +1449,7 @@
           <w:sz w:val="24"/>
           <w:szCs w:val="24"/>
         </w:rPr>
-        <w:t xml:space="preserve">result in older individuals being composed primarily of slow-growing individuals (termed </w:t>
-      </w:r>
-      <w:r>
-        <w:rPr>
-          <w:rFonts w:ascii="Times New Roman" w:hAnsi="Times New Roman" w:cs="Times New Roman"/>
-          <w:sz w:val="24"/>
-          <w:szCs w:val="24"/>
-        </w:rPr>
-        <w:lastRenderedPageBreak/>
-        <w:t>“Rosa Lee’s Phenomenon”)</w:t>
+        <w:t>result in older individuals being composed primarily of slow-growing individuals (termed “Rosa Lee’s Phenomenon”)</w:t>
       </w:r>
       <w:r>
         <w:rPr>
@@ -2247,16 +2237,7 @@
           <w:sz w:val="24"/>
           <w:szCs w:val="24"/>
         </w:rPr>
-        <w:t xml:space="preserve">advocated for </w:t>
-      </w:r>
-      <w:r>
-        <w:rPr>
-          <w:rFonts w:ascii="Times New Roman" w:hAnsi="Times New Roman" w:cs="Times New Roman"/>
-          <w:sz w:val="24"/>
-          <w:szCs w:val="24"/>
-        </w:rPr>
-        <w:lastRenderedPageBreak/>
-        <w:t xml:space="preserve">this task </w:t>
+        <w:t xml:space="preserve">advocated for this task </w:t>
       </w:r>
       <w:r>
         <w:rPr>
@@ -2827,16 +2808,7 @@
             <w:sz w:val="24"/>
             <w:szCs w:val="24"/>
           </w:rPr>
-          <w:t xml:space="preserve">, and Vincenzi et </w:t>
-        </w:r>
-        <w:r>
-          <w:rPr>
-            <w:rFonts w:ascii="Times New Roman" w:hAnsi="Times New Roman" w:cs="Times New Roman"/>
-            <w:sz w:val="24"/>
-            <w:szCs w:val="24"/>
-          </w:rPr>
-          <w:lastRenderedPageBreak/>
-          <w:t xml:space="preserve">al. </w:t>
+          <w:t xml:space="preserve">, and Vincenzi et al. </w:t>
         </w:r>
       </w:ins>
       <w:ins w:id="37" w:author="JTT" w:date="2015-06-03T11:23:00Z">
@@ -3750,7 +3722,6 @@
           <w:sz w:val="24"/>
           <w:szCs w:val="24"/>
         </w:rPr>
-        <w:lastRenderedPageBreak/>
         <w:t xml:space="preserve">where </w:t>
       </w:r>
       <m:oMath>
@@ -4336,26 +4307,26 @@
             </m:r>
           </m:sub>
           <m:sup>
-            <m:r>
-              <w:ins w:id="40" w:author="JTT" w:date="2015-06-03T11:34:00Z">
+            <w:ins w:id="40" w:author="JTT" w:date="2015-06-03T11:34:00Z">
+              <m:r>
                 <w:rPr>
                   <w:rFonts w:ascii="Cambria Math" w:hAnsi="Cambria Math" w:cs="Times New Roman"/>
                   <w:sz w:val="24"/>
                   <w:szCs w:val="24"/>
                 </w:rPr>
                 <m:t>ψ</m:t>
-              </w:ins>
-            </m:r>
-            <m:r>
-              <w:del w:id="41" w:author="JTT" w:date="2015-06-03T11:33:00Z">
+              </m:r>
+            </w:ins>
+            <w:del w:id="41" w:author="JTT" w:date="2015-06-03T11:33:00Z">
+              <m:r>
                 <w:rPr>
                   <w:rFonts w:ascii="Cambria Math" w:hAnsi="Cambria Math" w:cs="Times New Roman"/>
                   <w:sz w:val="24"/>
                   <w:szCs w:val="24"/>
                 </w:rPr>
                 <m:t>Ψ</m:t>
-              </w:del>
-            </m:r>
+              </m:r>
+            </w:del>
           </m:sup>
         </m:sSubSup>
       </m:oMath>
@@ -6331,16 +6302,7 @@
           <w:sz w:val="24"/>
           <w:szCs w:val="24"/>
         </w:rPr>
-        <w:t xml:space="preserve"> the </w:t>
-      </w:r>
-      <w:r>
-        <w:rPr>
-          <w:rFonts w:ascii="Times New Roman" w:hAnsi="Times New Roman" w:cs="Times New Roman"/>
-          <w:sz w:val="24"/>
-          <w:szCs w:val="24"/>
-        </w:rPr>
-        <w:lastRenderedPageBreak/>
-        <w:t xml:space="preserve">Brody growth </w:t>
+        <w:t xml:space="preserve"> the Brody growth </w:t>
       </w:r>
       <w:r>
         <w:rPr>
@@ -7958,16 +7920,7 @@
             <w:sz w:val="24"/>
             <w:szCs w:val="24"/>
           </w:rPr>
-          <w:t xml:space="preserve">Preliminary </w:t>
-        </w:r>
-        <w:r>
-          <w:rPr>
-            <w:rFonts w:ascii="Times New Roman" w:hAnsi="Times New Roman" w:cs="Times New Roman"/>
-            <w:sz w:val="24"/>
-            <w:szCs w:val="24"/>
-          </w:rPr>
-          <w:lastRenderedPageBreak/>
-          <w:t xml:space="preserve">exploration using data for the case study (explained below) suggested that </w:t>
+          <w:t xml:space="preserve">Preliminary exploration using data for the case study (explained below) suggested that </w:t>
         </w:r>
         <w:r>
           <w:rPr>
@@ -8600,26 +8553,26 @@
             </m:r>
           </m:sub>
           <m:sup>
-            <m:r>
-              <w:ins w:id="80" w:author="JTT" w:date="2015-06-03T11:49:00Z">
+            <w:ins w:id="80" w:author="JTT" w:date="2015-06-03T11:49:00Z">
+              <m:r>
                 <w:rPr>
                   <w:rFonts w:ascii="Cambria Math" w:hAnsi="Cambria Math" w:cs="Times New Roman"/>
                   <w:sz w:val="24"/>
                   <w:szCs w:val="24"/>
                 </w:rPr>
                 <m:t>ψ</m:t>
-              </w:ins>
-            </m:r>
-            <m:r>
-              <w:del w:id="81" w:author="JTT" w:date="2015-06-03T11:49:00Z">
+              </m:r>
+            </w:ins>
+            <w:del w:id="81" w:author="JTT" w:date="2015-06-03T11:49:00Z">
+              <m:r>
                 <w:rPr>
                   <w:rFonts w:ascii="Cambria Math" w:hAnsi="Cambria Math" w:cs="Times New Roman"/>
                   <w:sz w:val="24"/>
                   <w:szCs w:val="24"/>
                 </w:rPr>
                 <m:t>Ψ</m:t>
-              </w:del>
-            </m:r>
+              </m:r>
+            </w:del>
             <m:r>
               <w:rPr>
                 <w:rFonts w:ascii="Cambria Math" w:hAnsi="Cambria Math" w:cs="Times New Roman"/>
@@ -9017,16 +8970,7 @@
           <w:sz w:val="24"/>
           <w:szCs w:val="24"/>
         </w:rPr>
-        <w:t>.  Four different scenarios were simulated including: no random-</w:t>
-      </w:r>
-      <w:r>
-        <w:rPr>
-          <w:rFonts w:ascii="Times New Roman" w:hAnsi="Times New Roman" w:cs="Times New Roman"/>
-          <w:sz w:val="24"/>
-          <w:szCs w:val="24"/>
-        </w:rPr>
-        <w:lastRenderedPageBreak/>
-        <w:t xml:space="preserve">effects, random-effects for persistent individual variation in upkeep costs </w:t>
+        <w:t xml:space="preserve">.  Four different scenarios were simulated including: no random-effects, random-effects for persistent individual variation in upkeep costs </w:t>
       </w:r>
       <w:del w:id="90" w:author="darcy" w:date="2015-05-18T11:15:00Z">
         <w:r>
@@ -9550,15 +9494,7 @@
             <w:sz w:val="24"/>
             <w:szCs w:val="24"/>
           </w:rPr>
-          <w:t>scenarios</w:t>
-        </w:r>
-        <w:r>
-          <w:rPr>
-            <w:rFonts w:ascii="Times New Roman" w:hAnsi="Times New Roman" w:cs="Times New Roman"/>
-            <w:sz w:val="24"/>
-            <w:szCs w:val="24"/>
-          </w:rPr>
-          <w:t xml:space="preserve"> </w:t>
+          <w:t xml:space="preserve">scenarios </w:t>
         </w:r>
       </w:ins>
       <w:ins w:id="111" w:author="darcy" w:date="2015-05-28T16:14:00Z">
@@ -10395,26 +10331,26 @@
             </m:d>
           </m:e>
           <m:sup>
-            <m:r>
-              <w:ins w:id="123" w:author="JTT" w:date="2015-06-03T11:51:00Z">
+            <w:ins w:id="123" w:author="JTT" w:date="2015-06-03T11:51:00Z">
+              <m:r>
                 <w:rPr>
                   <w:rFonts w:ascii="Cambria Math" w:hAnsi="Cambria Math" w:cs="Times New Roman"/>
                   <w:sz w:val="24"/>
                   <w:szCs w:val="24"/>
                 </w:rPr>
                 <m:t>ψ</m:t>
-              </w:ins>
-            </m:r>
-            <m:r>
-              <w:del w:id="124" w:author="JTT" w:date="2015-06-03T11:51:00Z">
+              </m:r>
+            </w:ins>
+            <w:del w:id="124" w:author="JTT" w:date="2015-06-03T11:51:00Z">
+              <m:r>
                 <w:rPr>
                   <w:rFonts w:ascii="Cambria Math" w:hAnsi="Cambria Math" w:cs="Times New Roman"/>
                   <w:sz w:val="24"/>
                   <w:szCs w:val="24"/>
                 </w:rPr>
                 <m:t>Ψ</m:t>
-              </w:del>
-            </m:r>
+              </m:r>
+            </w:del>
           </m:sup>
         </m:sSup>
       </m:oMath>
@@ -10832,16 +10768,7 @@
           <w:sz w:val="24"/>
           <w:szCs w:val="24"/>
         </w:rPr>
-        <w:t xml:space="preserve">), magnitude of </w:t>
-      </w:r>
-      <w:r>
-        <w:rPr>
-          <w:rFonts w:ascii="Times New Roman" w:hAnsi="Times New Roman" w:cs="Times New Roman"/>
-          <w:sz w:val="24"/>
-          <w:szCs w:val="24"/>
-        </w:rPr>
-        <w:lastRenderedPageBreak/>
-        <w:t>persistent variation among individuals (</w:t>
+        <w:t>), magnitude of persistent variation among individuals (</w:t>
       </w:r>
       <w:r>
         <w:rPr>
@@ -12138,7 +12065,6 @@
           <w:sz w:val="24"/>
           <w:szCs w:val="24"/>
         </w:rPr>
-        <w:lastRenderedPageBreak/>
         <w:tab/>
       </w:r>
       <w:ins w:id="175" w:author="JTT" w:date="2015-06-03T12:42:00Z">
@@ -13283,16 +13209,7 @@
           <w:sz w:val="24"/>
           <w:szCs w:val="24"/>
         </w:rPr>
-        <w:t xml:space="preserve">  A small </w:t>
-      </w:r>
-      <w:r>
-        <w:rPr>
-          <w:rFonts w:ascii="Times New Roman" w:hAnsi="Times New Roman" w:cs="Times New Roman"/>
-          <w:sz w:val="24"/>
-          <w:szCs w:val="24"/>
-        </w:rPr>
-        <w:lastRenderedPageBreak/>
-        <w:t>subset of the recaptured fish are aged</w:t>
+        <w:t xml:space="preserve">  A small subset of the recaptured fish are aged</w:t>
       </w:r>
       <w:r>
         <w:rPr>
@@ -14948,7 +14865,6 @@
           <w:sz w:val="24"/>
           <w:szCs w:val="24"/>
         </w:rPr>
-        <w:lastRenderedPageBreak/>
         <w:t xml:space="preserve">3 </w:t>
       </w:r>
       <w:r>
@@ -16138,16 +16054,7 @@
           <w:sz w:val="24"/>
           <w:szCs w:val="24"/>
         </w:rPr>
-        <w:t xml:space="preserve">).  However, by large </w:t>
-      </w:r>
-      <w:r>
-        <w:rPr>
-          <w:rFonts w:ascii="Times New Roman" w:hAnsi="Times New Roman" w:cs="Times New Roman"/>
-          <w:sz w:val="24"/>
-          <w:szCs w:val="24"/>
-        </w:rPr>
-        <w:lastRenderedPageBreak/>
-        <w:t>sample sizes (</w:t>
+        <w:t>).  However, by large sample sizes (</w:t>
       </w:r>
       <w:r>
         <w:rPr>
@@ -16232,8 +16139,6 @@
         </w:rPr>
         <w:t xml:space="preserve">).  </w:t>
       </w:r>
-      <w:bookmarkStart w:id="244" w:name="_GoBack"/>
-      <w:bookmarkEnd w:id="244"/>
     </w:p>
     <w:p>
       <w:pPr>
@@ -16691,7 +16596,7 @@
         </w:rPr>
         <w:t>3.</w:t>
       </w:r>
-      <w:ins w:id="245" w:author="darcy" w:date="2015-05-13T11:17:00Z">
+      <w:ins w:id="244" w:author="darcy" w:date="2015-05-13T11:17:00Z">
         <w:r>
           <w:rPr>
             <w:rFonts w:ascii="Times New Roman" w:hAnsi="Times New Roman" w:cs="Times New Roman"/>
@@ -16702,7 +16607,7 @@
           <w:t>2</w:t>
         </w:r>
       </w:ins>
-      <w:del w:id="246" w:author="darcy" w:date="2015-05-13T11:17:00Z">
+      <w:del w:id="245" w:author="darcy" w:date="2015-05-13T11:17:00Z">
         <w:r>
           <w:rPr>
             <w:rFonts w:ascii="Times New Roman" w:hAnsi="Times New Roman" w:cs="Times New Roman"/>
@@ -17124,7 +17029,7 @@
         </w:rPr>
         <w:t>;</w:t>
       </w:r>
-      <w:ins w:id="247" w:author="darcy" w:date="2015-05-14T06:19:00Z">
+      <w:ins w:id="246" w:author="darcy" w:date="2015-05-14T06:19:00Z">
         <w:r>
           <w:rPr>
             <w:rFonts w:ascii="Times New Roman" w:hAnsi="Times New Roman" w:cs="Times New Roman"/>
@@ -17134,7 +17039,7 @@
           <w:t xml:space="preserve"> Table 5</w:t>
         </w:r>
       </w:ins>
-      <w:del w:id="248" w:author="darcy" w:date="2015-05-14T06:19:00Z">
+      <w:del w:id="247" w:author="darcy" w:date="2015-05-14T06:19:00Z">
         <w:r>
           <w:rPr>
             <w:rFonts w:ascii="Times New Roman" w:hAnsi="Times New Roman" w:cs="Times New Roman"/>
@@ -17609,26 +17514,17 @@
         </w:rPr>
         <w:t xml:space="preserve"> (</w:t>
       </w:r>
-      <w:ins w:id="249" w:author="darcy" w:date="2015-05-14T06:19:00Z">
-        <w:r>
-          <w:rPr>
-            <w:rFonts w:ascii="Times New Roman" w:hAnsi="Times New Roman" w:cs="Times New Roman"/>
-            <w:sz w:val="24"/>
-            <w:szCs w:val="24"/>
-          </w:rPr>
-          <w:t xml:space="preserve">Table </w:t>
-        </w:r>
-        <w:r>
-          <w:rPr>
-            <w:rFonts w:ascii="Times New Roman" w:hAnsi="Times New Roman" w:cs="Times New Roman"/>
-            <w:sz w:val="24"/>
-            <w:szCs w:val="24"/>
-          </w:rPr>
-          <w:lastRenderedPageBreak/>
-          <w:t>5</w:t>
+      <w:ins w:id="248" w:author="darcy" w:date="2015-05-14T06:19:00Z">
+        <w:r>
+          <w:rPr>
+            <w:rFonts w:ascii="Times New Roman" w:hAnsi="Times New Roman" w:cs="Times New Roman"/>
+            <w:sz w:val="24"/>
+            <w:szCs w:val="24"/>
+          </w:rPr>
+          <w:t>Table 5</w:t>
         </w:r>
       </w:ins>
-      <w:del w:id="250" w:author="darcy" w:date="2015-05-14T06:19:00Z">
+      <w:del w:id="249" w:author="darcy" w:date="2015-05-14T06:19:00Z">
         <w:r>
           <w:rPr>
             <w:rFonts w:ascii="Times New Roman" w:hAnsi="Times New Roman" w:cs="Times New Roman"/>
@@ -17712,7 +17608,7 @@
         </w:rPr>
         <w:t xml:space="preserve">.  </w:t>
       </w:r>
-      <w:ins w:id="251" w:author="darcy" w:date="2015-05-18T06:23:00Z">
+      <w:ins w:id="250" w:author="darcy" w:date="2015-05-18T06:23:00Z">
         <w:r>
           <w:rPr>
             <w:rFonts w:ascii="Times New Roman" w:hAnsi="Times New Roman" w:cs="Times New Roman"/>
@@ -17722,7 +17618,7 @@
           <w:t xml:space="preserve">Differences in </w:t>
         </w:r>
       </w:ins>
-      <w:ins w:id="252" w:author="darcy" w:date="2015-05-18T06:22:00Z">
+      <w:ins w:id="251" w:author="darcy" w:date="2015-05-18T06:22:00Z">
         <w:r>
           <w:rPr>
             <w:rFonts w:ascii="Times New Roman" w:hAnsi="Times New Roman" w:cs="Times New Roman"/>
@@ -17732,7 +17628,7 @@
           <w:t>the estimate</w:t>
         </w:r>
       </w:ins>
-      <w:ins w:id="253" w:author="darcy" w:date="2015-05-18T06:25:00Z">
+      <w:ins w:id="252" w:author="darcy" w:date="2015-05-18T06:25:00Z">
         <w:r>
           <w:rPr>
             <w:rFonts w:ascii="Times New Roman" w:hAnsi="Times New Roman" w:cs="Times New Roman"/>
@@ -17742,7 +17638,7 @@
           <w:t>s</w:t>
         </w:r>
       </w:ins>
-      <w:ins w:id="254" w:author="darcy" w:date="2015-05-18T06:22:00Z">
+      <w:ins w:id="253" w:author="darcy" w:date="2015-05-18T06:22:00Z">
         <w:r>
           <w:rPr>
             <w:rFonts w:ascii="Times New Roman" w:hAnsi="Times New Roman" w:cs="Times New Roman"/>
@@ -17752,7 +17648,7 @@
           <w:t xml:space="preserve"> of </w:t>
         </w:r>
       </w:ins>
-      <w:ins w:id="255" w:author="darcy" w:date="2015-05-18T06:25:00Z">
+      <w:ins w:id="254" w:author="darcy" w:date="2015-05-18T06:25:00Z">
         <w:r>
           <w:rPr>
             <w:rFonts w:ascii="Times New Roman" w:hAnsi="Times New Roman" w:cs="Times New Roman"/>
@@ -17789,7 +17685,7 @@
           <w:t>)</w:t>
         </w:r>
       </w:ins>
-      <w:ins w:id="256" w:author="darcy" w:date="2015-05-18T06:23:00Z">
+      <w:ins w:id="255" w:author="darcy" w:date="2015-05-18T06:23:00Z">
         <w:r>
           <w:rPr>
             <w:rFonts w:ascii="Times New Roman" w:hAnsi="Times New Roman" w:cs="Times New Roman"/>
@@ -17799,7 +17695,7 @@
           <w:t xml:space="preserve"> compared to Dunn et al. (2006)</w:t>
         </w:r>
       </w:ins>
-      <w:ins w:id="257" w:author="darcy" w:date="2015-05-18T06:22:00Z">
+      <w:ins w:id="256" w:author="darcy" w:date="2015-05-18T06:22:00Z">
         <w:r>
           <w:rPr>
             <w:rFonts w:ascii="Times New Roman" w:hAnsi="Times New Roman" w:cs="Times New Roman"/>
@@ -17809,7 +17705,7 @@
           <w:t xml:space="preserve"> are likely due to differences in </w:t>
         </w:r>
       </w:ins>
-      <w:ins w:id="258" w:author="darcy" w:date="2015-05-18T06:26:00Z">
+      <w:ins w:id="257" w:author="darcy" w:date="2015-05-18T06:26:00Z">
         <w:r>
           <w:rPr>
             <w:rFonts w:ascii="Times New Roman" w:hAnsi="Times New Roman" w:cs="Times New Roman"/>
@@ -17819,7 +17715,7 @@
           <w:t xml:space="preserve">the </w:t>
         </w:r>
       </w:ins>
-      <w:ins w:id="259" w:author="darcy" w:date="2015-05-18T06:22:00Z">
+      <w:ins w:id="258" w:author="darcy" w:date="2015-05-18T06:22:00Z">
         <w:r>
           <w:rPr>
             <w:rFonts w:ascii="Times New Roman" w:hAnsi="Times New Roman" w:cs="Times New Roman"/>
@@ -17829,7 +17725,7 @@
           <w:t xml:space="preserve">sample size of small </w:t>
         </w:r>
       </w:ins>
-      <w:ins w:id="260" w:author="darcy" w:date="2015-05-24T19:51:00Z">
+      <w:ins w:id="259" w:author="darcy" w:date="2015-05-24T19:51:00Z">
         <w:r>
           <w:rPr>
             <w:rFonts w:ascii="Times New Roman" w:hAnsi="Times New Roman" w:cs="Times New Roman"/>
@@ -17839,7 +17735,7 @@
           <w:t>between the two</w:t>
         </w:r>
       </w:ins>
-      <w:ins w:id="261" w:author="darcy" w:date="2015-05-18T06:25:00Z">
+      <w:ins w:id="260" w:author="darcy" w:date="2015-05-18T06:25:00Z">
         <w:r>
           <w:rPr>
             <w:rFonts w:ascii="Times New Roman" w:hAnsi="Times New Roman" w:cs="Times New Roman"/>
@@ -17857,7 +17753,7 @@
           <w:t>, rather than any difference in methodology</w:t>
         </w:r>
       </w:ins>
-      <w:ins w:id="262" w:author="darcy" w:date="2015-05-18T06:24:00Z">
+      <w:ins w:id="261" w:author="darcy" w:date="2015-05-18T06:24:00Z">
         <w:r>
           <w:rPr>
             <w:rFonts w:ascii="Times New Roman" w:hAnsi="Times New Roman" w:cs="Times New Roman"/>
@@ -17867,7 +17763,7 @@
           <w:t xml:space="preserve">. </w:t>
         </w:r>
       </w:ins>
-      <w:ins w:id="263" w:author="darcy" w:date="2015-05-18T06:22:00Z">
+      <w:ins w:id="262" w:author="darcy" w:date="2015-05-18T06:22:00Z">
         <w:r>
           <w:rPr>
             <w:rFonts w:ascii="Times New Roman" w:hAnsi="Times New Roman" w:cs="Times New Roman"/>
@@ -18227,7 +18123,7 @@
         </w:rPr>
         <w:t>he model without random effects;</w:t>
       </w:r>
-      <w:ins w:id="264" w:author="darcy" w:date="2015-05-14T06:20:00Z">
+      <w:ins w:id="263" w:author="darcy" w:date="2015-05-14T06:20:00Z">
         <w:r>
           <w:rPr>
             <w:rFonts w:ascii="Times New Roman" w:hAnsi="Times New Roman" w:cs="Times New Roman"/>
@@ -18237,7 +18133,7 @@
           <w:t xml:space="preserve"> Table 5</w:t>
         </w:r>
       </w:ins>
-      <w:del w:id="265" w:author="darcy" w:date="2015-05-14T06:20:00Z">
+      <w:del w:id="264" w:author="darcy" w:date="2015-05-14T06:20:00Z">
         <w:r>
           <w:rPr>
             <w:rFonts w:ascii="Times New Roman" w:hAnsi="Times New Roman" w:cs="Times New Roman"/>
@@ -19035,7 +18931,7 @@
         </w:rPr>
         <w:t>,</w:t>
       </w:r>
-      <w:ins w:id="266" w:author="darcy" w:date="2015-05-14T06:20:00Z">
+      <w:ins w:id="265" w:author="darcy" w:date="2015-05-14T06:20:00Z">
         <w:r>
           <w:rPr>
             <w:rFonts w:ascii="Times New Roman" w:hAnsi="Times New Roman" w:cs="Times New Roman"/>
@@ -19045,7 +18941,7 @@
           <w:t xml:space="preserve"> Table 5</w:t>
         </w:r>
       </w:ins>
-      <w:del w:id="267" w:author="darcy" w:date="2015-05-14T06:20:00Z">
+      <w:del w:id="266" w:author="darcy" w:date="2015-05-14T06:20:00Z">
         <w:r>
           <w:rPr>
             <w:rFonts w:ascii="Times New Roman" w:hAnsi="Times New Roman" w:cs="Times New Roman"/>
@@ -19379,7 +19275,6 @@
           <w:sz w:val="24"/>
           <w:szCs w:val="24"/>
         </w:rPr>
-        <w:lastRenderedPageBreak/>
         <w:t xml:space="preserve">4 </w:t>
       </w:r>
       <w:r>
@@ -20049,16 +19944,7 @@
           <w:sz w:val="24"/>
           <w:szCs w:val="24"/>
         </w:rPr>
-        <w:t xml:space="preserve"> the </w:t>
-      </w:r>
-      <w:r>
-        <w:rPr>
-          <w:rFonts w:ascii="Times New Roman" w:hAnsi="Times New Roman" w:cs="Times New Roman"/>
-          <w:sz w:val="24"/>
-          <w:szCs w:val="24"/>
-        </w:rPr>
-        <w:lastRenderedPageBreak/>
-        <w:t xml:space="preserve">hypothesis that time-variation in average growth rates is the rule rather than the exception for marine populations </w:t>
+        <w:t xml:space="preserve"> the hypothesis that time-variation in average growth rates is the rule rather than the exception for marine populations </w:t>
       </w:r>
       <w:r>
         <w:rPr>
@@ -20548,16 +20434,7 @@
           <w:sz w:val="24"/>
           <w:szCs w:val="24"/>
         </w:rPr>
-        <w:t xml:space="preserve"> of information do not generally provide information to discriminate between persistent and transient variation in growth rates (because each involves measuring size only once for each individual).  However, both sources can provide complementary information regarding average growth rates for untagged individuals.  We therefore believe that estimating persistent and </w:t>
-      </w:r>
-      <w:r>
-        <w:rPr>
-          <w:rFonts w:ascii="Times New Roman" w:hAnsi="Times New Roman" w:cs="Times New Roman"/>
-          <w:sz w:val="24"/>
-          <w:szCs w:val="24"/>
-        </w:rPr>
-        <w:lastRenderedPageBreak/>
-        <w:t>transient variation in growth rates within integrated growth models is an important topic for future research.</w:t>
+        <w:t xml:space="preserve"> of information do not generally provide information to discriminate between persistent and transient variation in growth rates (because each involves measuring size only once for each individual).  However, both sources can provide complementary information regarding average growth rates for untagged individuals.  We therefore believe that estimating persistent and transient variation in growth rates within integrated growth models is an important topic for future research.</w:t>
       </w:r>
     </w:p>
     <w:p>
@@ -20941,7 +20818,6 @@
           <w:sz w:val="24"/>
           <w:szCs w:val="24"/>
         </w:rPr>
-        <w:lastRenderedPageBreak/>
         <w:t>5 Conclusions</w:t>
       </w:r>
     </w:p>
@@ -21414,7 +21290,6 @@
           <w:sz w:val="24"/>
           <w:szCs w:val="24"/>
         </w:rPr>
-        <w:lastRenderedPageBreak/>
         <w:t>Bibliography</w:t>
       </w:r>
     </w:p>
@@ -21589,7 +21464,6 @@
           <w:rFonts w:ascii="Times New Roman" w:hAnsi="Times New Roman" w:cs="Times New Roman"/>
           <w:sz w:val="24"/>
         </w:rPr>
-        <w:lastRenderedPageBreak/>
         <w:t>Eveson, J.P., Laslett, G.M., Polacheck, T., 2004. An integrated model for growth incorporating tag-recapture, length-frequency, and direct aging data. Can. J. Fish. Aquat. Sci. 61, 292–306. doi:10.1139/f03-163</w:t>
       </w:r>
     </w:p>
@@ -21776,7 +21650,6 @@
           <w:rFonts w:ascii="Times New Roman" w:hAnsi="Times New Roman" w:cs="Times New Roman"/>
           <w:sz w:val="24"/>
         </w:rPr>
-        <w:lastRenderedPageBreak/>
         <w:t>Punt, A.E., 2008. Refocusing stock assessment in support of policy evaluation, in: Tsukamoto, K., Kawamura, T., Takeuchi, T., Beard, T.D., Kaiser, M.J. (Eds.), Fisheries for Global Welfare and Environment. TerraPub, Tokyo, pp. 139–152.</w:t>
       </w:r>
     </w:p>
@@ -21930,7 +21803,6 @@
           <w:rFonts w:ascii="Times New Roman" w:hAnsi="Times New Roman" w:cs="Times New Roman"/>
           <w:sz w:val="24"/>
         </w:rPr>
-        <w:lastRenderedPageBreak/>
         <w:t>T</w:t>
       </w:r>
       <w:r>
@@ -22104,7 +21976,7 @@
           <w:szCs w:val="24"/>
         </w:rPr>
       </w:pPr>
-      <w:bookmarkStart w:id="268" w:name="_Ref410906913"/>
+      <w:bookmarkStart w:id="267" w:name="_Ref410906913"/>
       <w:r>
         <w:rPr>
           <w:rFonts w:ascii="Times New Roman" w:hAnsi="Times New Roman" w:cs="Times New Roman"/>
@@ -22113,7 +21985,6 @@
           <w:sz w:val="24"/>
           <w:szCs w:val="24"/>
         </w:rPr>
-        <w:lastRenderedPageBreak/>
         <w:t xml:space="preserve">Table </w:t>
       </w:r>
       <w:r>
@@ -22167,7 +22038,7 @@
         </w:rPr>
         <w:fldChar w:fldCharType="end"/>
       </w:r>
-      <w:bookmarkEnd w:id="268"/>
+      <w:bookmarkEnd w:id="267"/>
       <w:r>
         <w:rPr>
           <w:rFonts w:ascii="Times New Roman" w:hAnsi="Times New Roman" w:cs="Times New Roman"/>
@@ -22223,7 +22094,7 @@
           <w:szCs w:val="24"/>
         </w:rPr>
       </w:pPr>
-      <w:commentRangeStart w:id="269"/>
+      <w:commentRangeStart w:id="268"/>
       <w:r>
         <w:rPr>
           <w:rFonts w:ascii="Times New Roman" w:hAnsi="Times New Roman" w:cs="Times New Roman"/>
@@ -22385,7 +22256,7 @@
         </w:rPr>
         <w:t>.</w:t>
       </w:r>
-      <w:commentRangeEnd w:id="269"/>
+      <w:commentRangeEnd w:id="268"/>
       <w:r>
         <w:rPr>
           <w:rStyle w:val="CommentReference"/>
@@ -22393,7 +22264,7 @@
           <w:iCs w:val="0"/>
           <w:color w:val="auto"/>
         </w:rPr>
-        <w:commentReference w:id="269"/>
+        <w:commentReference w:id="268"/>
       </w:r>
     </w:p>
     <w:p>
@@ -22420,8 +22291,8 @@
           <w:szCs w:val="24"/>
         </w:rPr>
       </w:pPr>
-      <w:bookmarkStart w:id="270" w:name="_Ref410907158"/>
-      <w:bookmarkStart w:id="271" w:name="_Ref411934157"/>
+      <w:bookmarkStart w:id="269" w:name="_Ref410907158"/>
+      <w:bookmarkStart w:id="270" w:name="_Ref411934157"/>
       <w:r>
         <w:rPr>
           <w:rFonts w:ascii="Times New Roman" w:hAnsi="Times New Roman" w:cs="Times New Roman"/>
@@ -22432,8 +22303,8 @@
         </w:rPr>
         <w:t xml:space="preserve">Table </w:t>
       </w:r>
+      <w:bookmarkEnd w:id="269"/>
       <w:bookmarkEnd w:id="270"/>
-      <w:bookmarkEnd w:id="271"/>
       <w:r>
         <w:rPr>
           <w:rFonts w:ascii="Times New Roman" w:hAnsi="Times New Roman" w:cs="Times New Roman"/>
@@ -22526,7 +22397,7 @@
           <w:szCs w:val="24"/>
         </w:rPr>
       </w:pPr>
-      <w:bookmarkStart w:id="272" w:name="_Ref411934690"/>
+      <w:bookmarkStart w:id="271" w:name="_Ref411934690"/>
     </w:p>
     <w:p>
       <w:pPr>
@@ -22551,7 +22422,7 @@
         </w:rPr>
         <w:t xml:space="preserve">Table </w:t>
       </w:r>
-      <w:bookmarkEnd w:id="272"/>
+      <w:bookmarkEnd w:id="271"/>
       <w:r>
         <w:rPr>
           <w:rFonts w:ascii="Times New Roman" w:hAnsi="Times New Roman" w:cs="Times New Roman"/>
@@ -22612,7 +22483,7 @@
         </w:rPr>
         <w:t>scenarios in the simu</w:t>
       </w:r>
-      <w:bookmarkStart w:id="273" w:name="_Ref410371769"/>
+      <w:bookmarkStart w:id="272" w:name="_Ref410371769"/>
       <w:r>
         <w:rPr>
           <w:rFonts w:ascii="Times New Roman" w:hAnsi="Times New Roman" w:cs="Times New Roman"/>
@@ -22638,7 +22509,7 @@
           <w:szCs w:val="24"/>
         </w:rPr>
       </w:pPr>
-      <w:bookmarkStart w:id="274" w:name="_Ref411934431"/>
+      <w:bookmarkStart w:id="273" w:name="_Ref411934431"/>
       <w:r>
         <w:rPr>
           <w:rFonts w:ascii="Times New Roman" w:hAnsi="Times New Roman" w:cs="Times New Roman"/>
@@ -22649,7 +22520,7 @@
         </w:rPr>
         <w:t xml:space="preserve">Table </w:t>
       </w:r>
-      <w:bookmarkEnd w:id="274"/>
+      <w:bookmarkEnd w:id="273"/>
       <w:r>
         <w:rPr>
           <w:rFonts w:ascii="Times New Roman" w:hAnsi="Times New Roman" w:cs="Times New Roman"/>
@@ -22821,7 +22692,7 @@
         <w:t>) are hitting the lower bound.</w:t>
       </w:r>
     </w:p>
-    <w:bookmarkEnd w:id="273"/>
+    <w:bookmarkEnd w:id="272"/>
     <w:p>
       <w:pPr>
         <w:keepNext/>
@@ -22843,7 +22714,7 @@
           <w:szCs w:val="24"/>
         </w:rPr>
       </w:pPr>
-      <w:bookmarkStart w:id="275" w:name="_Ref410630945"/>
+      <w:bookmarkStart w:id="274" w:name="_Ref410630945"/>
       <w:r>
         <w:rPr>
           <w:rFonts w:ascii="Times New Roman" w:hAnsi="Times New Roman" w:cs="Times New Roman"/>
@@ -22854,7 +22725,7 @@
         </w:rPr>
         <w:t xml:space="preserve">Figure </w:t>
       </w:r>
-      <w:bookmarkEnd w:id="275"/>
+      <w:bookmarkEnd w:id="274"/>
       <w:r>
         <w:rPr>
           <w:rFonts w:ascii="Times New Roman" w:hAnsi="Times New Roman" w:cs="Times New Roman"/>
@@ -23005,7 +22876,7 @@
         </w:rPr>
         <w:t xml:space="preserve">) </w:t>
       </w:r>
-      <w:ins w:id="276" w:author="darcy" w:date="2015-06-03T01:11:00Z">
+      <w:ins w:id="275" w:author="darcy" w:date="2015-06-03T01:11:00Z">
         <w:r>
           <w:rPr>
             <w:rFonts w:ascii="Times New Roman" w:hAnsi="Times New Roman" w:cs="Times New Roman"/>
@@ -23017,7 +22888,7 @@
           <w:t xml:space="preserve">for each of the </w:t>
         </w:r>
       </w:ins>
-      <w:ins w:id="277" w:author="Darcy Webber" w:date="2015-06-03T09:21:00Z">
+      <w:ins w:id="276" w:author="Darcy Webber" w:date="2015-06-03T09:21:00Z">
         <w:r>
           <w:rPr>
             <w:rFonts w:ascii="Times New Roman" w:hAnsi="Times New Roman" w:cs="Times New Roman"/>
@@ -23029,7 +22900,7 @@
           <w:t xml:space="preserve">four estimation </w:t>
         </w:r>
       </w:ins>
-      <w:ins w:id="278" w:author="darcy" w:date="2015-06-03T01:11:00Z">
+      <w:ins w:id="277" w:author="darcy" w:date="2015-06-03T01:11:00Z">
         <w:r>
           <w:rPr>
             <w:rFonts w:ascii="Times New Roman" w:hAnsi="Times New Roman" w:cs="Times New Roman"/>
@@ -23041,7 +22912,7 @@
           <w:t xml:space="preserve">models fitted to </w:t>
         </w:r>
       </w:ins>
-      <w:del w:id="279" w:author="darcy" w:date="2015-06-03T01:11:00Z">
+      <w:del w:id="278" w:author="darcy" w:date="2015-06-03T01:11:00Z">
         <w:r>
           <w:rPr>
             <w:rFonts w:ascii="Times New Roman" w:hAnsi="Times New Roman" w:cs="Times New Roman"/>
@@ -23063,7 +22934,7 @@
         </w:rPr>
         <w:t xml:space="preserve">each of the </w:t>
       </w:r>
-      <w:ins w:id="280" w:author="Darcy Webber" w:date="2015-06-03T09:21:00Z">
+      <w:ins w:id="279" w:author="Darcy Webber" w:date="2015-06-03T09:21:00Z">
         <w:r>
           <w:rPr>
             <w:rFonts w:ascii="Times New Roman" w:hAnsi="Times New Roman" w:cs="Times New Roman"/>
@@ -23085,7 +22956,7 @@
         </w:rPr>
         <w:t xml:space="preserve">simulation </w:t>
       </w:r>
-      <w:del w:id="281" w:author="Darcy Webber" w:date="2015-06-03T09:21:00Z">
+      <w:del w:id="280" w:author="Darcy Webber" w:date="2015-06-03T09:21:00Z">
         <w:r>
           <w:rPr>
             <w:rFonts w:ascii="Times New Roman" w:hAnsi="Times New Roman" w:cs="Times New Roman"/>
@@ -23097,7 +22968,7 @@
           <w:delText xml:space="preserve">study </w:delText>
         </w:r>
       </w:del>
-      <w:ins w:id="282" w:author="Darcy Webber" w:date="2015-06-03T09:21:00Z">
+      <w:ins w:id="281" w:author="Darcy Webber" w:date="2015-06-03T09:21:00Z">
         <w:r>
           <w:rPr>
             <w:rFonts w:ascii="Times New Roman" w:hAnsi="Times New Roman" w:cs="Times New Roman"/>
@@ -23119,7 +22990,7 @@
           <w:t xml:space="preserve"> </w:t>
         </w:r>
       </w:ins>
-      <w:del w:id="283" w:author="Darcy Webber" w:date="2015-06-03T09:22:00Z">
+      <w:del w:id="282" w:author="Darcy Webber" w:date="2015-06-03T09:22:00Z">
         <w:r>
           <w:rPr>
             <w:rFonts w:ascii="Times New Roman" w:hAnsi="Times New Roman" w:cs="Times New Roman"/>
@@ -23131,8 +23002,8 @@
           <w:delText>experiments</w:delText>
         </w:r>
       </w:del>
-      <w:ins w:id="284" w:author="darcy" w:date="2015-06-03T01:12:00Z">
-        <w:del w:id="285" w:author="Darcy Webber" w:date="2015-06-03T09:22:00Z">
+      <w:ins w:id="283" w:author="darcy" w:date="2015-06-03T01:12:00Z">
+        <w:del w:id="284" w:author="Darcy Webber" w:date="2015-06-03T09:22:00Z">
           <w:r>
             <w:rPr>
               <w:rFonts w:ascii="Times New Roman" w:hAnsi="Times New Roman" w:cs="Times New Roman"/>
@@ -23254,6 +23125,8 @@
           <w:rFonts w:ascii="Times New Roman" w:hAnsi="Times New Roman" w:cs="Times New Roman"/>
         </w:rPr>
       </w:pPr>
+      <w:bookmarkStart w:id="285" w:name="_GoBack"/>
+      <w:bookmarkEnd w:id="285"/>
     </w:p>
     <w:p>
       <w:pPr>
@@ -23380,18 +23253,7 @@
           <w:sz w:val="24"/>
           <w:szCs w:val="24"/>
         </w:rPr>
-        <w:t xml:space="preserve">, cm) in each of the simulation study experiments (derived using Eqn. 6).  The vertical red lines show the true simulated values </w:t>
-      </w:r>
-      <w:r>
-        <w:rPr>
-          <w:rFonts w:ascii="Times New Roman" w:hAnsi="Times New Roman" w:cs="Times New Roman"/>
-          <w:i w:val="0"/>
-          <w:color w:val="000000" w:themeColor="text1"/>
-          <w:sz w:val="24"/>
-          <w:szCs w:val="24"/>
-        </w:rPr>
-        <w:lastRenderedPageBreak/>
-        <w:t>of the parameter, the number of fits that are positive definite Hessian (pdH) are given in the top right of each panel.</w:t>
+        <w:t>, cm) in each of the simulation study experiments (derived using Eqn. 6).  The vertical red lines show the true simulated values of the parameter, the number of fits that are positive definite Hessian (pdH) are given in the top right of each panel.</w:t>
       </w:r>
     </w:p>
     <w:p>
@@ -24520,7 +24382,7 @@
 </file>
 
 <file path=word/comments.xml><?xml version="1.0" encoding="utf-8"?>
-<w:comments xmlns:wpc="http://schemas.microsoft.com/office/word/2010/wordprocessingCanvas" xmlns:mc="http://schemas.openxmlformats.org/markup-compatibility/2006" xmlns:o="urn:schemas-microsoft-com:office:office" xmlns:r="http://schemas.openxmlformats.org/officeDocument/2006/relationships" xmlns:m="http://schemas.openxmlformats.org/officeDocument/2006/math" xmlns:v="urn:schemas-microsoft-com:vml" xmlns:wp14="http://schemas.microsoft.com/office/word/2010/wordprocessingDrawing" xmlns:wp="http://schemas.openxmlformats.org/drawingml/2006/wordprocessingDrawing" xmlns:w10="urn:schemas-microsoft-com:office:word" xmlns:w="http://schemas.openxmlformats.org/wordprocessingml/2006/main" xmlns:w14="http://schemas.microsoft.com/office/word/2010/wordml" xmlns:wpg="http://schemas.microsoft.com/office/word/2010/wordprocessingGroup" xmlns:wpi="http://schemas.microsoft.com/office/word/2010/wordprocessingInk" xmlns:wne="http://schemas.microsoft.com/office/word/2006/wordml" xmlns:wps="http://schemas.microsoft.com/office/word/2010/wordprocessingShape" mc:Ignorable="w14 wp14">
+<w:comments xmlns:wpc="http://schemas.microsoft.com/office/word/2010/wordprocessingCanvas" xmlns:mc="http://schemas.openxmlformats.org/markup-compatibility/2006" xmlns:o="urn:schemas-microsoft-com:office:office" xmlns:r="http://schemas.openxmlformats.org/officeDocument/2006/relationships" xmlns:m="http://schemas.openxmlformats.org/officeDocument/2006/math" xmlns:v="urn:schemas-microsoft-com:vml" xmlns:wp14="http://schemas.microsoft.com/office/word/2010/wordprocessingDrawing" xmlns:wp="http://schemas.openxmlformats.org/drawingml/2006/wordprocessingDrawing" xmlns:w10="urn:schemas-microsoft-com:office:word" xmlns:w="http://schemas.openxmlformats.org/wordprocessingml/2006/main" xmlns:w14="http://schemas.microsoft.com/office/word/2010/wordml" xmlns:w15="http://schemas.microsoft.com/office/word/2012/wordml" xmlns:wpg="http://schemas.microsoft.com/office/word/2010/wordprocessingGroup" xmlns:wpi="http://schemas.microsoft.com/office/word/2010/wordprocessingInk" xmlns:wne="http://schemas.microsoft.com/office/word/2006/wordml" xmlns:wps="http://schemas.microsoft.com/office/word/2010/wordprocessingShape" mc:Ignorable="w14 w15 wp14">
   <w:comment w:id="38" w:author="JTT" w:date="2015-06-03T12:50:00Z" w:initials="JT">
     <w:p>
       <w:pPr>
@@ -24652,7 +24514,7 @@
       </w:r>
     </w:p>
   </w:comment>
-  <w:comment w:id="269" w:author="Darcy Webber" w:date="2015-06-03T12:50:00Z" w:initials="DW">
+  <w:comment w:id="268" w:author="Darcy Webber" w:date="2015-06-03T12:50:00Z" w:initials="DW">
     <w:p>
       <w:pPr>
         <w:pStyle w:val="CommentText"/>
@@ -24689,13 +24551,16 @@
 
 <file path=word/commentsExtended.xml><?xml version="1.0" encoding="utf-8"?>
 <w15:commentsEx xmlns:wpc="http://schemas.microsoft.com/office/word/2010/wordprocessingCanvas" xmlns:mc="http://schemas.openxmlformats.org/markup-compatibility/2006" xmlns:o="urn:schemas-microsoft-com:office:office" xmlns:r="http://schemas.openxmlformats.org/officeDocument/2006/relationships" xmlns:m="http://schemas.openxmlformats.org/officeDocument/2006/math" xmlns:v="urn:schemas-microsoft-com:vml" xmlns:wp14="http://schemas.microsoft.com/office/word/2010/wordprocessingDrawing" xmlns:wp="http://schemas.openxmlformats.org/drawingml/2006/wordprocessingDrawing" xmlns:w10="urn:schemas-microsoft-com:office:word" xmlns:w="http://schemas.openxmlformats.org/wordprocessingml/2006/main" xmlns:w14="http://schemas.microsoft.com/office/word/2010/wordml" xmlns:w15="http://schemas.microsoft.com/office/word/2012/wordml" xmlns:wpg="http://schemas.microsoft.com/office/word/2010/wordprocessingGroup" xmlns:wpi="http://schemas.microsoft.com/office/word/2010/wordprocessingInk" xmlns:wne="http://schemas.microsoft.com/office/word/2006/wordml" xmlns:wps="http://schemas.microsoft.com/office/word/2010/wordprocessingShape" mc:Ignorable="w14 w15 wp14">
+  <w15:commentEx w15:paraId="08006C89" w15:done="0"/>
+  <w15:commentEx w15:paraId="45CC7D3B" w15:done="0"/>
+  <w15:commentEx w15:paraId="18320D47" w15:done="0"/>
   <w15:commentEx w15:paraId="51D7EFC1" w15:done="0"/>
   <w15:commentEx w15:paraId="4E461DD9" w15:done="0"/>
 </w15:commentsEx>
 </file>
 
 <file path=word/endnotes.xml><?xml version="1.0" encoding="utf-8"?>
-<w:endnotes xmlns:wpc="http://schemas.microsoft.com/office/word/2010/wordprocessingCanvas" xmlns:mc="http://schemas.openxmlformats.org/markup-compatibility/2006" xmlns:o="urn:schemas-microsoft-com:office:office" xmlns:r="http://schemas.openxmlformats.org/officeDocument/2006/relationships" xmlns:m="http://schemas.openxmlformats.org/officeDocument/2006/math" xmlns:v="urn:schemas-microsoft-com:vml" xmlns:wp14="http://schemas.microsoft.com/office/word/2010/wordprocessingDrawing" xmlns:wp="http://schemas.openxmlformats.org/drawingml/2006/wordprocessingDrawing" xmlns:w10="urn:schemas-microsoft-com:office:word" xmlns:w="http://schemas.openxmlformats.org/wordprocessingml/2006/main" xmlns:w14="http://schemas.microsoft.com/office/word/2010/wordml" xmlns:wpg="http://schemas.microsoft.com/office/word/2010/wordprocessingGroup" xmlns:wpi="http://schemas.microsoft.com/office/word/2010/wordprocessingInk" xmlns:wne="http://schemas.microsoft.com/office/word/2006/wordml" xmlns:wps="http://schemas.microsoft.com/office/word/2010/wordprocessingShape" mc:Ignorable="w14 wp14">
+<w:endnotes xmlns:wpc="http://schemas.microsoft.com/office/word/2010/wordprocessingCanvas" xmlns:mc="http://schemas.openxmlformats.org/markup-compatibility/2006" xmlns:o="urn:schemas-microsoft-com:office:office" xmlns:r="http://schemas.openxmlformats.org/officeDocument/2006/relationships" xmlns:m="http://schemas.openxmlformats.org/officeDocument/2006/math" xmlns:v="urn:schemas-microsoft-com:vml" xmlns:wp14="http://schemas.microsoft.com/office/word/2010/wordprocessingDrawing" xmlns:wp="http://schemas.openxmlformats.org/drawingml/2006/wordprocessingDrawing" xmlns:w10="urn:schemas-microsoft-com:office:word" xmlns:w="http://schemas.openxmlformats.org/wordprocessingml/2006/main" xmlns:w14="http://schemas.microsoft.com/office/word/2010/wordml" xmlns:w15="http://schemas.microsoft.com/office/word/2012/wordml" xmlns:wpg="http://schemas.microsoft.com/office/word/2010/wordprocessingGroup" xmlns:wpi="http://schemas.microsoft.com/office/word/2010/wordprocessingInk" xmlns:wne="http://schemas.microsoft.com/office/word/2006/wordml" xmlns:wps="http://schemas.microsoft.com/office/word/2010/wordprocessingShape" mc:Ignorable="w14 w15 wp14">
   <w:endnote w:type="separator" w:id="-1">
     <w:p>
       <w:pPr>
@@ -24720,7 +24585,7 @@
 </file>
 
 <file path=word/footer1.xml><?xml version="1.0" encoding="utf-8"?>
-<w:ftr xmlns:wpc="http://schemas.microsoft.com/office/word/2010/wordprocessingCanvas" xmlns:mc="http://schemas.openxmlformats.org/markup-compatibility/2006" xmlns:o="urn:schemas-microsoft-com:office:office" xmlns:r="http://schemas.openxmlformats.org/officeDocument/2006/relationships" xmlns:m="http://schemas.openxmlformats.org/officeDocument/2006/math" xmlns:v="urn:schemas-microsoft-com:vml" xmlns:wp14="http://schemas.microsoft.com/office/word/2010/wordprocessingDrawing" xmlns:wp="http://schemas.openxmlformats.org/drawingml/2006/wordprocessingDrawing" xmlns:w10="urn:schemas-microsoft-com:office:word" xmlns:w="http://schemas.openxmlformats.org/wordprocessingml/2006/main" xmlns:w14="http://schemas.microsoft.com/office/word/2010/wordml" xmlns:wpg="http://schemas.microsoft.com/office/word/2010/wordprocessingGroup" xmlns:wpi="http://schemas.microsoft.com/office/word/2010/wordprocessingInk" xmlns:wne="http://schemas.microsoft.com/office/word/2006/wordml" xmlns:wps="http://schemas.microsoft.com/office/word/2010/wordprocessingShape" mc:Ignorable="w14 wp14">
+<w:ftr xmlns:wpc="http://schemas.microsoft.com/office/word/2010/wordprocessingCanvas" xmlns:mc="http://schemas.openxmlformats.org/markup-compatibility/2006" xmlns:o="urn:schemas-microsoft-com:office:office" xmlns:r="http://schemas.openxmlformats.org/officeDocument/2006/relationships" xmlns:m="http://schemas.openxmlformats.org/officeDocument/2006/math" xmlns:v="urn:schemas-microsoft-com:vml" xmlns:wp14="http://schemas.microsoft.com/office/word/2010/wordprocessingDrawing" xmlns:wp="http://schemas.openxmlformats.org/drawingml/2006/wordprocessingDrawing" xmlns:w10="urn:schemas-microsoft-com:office:word" xmlns:w="http://schemas.openxmlformats.org/wordprocessingml/2006/main" xmlns:w14="http://schemas.microsoft.com/office/word/2010/wordml" xmlns:w15="http://schemas.microsoft.com/office/word/2012/wordml" xmlns:wpg="http://schemas.microsoft.com/office/word/2010/wordprocessingGroup" xmlns:wpi="http://schemas.microsoft.com/office/word/2010/wordprocessingInk" xmlns:wne="http://schemas.microsoft.com/office/word/2006/wordml" xmlns:wps="http://schemas.microsoft.com/office/word/2010/wordprocessingShape" mc:Ignorable="w14 w15 wp14">
   <w:sdt>
     <w:sdtPr>
       <w:id w:val="668679437"/>
@@ -24729,6 +24594,7 @@
         <w:docPartUnique/>
       </w:docPartObj>
     </w:sdtPr>
+    <w:sdtEndPr/>
     <w:sdtContent>
       <w:p>
         <w:pPr>
@@ -24748,7 +24614,7 @@
           <w:rPr>
             <w:noProof/>
           </w:rPr>
-          <w:t>14</w:t>
+          <w:t>26</w:t>
         </w:r>
         <w:r>
           <w:rPr>
@@ -24768,7 +24634,7 @@
 </file>
 
 <file path=word/footnotes.xml><?xml version="1.0" encoding="utf-8"?>
-<w:footnotes xmlns:wpc="http://schemas.microsoft.com/office/word/2010/wordprocessingCanvas" xmlns:mc="http://schemas.openxmlformats.org/markup-compatibility/2006" xmlns:o="urn:schemas-microsoft-com:office:office" xmlns:r="http://schemas.openxmlformats.org/officeDocument/2006/relationships" xmlns:m="http://schemas.openxmlformats.org/officeDocument/2006/math" xmlns:v="urn:schemas-microsoft-com:vml" xmlns:wp14="http://schemas.microsoft.com/office/word/2010/wordprocessingDrawing" xmlns:wp="http://schemas.openxmlformats.org/drawingml/2006/wordprocessingDrawing" xmlns:w10="urn:schemas-microsoft-com:office:word" xmlns:w="http://schemas.openxmlformats.org/wordprocessingml/2006/main" xmlns:w14="http://schemas.microsoft.com/office/word/2010/wordml" xmlns:wpg="http://schemas.microsoft.com/office/word/2010/wordprocessingGroup" xmlns:wpi="http://schemas.microsoft.com/office/word/2010/wordprocessingInk" xmlns:wne="http://schemas.microsoft.com/office/word/2006/wordml" xmlns:wps="http://schemas.microsoft.com/office/word/2010/wordprocessingShape" mc:Ignorable="w14 wp14">
+<w:footnotes xmlns:wpc="http://schemas.microsoft.com/office/word/2010/wordprocessingCanvas" xmlns:mc="http://schemas.openxmlformats.org/markup-compatibility/2006" xmlns:o="urn:schemas-microsoft-com:office:office" xmlns:r="http://schemas.openxmlformats.org/officeDocument/2006/relationships" xmlns:m="http://schemas.openxmlformats.org/officeDocument/2006/math" xmlns:v="urn:schemas-microsoft-com:vml" xmlns:wp14="http://schemas.microsoft.com/office/word/2010/wordprocessingDrawing" xmlns:wp="http://schemas.openxmlformats.org/drawingml/2006/wordprocessingDrawing" xmlns:w10="urn:schemas-microsoft-com:office:word" xmlns:w="http://schemas.openxmlformats.org/wordprocessingml/2006/main" xmlns:w14="http://schemas.microsoft.com/office/word/2010/wordml" xmlns:w15="http://schemas.microsoft.com/office/word/2012/wordml" xmlns:wpg="http://schemas.microsoft.com/office/word/2010/wordprocessingGroup" xmlns:wpi="http://schemas.microsoft.com/office/word/2010/wordprocessingInk" xmlns:wne="http://schemas.microsoft.com/office/word/2006/wordml" xmlns:wps="http://schemas.microsoft.com/office/word/2010/wordprocessingShape" mc:Ignorable="w14 w15 wp14">
   <w:footnote w:type="separator" w:id="-1">
     <w:p>
       <w:pPr>
@@ -24793,7 +24659,7 @@
 </file>
 
 <file path=word/numbering.xml><?xml version="1.0" encoding="utf-8"?>
-<w:numbering xmlns:wpc="http://schemas.microsoft.com/office/word/2010/wordprocessingCanvas" xmlns:mc="http://schemas.openxmlformats.org/markup-compatibility/2006" xmlns:o="urn:schemas-microsoft-com:office:office" xmlns:r="http://schemas.openxmlformats.org/officeDocument/2006/relationships" xmlns:m="http://schemas.openxmlformats.org/officeDocument/2006/math" xmlns:v="urn:schemas-microsoft-com:vml" xmlns:wp14="http://schemas.microsoft.com/office/word/2010/wordprocessingDrawing" xmlns:wp="http://schemas.openxmlformats.org/drawingml/2006/wordprocessingDrawing" xmlns:w10="urn:schemas-microsoft-com:office:word" xmlns:w="http://schemas.openxmlformats.org/wordprocessingml/2006/main" xmlns:w14="http://schemas.microsoft.com/office/word/2010/wordml" xmlns:wpg="http://schemas.microsoft.com/office/word/2010/wordprocessingGroup" xmlns:wpi="http://schemas.microsoft.com/office/word/2010/wordprocessingInk" xmlns:wne="http://schemas.microsoft.com/office/word/2006/wordml" xmlns:wps="http://schemas.microsoft.com/office/word/2010/wordprocessingShape" mc:Ignorable="w14 wp14">
+<w:numbering xmlns:wpc="http://schemas.microsoft.com/office/word/2010/wordprocessingCanvas" xmlns:mc="http://schemas.openxmlformats.org/markup-compatibility/2006" xmlns:o="urn:schemas-microsoft-com:office:office" xmlns:r="http://schemas.openxmlformats.org/officeDocument/2006/relationships" xmlns:m="http://schemas.openxmlformats.org/officeDocument/2006/math" xmlns:v="urn:schemas-microsoft-com:vml" xmlns:wp14="http://schemas.microsoft.com/office/word/2010/wordprocessingDrawing" xmlns:wp="http://schemas.openxmlformats.org/drawingml/2006/wordprocessingDrawing" xmlns:w10="urn:schemas-microsoft-com:office:word" xmlns:w="http://schemas.openxmlformats.org/wordprocessingml/2006/main" xmlns:w14="http://schemas.microsoft.com/office/word/2010/wordml" xmlns:w15="http://schemas.microsoft.com/office/word/2012/wordml" xmlns:wpg="http://schemas.microsoft.com/office/word/2010/wordprocessingGroup" xmlns:wpi="http://schemas.microsoft.com/office/word/2010/wordprocessingInk" xmlns:wne="http://schemas.microsoft.com/office/word/2006/wordml" xmlns:wps="http://schemas.microsoft.com/office/word/2010/wordprocessingShape" mc:Ignorable="w14 w15 wp14">
   <w:abstractNum w:abstractNumId="0">
     <w:nsid w:val="22037FDA"/>
     <w:multiLevelType w:val="hybridMultilevel"/>
@@ -25953,7 +25819,7 @@
 </file>
 
 <file path=word/styles.xml><?xml version="1.0" encoding="utf-8"?>
-<w:styles xmlns:mc="http://schemas.openxmlformats.org/markup-compatibility/2006" xmlns:r="http://schemas.openxmlformats.org/officeDocument/2006/relationships" xmlns:w="http://schemas.openxmlformats.org/wordprocessingml/2006/main" xmlns:w14="http://schemas.microsoft.com/office/word/2010/wordml" mc:Ignorable="w14">
+<w:styles xmlns:mc="http://schemas.openxmlformats.org/markup-compatibility/2006" xmlns:r="http://schemas.openxmlformats.org/officeDocument/2006/relationships" xmlns:w="http://schemas.openxmlformats.org/wordprocessingml/2006/main" xmlns:w14="http://schemas.microsoft.com/office/word/2010/wordml" xmlns:w15="http://schemas.microsoft.com/office/word/2012/wordml" mc:Ignorable="w14 w15">
   <w:docDefaults>
     <w:rPrDefault>
       <w:rPr>
@@ -25969,144 +25835,378 @@
       </w:pPr>
     </w:pPrDefault>
   </w:docDefaults>
-  <w:latentStyles w:defLockedState="0" w:defUIPriority="99" w:defSemiHidden="1" w:defUnhideWhenUsed="1" w:defQFormat="0" w:count="267">
-    <w:lsdException w:name="Normal" w:semiHidden="0" w:uiPriority="0" w:unhideWhenUsed="0" w:qFormat="1"/>
-    <w:lsdException w:name="heading 1" w:semiHidden="0" w:uiPriority="9" w:unhideWhenUsed="0" w:qFormat="1"/>
-    <w:lsdException w:name="heading 2" w:qFormat="1"/>
-    <w:lsdException w:name="heading 3" w:qFormat="1"/>
-    <w:lsdException w:name="heading 4" w:qFormat="1"/>
-    <w:lsdException w:name="heading 5" w:uiPriority="9" w:qFormat="1"/>
-    <w:lsdException w:name="heading 6" w:uiPriority="9" w:qFormat="1"/>
-    <w:lsdException w:name="heading 7" w:uiPriority="9" w:qFormat="1"/>
-    <w:lsdException w:name="heading 8" w:uiPriority="9" w:qFormat="1"/>
-    <w:lsdException w:name="heading 9" w:uiPriority="9" w:qFormat="1"/>
-    <w:lsdException w:name="toc 1" w:uiPriority="39"/>
-    <w:lsdException w:name="toc 2" w:uiPriority="39"/>
-    <w:lsdException w:name="toc 3" w:uiPriority="39"/>
-    <w:lsdException w:name="toc 4" w:uiPriority="39"/>
-    <w:lsdException w:name="toc 5" w:uiPriority="39"/>
-    <w:lsdException w:name="toc 6" w:uiPriority="39"/>
-    <w:lsdException w:name="toc 7" w:uiPriority="39"/>
-    <w:lsdException w:name="toc 8" w:uiPriority="39"/>
-    <w:lsdException w:name="toc 9" w:uiPriority="39"/>
-    <w:lsdException w:name="caption" w:uiPriority="35" w:qFormat="1"/>
-    <w:lsdException w:name="Title" w:semiHidden="0" w:uiPriority="10" w:unhideWhenUsed="0" w:qFormat="1"/>
-    <w:lsdException w:name="Default Paragraph Font" w:uiPriority="1"/>
-    <w:lsdException w:name="Subtitle" w:semiHidden="0" w:uiPriority="11" w:unhideWhenUsed="0" w:qFormat="1"/>
-    <w:lsdException w:name="Strong" w:semiHidden="0" w:uiPriority="22" w:unhideWhenUsed="0" w:qFormat="1"/>
-    <w:lsdException w:name="Emphasis" w:semiHidden="0" w:uiPriority="20" w:unhideWhenUsed="0" w:qFormat="1"/>
-    <w:lsdException w:name="Table Grid" w:semiHidden="0" w:uiPriority="59" w:unhideWhenUsed="0"/>
-    <w:lsdException w:name="Placeholder Text" w:unhideWhenUsed="0"/>
-    <w:lsdException w:name="No Spacing" w:semiHidden="0" w:uiPriority="1" w:unhideWhenUsed="0" w:qFormat="1"/>
-    <w:lsdException w:name="Light Shading" w:semiHidden="0" w:uiPriority="60" w:unhideWhenUsed="0"/>
-    <w:lsdException w:name="Light List" w:semiHidden="0" w:uiPriority="61" w:unhideWhenUsed="0"/>
-    <w:lsdException w:name="Light Grid" w:semiHidden="0" w:uiPriority="62" w:unhideWhenUsed="0"/>
-    <w:lsdException w:name="Medium Shading 1" w:semiHidden="0" w:uiPriority="63" w:unhideWhenUsed="0"/>
-    <w:lsdException w:name="Medium Shading 2" w:semiHidden="0" w:uiPriority="64" w:unhideWhenUsed="0"/>
-    <w:lsdException w:name="Medium List 1" w:semiHidden="0" w:uiPriority="65" w:unhideWhenUsed="0"/>
-    <w:lsdException w:name="Medium List 2" w:semiHidden="0" w:uiPriority="66" w:unhideWhenUsed="0"/>
-    <w:lsdException w:name="Medium Grid 1" w:semiHidden="0" w:uiPriority="67" w:unhideWhenUsed="0"/>
-    <w:lsdException w:name="Medium Grid 2" w:semiHidden="0" w:uiPriority="68" w:unhideWhenUsed="0"/>
-    <w:lsdException w:name="Medium Grid 3" w:semiHidden="0" w:uiPriority="69" w:unhideWhenUsed="0"/>
-    <w:lsdException w:name="Dark List" w:semiHidden="0" w:uiPriority="70" w:unhideWhenUsed="0"/>
-    <w:lsdException w:name="Colorful Shading" w:semiHidden="0" w:uiPriority="71" w:unhideWhenUsed="0"/>
-    <w:lsdException w:name="Colorful List" w:semiHidden="0" w:uiPriority="72" w:unhideWhenUsed="0"/>
-    <w:lsdException w:name="Colorful Grid" w:semiHidden="0" w:uiPriority="73" w:unhideWhenUsed="0"/>
-    <w:lsdException w:name="Light Shading Accent 1" w:semiHidden="0" w:uiPriority="60" w:unhideWhenUsed="0"/>
-    <w:lsdException w:name="Light List Accent 1" w:semiHidden="0" w:uiPriority="61" w:unhideWhenUsed="0"/>
-    <w:lsdException w:name="Light Grid Accent 1" w:semiHidden="0" w:uiPriority="62" w:unhideWhenUsed="0"/>
-    <w:lsdException w:name="Medium Shading 1 Accent 1" w:semiHidden="0" w:uiPriority="63" w:unhideWhenUsed="0"/>
-    <w:lsdException w:name="Medium Shading 2 Accent 1" w:semiHidden="0" w:uiPriority="64" w:unhideWhenUsed="0"/>
-    <w:lsdException w:name="Medium List 1 Accent 1" w:semiHidden="0" w:uiPriority="65" w:unhideWhenUsed="0"/>
-    <w:lsdException w:name="Revision" w:unhideWhenUsed="0"/>
-    <w:lsdException w:name="List Paragraph" w:semiHidden="0" w:uiPriority="34" w:unhideWhenUsed="0" w:qFormat="1"/>
-    <w:lsdException w:name="Quote" w:semiHidden="0" w:uiPriority="29" w:unhideWhenUsed="0" w:qFormat="1"/>
-    <w:lsdException w:name="Intense Quote" w:semiHidden="0" w:uiPriority="30" w:unhideWhenUsed="0" w:qFormat="1"/>
-    <w:lsdException w:name="Medium List 2 Accent 1" w:semiHidden="0" w:uiPriority="66" w:unhideWhenUsed="0"/>
-    <w:lsdException w:name="Medium Grid 1 Accent 1" w:semiHidden="0" w:uiPriority="67" w:unhideWhenUsed="0"/>
-    <w:lsdException w:name="Medium Grid 2 Accent 1" w:semiHidden="0" w:uiPriority="68" w:unhideWhenUsed="0"/>
-    <w:lsdException w:name="Medium Grid 3 Accent 1" w:semiHidden="0" w:uiPriority="69" w:unhideWhenUsed="0"/>
-    <w:lsdException w:name="Dark List Accent 1" w:semiHidden="0" w:uiPriority="70" w:unhideWhenUsed="0"/>
-    <w:lsdException w:name="Colorful Shading Accent 1" w:semiHidden="0" w:uiPriority="71" w:unhideWhenUsed="0"/>
-    <w:lsdException w:name="Colorful List Accent 1" w:semiHidden="0" w:uiPriority="72" w:unhideWhenUsed="0"/>
-    <w:lsdException w:name="Colorful Grid Accent 1" w:semiHidden="0" w:uiPriority="73" w:unhideWhenUsed="0"/>
-    <w:lsdException w:name="Light Shading Accent 2" w:semiHidden="0" w:uiPriority="60" w:unhideWhenUsed="0"/>
-    <w:lsdException w:name="Light List Accent 2" w:semiHidden="0" w:uiPriority="61" w:unhideWhenUsed="0"/>
-    <w:lsdException w:name="Light Grid Accent 2" w:semiHidden="0" w:uiPriority="62" w:unhideWhenUsed="0"/>
-    <w:lsdException w:name="Medium Shading 1 Accent 2" w:semiHidden="0" w:uiPriority="63" w:unhideWhenUsed="0"/>
-    <w:lsdException w:name="Medium Shading 2 Accent 2" w:semiHidden="0" w:uiPriority="64" w:unhideWhenUsed="0"/>
-    <w:lsdException w:name="Medium List 1 Accent 2" w:semiHidden="0" w:uiPriority="65" w:unhideWhenUsed="0"/>
-    <w:lsdException w:name="Medium List 2 Accent 2" w:semiHidden="0" w:uiPriority="66" w:unhideWhenUsed="0"/>
-    <w:lsdException w:name="Medium Grid 1 Accent 2" w:semiHidden="0" w:uiPriority="67" w:unhideWhenUsed="0"/>
-    <w:lsdException w:name="Medium Grid 2 Accent 2" w:semiHidden="0" w:uiPriority="68" w:unhideWhenUsed="0"/>
-    <w:lsdException w:name="Medium Grid 3 Accent 2" w:semiHidden="0" w:uiPriority="69" w:unhideWhenUsed="0"/>
-    <w:lsdException w:name="Dark List Accent 2" w:semiHidden="0" w:uiPriority="70" w:unhideWhenUsed="0"/>
-    <w:lsdException w:name="Colorful Shading Accent 2" w:semiHidden="0" w:uiPriority="71" w:unhideWhenUsed="0"/>
-    <w:lsdException w:name="Colorful List Accent 2" w:semiHidden="0" w:uiPriority="72" w:unhideWhenUsed="0"/>
-    <w:lsdException w:name="Colorful Grid Accent 2" w:semiHidden="0" w:uiPriority="73" w:unhideWhenUsed="0"/>
-    <w:lsdException w:name="Light Shading Accent 3" w:semiHidden="0" w:uiPriority="60" w:unhideWhenUsed="0"/>
-    <w:lsdException w:name="Light List Accent 3" w:semiHidden="0" w:uiPriority="61" w:unhideWhenUsed="0"/>
-    <w:lsdException w:name="Light Grid Accent 3" w:semiHidden="0" w:uiPriority="62" w:unhideWhenUsed="0"/>
-    <w:lsdException w:name="Medium Shading 1 Accent 3" w:semiHidden="0" w:uiPriority="63" w:unhideWhenUsed="0"/>
-    <w:lsdException w:name="Medium Shading 2 Accent 3" w:semiHidden="0" w:uiPriority="64" w:unhideWhenUsed="0"/>
-    <w:lsdException w:name="Medium List 1 Accent 3" w:semiHidden="0" w:uiPriority="65" w:unhideWhenUsed="0"/>
-    <w:lsdException w:name="Medium List 2 Accent 3" w:semiHidden="0" w:uiPriority="66" w:unhideWhenUsed="0"/>
-    <w:lsdException w:name="Medium Grid 1 Accent 3" w:semiHidden="0" w:uiPriority="67" w:unhideWhenUsed="0"/>
-    <w:lsdException w:name="Medium Grid 2 Accent 3" w:semiHidden="0" w:uiPriority="68" w:unhideWhenUsed="0"/>
-    <w:lsdException w:name="Medium Grid 3 Accent 3" w:semiHidden="0" w:uiPriority="69" w:unhideWhenUsed="0"/>
-    <w:lsdException w:name="Dark List Accent 3" w:semiHidden="0" w:uiPriority="70" w:unhideWhenUsed="0"/>
-    <w:lsdException w:name="Colorful Shading Accent 3" w:semiHidden="0" w:uiPriority="71" w:unhideWhenUsed="0"/>
-    <w:lsdException w:name="Colorful List Accent 3" w:semiHidden="0" w:uiPriority="72" w:unhideWhenUsed="0"/>
-    <w:lsdException w:name="Colorful Grid Accent 3" w:semiHidden="0" w:uiPriority="73" w:unhideWhenUsed="0"/>
-    <w:lsdException w:name="Light Shading Accent 4" w:semiHidden="0" w:uiPriority="60" w:unhideWhenUsed="0"/>
-    <w:lsdException w:name="Light List Accent 4" w:semiHidden="0" w:uiPriority="61" w:unhideWhenUsed="0"/>
-    <w:lsdException w:name="Light Grid Accent 4" w:semiHidden="0" w:uiPriority="62" w:unhideWhenUsed="0"/>
-    <w:lsdException w:name="Medium Shading 1 Accent 4" w:semiHidden="0" w:uiPriority="63" w:unhideWhenUsed="0"/>
-    <w:lsdException w:name="Medium Shading 2 Accent 4" w:semiHidden="0" w:uiPriority="64" w:unhideWhenUsed="0"/>
-    <w:lsdException w:name="Medium List 1 Accent 4" w:semiHidden="0" w:uiPriority="65" w:unhideWhenUsed="0"/>
-    <w:lsdException w:name="Medium List 2 Accent 4" w:semiHidden="0" w:uiPriority="66" w:unhideWhenUsed="0"/>
-    <w:lsdException w:name="Medium Grid 1 Accent 4" w:semiHidden="0" w:uiPriority="67" w:unhideWhenUsed="0"/>
-    <w:lsdException w:name="Medium Grid 2 Accent 4" w:semiHidden="0" w:uiPriority="68" w:unhideWhenUsed="0"/>
-    <w:lsdException w:name="Medium Grid 3 Accent 4" w:semiHidden="0" w:uiPriority="69" w:unhideWhenUsed="0"/>
-    <w:lsdException w:name="Dark List Accent 4" w:semiHidden="0" w:uiPriority="70" w:unhideWhenUsed="0"/>
-    <w:lsdException w:name="Colorful Shading Accent 4" w:semiHidden="0" w:uiPriority="71" w:unhideWhenUsed="0"/>
-    <w:lsdException w:name="Colorful List Accent 4" w:semiHidden="0" w:uiPriority="72" w:unhideWhenUsed="0"/>
-    <w:lsdException w:name="Colorful Grid Accent 4" w:semiHidden="0" w:uiPriority="73" w:unhideWhenUsed="0"/>
-    <w:lsdException w:name="Light Shading Accent 5" w:semiHidden="0" w:uiPriority="60" w:unhideWhenUsed="0"/>
-    <w:lsdException w:name="Light List Accent 5" w:semiHidden="0" w:uiPriority="61" w:unhideWhenUsed="0"/>
-    <w:lsdException w:name="Light Grid Accent 5" w:semiHidden="0" w:uiPriority="62" w:unhideWhenUsed="0"/>
-    <w:lsdException w:name="Medium Shading 1 Accent 5" w:semiHidden="0" w:uiPriority="63" w:unhideWhenUsed="0"/>
-    <w:lsdException w:name="Medium Shading 2 Accent 5" w:semiHidden="0" w:uiPriority="64" w:unhideWhenUsed="0"/>
-    <w:lsdException w:name="Medium List 1 Accent 5" w:semiHidden="0" w:uiPriority="65" w:unhideWhenUsed="0"/>
-    <w:lsdException w:name="Medium List 2 Accent 5" w:semiHidden="0" w:uiPriority="66" w:unhideWhenUsed="0"/>
-    <w:lsdException w:name="Medium Grid 1 Accent 5" w:semiHidden="0" w:uiPriority="67" w:unhideWhenUsed="0"/>
-    <w:lsdException w:name="Medium Grid 2 Accent 5" w:semiHidden="0" w:uiPriority="68" w:unhideWhenUsed="0"/>
-    <w:lsdException w:name="Medium Grid 3 Accent 5" w:semiHidden="0" w:uiPriority="69" w:unhideWhenUsed="0"/>
-    <w:lsdException w:name="Dark List Accent 5" w:semiHidden="0" w:uiPriority="70" w:unhideWhenUsed="0"/>
-    <w:lsdException w:name="Colorful Shading Accent 5" w:semiHidden="0" w:uiPriority="71" w:unhideWhenUsed="0"/>
-    <w:lsdException w:name="Colorful List Accent 5" w:semiHidden="0" w:uiPriority="72" w:unhideWhenUsed="0"/>
-    <w:lsdException w:name="Colorful Grid Accent 5" w:semiHidden="0" w:uiPriority="73" w:unhideWhenUsed="0"/>
-    <w:lsdException w:name="Light Shading Accent 6" w:semiHidden="0" w:uiPriority="60" w:unhideWhenUsed="0"/>
-    <w:lsdException w:name="Light List Accent 6" w:semiHidden="0" w:uiPriority="61" w:unhideWhenUsed="0"/>
-    <w:lsdException w:name="Light Grid Accent 6" w:semiHidden="0" w:uiPriority="62" w:unhideWhenUsed="0"/>
-    <w:lsdException w:name="Medium Shading 1 Accent 6" w:semiHidden="0" w:uiPriority="63" w:unhideWhenUsed="0"/>
-    <w:lsdException w:name="Medium Shading 2 Accent 6" w:semiHidden="0" w:uiPriority="64" w:unhideWhenUsed="0"/>
-    <w:lsdException w:name="Medium List 1 Accent 6" w:semiHidden="0" w:uiPriority="65" w:unhideWhenUsed="0"/>
-    <w:lsdException w:name="Medium List 2 Accent 6" w:semiHidden="0" w:uiPriority="66" w:unhideWhenUsed="0"/>
-    <w:lsdException w:name="Medium Grid 1 Accent 6" w:semiHidden="0" w:uiPriority="67" w:unhideWhenUsed="0"/>
-    <w:lsdException w:name="Medium Grid 2 Accent 6" w:semiHidden="0" w:uiPriority="68" w:unhideWhenUsed="0"/>
-    <w:lsdException w:name="Medium Grid 3 Accent 6" w:semiHidden="0" w:uiPriority="69" w:unhideWhenUsed="0"/>
-    <w:lsdException w:name="Dark List Accent 6" w:semiHidden="0" w:uiPriority="70" w:unhideWhenUsed="0"/>
-    <w:lsdException w:name="Colorful Shading Accent 6" w:semiHidden="0" w:uiPriority="71" w:unhideWhenUsed="0"/>
-    <w:lsdException w:name="Colorful List Accent 6" w:semiHidden="0" w:uiPriority="72" w:unhideWhenUsed="0"/>
-    <w:lsdException w:name="Colorful Grid Accent 6" w:semiHidden="0" w:uiPriority="73" w:unhideWhenUsed="0"/>
-    <w:lsdException w:name="Subtle Emphasis" w:semiHidden="0" w:uiPriority="19" w:unhideWhenUsed="0" w:qFormat="1"/>
-    <w:lsdException w:name="Intense Emphasis" w:semiHidden="0" w:uiPriority="21" w:unhideWhenUsed="0" w:qFormat="1"/>
-    <w:lsdException w:name="Subtle Reference" w:semiHidden="0" w:uiPriority="31" w:unhideWhenUsed="0" w:qFormat="1"/>
-    <w:lsdException w:name="Intense Reference" w:semiHidden="0" w:uiPriority="32" w:unhideWhenUsed="0" w:qFormat="1"/>
-    <w:lsdException w:name="Book Title" w:semiHidden="0" w:uiPriority="33" w:unhideWhenUsed="0" w:qFormat="1"/>
-    <w:lsdException w:name="Bibliography" w:uiPriority="37"/>
-    <w:lsdException w:name="TOC Heading" w:uiPriority="39" w:qFormat="1"/>
+  <w:latentStyles w:defLockedState="0" w:defUIPriority="99" w:defSemiHidden="0" w:defUnhideWhenUsed="0" w:defQFormat="0" w:count="371">
+    <w:lsdException w:name="Normal" w:uiPriority="0" w:qFormat="1"/>
+    <w:lsdException w:name="heading 1" w:uiPriority="9" w:qFormat="1"/>
+    <w:lsdException w:name="heading 2" w:semiHidden="1" w:unhideWhenUsed="1" w:qFormat="1"/>
+    <w:lsdException w:name="heading 3" w:semiHidden="1" w:unhideWhenUsed="1" w:qFormat="1"/>
+    <w:lsdException w:name="heading 4" w:semiHidden="1" w:unhideWhenUsed="1" w:qFormat="1"/>
+    <w:lsdException w:name="heading 5" w:semiHidden="1" w:uiPriority="9" w:unhideWhenUsed="1" w:qFormat="1"/>
+    <w:lsdException w:name="heading 6" w:semiHidden="1" w:uiPriority="9" w:unhideWhenUsed="1" w:qFormat="1"/>
+    <w:lsdException w:name="heading 7" w:semiHidden="1" w:uiPriority="9" w:unhideWhenUsed="1" w:qFormat="1"/>
+    <w:lsdException w:name="heading 8" w:semiHidden="1" w:uiPriority="9" w:unhideWhenUsed="1" w:qFormat="1"/>
+    <w:lsdException w:name="heading 9" w:semiHidden="1" w:uiPriority="9" w:unhideWhenUsed="1" w:qFormat="1"/>
+    <w:lsdException w:name="index 1" w:semiHidden="1" w:unhideWhenUsed="1"/>
+    <w:lsdException w:name="index 2" w:semiHidden="1" w:unhideWhenUsed="1"/>
+    <w:lsdException w:name="index 3" w:semiHidden="1" w:unhideWhenUsed="1"/>
+    <w:lsdException w:name="index 4" w:semiHidden="1" w:unhideWhenUsed="1"/>
+    <w:lsdException w:name="index 5" w:semiHidden="1" w:unhideWhenUsed="1"/>
+    <w:lsdException w:name="index 6" w:semiHidden="1" w:unhideWhenUsed="1"/>
+    <w:lsdException w:name="index 7" w:semiHidden="1" w:unhideWhenUsed="1"/>
+    <w:lsdException w:name="index 8" w:semiHidden="1" w:unhideWhenUsed="1"/>
+    <w:lsdException w:name="index 9" w:semiHidden="1" w:unhideWhenUsed="1"/>
+    <w:lsdException w:name="toc 1" w:semiHidden="1" w:uiPriority="39" w:unhideWhenUsed="1"/>
+    <w:lsdException w:name="toc 2" w:semiHidden="1" w:uiPriority="39" w:unhideWhenUsed="1"/>
+    <w:lsdException w:name="toc 3" w:semiHidden="1" w:uiPriority="39" w:unhideWhenUsed="1"/>
+    <w:lsdException w:name="toc 4" w:semiHidden="1" w:uiPriority="39" w:unhideWhenUsed="1"/>
+    <w:lsdException w:name="toc 5" w:semiHidden="1" w:uiPriority="39" w:unhideWhenUsed="1"/>
+    <w:lsdException w:name="toc 6" w:semiHidden="1" w:uiPriority="39" w:unhideWhenUsed="1"/>
+    <w:lsdException w:name="toc 7" w:semiHidden="1" w:uiPriority="39" w:unhideWhenUsed="1"/>
+    <w:lsdException w:name="toc 8" w:semiHidden="1" w:uiPriority="39" w:unhideWhenUsed="1"/>
+    <w:lsdException w:name="toc 9" w:semiHidden="1" w:uiPriority="39" w:unhideWhenUsed="1"/>
+    <w:lsdException w:name="Normal Indent" w:semiHidden="1" w:unhideWhenUsed="1"/>
+    <w:lsdException w:name="footnote text" w:semiHidden="1" w:unhideWhenUsed="1"/>
+    <w:lsdException w:name="annotation text" w:semiHidden="1" w:unhideWhenUsed="1"/>
+    <w:lsdException w:name="header" w:semiHidden="1" w:unhideWhenUsed="1"/>
+    <w:lsdException w:name="footer" w:semiHidden="1" w:unhideWhenUsed="1"/>
+    <w:lsdException w:name="index heading" w:semiHidden="1" w:unhideWhenUsed="1"/>
+    <w:lsdException w:name="caption" w:semiHidden="1" w:uiPriority="35" w:unhideWhenUsed="1" w:qFormat="1"/>
+    <w:lsdException w:name="table of figures" w:semiHidden="1" w:unhideWhenUsed="1"/>
+    <w:lsdException w:name="envelope address" w:semiHidden="1" w:unhideWhenUsed="1"/>
+    <w:lsdException w:name="envelope return" w:semiHidden="1" w:unhideWhenUsed="1"/>
+    <w:lsdException w:name="footnote reference" w:semiHidden="1" w:unhideWhenUsed="1"/>
+    <w:lsdException w:name="annotation reference" w:semiHidden="1" w:unhideWhenUsed="1"/>
+    <w:lsdException w:name="line number" w:semiHidden="1" w:unhideWhenUsed="1"/>
+    <w:lsdException w:name="page number" w:semiHidden="1" w:unhideWhenUsed="1"/>
+    <w:lsdException w:name="endnote reference" w:semiHidden="1" w:unhideWhenUsed="1"/>
+    <w:lsdException w:name="endnote text" w:semiHidden="1" w:unhideWhenUsed="1"/>
+    <w:lsdException w:name="table of authorities" w:semiHidden="1" w:unhideWhenUsed="1"/>
+    <w:lsdException w:name="macro" w:semiHidden="1" w:unhideWhenUsed="1"/>
+    <w:lsdException w:name="toa heading" w:semiHidden="1" w:unhideWhenUsed="1"/>
+    <w:lsdException w:name="List" w:semiHidden="1" w:unhideWhenUsed="1"/>
+    <w:lsdException w:name="List Bullet" w:semiHidden="1" w:unhideWhenUsed="1"/>
+    <w:lsdException w:name="List Number" w:semiHidden="1" w:unhideWhenUsed="1"/>
+    <w:lsdException w:name="List 2" w:semiHidden="1" w:unhideWhenUsed="1"/>
+    <w:lsdException w:name="List 3" w:semiHidden="1" w:unhideWhenUsed="1"/>
+    <w:lsdException w:name="List 4" w:semiHidden="1" w:unhideWhenUsed="1"/>
+    <w:lsdException w:name="List 5" w:semiHidden="1" w:unhideWhenUsed="1"/>
+    <w:lsdException w:name="List Bullet 2" w:semiHidden="1" w:unhideWhenUsed="1"/>
+    <w:lsdException w:name="List Bullet 3" w:semiHidden="1" w:unhideWhenUsed="1"/>
+    <w:lsdException w:name="List Bullet 4" w:semiHidden="1" w:unhideWhenUsed="1"/>
+    <w:lsdException w:name="List Bullet 5" w:semiHidden="1" w:unhideWhenUsed="1"/>
+    <w:lsdException w:name="List Number 2" w:semiHidden="1" w:unhideWhenUsed="1"/>
+    <w:lsdException w:name="List Number 3" w:semiHidden="1" w:unhideWhenUsed="1"/>
+    <w:lsdException w:name="List Number 4" w:semiHidden="1" w:unhideWhenUsed="1"/>
+    <w:lsdException w:name="List Number 5" w:semiHidden="1" w:unhideWhenUsed="1"/>
+    <w:lsdException w:name="Title" w:uiPriority="10" w:qFormat="1"/>
+    <w:lsdException w:name="Closing" w:semiHidden="1" w:unhideWhenUsed="1"/>
+    <w:lsdException w:name="Signature" w:semiHidden="1" w:unhideWhenUsed="1"/>
+    <w:lsdException w:name="Default Paragraph Font" w:semiHidden="1" w:uiPriority="1" w:unhideWhenUsed="1"/>
+    <w:lsdException w:name="Body Text" w:semiHidden="1" w:unhideWhenUsed="1"/>
+    <w:lsdException w:name="Body Text Indent" w:semiHidden="1" w:unhideWhenUsed="1"/>
+    <w:lsdException w:name="List Continue" w:semiHidden="1" w:unhideWhenUsed="1"/>
+    <w:lsdException w:name="List Continue 2" w:semiHidden="1" w:unhideWhenUsed="1"/>
+    <w:lsdException w:name="List Continue 3" w:semiHidden="1" w:unhideWhenUsed="1"/>
+    <w:lsdException w:name="List Continue 4" w:semiHidden="1" w:unhideWhenUsed="1"/>
+    <w:lsdException w:name="List Continue 5" w:semiHidden="1" w:unhideWhenUsed="1"/>
+    <w:lsdException w:name="Message Header" w:semiHidden="1" w:unhideWhenUsed="1"/>
+    <w:lsdException w:name="Subtitle" w:uiPriority="11" w:qFormat="1"/>
+    <w:lsdException w:name="Salutation" w:semiHidden="1" w:unhideWhenUsed="1"/>
+    <w:lsdException w:name="Date" w:semiHidden="1" w:unhideWhenUsed="1"/>
+    <w:lsdException w:name="Body Text First Indent" w:semiHidden="1" w:unhideWhenUsed="1"/>
+    <w:lsdException w:name="Body Text First Indent 2" w:semiHidden="1" w:unhideWhenUsed="1"/>
+    <w:lsdException w:name="Note Heading" w:semiHidden="1" w:unhideWhenUsed="1"/>
+    <w:lsdException w:name="Body Text 2" w:semiHidden="1" w:unhideWhenUsed="1"/>
+    <w:lsdException w:name="Body Text 3" w:semiHidden="1" w:unhideWhenUsed="1"/>
+    <w:lsdException w:name="Body Text Indent 2" w:semiHidden="1" w:unhideWhenUsed="1"/>
+    <w:lsdException w:name="Body Text Indent 3" w:semiHidden="1" w:unhideWhenUsed="1"/>
+    <w:lsdException w:name="Block Text" w:semiHidden="1" w:unhideWhenUsed="1"/>
+    <w:lsdException w:name="Hyperlink" w:semiHidden="1" w:unhideWhenUsed="1"/>
+    <w:lsdException w:name="FollowedHyperlink" w:semiHidden="1" w:unhideWhenUsed="1"/>
+    <w:lsdException w:name="Strong" w:uiPriority="22" w:qFormat="1"/>
+    <w:lsdException w:name="Emphasis" w:uiPriority="20" w:qFormat="1"/>
+    <w:lsdException w:name="Document Map" w:semiHidden="1" w:unhideWhenUsed="1"/>
+    <w:lsdException w:name="Plain Text" w:semiHidden="1" w:unhideWhenUsed="1"/>
+    <w:lsdException w:name="E-mail Signature" w:semiHidden="1" w:unhideWhenUsed="1"/>
+    <w:lsdException w:name="HTML Top of Form" w:semiHidden="1" w:unhideWhenUsed="1"/>
+    <w:lsdException w:name="HTML Bottom of Form" w:semiHidden="1" w:unhideWhenUsed="1"/>
+    <w:lsdException w:name="Normal (Web)" w:semiHidden="1" w:unhideWhenUsed="1"/>
+    <w:lsdException w:name="HTML Acronym" w:semiHidden="1" w:unhideWhenUsed="1"/>
+    <w:lsdException w:name="HTML Address" w:semiHidden="1" w:unhideWhenUsed="1"/>
+    <w:lsdException w:name="HTML Cite" w:semiHidden="1" w:unhideWhenUsed="1"/>
+    <w:lsdException w:name="HTML Code" w:semiHidden="1" w:unhideWhenUsed="1"/>
+    <w:lsdException w:name="HTML Definition" w:semiHidden="1" w:unhideWhenUsed="1"/>
+    <w:lsdException w:name="HTML Keyboard" w:semiHidden="1" w:unhideWhenUsed="1"/>
+    <w:lsdException w:name="HTML Preformatted" w:semiHidden="1" w:unhideWhenUsed="1"/>
+    <w:lsdException w:name="HTML Sample" w:semiHidden="1" w:unhideWhenUsed="1"/>
+    <w:lsdException w:name="HTML Typewriter" w:semiHidden="1" w:unhideWhenUsed="1"/>
+    <w:lsdException w:name="HTML Variable" w:semiHidden="1" w:unhideWhenUsed="1"/>
+    <w:lsdException w:name="Normal Table" w:semiHidden="1" w:unhideWhenUsed="1"/>
+    <w:lsdException w:name="annotation subject" w:semiHidden="1" w:unhideWhenUsed="1"/>
+    <w:lsdException w:name="No List" w:semiHidden="1" w:unhideWhenUsed="1"/>
+    <w:lsdException w:name="Outline List 1" w:semiHidden="1" w:unhideWhenUsed="1"/>
+    <w:lsdException w:name="Outline List 2" w:semiHidden="1" w:unhideWhenUsed="1"/>
+    <w:lsdException w:name="Outline List 3" w:semiHidden="1" w:unhideWhenUsed="1"/>
+    <w:lsdException w:name="Table Simple 1" w:semiHidden="1" w:unhideWhenUsed="1"/>
+    <w:lsdException w:name="Table Simple 2" w:semiHidden="1" w:unhideWhenUsed="1"/>
+    <w:lsdException w:name="Table Simple 3" w:semiHidden="1" w:unhideWhenUsed="1"/>
+    <w:lsdException w:name="Table Classic 1" w:semiHidden="1" w:unhideWhenUsed="1"/>
+    <w:lsdException w:name="Table Classic 2" w:semiHidden="1" w:unhideWhenUsed="1"/>
+    <w:lsdException w:name="Table Classic 3" w:semiHidden="1" w:unhideWhenUsed="1"/>
+    <w:lsdException w:name="Table Classic 4" w:semiHidden="1" w:unhideWhenUsed="1"/>
+    <w:lsdException w:name="Table Colorful 1" w:semiHidden="1" w:unhideWhenUsed="1"/>
+    <w:lsdException w:name="Table Colorful 2" w:semiHidden="1" w:unhideWhenUsed="1"/>
+    <w:lsdException w:name="Table Colorful 3" w:semiHidden="1" w:unhideWhenUsed="1"/>
+    <w:lsdException w:name="Table Columns 1" w:semiHidden="1" w:unhideWhenUsed="1"/>
+    <w:lsdException w:name="Table Columns 2" w:semiHidden="1" w:unhideWhenUsed="1"/>
+    <w:lsdException w:name="Table Columns 3" w:semiHidden="1" w:unhideWhenUsed="1"/>
+    <w:lsdException w:name="Table Columns 4" w:semiHidden="1" w:unhideWhenUsed="1"/>
+    <w:lsdException w:name="Table Columns 5" w:semiHidden="1" w:unhideWhenUsed="1"/>
+    <w:lsdException w:name="Table Grid 1" w:semiHidden="1" w:unhideWhenUsed="1"/>
+    <w:lsdException w:name="Table Grid 2" w:semiHidden="1" w:unhideWhenUsed="1"/>
+    <w:lsdException w:name="Table Grid 3" w:semiHidden="1" w:unhideWhenUsed="1"/>
+    <w:lsdException w:name="Table Grid 4" w:semiHidden="1" w:unhideWhenUsed="1"/>
+    <w:lsdException w:name="Table Grid 5" w:semiHidden="1" w:unhideWhenUsed="1"/>
+    <w:lsdException w:name="Table Grid 6" w:semiHidden="1" w:unhideWhenUsed="1"/>
+    <w:lsdException w:name="Table Grid 7" w:semiHidden="1" w:unhideWhenUsed="1"/>
+    <w:lsdException w:name="Table Grid 8" w:semiHidden="1" w:unhideWhenUsed="1"/>
+    <w:lsdException w:name="Table List 1" w:semiHidden="1" w:unhideWhenUsed="1"/>
+    <w:lsdException w:name="Table List 2" w:semiHidden="1" w:unhideWhenUsed="1"/>
+    <w:lsdException w:name="Table List 3" w:semiHidden="1" w:unhideWhenUsed="1"/>
+    <w:lsdException w:name="Table List 4" w:semiHidden="1" w:unhideWhenUsed="1"/>
+    <w:lsdException w:name="Table List 5" w:semiHidden="1" w:unhideWhenUsed="1"/>
+    <w:lsdException w:name="Table List 6" w:semiHidden="1" w:unhideWhenUsed="1"/>
+    <w:lsdException w:name="Table List 7" w:semiHidden="1" w:unhideWhenUsed="1"/>
+    <w:lsdException w:name="Table List 8" w:semiHidden="1" w:unhideWhenUsed="1"/>
+    <w:lsdException w:name="Table 3D effects 1" w:semiHidden="1" w:unhideWhenUsed="1"/>
+    <w:lsdException w:name="Table 3D effects 2" w:semiHidden="1" w:unhideWhenUsed="1"/>
+    <w:lsdException w:name="Table 3D effects 3" w:semiHidden="1" w:unhideWhenUsed="1"/>
+    <w:lsdException w:name="Table Contemporary" w:semiHidden="1" w:unhideWhenUsed="1"/>
+    <w:lsdException w:name="Table Elegant" w:semiHidden="1" w:unhideWhenUsed="1"/>
+    <w:lsdException w:name="Table Professional" w:semiHidden="1" w:unhideWhenUsed="1"/>
+    <w:lsdException w:name="Table Subtle 1" w:semiHidden="1" w:unhideWhenUsed="1"/>
+    <w:lsdException w:name="Table Subtle 2" w:semiHidden="1" w:unhideWhenUsed="1"/>
+    <w:lsdException w:name="Table Web 1" w:semiHidden="1" w:unhideWhenUsed="1"/>
+    <w:lsdException w:name="Table Web 2" w:semiHidden="1" w:unhideWhenUsed="1"/>
+    <w:lsdException w:name="Table Web 3" w:semiHidden="1" w:unhideWhenUsed="1"/>
+    <w:lsdException w:name="Balloon Text" w:semiHidden="1" w:unhideWhenUsed="1"/>
+    <w:lsdException w:name="Table Grid" w:uiPriority="59"/>
+    <w:lsdException w:name="Table Theme" w:semiHidden="1" w:unhideWhenUsed="1"/>
+    <w:lsdException w:name="Placeholder Text" w:semiHidden="1"/>
+    <w:lsdException w:name="No Spacing" w:uiPriority="1" w:qFormat="1"/>
+    <w:lsdException w:name="Light Shading" w:uiPriority="60"/>
+    <w:lsdException w:name="Light List" w:uiPriority="61"/>
+    <w:lsdException w:name="Light Grid" w:uiPriority="62"/>
+    <w:lsdException w:name="Medium Shading 1" w:uiPriority="63"/>
+    <w:lsdException w:name="Medium Shading 2" w:uiPriority="64"/>
+    <w:lsdException w:name="Medium List 1" w:uiPriority="65"/>
+    <w:lsdException w:name="Medium List 2" w:uiPriority="66"/>
+    <w:lsdException w:name="Medium Grid 1" w:uiPriority="67"/>
+    <w:lsdException w:name="Medium Grid 2" w:uiPriority="68"/>
+    <w:lsdException w:name="Medium Grid 3" w:uiPriority="69"/>
+    <w:lsdException w:name="Dark List" w:uiPriority="70"/>
+    <w:lsdException w:name="Colorful Shading" w:uiPriority="71"/>
+    <w:lsdException w:name="Colorful List" w:uiPriority="72"/>
+    <w:lsdException w:name="Colorful Grid" w:uiPriority="73"/>
+    <w:lsdException w:name="Light Shading Accent 1" w:uiPriority="60"/>
+    <w:lsdException w:name="Light List Accent 1" w:uiPriority="61"/>
+    <w:lsdException w:name="Light Grid Accent 1" w:uiPriority="62"/>
+    <w:lsdException w:name="Medium Shading 1 Accent 1" w:uiPriority="63"/>
+    <w:lsdException w:name="Medium Shading 2 Accent 1" w:uiPriority="64"/>
+    <w:lsdException w:name="Medium List 1 Accent 1" w:uiPriority="65"/>
+    <w:lsdException w:name="Revision" w:semiHidden="1"/>
+    <w:lsdException w:name="List Paragraph" w:uiPriority="34" w:qFormat="1"/>
+    <w:lsdException w:name="Quote" w:uiPriority="29" w:qFormat="1"/>
+    <w:lsdException w:name="Intense Quote" w:uiPriority="30" w:qFormat="1"/>
+    <w:lsdException w:name="Medium List 2 Accent 1" w:uiPriority="66"/>
+    <w:lsdException w:name="Medium Grid 1 Accent 1" w:uiPriority="67"/>
+    <w:lsdException w:name="Medium Grid 2 Accent 1" w:uiPriority="68"/>
+    <w:lsdException w:name="Medium Grid 3 Accent 1" w:uiPriority="69"/>
+    <w:lsdException w:name="Dark List Accent 1" w:uiPriority="70"/>
+    <w:lsdException w:name="Colorful Shading Accent 1" w:uiPriority="71"/>
+    <w:lsdException w:name="Colorful List Accent 1" w:uiPriority="72"/>
+    <w:lsdException w:name="Colorful Grid Accent 1" w:uiPriority="73"/>
+    <w:lsdException w:name="Light Shading Accent 2" w:uiPriority="60"/>
+    <w:lsdException w:name="Light List Accent 2" w:uiPriority="61"/>
+    <w:lsdException w:name="Light Grid Accent 2" w:uiPriority="62"/>
+    <w:lsdException w:name="Medium Shading 1 Accent 2" w:uiPriority="63"/>
+    <w:lsdException w:name="Medium Shading 2 Accent 2" w:uiPriority="64"/>
+    <w:lsdException w:name="Medium List 1 Accent 2" w:uiPriority="65"/>
+    <w:lsdException w:name="Medium List 2 Accent 2" w:uiPriority="66"/>
+    <w:lsdException w:name="Medium Grid 1 Accent 2" w:uiPriority="67"/>
+    <w:lsdException w:name="Medium Grid 2 Accent 2" w:uiPriority="68"/>
+    <w:lsdException w:name="Medium Grid 3 Accent 2" w:uiPriority="69"/>
+    <w:lsdException w:name="Dark List Accent 2" w:uiPriority="70"/>
+    <w:lsdException w:name="Colorful Shading Accent 2" w:uiPriority="71"/>
+    <w:lsdException w:name="Colorful List Accent 2" w:uiPriority="72"/>
+    <w:lsdException w:name="Colorful Grid Accent 2" w:uiPriority="73"/>
+    <w:lsdException w:name="Light Shading Accent 3" w:uiPriority="60"/>
+    <w:lsdException w:name="Light List Accent 3" w:uiPriority="61"/>
+    <w:lsdException w:name="Light Grid Accent 3" w:uiPriority="62"/>
+    <w:lsdException w:name="Medium Shading 1 Accent 3" w:uiPriority="63"/>
+    <w:lsdException w:name="Medium Shading 2 Accent 3" w:uiPriority="64"/>
+    <w:lsdException w:name="Medium List 1 Accent 3" w:uiPriority="65"/>
+    <w:lsdException w:name="Medium List 2 Accent 3" w:uiPriority="66"/>
+    <w:lsdException w:name="Medium Grid 1 Accent 3" w:uiPriority="67"/>
+    <w:lsdException w:name="Medium Grid 2 Accent 3" w:uiPriority="68"/>
+    <w:lsdException w:name="Medium Grid 3 Accent 3" w:uiPriority="69"/>
+    <w:lsdException w:name="Dark List Accent 3" w:uiPriority="70"/>
+    <w:lsdException w:name="Colorful Shading Accent 3" w:uiPriority="71"/>
+    <w:lsdException w:name="Colorful List Accent 3" w:uiPriority="72"/>
+    <w:lsdException w:name="Colorful Grid Accent 3" w:uiPriority="73"/>
+    <w:lsdException w:name="Light Shading Accent 4" w:uiPriority="60"/>
+    <w:lsdException w:name="Light List Accent 4" w:uiPriority="61"/>
+    <w:lsdException w:name="Light Grid Accent 4" w:uiPriority="62"/>
+    <w:lsdException w:name="Medium Shading 1 Accent 4" w:uiPriority="63"/>
+    <w:lsdException w:name="Medium Shading 2 Accent 4" w:uiPriority="64"/>
+    <w:lsdException w:name="Medium List 1 Accent 4" w:uiPriority="65"/>
+    <w:lsdException w:name="Medium List 2 Accent 4" w:uiPriority="66"/>
+    <w:lsdException w:name="Medium Grid 1 Accent 4" w:uiPriority="67"/>
+    <w:lsdException w:name="Medium Grid 2 Accent 4" w:uiPriority="68"/>
+    <w:lsdException w:name="Medium Grid 3 Accent 4" w:uiPriority="69"/>
+    <w:lsdException w:name="Dark List Accent 4" w:uiPriority="70"/>
+    <w:lsdException w:name="Colorful Shading Accent 4" w:uiPriority="71"/>
+    <w:lsdException w:name="Colorful List Accent 4" w:uiPriority="72"/>
+    <w:lsdException w:name="Colorful Grid Accent 4" w:uiPriority="73"/>
+    <w:lsdException w:name="Light Shading Accent 5" w:uiPriority="60"/>
+    <w:lsdException w:name="Light List Accent 5" w:uiPriority="61"/>
+    <w:lsdException w:name="Light Grid Accent 5" w:uiPriority="62"/>
+    <w:lsdException w:name="Medium Shading 1 Accent 5" w:uiPriority="63"/>
+    <w:lsdException w:name="Medium Shading 2 Accent 5" w:uiPriority="64"/>
+    <w:lsdException w:name="Medium List 1 Accent 5" w:uiPriority="65"/>
+    <w:lsdException w:name="Medium List 2 Accent 5" w:uiPriority="66"/>
+    <w:lsdException w:name="Medium Grid 1 Accent 5" w:uiPriority="67"/>
+    <w:lsdException w:name="Medium Grid 2 Accent 5" w:uiPriority="68"/>
+    <w:lsdException w:name="Medium Grid 3 Accent 5" w:uiPriority="69"/>
+    <w:lsdException w:name="Dark List Accent 5" w:uiPriority="70"/>
+    <w:lsdException w:name="Colorful Shading Accent 5" w:uiPriority="71"/>
+    <w:lsdException w:name="Colorful List Accent 5" w:uiPriority="72"/>
+    <w:lsdException w:name="Colorful Grid Accent 5" w:uiPriority="73"/>
+    <w:lsdException w:name="Light Shading Accent 6" w:uiPriority="60"/>
+    <w:lsdException w:name="Light List Accent 6" w:uiPriority="61"/>
+    <w:lsdException w:name="Light Grid Accent 6" w:uiPriority="62"/>
+    <w:lsdException w:name="Medium Shading 1 Accent 6" w:uiPriority="63"/>
+    <w:lsdException w:name="Medium Shading 2 Accent 6" w:uiPriority="64"/>
+    <w:lsdException w:name="Medium List 1 Accent 6" w:uiPriority="65"/>
+    <w:lsdException w:name="Medium List 2 Accent 6" w:uiPriority="66"/>
+    <w:lsdException w:name="Medium Grid 1 Accent 6" w:uiPriority="67"/>
+    <w:lsdException w:name="Medium Grid 2 Accent 6" w:uiPriority="68"/>
+    <w:lsdException w:name="Medium Grid 3 Accent 6" w:uiPriority="69"/>
+    <w:lsdException w:name="Dark List Accent 6" w:uiPriority="70"/>
+    <w:lsdException w:name="Colorful Shading Accent 6" w:uiPriority="71"/>
+    <w:lsdException w:name="Colorful List Accent 6" w:uiPriority="72"/>
+    <w:lsdException w:name="Colorful Grid Accent 6" w:uiPriority="73"/>
+    <w:lsdException w:name="Subtle Emphasis" w:uiPriority="19" w:qFormat="1"/>
+    <w:lsdException w:name="Intense Emphasis" w:uiPriority="21" w:qFormat="1"/>
+    <w:lsdException w:name="Subtle Reference" w:uiPriority="31" w:qFormat="1"/>
+    <w:lsdException w:name="Intense Reference" w:uiPriority="32" w:qFormat="1"/>
+    <w:lsdException w:name="Book Title" w:uiPriority="33" w:qFormat="1"/>
+    <w:lsdException w:name="Bibliography" w:semiHidden="1" w:uiPriority="37" w:unhideWhenUsed="1"/>
+    <w:lsdException w:name="TOC Heading" w:semiHidden="1" w:uiPriority="39" w:unhideWhenUsed="1" w:qFormat="1"/>
+    <w:lsdException w:name="Plain Table 1" w:uiPriority="41"/>
+    <w:lsdException w:name="Plain Table 2" w:uiPriority="42"/>
+    <w:lsdException w:name="Plain Table 3" w:uiPriority="43"/>
+    <w:lsdException w:name="Plain Table 4" w:uiPriority="44"/>
+    <w:lsdException w:name="Plain Table 5" w:uiPriority="45"/>
+    <w:lsdException w:name="Grid Table Light" w:uiPriority="40"/>
+    <w:lsdException w:name="Grid Table 1 Light" w:uiPriority="46"/>
+    <w:lsdException w:name="Grid Table 2" w:uiPriority="47"/>
+    <w:lsdException w:name="Grid Table 3" w:uiPriority="48"/>
+    <w:lsdException w:name="Grid Table 4" w:uiPriority="49"/>
+    <w:lsdException w:name="Grid Table 5 Dark" w:uiPriority="50"/>
+    <w:lsdException w:name="Grid Table 6 Colorful" w:uiPriority="51"/>
+    <w:lsdException w:name="Grid Table 7 Colorful" w:uiPriority="52"/>
+    <w:lsdException w:name="Grid Table 1 Light Accent 1" w:uiPriority="46"/>
+    <w:lsdException w:name="Grid Table 2 Accent 1" w:uiPriority="47"/>
+    <w:lsdException w:name="Grid Table 3 Accent 1" w:uiPriority="48"/>
+    <w:lsdException w:name="Grid Table 4 Accent 1" w:uiPriority="49"/>
+    <w:lsdException w:name="Grid Table 5 Dark Accent 1" w:uiPriority="50"/>
+    <w:lsdException w:name="Grid Table 6 Colorful Accent 1" w:uiPriority="51"/>
+    <w:lsdException w:name="Grid Table 7 Colorful Accent 1" w:uiPriority="52"/>
+    <w:lsdException w:name="Grid Table 1 Light Accent 2" w:uiPriority="46"/>
+    <w:lsdException w:name="Grid Table 2 Accent 2" w:uiPriority="47"/>
+    <w:lsdException w:name="Grid Table 3 Accent 2" w:uiPriority="48"/>
+    <w:lsdException w:name="Grid Table 4 Accent 2" w:uiPriority="49"/>
+    <w:lsdException w:name="Grid Table 5 Dark Accent 2" w:uiPriority="50"/>
+    <w:lsdException w:name="Grid Table 6 Colorful Accent 2" w:uiPriority="51"/>
+    <w:lsdException w:name="Grid Table 7 Colorful Accent 2" w:uiPriority="52"/>
+    <w:lsdException w:name="Grid Table 1 Light Accent 3" w:uiPriority="46"/>
+    <w:lsdException w:name="Grid Table 2 Accent 3" w:uiPriority="47"/>
+    <w:lsdException w:name="Grid Table 3 Accent 3" w:uiPriority="48"/>
+    <w:lsdException w:name="Grid Table 4 Accent 3" w:uiPriority="49"/>
+    <w:lsdException w:name="Grid Table 5 Dark Accent 3" w:uiPriority="50"/>
+    <w:lsdException w:name="Grid Table 6 Colorful Accent 3" w:uiPriority="51"/>
+    <w:lsdException w:name="Grid Table 7 Colorful Accent 3" w:uiPriority="52"/>
+    <w:lsdException w:name="Grid Table 1 Light Accent 4" w:uiPriority="46"/>
+    <w:lsdException w:name="Grid Table 2 Accent 4" w:uiPriority="47"/>
+    <w:lsdException w:name="Grid Table 3 Accent 4" w:uiPriority="48"/>
+    <w:lsdException w:name="Grid Table 4 Accent 4" w:uiPriority="49"/>
+    <w:lsdException w:name="Grid Table 5 Dark Accent 4" w:uiPriority="50"/>
+    <w:lsdException w:name="Grid Table 6 Colorful Accent 4" w:uiPriority="51"/>
+    <w:lsdException w:name="Grid Table 7 Colorful Accent 4" w:uiPriority="52"/>
+    <w:lsdException w:name="Grid Table 1 Light Accent 5" w:uiPriority="46"/>
+    <w:lsdException w:name="Grid Table 2 Accent 5" w:uiPriority="47"/>
+    <w:lsdException w:name="Grid Table 3 Accent 5" w:uiPriority="48"/>
+    <w:lsdException w:name="Grid Table 4 Accent 5" w:uiPriority="49"/>
+    <w:lsdException w:name="Grid Table 5 Dark Accent 5" w:uiPriority="50"/>
+    <w:lsdException w:name="Grid Table 6 Colorful Accent 5" w:uiPriority="51"/>
+    <w:lsdException w:name="Grid Table 7 Colorful Accent 5" w:uiPriority="52"/>
+    <w:lsdException w:name="Grid Table 1 Light Accent 6" w:uiPriority="46"/>
+    <w:lsdException w:name="Grid Table 2 Accent 6" w:uiPriority="47"/>
+    <w:lsdException w:name="Grid Table 3 Accent 6" w:uiPriority="48"/>
+    <w:lsdException w:name="Grid Table 4 Accent 6" w:uiPriority="49"/>
+    <w:lsdException w:name="Grid Table 5 Dark Accent 6" w:uiPriority="50"/>
+    <w:lsdException w:name="Grid Table 6 Colorful Accent 6" w:uiPriority="51"/>
+    <w:lsdException w:name="Grid Table 7 Colorful Accent 6" w:uiPriority="52"/>
+    <w:lsdException w:name="List Table 1 Light" w:uiPriority="46"/>
+    <w:lsdException w:name="List Table 2" w:uiPriority="47"/>
+    <w:lsdException w:name="List Table 3" w:uiPriority="48"/>
+    <w:lsdException w:name="List Table 4" w:uiPriority="49"/>
+    <w:lsdException w:name="List Table 5 Dark" w:uiPriority="50"/>
+    <w:lsdException w:name="List Table 6 Colorful" w:uiPriority="51"/>
+    <w:lsdException w:name="List Table 7 Colorful" w:uiPriority="52"/>
+    <w:lsdException w:name="List Table 1 Light Accent 1" w:uiPriority="46"/>
+    <w:lsdException w:name="List Table 2 Accent 1" w:uiPriority="47"/>
+    <w:lsdException w:name="List Table 3 Accent 1" w:uiPriority="48"/>
+    <w:lsdException w:name="List Table 4 Accent 1" w:uiPriority="49"/>
+    <w:lsdException w:name="List Table 5 Dark Accent 1" w:uiPriority="50"/>
+    <w:lsdException w:name="List Table 6 Colorful Accent 1" w:uiPriority="51"/>
+    <w:lsdException w:name="List Table 7 Colorful Accent 1" w:uiPriority="52"/>
+    <w:lsdException w:name="List Table 1 Light Accent 2" w:uiPriority="46"/>
+    <w:lsdException w:name="List Table 2 Accent 2" w:uiPriority="47"/>
+    <w:lsdException w:name="List Table 3 Accent 2" w:uiPriority="48"/>
+    <w:lsdException w:name="List Table 4 Accent 2" w:uiPriority="49"/>
+    <w:lsdException w:name="List Table 5 Dark Accent 2" w:uiPriority="50"/>
+    <w:lsdException w:name="List Table 6 Colorful Accent 2" w:uiPriority="51"/>
+    <w:lsdException w:name="List Table 7 Colorful Accent 2" w:uiPriority="52"/>
+    <w:lsdException w:name="List Table 1 Light Accent 3" w:uiPriority="46"/>
+    <w:lsdException w:name="List Table 2 Accent 3" w:uiPriority="47"/>
+    <w:lsdException w:name="List Table 3 Accent 3" w:uiPriority="48"/>
+    <w:lsdException w:name="List Table 4 Accent 3" w:uiPriority="49"/>
+    <w:lsdException w:name="List Table 5 Dark Accent 3" w:uiPriority="50"/>
+    <w:lsdException w:name="List Table 6 Colorful Accent 3" w:uiPriority="51"/>
+    <w:lsdException w:name="List Table 7 Colorful Accent 3" w:uiPriority="52"/>
+    <w:lsdException w:name="List Table 1 Light Accent 4" w:uiPriority="46"/>
+    <w:lsdException w:name="List Table 2 Accent 4" w:uiPriority="47"/>
+    <w:lsdException w:name="List Table 3 Accent 4" w:uiPriority="48"/>
+    <w:lsdException w:name="List Table 4 Accent 4" w:uiPriority="49"/>
+    <w:lsdException w:name="List Table 5 Dark Accent 4" w:uiPriority="50"/>
+    <w:lsdException w:name="List Table 6 Colorful Accent 4" w:uiPriority="51"/>
+    <w:lsdException w:name="List Table 7 Colorful Accent 4" w:uiPriority="52"/>
+    <w:lsdException w:name="List Table 1 Light Accent 5" w:uiPriority="46"/>
+    <w:lsdException w:name="List Table 2 Accent 5" w:uiPriority="47"/>
+    <w:lsdException w:name="List Table 3 Accent 5" w:uiPriority="48"/>
+    <w:lsdException w:name="List Table 4 Accent 5" w:uiPriority="49"/>
+    <w:lsdException w:name="List Table 5 Dark Accent 5" w:uiPriority="50"/>
+    <w:lsdException w:name="List Table 6 Colorful Accent 5" w:uiPriority="51"/>
+    <w:lsdException w:name="List Table 7 Colorful Accent 5" w:uiPriority="52"/>
+    <w:lsdException w:name="List Table 1 Light Accent 6" w:uiPriority="46"/>
+    <w:lsdException w:name="List Table 2 Accent 6" w:uiPriority="47"/>
+    <w:lsdException w:name="List Table 3 Accent 6" w:uiPriority="48"/>
+    <w:lsdException w:name="List Table 4 Accent 6" w:uiPriority="49"/>
+    <w:lsdException w:name="List Table 5 Dark Accent 6" w:uiPriority="50"/>
+    <w:lsdException w:name="List Table 6 Colorful Accent 6" w:uiPriority="51"/>
+    <w:lsdException w:name="List Table 7 Colorful Accent 6" w:uiPriority="52"/>
   </w:latentStyles>
   <w:style w:type="paragraph" w:default="1" w:styleId="Normal">
     <w:name w:val="Normal"/>
@@ -26432,6 +26532,7 @@
       <w:spacing w:after="0" w:line="240" w:lineRule="auto"/>
     </w:pPr>
     <w:tblPr>
+      <w:tblInd w:w="0" w:type="dxa"/>
       <w:tblBorders>
         <w:top w:val="single" w:sz="4" w:space="0" w:color="auto"/>
         <w:left w:val="single" w:sz="4" w:space="0" w:color="auto"/>
@@ -26440,618 +26541,12 @@
         <w:insideH w:val="single" w:sz="4" w:space="0" w:color="auto"/>
         <w:insideV w:val="single" w:sz="4" w:space="0" w:color="auto"/>
       </w:tblBorders>
-    </w:tblPr>
-  </w:style>
-  <w:style w:type="paragraph" w:styleId="CommentSubject">
-    <w:name w:val="annotation subject"/>
-    <w:basedOn w:val="CommentText"/>
-    <w:next w:val="CommentText"/>
-    <w:link w:val="CommentSubjectChar"/>
-    <w:uiPriority w:val="99"/>
-    <w:semiHidden/>
-    <w:unhideWhenUsed/>
-    <w:rsid w:val="00023DDB"/>
-    <w:rPr>
-      <w:b/>
-      <w:bCs/>
-    </w:rPr>
-  </w:style>
-  <w:style w:type="character" w:customStyle="1" w:styleId="CommentSubjectChar">
-    <w:name w:val="Comment Subject Char"/>
-    <w:basedOn w:val="CommentTextChar"/>
-    <w:link w:val="CommentSubject"/>
-    <w:uiPriority w:val="99"/>
-    <w:semiHidden/>
-    <w:rsid w:val="00023DDB"/>
-    <w:rPr>
-      <w:b/>
-      <w:bCs/>
-      <w:sz w:val="20"/>
-      <w:szCs w:val="20"/>
-    </w:rPr>
-  </w:style>
-  <w:style w:type="character" w:styleId="Hyperlink">
-    <w:name w:val="Hyperlink"/>
-    <w:basedOn w:val="DefaultParagraphFont"/>
-    <w:uiPriority w:val="99"/>
-    <w:unhideWhenUsed/>
-    <w:rsid w:val="00DF4D0D"/>
-    <w:rPr>
-      <w:color w:val="0000FF" w:themeColor="hyperlink"/>
-      <w:u w:val="single"/>
-    </w:rPr>
-  </w:style>
-  <w:style w:type="paragraph" w:styleId="Revision">
-    <w:name w:val="Revision"/>
-    <w:hidden/>
-    <w:uiPriority w:val="99"/>
-    <w:semiHidden/>
-    <w:rsid w:val="00DF3C5E"/>
-    <w:pPr>
-      <w:spacing w:after="0" w:line="240" w:lineRule="auto"/>
-    </w:pPr>
-  </w:style>
-  <w:style w:type="paragraph" w:styleId="Caption">
-    <w:name w:val="caption"/>
-    <w:basedOn w:val="Normal"/>
-    <w:next w:val="Normal"/>
-    <w:uiPriority w:val="35"/>
-    <w:unhideWhenUsed/>
-    <w:qFormat/>
-    <w:rsid w:val="00CA6AE0"/>
-    <w:pPr>
-      <w:spacing w:line="240" w:lineRule="auto"/>
-    </w:pPr>
-    <w:rPr>
-      <w:i/>
-      <w:iCs/>
-      <w:color w:val="1F497D" w:themeColor="text2"/>
-      <w:sz w:val="18"/>
-      <w:szCs w:val="18"/>
-    </w:rPr>
-  </w:style>
-  <w:style w:type="character" w:styleId="FollowedHyperlink">
-    <w:name w:val="FollowedHyperlink"/>
-    <w:basedOn w:val="DefaultParagraphFont"/>
-    <w:uiPriority w:val="99"/>
-    <w:semiHidden/>
-    <w:unhideWhenUsed/>
-    <w:rsid w:val="00653368"/>
-    <w:rPr>
-      <w:color w:val="800080" w:themeColor="followedHyperlink"/>
-      <w:u w:val="single"/>
-    </w:rPr>
-  </w:style>
-  <w:style w:type="paragraph" w:styleId="EndnoteText">
-    <w:name w:val="endnote text"/>
-    <w:basedOn w:val="Normal"/>
-    <w:link w:val="EndnoteTextChar"/>
-    <w:uiPriority w:val="99"/>
-    <w:semiHidden/>
-    <w:unhideWhenUsed/>
-    <w:rsid w:val="003372B6"/>
-    <w:pPr>
-      <w:spacing w:after="0" w:line="240" w:lineRule="auto"/>
-    </w:pPr>
-    <w:rPr>
-      <w:sz w:val="20"/>
-      <w:szCs w:val="20"/>
-    </w:rPr>
-  </w:style>
-  <w:style w:type="character" w:customStyle="1" w:styleId="EndnoteTextChar">
-    <w:name w:val="Endnote Text Char"/>
-    <w:basedOn w:val="DefaultParagraphFont"/>
-    <w:link w:val="EndnoteText"/>
-    <w:uiPriority w:val="99"/>
-    <w:semiHidden/>
-    <w:rsid w:val="003372B6"/>
-    <w:rPr>
-      <w:sz w:val="20"/>
-      <w:szCs w:val="20"/>
-    </w:rPr>
-  </w:style>
-  <w:style w:type="character" w:styleId="EndnoteReference">
-    <w:name w:val="endnote reference"/>
-    <w:basedOn w:val="DefaultParagraphFont"/>
-    <w:uiPriority w:val="99"/>
-    <w:semiHidden/>
-    <w:unhideWhenUsed/>
-    <w:rsid w:val="003372B6"/>
-    <w:rPr>
-      <w:vertAlign w:val="superscript"/>
-    </w:rPr>
-  </w:style>
-</w:styles>
-</file>
-
-<file path=word/stylesWithEffects.xml><?xml version="1.0" encoding="utf-8"?>
-<w:styles xmlns:wpc="http://schemas.microsoft.com/office/word/2010/wordprocessingCanvas" xmlns:mc="http://schemas.openxmlformats.org/markup-compatibility/2006" xmlns:o="urn:schemas-microsoft-com:office:office" xmlns:r="http://schemas.openxmlformats.org/officeDocument/2006/relationships" xmlns:m="http://schemas.openxmlformats.org/officeDocument/2006/math" xmlns:v="urn:schemas-microsoft-com:vml" xmlns:wp14="http://schemas.microsoft.com/office/word/2010/wordprocessingDrawing" xmlns:wp="http://schemas.openxmlformats.org/drawingml/2006/wordprocessingDrawing" xmlns:w10="urn:schemas-microsoft-com:office:word" xmlns:w="http://schemas.openxmlformats.org/wordprocessingml/2006/main" xmlns:w14="http://schemas.microsoft.com/office/word/2010/wordml" xmlns:wpg="http://schemas.microsoft.com/office/word/2010/wordprocessingGroup" xmlns:wpi="http://schemas.microsoft.com/office/word/2010/wordprocessingInk" xmlns:wne="http://schemas.microsoft.com/office/word/2006/wordml" xmlns:wps="http://schemas.microsoft.com/office/word/2010/wordprocessingShape" mc:Ignorable="w14 wp14">
-  <w:docDefaults>
-    <w:rPrDefault>
-      <w:rPr>
-        <w:rFonts w:asciiTheme="minorHAnsi" w:eastAsiaTheme="minorEastAsia" w:hAnsiTheme="minorHAnsi" w:cstheme="minorBidi"/>
-        <w:sz w:val="22"/>
-        <w:szCs w:val="22"/>
-        <w:lang w:val="en-US" w:eastAsia="en-US" w:bidi="ar-SA"/>
-      </w:rPr>
-    </w:rPrDefault>
-    <w:pPrDefault>
-      <w:pPr>
-        <w:spacing w:after="200" w:line="276" w:lineRule="auto"/>
-      </w:pPr>
-    </w:pPrDefault>
-  </w:docDefaults>
-  <w:latentStyles w:defLockedState="0" w:defUIPriority="99" w:defSemiHidden="1" w:defUnhideWhenUsed="1" w:defQFormat="0" w:count="267">
-    <w:lsdException w:name="Normal" w:semiHidden="0" w:uiPriority="0" w:unhideWhenUsed="0" w:qFormat="1"/>
-    <w:lsdException w:name="heading 1" w:semiHidden="0" w:uiPriority="9" w:unhideWhenUsed="0" w:qFormat="1"/>
-    <w:lsdException w:name="heading 2" w:qFormat="1"/>
-    <w:lsdException w:name="heading 3" w:qFormat="1"/>
-    <w:lsdException w:name="heading 4" w:qFormat="1"/>
-    <w:lsdException w:name="heading 5" w:uiPriority="9" w:qFormat="1"/>
-    <w:lsdException w:name="heading 6" w:uiPriority="9" w:qFormat="1"/>
-    <w:lsdException w:name="heading 7" w:uiPriority="9" w:qFormat="1"/>
-    <w:lsdException w:name="heading 8" w:uiPriority="9" w:qFormat="1"/>
-    <w:lsdException w:name="heading 9" w:uiPriority="9" w:qFormat="1"/>
-    <w:lsdException w:name="toc 1" w:uiPriority="39"/>
-    <w:lsdException w:name="toc 2" w:uiPriority="39"/>
-    <w:lsdException w:name="toc 3" w:uiPriority="39"/>
-    <w:lsdException w:name="toc 4" w:uiPriority="39"/>
-    <w:lsdException w:name="toc 5" w:uiPriority="39"/>
-    <w:lsdException w:name="toc 6" w:uiPriority="39"/>
-    <w:lsdException w:name="toc 7" w:uiPriority="39"/>
-    <w:lsdException w:name="toc 8" w:uiPriority="39"/>
-    <w:lsdException w:name="toc 9" w:uiPriority="39"/>
-    <w:lsdException w:name="caption" w:uiPriority="35" w:qFormat="1"/>
-    <w:lsdException w:name="Title" w:semiHidden="0" w:uiPriority="10" w:unhideWhenUsed="0" w:qFormat="1"/>
-    <w:lsdException w:name="Default Paragraph Font" w:uiPriority="1"/>
-    <w:lsdException w:name="Subtitle" w:semiHidden="0" w:uiPriority="11" w:unhideWhenUsed="0" w:qFormat="1"/>
-    <w:lsdException w:name="Strong" w:semiHidden="0" w:uiPriority="22" w:unhideWhenUsed="0" w:qFormat="1"/>
-    <w:lsdException w:name="Emphasis" w:semiHidden="0" w:uiPriority="20" w:unhideWhenUsed="0" w:qFormat="1"/>
-    <w:lsdException w:name="Table Grid" w:semiHidden="0" w:uiPriority="59" w:unhideWhenUsed="0"/>
-    <w:lsdException w:name="Placeholder Text" w:unhideWhenUsed="0"/>
-    <w:lsdException w:name="No Spacing" w:semiHidden="0" w:uiPriority="1" w:unhideWhenUsed="0" w:qFormat="1"/>
-    <w:lsdException w:name="Light Shading" w:semiHidden="0" w:uiPriority="60" w:unhideWhenUsed="0"/>
-    <w:lsdException w:name="Light List" w:semiHidden="0" w:uiPriority="61" w:unhideWhenUsed="0"/>
-    <w:lsdException w:name="Light Grid" w:semiHidden="0" w:uiPriority="62" w:unhideWhenUsed="0"/>
-    <w:lsdException w:name="Medium Shading 1" w:semiHidden="0" w:uiPriority="63" w:unhideWhenUsed="0"/>
-    <w:lsdException w:name="Medium Shading 2" w:semiHidden="0" w:uiPriority="64" w:unhideWhenUsed="0"/>
-    <w:lsdException w:name="Medium List 1" w:semiHidden="0" w:uiPriority="65" w:unhideWhenUsed="0"/>
-    <w:lsdException w:name="Medium List 2" w:semiHidden="0" w:uiPriority="66" w:unhideWhenUsed="0"/>
-    <w:lsdException w:name="Medium Grid 1" w:semiHidden="0" w:uiPriority="67" w:unhideWhenUsed="0"/>
-    <w:lsdException w:name="Medium Grid 2" w:semiHidden="0" w:uiPriority="68" w:unhideWhenUsed="0"/>
-    <w:lsdException w:name="Medium Grid 3" w:semiHidden="0" w:uiPriority="69" w:unhideWhenUsed="0"/>
-    <w:lsdException w:name="Dark List" w:semiHidden="0" w:uiPriority="70" w:unhideWhenUsed="0"/>
-    <w:lsdException w:name="Colorful Shading" w:semiHidden="0" w:uiPriority="71" w:unhideWhenUsed="0"/>
-    <w:lsdException w:name="Colorful List" w:semiHidden="0" w:uiPriority="72" w:unhideWhenUsed="0"/>
-    <w:lsdException w:name="Colorful Grid" w:semiHidden="0" w:uiPriority="73" w:unhideWhenUsed="0"/>
-    <w:lsdException w:name="Light Shading Accent 1" w:semiHidden="0" w:uiPriority="60" w:unhideWhenUsed="0"/>
-    <w:lsdException w:name="Light List Accent 1" w:semiHidden="0" w:uiPriority="61" w:unhideWhenUsed="0"/>
-    <w:lsdException w:name="Light Grid Accent 1" w:semiHidden="0" w:uiPriority="62" w:unhideWhenUsed="0"/>
-    <w:lsdException w:name="Medium Shading 1 Accent 1" w:semiHidden="0" w:uiPriority="63" w:unhideWhenUsed="0"/>
-    <w:lsdException w:name="Medium Shading 2 Accent 1" w:semiHidden="0" w:uiPriority="64" w:unhideWhenUsed="0"/>
-    <w:lsdException w:name="Medium List 1 Accent 1" w:semiHidden="0" w:uiPriority="65" w:unhideWhenUsed="0"/>
-    <w:lsdException w:name="Revision" w:unhideWhenUsed="0"/>
-    <w:lsdException w:name="List Paragraph" w:semiHidden="0" w:uiPriority="34" w:unhideWhenUsed="0" w:qFormat="1"/>
-    <w:lsdException w:name="Quote" w:semiHidden="0" w:uiPriority="29" w:unhideWhenUsed="0" w:qFormat="1"/>
-    <w:lsdException w:name="Intense Quote" w:semiHidden="0" w:uiPriority="30" w:unhideWhenUsed="0" w:qFormat="1"/>
-    <w:lsdException w:name="Medium List 2 Accent 1" w:semiHidden="0" w:uiPriority="66" w:unhideWhenUsed="0"/>
-    <w:lsdException w:name="Medium Grid 1 Accent 1" w:semiHidden="0" w:uiPriority="67" w:unhideWhenUsed="0"/>
-    <w:lsdException w:name="Medium Grid 2 Accent 1" w:semiHidden="0" w:uiPriority="68" w:unhideWhenUsed="0"/>
-    <w:lsdException w:name="Medium Grid 3 Accent 1" w:semiHidden="0" w:uiPriority="69" w:unhideWhenUsed="0"/>
-    <w:lsdException w:name="Dark List Accent 1" w:semiHidden="0" w:uiPriority="70" w:unhideWhenUsed="0"/>
-    <w:lsdException w:name="Colorful Shading Accent 1" w:semiHidden="0" w:uiPriority="71" w:unhideWhenUsed="0"/>
-    <w:lsdException w:name="Colorful List Accent 1" w:semiHidden="0" w:uiPriority="72" w:unhideWhenUsed="0"/>
-    <w:lsdException w:name="Colorful Grid Accent 1" w:semiHidden="0" w:uiPriority="73" w:unhideWhenUsed="0"/>
-    <w:lsdException w:name="Light Shading Accent 2" w:semiHidden="0" w:uiPriority="60" w:unhideWhenUsed="0"/>
-    <w:lsdException w:name="Light List Accent 2" w:semiHidden="0" w:uiPriority="61" w:unhideWhenUsed="0"/>
-    <w:lsdException w:name="Light Grid Accent 2" w:semiHidden="0" w:uiPriority="62" w:unhideWhenUsed="0"/>
-    <w:lsdException w:name="Medium Shading 1 Accent 2" w:semiHidden="0" w:uiPriority="63" w:unhideWhenUsed="0"/>
-    <w:lsdException w:name="Medium Shading 2 Accent 2" w:semiHidden="0" w:uiPriority="64" w:unhideWhenUsed="0"/>
-    <w:lsdException w:name="Medium List 1 Accent 2" w:semiHidden="0" w:uiPriority="65" w:unhideWhenUsed="0"/>
-    <w:lsdException w:name="Medium List 2 Accent 2" w:semiHidden="0" w:uiPriority="66" w:unhideWhenUsed="0"/>
-    <w:lsdException w:name="Medium Grid 1 Accent 2" w:semiHidden="0" w:uiPriority="67" w:unhideWhenUsed="0"/>
-    <w:lsdException w:name="Medium Grid 2 Accent 2" w:semiHidden="0" w:uiPriority="68" w:unhideWhenUsed="0"/>
-    <w:lsdException w:name="Medium Grid 3 Accent 2" w:semiHidden="0" w:uiPriority="69" w:unhideWhenUsed="0"/>
-    <w:lsdException w:name="Dark List Accent 2" w:semiHidden="0" w:uiPriority="70" w:unhideWhenUsed="0"/>
-    <w:lsdException w:name="Colorful Shading Accent 2" w:semiHidden="0" w:uiPriority="71" w:unhideWhenUsed="0"/>
-    <w:lsdException w:name="Colorful List Accent 2" w:semiHidden="0" w:uiPriority="72" w:unhideWhenUsed="0"/>
-    <w:lsdException w:name="Colorful Grid Accent 2" w:semiHidden="0" w:uiPriority="73" w:unhideWhenUsed="0"/>
-    <w:lsdException w:name="Light Shading Accent 3" w:semiHidden="0" w:uiPriority="60" w:unhideWhenUsed="0"/>
-    <w:lsdException w:name="Light List Accent 3" w:semiHidden="0" w:uiPriority="61" w:unhideWhenUsed="0"/>
-    <w:lsdException w:name="Light Grid Accent 3" w:semiHidden="0" w:uiPriority="62" w:unhideWhenUsed="0"/>
-    <w:lsdException w:name="Medium Shading 1 Accent 3" w:semiHidden="0" w:uiPriority="63" w:unhideWhenUsed="0"/>
-    <w:lsdException w:name="Medium Shading 2 Accent 3" w:semiHidden="0" w:uiPriority="64" w:unhideWhenUsed="0"/>
-    <w:lsdException w:name="Medium List 1 Accent 3" w:semiHidden="0" w:uiPriority="65" w:unhideWhenUsed="0"/>
-    <w:lsdException w:name="Medium List 2 Accent 3" w:semiHidden="0" w:uiPriority="66" w:unhideWhenUsed="0"/>
-    <w:lsdException w:name="Medium Grid 1 Accent 3" w:semiHidden="0" w:uiPriority="67" w:unhideWhenUsed="0"/>
-    <w:lsdException w:name="Medium Grid 2 Accent 3" w:semiHidden="0" w:uiPriority="68" w:unhideWhenUsed="0"/>
-    <w:lsdException w:name="Medium Grid 3 Accent 3" w:semiHidden="0" w:uiPriority="69" w:unhideWhenUsed="0"/>
-    <w:lsdException w:name="Dark List Accent 3" w:semiHidden="0" w:uiPriority="70" w:unhideWhenUsed="0"/>
-    <w:lsdException w:name="Colorful Shading Accent 3" w:semiHidden="0" w:uiPriority="71" w:unhideWhenUsed="0"/>
-    <w:lsdException w:name="Colorful List Accent 3" w:semiHidden="0" w:uiPriority="72" w:unhideWhenUsed="0"/>
-    <w:lsdException w:name="Colorful Grid Accent 3" w:semiHidden="0" w:uiPriority="73" w:unhideWhenUsed="0"/>
-    <w:lsdException w:name="Light Shading Accent 4" w:semiHidden="0" w:uiPriority="60" w:unhideWhenUsed="0"/>
-    <w:lsdException w:name="Light List Accent 4" w:semiHidden="0" w:uiPriority="61" w:unhideWhenUsed="0"/>
-    <w:lsdException w:name="Light Grid Accent 4" w:semiHidden="0" w:uiPriority="62" w:unhideWhenUsed="0"/>
-    <w:lsdException w:name="Medium Shading 1 Accent 4" w:semiHidden="0" w:uiPriority="63" w:unhideWhenUsed="0"/>
-    <w:lsdException w:name="Medium Shading 2 Accent 4" w:semiHidden="0" w:uiPriority="64" w:unhideWhenUsed="0"/>
-    <w:lsdException w:name="Medium List 1 Accent 4" w:semiHidden="0" w:uiPriority="65" w:unhideWhenUsed="0"/>
-    <w:lsdException w:name="Medium List 2 Accent 4" w:semiHidden="0" w:uiPriority="66" w:unhideWhenUsed="0"/>
-    <w:lsdException w:name="Medium Grid 1 Accent 4" w:semiHidden="0" w:uiPriority="67" w:unhideWhenUsed="0"/>
-    <w:lsdException w:name="Medium Grid 2 Accent 4" w:semiHidden="0" w:uiPriority="68" w:unhideWhenUsed="0"/>
-    <w:lsdException w:name="Medium Grid 3 Accent 4" w:semiHidden="0" w:uiPriority="69" w:unhideWhenUsed="0"/>
-    <w:lsdException w:name="Dark List Accent 4" w:semiHidden="0" w:uiPriority="70" w:unhideWhenUsed="0"/>
-    <w:lsdException w:name="Colorful Shading Accent 4" w:semiHidden="0" w:uiPriority="71" w:unhideWhenUsed="0"/>
-    <w:lsdException w:name="Colorful List Accent 4" w:semiHidden="0" w:uiPriority="72" w:unhideWhenUsed="0"/>
-    <w:lsdException w:name="Colorful Grid Accent 4" w:semiHidden="0" w:uiPriority="73" w:unhideWhenUsed="0"/>
-    <w:lsdException w:name="Light Shading Accent 5" w:semiHidden="0" w:uiPriority="60" w:unhideWhenUsed="0"/>
-    <w:lsdException w:name="Light List Accent 5" w:semiHidden="0" w:uiPriority="61" w:unhideWhenUsed="0"/>
-    <w:lsdException w:name="Light Grid Accent 5" w:semiHidden="0" w:uiPriority="62" w:unhideWhenUsed="0"/>
-    <w:lsdException w:name="Medium Shading 1 Accent 5" w:semiHidden="0" w:uiPriority="63" w:unhideWhenUsed="0"/>
-    <w:lsdException w:name="Medium Shading 2 Accent 5" w:semiHidden="0" w:uiPriority="64" w:unhideWhenUsed="0"/>
-    <w:lsdException w:name="Medium List 1 Accent 5" w:semiHidden="0" w:uiPriority="65" w:unhideWhenUsed="0"/>
-    <w:lsdException w:name="Medium List 2 Accent 5" w:semiHidden="0" w:uiPriority="66" w:unhideWhenUsed="0"/>
-    <w:lsdException w:name="Medium Grid 1 Accent 5" w:semiHidden="0" w:uiPriority="67" w:unhideWhenUsed="0"/>
-    <w:lsdException w:name="Medium Grid 2 Accent 5" w:semiHidden="0" w:uiPriority="68" w:unhideWhenUsed="0"/>
-    <w:lsdException w:name="Medium Grid 3 Accent 5" w:semiHidden="0" w:uiPriority="69" w:unhideWhenUsed="0"/>
-    <w:lsdException w:name="Dark List Accent 5" w:semiHidden="0" w:uiPriority="70" w:unhideWhenUsed="0"/>
-    <w:lsdException w:name="Colorful Shading Accent 5" w:semiHidden="0" w:uiPriority="71" w:unhideWhenUsed="0"/>
-    <w:lsdException w:name="Colorful List Accent 5" w:semiHidden="0" w:uiPriority="72" w:unhideWhenUsed="0"/>
-    <w:lsdException w:name="Colorful Grid Accent 5" w:semiHidden="0" w:uiPriority="73" w:unhideWhenUsed="0"/>
-    <w:lsdException w:name="Light Shading Accent 6" w:semiHidden="0" w:uiPriority="60" w:unhideWhenUsed="0"/>
-    <w:lsdException w:name="Light List Accent 6" w:semiHidden="0" w:uiPriority="61" w:unhideWhenUsed="0"/>
-    <w:lsdException w:name="Light Grid Accent 6" w:semiHidden="0" w:uiPriority="62" w:unhideWhenUsed="0"/>
-    <w:lsdException w:name="Medium Shading 1 Accent 6" w:semiHidden="0" w:uiPriority="63" w:unhideWhenUsed="0"/>
-    <w:lsdException w:name="Medium Shading 2 Accent 6" w:semiHidden="0" w:uiPriority="64" w:unhideWhenUsed="0"/>
-    <w:lsdException w:name="Medium List 1 Accent 6" w:semiHidden="0" w:uiPriority="65" w:unhideWhenUsed="0"/>
-    <w:lsdException w:name="Medium List 2 Accent 6" w:semiHidden="0" w:uiPriority="66" w:unhideWhenUsed="0"/>
-    <w:lsdException w:name="Medium Grid 1 Accent 6" w:semiHidden="0" w:uiPriority="67" w:unhideWhenUsed="0"/>
-    <w:lsdException w:name="Medium Grid 2 Accent 6" w:semiHidden="0" w:uiPriority="68" w:unhideWhenUsed="0"/>
-    <w:lsdException w:name="Medium Grid 3 Accent 6" w:semiHidden="0" w:uiPriority="69" w:unhideWhenUsed="0"/>
-    <w:lsdException w:name="Dark List Accent 6" w:semiHidden="0" w:uiPriority="70" w:unhideWhenUsed="0"/>
-    <w:lsdException w:name="Colorful Shading Accent 6" w:semiHidden="0" w:uiPriority="71" w:unhideWhenUsed="0"/>
-    <w:lsdException w:name="Colorful List Accent 6" w:semiHidden="0" w:uiPriority="72" w:unhideWhenUsed="0"/>
-    <w:lsdException w:name="Colorful Grid Accent 6" w:semiHidden="0" w:uiPriority="73" w:unhideWhenUsed="0"/>
-    <w:lsdException w:name="Subtle Emphasis" w:semiHidden="0" w:uiPriority="19" w:unhideWhenUsed="0" w:qFormat="1"/>
-    <w:lsdException w:name="Intense Emphasis" w:semiHidden="0" w:uiPriority="21" w:unhideWhenUsed="0" w:qFormat="1"/>
-    <w:lsdException w:name="Subtle Reference" w:semiHidden="0" w:uiPriority="31" w:unhideWhenUsed="0" w:qFormat="1"/>
-    <w:lsdException w:name="Intense Reference" w:semiHidden="0" w:uiPriority="32" w:unhideWhenUsed="0" w:qFormat="1"/>
-    <w:lsdException w:name="Book Title" w:semiHidden="0" w:uiPriority="33" w:unhideWhenUsed="0" w:qFormat="1"/>
-    <w:lsdException w:name="Bibliography" w:uiPriority="37"/>
-    <w:lsdException w:name="TOC Heading" w:uiPriority="39" w:qFormat="1"/>
-  </w:latentStyles>
-  <w:style w:type="paragraph" w:default="1" w:styleId="Normal">
-    <w:name w:val="Normal"/>
-    <w:qFormat/>
-  </w:style>
-  <w:style w:type="paragraph" w:styleId="Heading2">
-    <w:name w:val="heading 2"/>
-    <w:basedOn w:val="Normal"/>
-    <w:next w:val="Normal"/>
-    <w:link w:val="Heading2Char"/>
-    <w:uiPriority w:val="99"/>
-    <w:qFormat/>
-    <w:rsid w:val="009C37AB"/>
-    <w:pPr>
-      <w:keepNext/>
-      <w:widowControl w:val="0"/>
-      <w:autoSpaceDE w:val="0"/>
-      <w:autoSpaceDN w:val="0"/>
-      <w:adjustRightInd w:val="0"/>
-      <w:spacing w:before="240" w:after="60" w:line="240" w:lineRule="auto"/>
-      <w:outlineLvl w:val="1"/>
-    </w:pPr>
-    <w:rPr>
-      <w:rFonts w:ascii="Times" w:eastAsia="Times New Roman" w:hAnsi="Times" w:cs="Times"/>
-      <w:b/>
-      <w:bCs/>
-      <w:noProof/>
-      <w:sz w:val="32"/>
-      <w:szCs w:val="32"/>
-      <w:lang w:val="en-GB" w:eastAsia="en-GB"/>
-    </w:rPr>
-  </w:style>
-  <w:style w:type="paragraph" w:styleId="Heading3">
-    <w:name w:val="heading 3"/>
-    <w:basedOn w:val="Normal"/>
-    <w:next w:val="Normal"/>
-    <w:link w:val="Heading3Char"/>
-    <w:uiPriority w:val="99"/>
-    <w:qFormat/>
-    <w:rsid w:val="009C37AB"/>
-    <w:pPr>
-      <w:keepNext/>
-      <w:widowControl w:val="0"/>
-      <w:autoSpaceDE w:val="0"/>
-      <w:autoSpaceDN w:val="0"/>
-      <w:adjustRightInd w:val="0"/>
-      <w:spacing w:before="240" w:after="60" w:line="240" w:lineRule="auto"/>
-      <w:outlineLvl w:val="2"/>
-    </w:pPr>
-    <w:rPr>
-      <w:rFonts w:ascii="Times" w:eastAsia="Times New Roman" w:hAnsi="Times" w:cs="Times"/>
-      <w:b/>
-      <w:bCs/>
-      <w:noProof/>
-      <w:sz w:val="32"/>
-      <w:szCs w:val="32"/>
-      <w:lang w:val="en-GB" w:eastAsia="en-GB"/>
-    </w:rPr>
-  </w:style>
-  <w:style w:type="paragraph" w:styleId="Heading4">
-    <w:name w:val="heading 4"/>
-    <w:basedOn w:val="Normal"/>
-    <w:next w:val="Normal"/>
-    <w:link w:val="Heading4Char"/>
-    <w:uiPriority w:val="99"/>
-    <w:qFormat/>
-    <w:rsid w:val="009C37AB"/>
-    <w:pPr>
-      <w:keepNext/>
-      <w:widowControl w:val="0"/>
-      <w:autoSpaceDE w:val="0"/>
-      <w:autoSpaceDN w:val="0"/>
-      <w:adjustRightInd w:val="0"/>
-      <w:spacing w:before="240" w:after="60" w:line="240" w:lineRule="auto"/>
-      <w:outlineLvl w:val="3"/>
-    </w:pPr>
-    <w:rPr>
-      <w:rFonts w:ascii="Times" w:eastAsia="Times New Roman" w:hAnsi="Times" w:cs="Times"/>
-      <w:b/>
-      <w:bCs/>
-      <w:noProof/>
-      <w:sz w:val="24"/>
-      <w:szCs w:val="24"/>
-      <w:lang w:val="en-GB" w:eastAsia="en-GB"/>
-    </w:rPr>
-  </w:style>
-  <w:style w:type="character" w:default="1" w:styleId="DefaultParagraphFont">
-    <w:name w:val="Default Paragraph Font"/>
-    <w:uiPriority w:val="1"/>
-    <w:semiHidden/>
-    <w:unhideWhenUsed/>
-  </w:style>
-  <w:style w:type="table" w:default="1" w:styleId="TableNormal">
-    <w:name w:val="Normal Table"/>
-    <w:uiPriority w:val="99"/>
-    <w:semiHidden/>
-    <w:unhideWhenUsed/>
-    <w:tblPr>
-      <w:tblInd w:w="0" w:type="dxa"/>
       <w:tblCellMar>
         <w:top w:w="0" w:type="dxa"/>
         <w:left w:w="108" w:type="dxa"/>
         <w:bottom w:w="0" w:type="dxa"/>
         <w:right w:w="108" w:type="dxa"/>
       </w:tblCellMar>
-    </w:tblPr>
-  </w:style>
-  <w:style w:type="numbering" w:default="1" w:styleId="NoList">
-    <w:name w:val="No List"/>
-    <w:uiPriority w:val="99"/>
-    <w:semiHidden/>
-    <w:unhideWhenUsed/>
-  </w:style>
-  <w:style w:type="character" w:styleId="CommentReference">
-    <w:name w:val="annotation reference"/>
-    <w:basedOn w:val="DefaultParagraphFont"/>
-    <w:uiPriority w:val="99"/>
-    <w:semiHidden/>
-    <w:unhideWhenUsed/>
-    <w:rsid w:val="00D21621"/>
-    <w:rPr>
-      <w:sz w:val="16"/>
-      <w:szCs w:val="16"/>
-    </w:rPr>
-  </w:style>
-  <w:style w:type="paragraph" w:styleId="CommentText">
-    <w:name w:val="annotation text"/>
-    <w:basedOn w:val="Normal"/>
-    <w:link w:val="CommentTextChar"/>
-    <w:uiPriority w:val="99"/>
-    <w:semiHidden/>
-    <w:unhideWhenUsed/>
-    <w:rsid w:val="00D21621"/>
-    <w:pPr>
-      <w:spacing w:line="240" w:lineRule="auto"/>
-    </w:pPr>
-    <w:rPr>
-      <w:sz w:val="20"/>
-      <w:szCs w:val="20"/>
-    </w:rPr>
-  </w:style>
-  <w:style w:type="character" w:customStyle="1" w:styleId="CommentTextChar">
-    <w:name w:val="Comment Text Char"/>
-    <w:basedOn w:val="DefaultParagraphFont"/>
-    <w:link w:val="CommentText"/>
-    <w:uiPriority w:val="99"/>
-    <w:semiHidden/>
-    <w:rsid w:val="00D21621"/>
-    <w:rPr>
-      <w:sz w:val="20"/>
-      <w:szCs w:val="20"/>
-    </w:rPr>
-  </w:style>
-  <w:style w:type="paragraph" w:styleId="BalloonText">
-    <w:name w:val="Balloon Text"/>
-    <w:basedOn w:val="Normal"/>
-    <w:link w:val="BalloonTextChar"/>
-    <w:uiPriority w:val="99"/>
-    <w:semiHidden/>
-    <w:unhideWhenUsed/>
-    <w:rsid w:val="00D21621"/>
-    <w:pPr>
-      <w:spacing w:after="0" w:line="240" w:lineRule="auto"/>
-    </w:pPr>
-    <w:rPr>
-      <w:rFonts w:ascii="Tahoma" w:hAnsi="Tahoma" w:cs="Tahoma"/>
-      <w:sz w:val="16"/>
-      <w:szCs w:val="16"/>
-    </w:rPr>
-  </w:style>
-  <w:style w:type="character" w:customStyle="1" w:styleId="BalloonTextChar">
-    <w:name w:val="Balloon Text Char"/>
-    <w:basedOn w:val="DefaultParagraphFont"/>
-    <w:link w:val="BalloonText"/>
-    <w:uiPriority w:val="99"/>
-    <w:semiHidden/>
-    <w:rsid w:val="00D21621"/>
-    <w:rPr>
-      <w:rFonts w:ascii="Tahoma" w:hAnsi="Tahoma" w:cs="Tahoma"/>
-      <w:sz w:val="16"/>
-      <w:szCs w:val="16"/>
-    </w:rPr>
-  </w:style>
-  <w:style w:type="character" w:styleId="LineNumber">
-    <w:name w:val="line number"/>
-    <w:basedOn w:val="DefaultParagraphFont"/>
-    <w:uiPriority w:val="99"/>
-    <w:semiHidden/>
-    <w:unhideWhenUsed/>
-    <w:rsid w:val="00D21621"/>
-  </w:style>
-  <w:style w:type="paragraph" w:styleId="Header">
-    <w:name w:val="header"/>
-    <w:basedOn w:val="Normal"/>
-    <w:link w:val="HeaderChar"/>
-    <w:uiPriority w:val="99"/>
-    <w:unhideWhenUsed/>
-    <w:rsid w:val="00D21621"/>
-    <w:pPr>
-      <w:tabs>
-        <w:tab w:val="center" w:pos="4680"/>
-        <w:tab w:val="right" w:pos="9360"/>
-      </w:tabs>
-      <w:spacing w:after="0" w:line="240" w:lineRule="auto"/>
-    </w:pPr>
-  </w:style>
-  <w:style w:type="character" w:customStyle="1" w:styleId="HeaderChar">
-    <w:name w:val="Header Char"/>
-    <w:basedOn w:val="DefaultParagraphFont"/>
-    <w:link w:val="Header"/>
-    <w:uiPriority w:val="99"/>
-    <w:rsid w:val="00D21621"/>
-  </w:style>
-  <w:style w:type="paragraph" w:styleId="Footer">
-    <w:name w:val="footer"/>
-    <w:basedOn w:val="Normal"/>
-    <w:link w:val="FooterChar"/>
-    <w:uiPriority w:val="99"/>
-    <w:unhideWhenUsed/>
-    <w:rsid w:val="00D21621"/>
-    <w:pPr>
-      <w:tabs>
-        <w:tab w:val="center" w:pos="4680"/>
-        <w:tab w:val="right" w:pos="9360"/>
-      </w:tabs>
-      <w:spacing w:after="0" w:line="240" w:lineRule="auto"/>
-    </w:pPr>
-  </w:style>
-  <w:style w:type="character" w:customStyle="1" w:styleId="FooterChar">
-    <w:name w:val="Footer Char"/>
-    <w:basedOn w:val="DefaultParagraphFont"/>
-    <w:link w:val="Footer"/>
-    <w:uiPriority w:val="99"/>
-    <w:rsid w:val="00D21621"/>
-  </w:style>
-  <w:style w:type="paragraph" w:styleId="ListParagraph">
-    <w:name w:val="List Paragraph"/>
-    <w:basedOn w:val="Normal"/>
-    <w:uiPriority w:val="34"/>
-    <w:qFormat/>
-    <w:rsid w:val="00DB676E"/>
-    <w:pPr>
-      <w:ind w:left="720"/>
-      <w:contextualSpacing/>
-    </w:pPr>
-  </w:style>
-  <w:style w:type="paragraph" w:styleId="Bibliography">
-    <w:name w:val="Bibliography"/>
-    <w:basedOn w:val="Normal"/>
-    <w:next w:val="Normal"/>
-    <w:uiPriority w:val="37"/>
-    <w:unhideWhenUsed/>
-    <w:rsid w:val="005F4D7C"/>
-    <w:pPr>
-      <w:spacing w:after="0" w:line="240" w:lineRule="auto"/>
-      <w:ind w:left="720" w:hanging="720"/>
-    </w:pPr>
-  </w:style>
-  <w:style w:type="character" w:customStyle="1" w:styleId="Heading2Char">
-    <w:name w:val="Heading 2 Char"/>
-    <w:basedOn w:val="DefaultParagraphFont"/>
-    <w:link w:val="Heading2"/>
-    <w:uiPriority w:val="99"/>
-    <w:rsid w:val="009C37AB"/>
-    <w:rPr>
-      <w:rFonts w:ascii="Times" w:eastAsia="Times New Roman" w:hAnsi="Times" w:cs="Times"/>
-      <w:b/>
-      <w:bCs/>
-      <w:noProof/>
-      <w:sz w:val="32"/>
-      <w:szCs w:val="32"/>
-      <w:lang w:val="en-GB" w:eastAsia="en-GB"/>
-    </w:rPr>
-  </w:style>
-  <w:style w:type="character" w:customStyle="1" w:styleId="Heading3Char">
-    <w:name w:val="Heading 3 Char"/>
-    <w:basedOn w:val="DefaultParagraphFont"/>
-    <w:link w:val="Heading3"/>
-    <w:uiPriority w:val="99"/>
-    <w:rsid w:val="009C37AB"/>
-    <w:rPr>
-      <w:rFonts w:ascii="Times" w:eastAsia="Times New Roman" w:hAnsi="Times" w:cs="Times"/>
-      <w:b/>
-      <w:bCs/>
-      <w:noProof/>
-      <w:sz w:val="32"/>
-      <w:szCs w:val="32"/>
-      <w:lang w:val="en-GB" w:eastAsia="en-GB"/>
-    </w:rPr>
-  </w:style>
-  <w:style w:type="character" w:customStyle="1" w:styleId="Heading4Char">
-    <w:name w:val="Heading 4 Char"/>
-    <w:basedOn w:val="DefaultParagraphFont"/>
-    <w:link w:val="Heading4"/>
-    <w:uiPriority w:val="99"/>
-    <w:rsid w:val="009C37AB"/>
-    <w:rPr>
-      <w:rFonts w:ascii="Times" w:eastAsia="Times New Roman" w:hAnsi="Times" w:cs="Times"/>
-      <w:b/>
-      <w:bCs/>
-      <w:noProof/>
-      <w:sz w:val="24"/>
-      <w:szCs w:val="24"/>
-      <w:lang w:val="en-GB" w:eastAsia="en-GB"/>
-    </w:rPr>
-  </w:style>
-  <w:style w:type="character" w:styleId="PlaceholderText">
-    <w:name w:val="Placeholder Text"/>
-    <w:basedOn w:val="DefaultParagraphFont"/>
-    <w:uiPriority w:val="99"/>
-    <w:semiHidden/>
-    <w:rsid w:val="00F71B08"/>
-    <w:rPr>
-      <w:color w:val="808080"/>
-    </w:rPr>
-  </w:style>
-  <w:style w:type="table" w:styleId="TableGrid">
-    <w:name w:val="Table Grid"/>
-    <w:basedOn w:val="TableNormal"/>
-    <w:uiPriority w:val="59"/>
-    <w:rsid w:val="00DC680B"/>
-    <w:pPr>
-      <w:spacing w:after="0" w:line="240" w:lineRule="auto"/>
-    </w:pPr>
-    <w:tblPr>
-      <w:tblBorders>
-        <w:top w:val="single" w:sz="4" w:space="0" w:color="auto"/>
-        <w:left w:val="single" w:sz="4" w:space="0" w:color="auto"/>
-        <w:bottom w:val="single" w:sz="4" w:space="0" w:color="auto"/>
-        <w:right w:val="single" w:sz="4" w:space="0" w:color="auto"/>
-        <w:insideH w:val="single" w:sz="4" w:space="0" w:color="auto"/>
-        <w:insideV w:val="single" w:sz="4" w:space="0" w:color="auto"/>
-      </w:tblBorders>
     </w:tblPr>
   </w:style>
   <w:style w:type="paragraph" w:styleId="CommentSubject">
@@ -27464,7 +26959,7 @@
 </file>
 
 <file path=customXml/itemProps1.xml><?xml version="1.0" encoding="utf-8"?>
-<ds:datastoreItem xmlns:ds="http://schemas.openxmlformats.org/officeDocument/2006/customXml" ds:itemID="{865F7465-4412-4294-889A-67D9AEF7B339}">
+<ds:datastoreItem xmlns:ds="http://schemas.openxmlformats.org/officeDocument/2006/customXml" ds:itemID="{F0C8B5B0-78E0-446A-8120-79010B2A6ADB}">
   <ds:schemaRefs>
     <ds:schemaRef ds:uri="http://schemas.openxmlformats.org/officeDocument/2006/bibliography"/>
   </ds:schemaRefs>

</xml_diff>

<commit_message>
Added mock-up of combined Table 2-4
</commit_message>
<xml_diff>
--- a/TagGrowth.docx
+++ b/TagGrowth.docx
@@ -1,6 +1,6 @@
 
 <file path=word/document.xml><?xml version="1.0" encoding="utf-8"?>
-<w:document xmlns:wpc="http://schemas.microsoft.com/office/word/2010/wordprocessingCanvas" xmlns:mc="http://schemas.openxmlformats.org/markup-compatibility/2006" xmlns:o="urn:schemas-microsoft-com:office:office" xmlns:r="http://schemas.openxmlformats.org/officeDocument/2006/relationships" xmlns:m="http://schemas.openxmlformats.org/officeDocument/2006/math" xmlns:v="urn:schemas-microsoft-com:vml" xmlns:wp14="http://schemas.microsoft.com/office/word/2010/wordprocessingDrawing" xmlns:wp="http://schemas.openxmlformats.org/drawingml/2006/wordprocessingDrawing" xmlns:w10="urn:schemas-microsoft-com:office:word" xmlns:w="http://schemas.openxmlformats.org/wordprocessingml/2006/main" xmlns:w14="http://schemas.microsoft.com/office/word/2010/wordml" xmlns:w15="http://schemas.microsoft.com/office/word/2012/wordml" xmlns:wpg="http://schemas.microsoft.com/office/word/2010/wordprocessingGroup" xmlns:wpi="http://schemas.microsoft.com/office/word/2010/wordprocessingInk" xmlns:wne="http://schemas.microsoft.com/office/word/2006/wordml" xmlns:wps="http://schemas.microsoft.com/office/word/2010/wordprocessingShape" mc:Ignorable="w14 w15 wp14">
+<w:document xmlns:wpc="http://schemas.microsoft.com/office/word/2010/wordprocessingCanvas" xmlns:mc="http://schemas.openxmlformats.org/markup-compatibility/2006" xmlns:o="urn:schemas-microsoft-com:office:office" xmlns:r="http://schemas.openxmlformats.org/officeDocument/2006/relationships" xmlns:m="http://schemas.openxmlformats.org/officeDocument/2006/math" xmlns:v="urn:schemas-microsoft-com:vml" xmlns:wp14="http://schemas.microsoft.com/office/word/2010/wordprocessingDrawing" xmlns:wp="http://schemas.openxmlformats.org/drawingml/2006/wordprocessingDrawing" xmlns:w10="urn:schemas-microsoft-com:office:word" xmlns:w="http://schemas.openxmlformats.org/wordprocessingml/2006/main" xmlns:w14="http://schemas.microsoft.com/office/word/2010/wordml" xmlns:wpg="http://schemas.microsoft.com/office/word/2010/wordprocessingGroup" xmlns:wpi="http://schemas.microsoft.com/office/word/2010/wordprocessingInk" xmlns:wne="http://schemas.microsoft.com/office/word/2006/wordml" xmlns:wps="http://schemas.microsoft.com/office/word/2010/wordprocessingShape" mc:Ignorable="w14 wp14">
   <w:body>
     <w:p>
       <w:pPr>
@@ -940,6 +940,7 @@
           <w:sz w:val="24"/>
           <w:szCs w:val="24"/>
         </w:rPr>
+        <w:lastRenderedPageBreak/>
         <w:t xml:space="preserve">1 </w:t>
       </w:r>
       <w:r>
@@ -1449,7 +1450,16 @@
           <w:sz w:val="24"/>
           <w:szCs w:val="24"/>
         </w:rPr>
-        <w:t>result in older individuals being composed primarily of slow-growing individuals (termed “Rosa Lee’s Phenomenon”)</w:t>
+        <w:t xml:space="preserve">result in older individuals being composed primarily of slow-growing individuals (termed </w:t>
+      </w:r>
+      <w:r>
+        <w:rPr>
+          <w:rFonts w:ascii="Times New Roman" w:hAnsi="Times New Roman" w:cs="Times New Roman"/>
+          <w:sz w:val="24"/>
+          <w:szCs w:val="24"/>
+        </w:rPr>
+        <w:lastRenderedPageBreak/>
+        <w:t>“Rosa Lee’s Phenomenon”)</w:t>
       </w:r>
       <w:r>
         <w:rPr>
@@ -2237,7 +2247,16 @@
           <w:sz w:val="24"/>
           <w:szCs w:val="24"/>
         </w:rPr>
-        <w:t xml:space="preserve">advocated for this task </w:t>
+        <w:t xml:space="preserve">advocated for </w:t>
+      </w:r>
+      <w:r>
+        <w:rPr>
+          <w:rFonts w:ascii="Times New Roman" w:hAnsi="Times New Roman" w:cs="Times New Roman"/>
+          <w:sz w:val="24"/>
+          <w:szCs w:val="24"/>
+        </w:rPr>
+        <w:lastRenderedPageBreak/>
+        <w:t xml:space="preserve">this task </w:t>
       </w:r>
       <w:r>
         <w:rPr>
@@ -2808,7 +2827,16 @@
             <w:sz w:val="24"/>
             <w:szCs w:val="24"/>
           </w:rPr>
-          <w:t xml:space="preserve">, and Vincenzi et al. </w:t>
+          <w:t xml:space="preserve">, and Vincenzi et </w:t>
+        </w:r>
+        <w:r>
+          <w:rPr>
+            <w:rFonts w:ascii="Times New Roman" w:hAnsi="Times New Roman" w:cs="Times New Roman"/>
+            <w:sz w:val="24"/>
+            <w:szCs w:val="24"/>
+          </w:rPr>
+          <w:lastRenderedPageBreak/>
+          <w:t xml:space="preserve">al. </w:t>
         </w:r>
       </w:ins>
       <w:ins w:id="37" w:author="JTT" w:date="2015-06-03T11:23:00Z">
@@ -3722,6 +3750,7 @@
           <w:sz w:val="24"/>
           <w:szCs w:val="24"/>
         </w:rPr>
+        <w:lastRenderedPageBreak/>
         <w:t xml:space="preserve">where </w:t>
       </w:r>
       <m:oMath>
@@ -4307,26 +4336,26 @@
             </m:r>
           </m:sub>
           <m:sup>
-            <w:ins w:id="40" w:author="JTT" w:date="2015-06-03T11:34:00Z">
-              <m:r>
+            <m:r>
+              <w:ins w:id="40" w:author="JTT" w:date="2015-06-03T11:34:00Z">
                 <w:rPr>
                   <w:rFonts w:ascii="Cambria Math" w:hAnsi="Cambria Math" w:cs="Times New Roman"/>
                   <w:sz w:val="24"/>
                   <w:szCs w:val="24"/>
                 </w:rPr>
                 <m:t>ψ</m:t>
-              </m:r>
-            </w:ins>
-            <w:del w:id="41" w:author="JTT" w:date="2015-06-03T11:33:00Z">
-              <m:r>
+              </w:ins>
+            </m:r>
+            <m:r>
+              <w:del w:id="41" w:author="JTT" w:date="2015-06-03T11:33:00Z">
                 <w:rPr>
                   <w:rFonts w:ascii="Cambria Math" w:hAnsi="Cambria Math" w:cs="Times New Roman"/>
                   <w:sz w:val="24"/>
                   <w:szCs w:val="24"/>
                 </w:rPr>
                 <m:t>Ψ</m:t>
-              </m:r>
-            </w:del>
+              </w:del>
+            </m:r>
           </m:sup>
         </m:sSubSup>
       </m:oMath>
@@ -6302,7 +6331,16 @@
           <w:sz w:val="24"/>
           <w:szCs w:val="24"/>
         </w:rPr>
-        <w:t xml:space="preserve"> the Brody growth </w:t>
+        <w:t xml:space="preserve"> the </w:t>
+      </w:r>
+      <w:r>
+        <w:rPr>
+          <w:rFonts w:ascii="Times New Roman" w:hAnsi="Times New Roman" w:cs="Times New Roman"/>
+          <w:sz w:val="24"/>
+          <w:szCs w:val="24"/>
+        </w:rPr>
+        <w:lastRenderedPageBreak/>
+        <w:t xml:space="preserve">Brody growth </w:t>
       </w:r>
       <w:r>
         <w:rPr>
@@ -7920,7 +7958,16 @@
             <w:sz w:val="24"/>
             <w:szCs w:val="24"/>
           </w:rPr>
-          <w:t xml:space="preserve">Preliminary exploration using data for the case study (explained below) suggested that </w:t>
+          <w:t xml:space="preserve">Preliminary </w:t>
+        </w:r>
+        <w:r>
+          <w:rPr>
+            <w:rFonts w:ascii="Times New Roman" w:hAnsi="Times New Roman" w:cs="Times New Roman"/>
+            <w:sz w:val="24"/>
+            <w:szCs w:val="24"/>
+          </w:rPr>
+          <w:lastRenderedPageBreak/>
+          <w:t xml:space="preserve">exploration using data for the case study (explained below) suggested that </w:t>
         </w:r>
         <w:r>
           <w:rPr>
@@ -8553,26 +8600,26 @@
             </m:r>
           </m:sub>
           <m:sup>
-            <w:ins w:id="80" w:author="JTT" w:date="2015-06-03T11:49:00Z">
-              <m:r>
+            <m:r>
+              <w:ins w:id="80" w:author="JTT" w:date="2015-06-03T11:49:00Z">
                 <w:rPr>
                   <w:rFonts w:ascii="Cambria Math" w:hAnsi="Cambria Math" w:cs="Times New Roman"/>
                   <w:sz w:val="24"/>
                   <w:szCs w:val="24"/>
                 </w:rPr>
                 <m:t>ψ</m:t>
-              </m:r>
-            </w:ins>
-            <w:del w:id="81" w:author="JTT" w:date="2015-06-03T11:49:00Z">
-              <m:r>
+              </w:ins>
+            </m:r>
+            <m:r>
+              <w:del w:id="81" w:author="JTT" w:date="2015-06-03T11:49:00Z">
                 <w:rPr>
                   <w:rFonts w:ascii="Cambria Math" w:hAnsi="Cambria Math" w:cs="Times New Roman"/>
                   <w:sz w:val="24"/>
                   <w:szCs w:val="24"/>
                 </w:rPr>
                 <m:t>Ψ</m:t>
-              </m:r>
-            </w:del>
+              </w:del>
+            </m:r>
             <m:r>
               <w:rPr>
                 <w:rFonts w:ascii="Cambria Math" w:hAnsi="Cambria Math" w:cs="Times New Roman"/>
@@ -8970,7 +9017,16 @@
           <w:sz w:val="24"/>
           <w:szCs w:val="24"/>
         </w:rPr>
-        <w:t xml:space="preserve">.  Four different scenarios were simulated including: no random-effects, random-effects for persistent individual variation in upkeep costs </w:t>
+        <w:t>.  Four different scenarios were simulated including: no random-</w:t>
+      </w:r>
+      <w:r>
+        <w:rPr>
+          <w:rFonts w:ascii="Times New Roman" w:hAnsi="Times New Roman" w:cs="Times New Roman"/>
+          <w:sz w:val="24"/>
+          <w:szCs w:val="24"/>
+        </w:rPr>
+        <w:lastRenderedPageBreak/>
+        <w:t xml:space="preserve">effects, random-effects for persistent individual variation in upkeep costs </w:t>
       </w:r>
       <w:del w:id="90" w:author="darcy" w:date="2015-05-18T11:15:00Z">
         <w:r>
@@ -10331,26 +10387,26 @@
             </m:d>
           </m:e>
           <m:sup>
-            <w:ins w:id="123" w:author="JTT" w:date="2015-06-03T11:51:00Z">
-              <m:r>
+            <m:r>
+              <w:ins w:id="123" w:author="JTT" w:date="2015-06-03T11:51:00Z">
                 <w:rPr>
                   <w:rFonts w:ascii="Cambria Math" w:hAnsi="Cambria Math" w:cs="Times New Roman"/>
                   <w:sz w:val="24"/>
                   <w:szCs w:val="24"/>
                 </w:rPr>
                 <m:t>ψ</m:t>
-              </m:r>
-            </w:ins>
-            <w:del w:id="124" w:author="JTT" w:date="2015-06-03T11:51:00Z">
-              <m:r>
+              </w:ins>
+            </m:r>
+            <m:r>
+              <w:del w:id="124" w:author="JTT" w:date="2015-06-03T11:51:00Z">
                 <w:rPr>
                   <w:rFonts w:ascii="Cambria Math" w:hAnsi="Cambria Math" w:cs="Times New Roman"/>
                   <w:sz w:val="24"/>
                   <w:szCs w:val="24"/>
                 </w:rPr>
                 <m:t>Ψ</m:t>
-              </m:r>
-            </w:del>
+              </w:del>
+            </m:r>
           </m:sup>
         </m:sSup>
       </m:oMath>
@@ -10768,7 +10824,16 @@
           <w:sz w:val="24"/>
           <w:szCs w:val="24"/>
         </w:rPr>
-        <w:t>), magnitude of persistent variation among individuals (</w:t>
+        <w:t xml:space="preserve">), magnitude of </w:t>
+      </w:r>
+      <w:r>
+        <w:rPr>
+          <w:rFonts w:ascii="Times New Roman" w:hAnsi="Times New Roman" w:cs="Times New Roman"/>
+          <w:sz w:val="24"/>
+          <w:szCs w:val="24"/>
+        </w:rPr>
+        <w:lastRenderedPageBreak/>
+        <w:t>persistent variation among individuals (</w:t>
       </w:r>
       <w:r>
         <w:rPr>
@@ -12065,6 +12130,7 @@
           <w:sz w:val="24"/>
           <w:szCs w:val="24"/>
         </w:rPr>
+        <w:lastRenderedPageBreak/>
         <w:tab/>
       </w:r>
       <w:ins w:id="175" w:author="JTT" w:date="2015-06-03T12:42:00Z">
@@ -13209,7 +13275,16 @@
           <w:sz w:val="24"/>
           <w:szCs w:val="24"/>
         </w:rPr>
-        <w:t xml:space="preserve">  A small subset of the recaptured fish are aged</w:t>
+        <w:t xml:space="preserve">  A small </w:t>
+      </w:r>
+      <w:r>
+        <w:rPr>
+          <w:rFonts w:ascii="Times New Roman" w:hAnsi="Times New Roman" w:cs="Times New Roman"/>
+          <w:sz w:val="24"/>
+          <w:szCs w:val="24"/>
+        </w:rPr>
+        <w:lastRenderedPageBreak/>
+        <w:t>subset of the recaptured fish are aged</w:t>
       </w:r>
       <w:r>
         <w:rPr>
@@ -14865,6 +14940,7 @@
           <w:sz w:val="24"/>
           <w:szCs w:val="24"/>
         </w:rPr>
+        <w:lastRenderedPageBreak/>
         <w:t xml:space="preserve">3 </w:t>
       </w:r>
       <w:r>
@@ -15133,7 +15209,17 @@
             <w:sz w:val="24"/>
             <w:szCs w:val="24"/>
           </w:rPr>
-          <w:t>transient variation in growth (</w:t>
+          <w:t>transient variati</w:t>
+        </w:r>
+        <w:bookmarkStart w:id="243" w:name="_GoBack"/>
+        <w:bookmarkEnd w:id="243"/>
+        <w:r>
+          <w:rPr>
+            <w:rFonts w:ascii="Times New Roman" w:hAnsi="Times New Roman" w:cs="Times New Roman"/>
+            <w:sz w:val="24"/>
+            <w:szCs w:val="24"/>
+          </w:rPr>
+          <w:t>on in growth (</w:t>
         </w:r>
         <m:oMath>
           <m:sSub>
@@ -15218,7 +15304,7 @@
           <w:t xml:space="preserve">, the model performs poorly given data </w:t>
         </w:r>
       </w:ins>
-      <w:ins w:id="243" w:author="darcy" w:date="2015-06-03T01:02:00Z">
+      <w:ins w:id="244" w:author="darcy" w:date="2015-06-03T01:02:00Z">
         <w:r>
           <w:rPr>
             <w:rFonts w:ascii="Times New Roman" w:hAnsi="Times New Roman" w:cs="Times New Roman"/>
@@ -16054,7 +16140,16 @@
           <w:sz w:val="24"/>
           <w:szCs w:val="24"/>
         </w:rPr>
-        <w:t>).  However, by large sample sizes (</w:t>
+        <w:t xml:space="preserve">).  However, by large </w:t>
+      </w:r>
+      <w:r>
+        <w:rPr>
+          <w:rFonts w:ascii="Times New Roman" w:hAnsi="Times New Roman" w:cs="Times New Roman"/>
+          <w:sz w:val="24"/>
+          <w:szCs w:val="24"/>
+        </w:rPr>
+        <w:lastRenderedPageBreak/>
+        <w:t>sample sizes (</w:t>
       </w:r>
       <w:r>
         <w:rPr>
@@ -16596,7 +16691,7 @@
         </w:rPr>
         <w:t>3.</w:t>
       </w:r>
-      <w:ins w:id="244" w:author="darcy" w:date="2015-05-13T11:17:00Z">
+      <w:ins w:id="245" w:author="darcy" w:date="2015-05-13T11:17:00Z">
         <w:r>
           <w:rPr>
             <w:rFonts w:ascii="Times New Roman" w:hAnsi="Times New Roman" w:cs="Times New Roman"/>
@@ -16607,7 +16702,7 @@
           <w:t>2</w:t>
         </w:r>
       </w:ins>
-      <w:del w:id="245" w:author="darcy" w:date="2015-05-13T11:17:00Z">
+      <w:del w:id="246" w:author="darcy" w:date="2015-05-13T11:17:00Z">
         <w:r>
           <w:rPr>
             <w:rFonts w:ascii="Times New Roman" w:hAnsi="Times New Roman" w:cs="Times New Roman"/>
@@ -17029,7 +17124,7 @@
         </w:rPr>
         <w:t>;</w:t>
       </w:r>
-      <w:ins w:id="246" w:author="darcy" w:date="2015-05-14T06:19:00Z">
+      <w:ins w:id="247" w:author="darcy" w:date="2015-05-14T06:19:00Z">
         <w:r>
           <w:rPr>
             <w:rFonts w:ascii="Times New Roman" w:hAnsi="Times New Roman" w:cs="Times New Roman"/>
@@ -17039,7 +17134,7 @@
           <w:t xml:space="preserve"> Table 5</w:t>
         </w:r>
       </w:ins>
-      <w:del w:id="247" w:author="darcy" w:date="2015-05-14T06:19:00Z">
+      <w:del w:id="248" w:author="darcy" w:date="2015-05-14T06:19:00Z">
         <w:r>
           <w:rPr>
             <w:rFonts w:ascii="Times New Roman" w:hAnsi="Times New Roman" w:cs="Times New Roman"/>
@@ -17514,17 +17609,26 @@
         </w:rPr>
         <w:t xml:space="preserve"> (</w:t>
       </w:r>
-      <w:ins w:id="248" w:author="darcy" w:date="2015-05-14T06:19:00Z">
-        <w:r>
-          <w:rPr>
-            <w:rFonts w:ascii="Times New Roman" w:hAnsi="Times New Roman" w:cs="Times New Roman"/>
-            <w:sz w:val="24"/>
-            <w:szCs w:val="24"/>
-          </w:rPr>
-          <w:t>Table 5</w:t>
+      <w:ins w:id="249" w:author="darcy" w:date="2015-05-14T06:19:00Z">
+        <w:r>
+          <w:rPr>
+            <w:rFonts w:ascii="Times New Roman" w:hAnsi="Times New Roman" w:cs="Times New Roman"/>
+            <w:sz w:val="24"/>
+            <w:szCs w:val="24"/>
+          </w:rPr>
+          <w:t xml:space="preserve">Table </w:t>
+        </w:r>
+        <w:r>
+          <w:rPr>
+            <w:rFonts w:ascii="Times New Roman" w:hAnsi="Times New Roman" w:cs="Times New Roman"/>
+            <w:sz w:val="24"/>
+            <w:szCs w:val="24"/>
+          </w:rPr>
+          <w:lastRenderedPageBreak/>
+          <w:t>5</w:t>
         </w:r>
       </w:ins>
-      <w:del w:id="249" w:author="darcy" w:date="2015-05-14T06:19:00Z">
+      <w:del w:id="250" w:author="darcy" w:date="2015-05-14T06:19:00Z">
         <w:r>
           <w:rPr>
             <w:rFonts w:ascii="Times New Roman" w:hAnsi="Times New Roman" w:cs="Times New Roman"/>
@@ -17608,7 +17712,7 @@
         </w:rPr>
         <w:t xml:space="preserve">.  </w:t>
       </w:r>
-      <w:ins w:id="250" w:author="darcy" w:date="2015-05-18T06:23:00Z">
+      <w:ins w:id="251" w:author="darcy" w:date="2015-05-18T06:23:00Z">
         <w:r>
           <w:rPr>
             <w:rFonts w:ascii="Times New Roman" w:hAnsi="Times New Roman" w:cs="Times New Roman"/>
@@ -17618,7 +17722,7 @@
           <w:t xml:space="preserve">Differences in </w:t>
         </w:r>
       </w:ins>
-      <w:ins w:id="251" w:author="darcy" w:date="2015-05-18T06:22:00Z">
+      <w:ins w:id="252" w:author="darcy" w:date="2015-05-18T06:22:00Z">
         <w:r>
           <w:rPr>
             <w:rFonts w:ascii="Times New Roman" w:hAnsi="Times New Roman" w:cs="Times New Roman"/>
@@ -17628,7 +17732,7 @@
           <w:t>the estimate</w:t>
         </w:r>
       </w:ins>
-      <w:ins w:id="252" w:author="darcy" w:date="2015-05-18T06:25:00Z">
+      <w:ins w:id="253" w:author="darcy" w:date="2015-05-18T06:25:00Z">
         <w:r>
           <w:rPr>
             <w:rFonts w:ascii="Times New Roman" w:hAnsi="Times New Roman" w:cs="Times New Roman"/>
@@ -17638,7 +17742,7 @@
           <w:t>s</w:t>
         </w:r>
       </w:ins>
-      <w:ins w:id="253" w:author="darcy" w:date="2015-05-18T06:22:00Z">
+      <w:ins w:id="254" w:author="darcy" w:date="2015-05-18T06:22:00Z">
         <w:r>
           <w:rPr>
             <w:rFonts w:ascii="Times New Roman" w:hAnsi="Times New Roman" w:cs="Times New Roman"/>
@@ -17648,7 +17752,7 @@
           <w:t xml:space="preserve"> of </w:t>
         </w:r>
       </w:ins>
-      <w:ins w:id="254" w:author="darcy" w:date="2015-05-18T06:25:00Z">
+      <w:ins w:id="255" w:author="darcy" w:date="2015-05-18T06:25:00Z">
         <w:r>
           <w:rPr>
             <w:rFonts w:ascii="Times New Roman" w:hAnsi="Times New Roman" w:cs="Times New Roman"/>
@@ -17685,7 +17789,7 @@
           <w:t>)</w:t>
         </w:r>
       </w:ins>
-      <w:ins w:id="255" w:author="darcy" w:date="2015-05-18T06:23:00Z">
+      <w:ins w:id="256" w:author="darcy" w:date="2015-05-18T06:23:00Z">
         <w:r>
           <w:rPr>
             <w:rFonts w:ascii="Times New Roman" w:hAnsi="Times New Roman" w:cs="Times New Roman"/>
@@ -17695,7 +17799,7 @@
           <w:t xml:space="preserve"> compared to Dunn et al. (2006)</w:t>
         </w:r>
       </w:ins>
-      <w:ins w:id="256" w:author="darcy" w:date="2015-05-18T06:22:00Z">
+      <w:ins w:id="257" w:author="darcy" w:date="2015-05-18T06:22:00Z">
         <w:r>
           <w:rPr>
             <w:rFonts w:ascii="Times New Roman" w:hAnsi="Times New Roman" w:cs="Times New Roman"/>
@@ -17705,7 +17809,7 @@
           <w:t xml:space="preserve"> are likely due to differences in </w:t>
         </w:r>
       </w:ins>
-      <w:ins w:id="257" w:author="darcy" w:date="2015-05-18T06:26:00Z">
+      <w:ins w:id="258" w:author="darcy" w:date="2015-05-18T06:26:00Z">
         <w:r>
           <w:rPr>
             <w:rFonts w:ascii="Times New Roman" w:hAnsi="Times New Roman" w:cs="Times New Roman"/>
@@ -17715,7 +17819,7 @@
           <w:t xml:space="preserve">the </w:t>
         </w:r>
       </w:ins>
-      <w:ins w:id="258" w:author="darcy" w:date="2015-05-18T06:22:00Z">
+      <w:ins w:id="259" w:author="darcy" w:date="2015-05-18T06:22:00Z">
         <w:r>
           <w:rPr>
             <w:rFonts w:ascii="Times New Roman" w:hAnsi="Times New Roman" w:cs="Times New Roman"/>
@@ -17725,7 +17829,7 @@
           <w:t xml:space="preserve">sample size of small </w:t>
         </w:r>
       </w:ins>
-      <w:ins w:id="259" w:author="darcy" w:date="2015-05-24T19:51:00Z">
+      <w:ins w:id="260" w:author="darcy" w:date="2015-05-24T19:51:00Z">
         <w:r>
           <w:rPr>
             <w:rFonts w:ascii="Times New Roman" w:hAnsi="Times New Roman" w:cs="Times New Roman"/>
@@ -17735,7 +17839,7 @@
           <w:t>between the two</w:t>
         </w:r>
       </w:ins>
-      <w:ins w:id="260" w:author="darcy" w:date="2015-05-18T06:25:00Z">
+      <w:ins w:id="261" w:author="darcy" w:date="2015-05-18T06:25:00Z">
         <w:r>
           <w:rPr>
             <w:rFonts w:ascii="Times New Roman" w:hAnsi="Times New Roman" w:cs="Times New Roman"/>
@@ -17753,7 +17857,7 @@
           <w:t>, rather than any difference in methodology</w:t>
         </w:r>
       </w:ins>
-      <w:ins w:id="261" w:author="darcy" w:date="2015-05-18T06:24:00Z">
+      <w:ins w:id="262" w:author="darcy" w:date="2015-05-18T06:24:00Z">
         <w:r>
           <w:rPr>
             <w:rFonts w:ascii="Times New Roman" w:hAnsi="Times New Roman" w:cs="Times New Roman"/>
@@ -17763,7 +17867,7 @@
           <w:t xml:space="preserve">. </w:t>
         </w:r>
       </w:ins>
-      <w:ins w:id="262" w:author="darcy" w:date="2015-05-18T06:22:00Z">
+      <w:ins w:id="263" w:author="darcy" w:date="2015-05-18T06:22:00Z">
         <w:r>
           <w:rPr>
             <w:rFonts w:ascii="Times New Roman" w:hAnsi="Times New Roman" w:cs="Times New Roman"/>
@@ -18123,7 +18227,7 @@
         </w:rPr>
         <w:t>he model without random effects;</w:t>
       </w:r>
-      <w:ins w:id="263" w:author="darcy" w:date="2015-05-14T06:20:00Z">
+      <w:ins w:id="264" w:author="darcy" w:date="2015-05-14T06:20:00Z">
         <w:r>
           <w:rPr>
             <w:rFonts w:ascii="Times New Roman" w:hAnsi="Times New Roman" w:cs="Times New Roman"/>
@@ -18133,7 +18237,7 @@
           <w:t xml:space="preserve"> Table 5</w:t>
         </w:r>
       </w:ins>
-      <w:del w:id="264" w:author="darcy" w:date="2015-05-14T06:20:00Z">
+      <w:del w:id="265" w:author="darcy" w:date="2015-05-14T06:20:00Z">
         <w:r>
           <w:rPr>
             <w:rFonts w:ascii="Times New Roman" w:hAnsi="Times New Roman" w:cs="Times New Roman"/>
@@ -18931,7 +19035,7 @@
         </w:rPr>
         <w:t>,</w:t>
       </w:r>
-      <w:ins w:id="265" w:author="darcy" w:date="2015-05-14T06:20:00Z">
+      <w:ins w:id="266" w:author="darcy" w:date="2015-05-14T06:20:00Z">
         <w:r>
           <w:rPr>
             <w:rFonts w:ascii="Times New Roman" w:hAnsi="Times New Roman" w:cs="Times New Roman"/>
@@ -18941,7 +19045,7 @@
           <w:t xml:space="preserve"> Table 5</w:t>
         </w:r>
       </w:ins>
-      <w:del w:id="266" w:author="darcy" w:date="2015-05-14T06:20:00Z">
+      <w:del w:id="267" w:author="darcy" w:date="2015-05-14T06:20:00Z">
         <w:r>
           <w:rPr>
             <w:rFonts w:ascii="Times New Roman" w:hAnsi="Times New Roman" w:cs="Times New Roman"/>
@@ -19275,6 +19379,7 @@
           <w:sz w:val="24"/>
           <w:szCs w:val="24"/>
         </w:rPr>
+        <w:lastRenderedPageBreak/>
         <w:t xml:space="preserve">4 </w:t>
       </w:r>
       <w:r>
@@ -19944,7 +20049,16 @@
           <w:sz w:val="24"/>
           <w:szCs w:val="24"/>
         </w:rPr>
-        <w:t xml:space="preserve"> the hypothesis that time-variation in average growth rates is the rule rather than the exception for marine populations </w:t>
+        <w:t xml:space="preserve"> the </w:t>
+      </w:r>
+      <w:r>
+        <w:rPr>
+          <w:rFonts w:ascii="Times New Roman" w:hAnsi="Times New Roman" w:cs="Times New Roman"/>
+          <w:sz w:val="24"/>
+          <w:szCs w:val="24"/>
+        </w:rPr>
+        <w:lastRenderedPageBreak/>
+        <w:t xml:space="preserve">hypothesis that time-variation in average growth rates is the rule rather than the exception for marine populations </w:t>
       </w:r>
       <w:r>
         <w:rPr>
@@ -20434,7 +20548,16 @@
           <w:sz w:val="24"/>
           <w:szCs w:val="24"/>
         </w:rPr>
-        <w:t xml:space="preserve"> of information do not generally provide information to discriminate between persistent and transient variation in growth rates (because each involves measuring size only once for each individual).  However, both sources can provide complementary information regarding average growth rates for untagged individuals.  We therefore believe that estimating persistent and transient variation in growth rates within integrated growth models is an important topic for future research.</w:t>
+        <w:t xml:space="preserve"> of information do not generally provide information to discriminate between persistent and transient variation in growth rates (because each involves measuring size only once for each individual).  However, both sources can provide complementary information regarding average growth rates for untagged individuals.  We therefore believe that estimating persistent and </w:t>
+      </w:r>
+      <w:r>
+        <w:rPr>
+          <w:rFonts w:ascii="Times New Roman" w:hAnsi="Times New Roman" w:cs="Times New Roman"/>
+          <w:sz w:val="24"/>
+          <w:szCs w:val="24"/>
+        </w:rPr>
+        <w:lastRenderedPageBreak/>
+        <w:t>transient variation in growth rates within integrated growth models is an important topic for future research.</w:t>
       </w:r>
     </w:p>
     <w:p>
@@ -20818,6 +20941,7 @@
           <w:sz w:val="24"/>
           <w:szCs w:val="24"/>
         </w:rPr>
+        <w:lastRenderedPageBreak/>
         <w:t>5 Conclusions</w:t>
       </w:r>
     </w:p>
@@ -21290,6 +21414,7 @@
           <w:sz w:val="24"/>
           <w:szCs w:val="24"/>
         </w:rPr>
+        <w:lastRenderedPageBreak/>
         <w:t>Bibliography</w:t>
       </w:r>
     </w:p>
@@ -21464,6 +21589,7 @@
           <w:rFonts w:ascii="Times New Roman" w:hAnsi="Times New Roman" w:cs="Times New Roman"/>
           <w:sz w:val="24"/>
         </w:rPr>
+        <w:lastRenderedPageBreak/>
         <w:t>Eveson, J.P., Laslett, G.M., Polacheck, T., 2004. An integrated model for growth incorporating tag-recapture, length-frequency, and direct aging data. Can. J. Fish. Aquat. Sci. 61, 292–306. doi:10.1139/f03-163</w:t>
       </w:r>
     </w:p>
@@ -21650,6 +21776,7 @@
           <w:rFonts w:ascii="Times New Roman" w:hAnsi="Times New Roman" w:cs="Times New Roman"/>
           <w:sz w:val="24"/>
         </w:rPr>
+        <w:lastRenderedPageBreak/>
         <w:t>Punt, A.E., 2008. Refocusing stock assessment in support of policy evaluation, in: Tsukamoto, K., Kawamura, T., Takeuchi, T., Beard, T.D., Kaiser, M.J. (Eds.), Fisheries for Global Welfare and Environment. TerraPub, Tokyo, pp. 139–152.</w:t>
       </w:r>
     </w:p>
@@ -21803,6 +21930,7 @@
           <w:rFonts w:ascii="Times New Roman" w:hAnsi="Times New Roman" w:cs="Times New Roman"/>
           <w:sz w:val="24"/>
         </w:rPr>
+        <w:lastRenderedPageBreak/>
         <w:t>T</w:t>
       </w:r>
       <w:r>
@@ -21976,7 +22104,7 @@
           <w:szCs w:val="24"/>
         </w:rPr>
       </w:pPr>
-      <w:bookmarkStart w:id="267" w:name="_Ref410906913"/>
+      <w:bookmarkStart w:id="268" w:name="_Ref410906913"/>
       <w:r>
         <w:rPr>
           <w:rFonts w:ascii="Times New Roman" w:hAnsi="Times New Roman" w:cs="Times New Roman"/>
@@ -21985,6 +22113,7 @@
           <w:sz w:val="24"/>
           <w:szCs w:val="24"/>
         </w:rPr>
+        <w:lastRenderedPageBreak/>
         <w:t xml:space="preserve">Table </w:t>
       </w:r>
       <w:r>
@@ -22038,7 +22167,7 @@
         </w:rPr>
         <w:fldChar w:fldCharType="end"/>
       </w:r>
-      <w:bookmarkEnd w:id="267"/>
+      <w:bookmarkEnd w:id="268"/>
       <w:r>
         <w:rPr>
           <w:rFonts w:ascii="Times New Roman" w:hAnsi="Times New Roman" w:cs="Times New Roman"/>
@@ -22094,7 +22223,8 @@
           <w:szCs w:val="24"/>
         </w:rPr>
       </w:pPr>
-      <w:commentRangeStart w:id="268"/>
+      <w:commentRangeStart w:id="269"/>
+      <w:commentRangeStart w:id="270"/>
       <w:r>
         <w:rPr>
           <w:rFonts w:ascii="Times New Roman" w:hAnsi="Times New Roman" w:cs="Times New Roman"/>
@@ -22256,7 +22386,7 @@
         </w:rPr>
         <w:t>.</w:t>
       </w:r>
-      <w:commentRangeEnd w:id="268"/>
+      <w:commentRangeEnd w:id="269"/>
       <w:r>
         <w:rPr>
           <w:rStyle w:val="CommentReference"/>
@@ -22264,7 +22394,7 @@
           <w:iCs w:val="0"/>
           <w:color w:val="auto"/>
         </w:rPr>
-        <w:commentReference w:id="268"/>
+        <w:commentReference w:id="269"/>
       </w:r>
     </w:p>
     <w:p>
@@ -22291,8 +22421,8 @@
           <w:szCs w:val="24"/>
         </w:rPr>
       </w:pPr>
-      <w:bookmarkStart w:id="269" w:name="_Ref410907158"/>
-      <w:bookmarkStart w:id="270" w:name="_Ref411934157"/>
+      <w:bookmarkStart w:id="271" w:name="_Ref410907158"/>
+      <w:bookmarkStart w:id="272" w:name="_Ref411934157"/>
       <w:r>
         <w:rPr>
           <w:rFonts w:ascii="Times New Roman" w:hAnsi="Times New Roman" w:cs="Times New Roman"/>
@@ -22303,8 +22433,8 @@
         </w:rPr>
         <w:t xml:space="preserve">Table </w:t>
       </w:r>
-      <w:bookmarkEnd w:id="269"/>
-      <w:bookmarkEnd w:id="270"/>
+      <w:bookmarkEnd w:id="271"/>
+      <w:bookmarkEnd w:id="272"/>
       <w:r>
         <w:rPr>
           <w:rFonts w:ascii="Times New Roman" w:hAnsi="Times New Roman" w:cs="Times New Roman"/>
@@ -22397,7 +22527,7 @@
           <w:szCs w:val="24"/>
         </w:rPr>
       </w:pPr>
-      <w:bookmarkStart w:id="271" w:name="_Ref411934690"/>
+      <w:bookmarkStart w:id="273" w:name="_Ref411934690"/>
     </w:p>
     <w:p>
       <w:pPr>
@@ -22422,7 +22552,7 @@
         </w:rPr>
         <w:t xml:space="preserve">Table </w:t>
       </w:r>
-      <w:bookmarkEnd w:id="271"/>
+      <w:bookmarkEnd w:id="273"/>
       <w:r>
         <w:rPr>
           <w:rFonts w:ascii="Times New Roman" w:hAnsi="Times New Roman" w:cs="Times New Roman"/>
@@ -22483,7 +22613,7 @@
         </w:rPr>
         <w:t>scenarios in the simu</w:t>
       </w:r>
-      <w:bookmarkStart w:id="272" w:name="_Ref410371769"/>
+      <w:bookmarkStart w:id="274" w:name="_Ref410371769"/>
       <w:r>
         <w:rPr>
           <w:rFonts w:ascii="Times New Roman" w:hAnsi="Times New Roman" w:cs="Times New Roman"/>
@@ -22493,6 +22623,16 @@
           <w:szCs w:val="24"/>
         </w:rPr>
         <w:t>lation experiment.</w:t>
+      </w:r>
+      <w:commentRangeEnd w:id="270"/>
+      <w:r>
+        <w:rPr>
+          <w:rStyle w:val="CommentReference"/>
+          <w:i w:val="0"/>
+          <w:iCs w:val="0"/>
+          <w:color w:val="auto"/>
+        </w:rPr>
+        <w:commentReference w:id="270"/>
       </w:r>
     </w:p>
     <w:p/>
@@ -22509,7 +22649,7 @@
           <w:szCs w:val="24"/>
         </w:rPr>
       </w:pPr>
-      <w:bookmarkStart w:id="273" w:name="_Ref411934431"/>
+      <w:bookmarkStart w:id="275" w:name="_Ref411934431"/>
       <w:r>
         <w:rPr>
           <w:rFonts w:ascii="Times New Roman" w:hAnsi="Times New Roman" w:cs="Times New Roman"/>
@@ -22520,7 +22660,7 @@
         </w:rPr>
         <w:t xml:space="preserve">Table </w:t>
       </w:r>
-      <w:bookmarkEnd w:id="273"/>
+      <w:bookmarkEnd w:id="275"/>
       <w:r>
         <w:rPr>
           <w:rFonts w:ascii="Times New Roman" w:hAnsi="Times New Roman" w:cs="Times New Roman"/>
@@ -22692,7 +22832,7 @@
         <w:t>) are hitting the lower bound.</w:t>
       </w:r>
     </w:p>
-    <w:bookmarkEnd w:id="272"/>
+    <w:bookmarkEnd w:id="274"/>
     <w:p>
       <w:pPr>
         <w:keepNext/>
@@ -22714,7 +22854,7 @@
           <w:szCs w:val="24"/>
         </w:rPr>
       </w:pPr>
-      <w:bookmarkStart w:id="274" w:name="_Ref410630945"/>
+      <w:bookmarkStart w:id="276" w:name="_Ref410630945"/>
       <w:r>
         <w:rPr>
           <w:rFonts w:ascii="Times New Roman" w:hAnsi="Times New Roman" w:cs="Times New Roman"/>
@@ -22725,7 +22865,7 @@
         </w:rPr>
         <w:t xml:space="preserve">Figure </w:t>
       </w:r>
-      <w:bookmarkEnd w:id="274"/>
+      <w:bookmarkEnd w:id="276"/>
       <w:r>
         <w:rPr>
           <w:rFonts w:ascii="Times New Roman" w:hAnsi="Times New Roman" w:cs="Times New Roman"/>
@@ -22876,7 +23016,7 @@
         </w:rPr>
         <w:t xml:space="preserve">) </w:t>
       </w:r>
-      <w:ins w:id="275" w:author="darcy" w:date="2015-06-03T01:11:00Z">
+      <w:ins w:id="277" w:author="darcy" w:date="2015-06-03T01:11:00Z">
         <w:r>
           <w:rPr>
             <w:rFonts w:ascii="Times New Roman" w:hAnsi="Times New Roman" w:cs="Times New Roman"/>
@@ -22888,7 +23028,7 @@
           <w:t xml:space="preserve">for each of the </w:t>
         </w:r>
       </w:ins>
-      <w:ins w:id="276" w:author="Darcy Webber" w:date="2015-06-03T09:21:00Z">
+      <w:ins w:id="278" w:author="Darcy Webber" w:date="2015-06-03T09:21:00Z">
         <w:r>
           <w:rPr>
             <w:rFonts w:ascii="Times New Roman" w:hAnsi="Times New Roman" w:cs="Times New Roman"/>
@@ -22900,7 +23040,7 @@
           <w:t xml:space="preserve">four estimation </w:t>
         </w:r>
       </w:ins>
-      <w:ins w:id="277" w:author="darcy" w:date="2015-06-03T01:11:00Z">
+      <w:ins w:id="279" w:author="darcy" w:date="2015-06-03T01:11:00Z">
         <w:r>
           <w:rPr>
             <w:rFonts w:ascii="Times New Roman" w:hAnsi="Times New Roman" w:cs="Times New Roman"/>
@@ -22912,7 +23052,7 @@
           <w:t xml:space="preserve">models fitted to </w:t>
         </w:r>
       </w:ins>
-      <w:del w:id="278" w:author="darcy" w:date="2015-06-03T01:11:00Z">
+      <w:del w:id="280" w:author="darcy" w:date="2015-06-03T01:11:00Z">
         <w:r>
           <w:rPr>
             <w:rFonts w:ascii="Times New Roman" w:hAnsi="Times New Roman" w:cs="Times New Roman"/>
@@ -22934,7 +23074,7 @@
         </w:rPr>
         <w:t xml:space="preserve">each of the </w:t>
       </w:r>
-      <w:ins w:id="279" w:author="Darcy Webber" w:date="2015-06-03T09:21:00Z">
+      <w:ins w:id="281" w:author="Darcy Webber" w:date="2015-06-03T09:21:00Z">
         <w:r>
           <w:rPr>
             <w:rFonts w:ascii="Times New Roman" w:hAnsi="Times New Roman" w:cs="Times New Roman"/>
@@ -22956,7 +23096,7 @@
         </w:rPr>
         <w:t xml:space="preserve">simulation </w:t>
       </w:r>
-      <w:del w:id="280" w:author="Darcy Webber" w:date="2015-06-03T09:21:00Z">
+      <w:del w:id="282" w:author="Darcy Webber" w:date="2015-06-03T09:21:00Z">
         <w:r>
           <w:rPr>
             <w:rFonts w:ascii="Times New Roman" w:hAnsi="Times New Roman" w:cs="Times New Roman"/>
@@ -22968,7 +23108,7 @@
           <w:delText xml:space="preserve">study </w:delText>
         </w:r>
       </w:del>
-      <w:ins w:id="281" w:author="Darcy Webber" w:date="2015-06-03T09:21:00Z">
+      <w:ins w:id="283" w:author="Darcy Webber" w:date="2015-06-03T09:21:00Z">
         <w:r>
           <w:rPr>
             <w:rFonts w:ascii="Times New Roman" w:hAnsi="Times New Roman" w:cs="Times New Roman"/>
@@ -22990,7 +23130,7 @@
           <w:t xml:space="preserve"> </w:t>
         </w:r>
       </w:ins>
-      <w:del w:id="282" w:author="Darcy Webber" w:date="2015-06-03T09:22:00Z">
+      <w:del w:id="284" w:author="Darcy Webber" w:date="2015-06-03T09:22:00Z">
         <w:r>
           <w:rPr>
             <w:rFonts w:ascii="Times New Roman" w:hAnsi="Times New Roman" w:cs="Times New Roman"/>
@@ -23002,8 +23142,8 @@
           <w:delText>experiments</w:delText>
         </w:r>
       </w:del>
-      <w:ins w:id="283" w:author="darcy" w:date="2015-06-03T01:12:00Z">
-        <w:del w:id="284" w:author="Darcy Webber" w:date="2015-06-03T09:22:00Z">
+      <w:ins w:id="285" w:author="darcy" w:date="2015-06-03T01:12:00Z">
+        <w:del w:id="286" w:author="Darcy Webber" w:date="2015-06-03T09:22:00Z">
           <w:r>
             <w:rPr>
               <w:rFonts w:ascii="Times New Roman" w:hAnsi="Times New Roman" w:cs="Times New Roman"/>
@@ -23125,8 +23265,6 @@
           <w:rFonts w:ascii="Times New Roman" w:hAnsi="Times New Roman" w:cs="Times New Roman"/>
         </w:rPr>
       </w:pPr>
-      <w:bookmarkStart w:id="285" w:name="_GoBack"/>
-      <w:bookmarkEnd w:id="285"/>
     </w:p>
     <w:p>
       <w:pPr>
@@ -23140,7 +23278,7 @@
           <w:szCs w:val="24"/>
         </w:rPr>
       </w:pPr>
-      <w:bookmarkStart w:id="286" w:name="_Ref409962302"/>
+      <w:bookmarkStart w:id="287" w:name="_Ref409962302"/>
       <w:r>
         <w:rPr>
           <w:rFonts w:ascii="Times New Roman" w:hAnsi="Times New Roman" w:cs="Times New Roman"/>
@@ -23151,7 +23289,7 @@
         </w:rPr>
         <w:t xml:space="preserve">Figure </w:t>
       </w:r>
-      <w:bookmarkEnd w:id="286"/>
+      <w:bookmarkEnd w:id="287"/>
       <w:r>
         <w:rPr>
           <w:rFonts w:ascii="Times New Roman" w:hAnsi="Times New Roman" w:cs="Times New Roman"/>
@@ -23253,7 +23391,18 @@
           <w:sz w:val="24"/>
           <w:szCs w:val="24"/>
         </w:rPr>
-        <w:t>, cm) in each of the simulation study experiments (derived using Eqn. 6).  The vertical red lines show the true simulated values of the parameter, the number of fits that are positive definite Hessian (pdH) are given in the top right of each panel.</w:t>
+        <w:t xml:space="preserve">, cm) in each of the simulation study experiments (derived using Eqn. 6).  The vertical red lines show the true simulated values </w:t>
+      </w:r>
+      <w:r>
+        <w:rPr>
+          <w:rFonts w:ascii="Times New Roman" w:hAnsi="Times New Roman" w:cs="Times New Roman"/>
+          <w:i w:val="0"/>
+          <w:color w:val="000000" w:themeColor="text1"/>
+          <w:sz w:val="24"/>
+          <w:szCs w:val="24"/>
+        </w:rPr>
+        <w:lastRenderedPageBreak/>
+        <w:t>of the parameter, the number of fits that are positive definite Hessian (pdH) are given in the top right of each panel.</w:t>
       </w:r>
     </w:p>
     <w:p>
@@ -23271,6 +23420,7 @@
         <w:pStyle w:val="Caption"/>
         <w:spacing w:line="480" w:lineRule="auto"/>
         <w:rPr>
+          <w:del w:id="288" w:author="JTT" w:date="2015-06-03T14:14:00Z"/>
           <w:rFonts w:ascii="Times New Roman" w:hAnsi="Times New Roman" w:cs="Times New Roman"/>
           <w:i w:val="0"/>
           <w:color w:val="000000" w:themeColor="text1"/>
@@ -23278,34 +23428,121 @@
           <w:szCs w:val="24"/>
         </w:rPr>
       </w:pPr>
-      <w:bookmarkStart w:id="287" w:name="_Ref409962306"/>
-      <w:r>
+      <w:bookmarkStart w:id="289" w:name="_Ref409962306"/>
+      <w:del w:id="290" w:author="JTT" w:date="2015-06-03T14:14:00Z">
+        <w:r>
+          <w:rPr>
+            <w:rFonts w:ascii="Times New Roman" w:hAnsi="Times New Roman" w:cs="Times New Roman"/>
+            <w:i w:val="0"/>
+            <w:color w:val="000000" w:themeColor="text1"/>
+            <w:sz w:val="24"/>
+          </w:rPr>
+          <w:delText xml:space="preserve">Figure </w:delText>
+        </w:r>
+        <w:bookmarkEnd w:id="289"/>
+        <w:r>
+          <w:rPr>
+            <w:rFonts w:ascii="Times New Roman" w:hAnsi="Times New Roman" w:cs="Times New Roman"/>
+            <w:i w:val="0"/>
+            <w:color w:val="000000" w:themeColor="text1"/>
+            <w:sz w:val="24"/>
+          </w:rPr>
+          <w:delText>3</w:delText>
+        </w:r>
+        <w:r>
+          <w:rPr>
+            <w:rFonts w:ascii="Times New Roman" w:hAnsi="Times New Roman" w:cs="Times New Roman"/>
+            <w:i w:val="0"/>
+            <w:color w:val="000000" w:themeColor="text1"/>
+            <w:sz w:val="24"/>
+          </w:rPr>
+          <w:delText xml:space="preserve">: </w:delText>
+        </w:r>
+        <w:r>
+          <w:rPr>
+            <w:rFonts w:ascii="Times New Roman" w:hAnsi="Times New Roman" w:cs="Times New Roman"/>
+            <w:i w:val="0"/>
+            <w:color w:val="000000" w:themeColor="text1"/>
+            <w:sz w:val="24"/>
+            <w:szCs w:val="24"/>
+          </w:rPr>
+          <w:delText>Estimated value of the length at birth (</w:delText>
+        </w:r>
+        <w:r>
+          <w:rPr>
+            <w:rFonts w:ascii="Times New Roman" w:hAnsi="Times New Roman" w:cs="Times New Roman"/>
+            <w:color w:val="000000" w:themeColor="text1"/>
+            <w:sz w:val="24"/>
+            <w:szCs w:val="24"/>
+          </w:rPr>
+          <w:delText>L</w:delText>
+        </w:r>
+        <w:r>
+          <w:rPr>
+            <w:rFonts w:ascii="Times New Roman" w:hAnsi="Times New Roman" w:cs="Times New Roman"/>
+            <w:color w:val="000000" w:themeColor="text1"/>
+            <w:sz w:val="24"/>
+            <w:szCs w:val="24"/>
+            <w:vertAlign w:val="subscript"/>
+          </w:rPr>
+          <w:delText>0,s</w:delText>
+        </w:r>
+        <w:r>
+          <w:rPr>
+            <w:rFonts w:ascii="Times New Roman" w:hAnsi="Times New Roman" w:cs="Times New Roman"/>
+            <w:i w:val="0"/>
+            <w:color w:val="000000" w:themeColor="text1"/>
+            <w:sz w:val="24"/>
+            <w:szCs w:val="24"/>
+          </w:rPr>
+          <w:delText>, cm) in each of the simulation study experiments.  The vertical red lines show the true simulated values of the parameter, the number of fits that are positive definite Hessian (pdH) are given in the top right of each panel.</w:delText>
+        </w:r>
+      </w:del>
+    </w:p>
+    <w:p>
+      <w:pPr>
+        <w:spacing w:line="480" w:lineRule="auto"/>
+        <w:rPr>
+          <w:del w:id="291" w:author="JTT" w:date="2015-06-03T14:14:00Z"/>
+          <w:rFonts w:ascii="Times New Roman" w:hAnsi="Times New Roman" w:cs="Times New Roman"/>
+          <w:sz w:val="24"/>
+          <w:szCs w:val="24"/>
+        </w:rPr>
+      </w:pPr>
+    </w:p>
+    <w:p>
+      <w:pPr>
+        <w:pStyle w:val="Caption"/>
+        <w:spacing w:line="480" w:lineRule="auto"/>
         <w:rPr>
           <w:rFonts w:ascii="Times New Roman" w:hAnsi="Times New Roman" w:cs="Times New Roman"/>
           <w:i w:val="0"/>
           <w:color w:val="000000" w:themeColor="text1"/>
           <w:sz w:val="24"/>
-        </w:rPr>
-        <w:t xml:space="preserve">Figure </w:t>
-      </w:r>
-      <w:bookmarkEnd w:id="287"/>
+          <w:szCs w:val="24"/>
+        </w:rPr>
+      </w:pPr>
+      <w:bookmarkStart w:id="292" w:name="_Ref410630975"/>
       <w:r>
         <w:rPr>
           <w:rFonts w:ascii="Times New Roman" w:hAnsi="Times New Roman" w:cs="Times New Roman"/>
           <w:i w:val="0"/>
           <w:color w:val="000000" w:themeColor="text1"/>
           <w:sz w:val="24"/>
-        </w:rPr>
-        <w:t>3</w:t>
-      </w:r>
+          <w:szCs w:val="24"/>
+        </w:rPr>
+        <w:t xml:space="preserve">Figure </w:t>
+      </w:r>
+      <w:bookmarkEnd w:id="292"/>
       <w:r>
         <w:rPr>
           <w:rFonts w:ascii="Times New Roman" w:hAnsi="Times New Roman" w:cs="Times New Roman"/>
           <w:i w:val="0"/>
           <w:color w:val="000000" w:themeColor="text1"/>
           <w:sz w:val="24"/>
-        </w:rPr>
-        <w:t xml:space="preserve">: </w:t>
+          <w:szCs w:val="24"/>
+        </w:rPr>
+        <w:t>4</w:t>
       </w:r>
       <w:r>
         <w:rPr>
@@ -23315,26 +23552,7 @@
           <w:sz w:val="24"/>
           <w:szCs w:val="24"/>
         </w:rPr>
-        <w:t>Estimated value of the length at birth (</w:t>
-      </w:r>
-      <w:r>
-        <w:rPr>
-          <w:rFonts w:ascii="Times New Roman" w:hAnsi="Times New Roman" w:cs="Times New Roman"/>
-          <w:color w:val="000000" w:themeColor="text1"/>
-          <w:sz w:val="24"/>
-          <w:szCs w:val="24"/>
-        </w:rPr>
-        <w:t>L</w:t>
-      </w:r>
-      <w:r>
-        <w:rPr>
-          <w:rFonts w:ascii="Times New Roman" w:hAnsi="Times New Roman" w:cs="Times New Roman"/>
-          <w:color w:val="000000" w:themeColor="text1"/>
-          <w:sz w:val="24"/>
-          <w:szCs w:val="24"/>
-          <w:vertAlign w:val="subscript"/>
-        </w:rPr>
-        <w:t>0,s</w:t>
+        <w:t xml:space="preserve">: </w:t>
       </w:r>
       <w:r>
         <w:rPr>
@@ -23344,16 +23562,74 @@
           <w:sz w:val="24"/>
           <w:szCs w:val="24"/>
         </w:rPr>
-        <w:t>, cm) in each of the simulation study experiments.  The vertical red lines show the true simulated values of the parameter, the number of fits that are positive definite Hessian (pdH) are given in the top right of each panel.</w:t>
+        <w:t>Estimated value of the</w:t>
+      </w:r>
+      <w:r>
+        <w:rPr>
+          <w:rFonts w:ascii="Times New Roman" w:hAnsi="Times New Roman" w:cs="Times New Roman"/>
+          <w:i w:val="0"/>
+          <w:color w:val="000000" w:themeColor="text1"/>
+          <w:sz w:val="24"/>
+          <w:szCs w:val="24"/>
+        </w:rPr>
+        <w:t xml:space="preserve"> magnitude of persistent variation among individuals</w:t>
+      </w:r>
+      <w:r>
+        <w:rPr>
+          <w:rFonts w:ascii="Times New Roman" w:hAnsi="Times New Roman" w:cs="Times New Roman"/>
+          <w:i w:val="0"/>
+          <w:color w:val="000000" w:themeColor="text1"/>
+          <w:sz w:val="24"/>
+          <w:szCs w:val="24"/>
+        </w:rPr>
+        <w:t xml:space="preserve"> (</w:t>
+      </w:r>
+      <w:r>
+        <w:rPr>
+          <w:rFonts w:ascii="Times New Roman" w:hAnsi="Times New Roman" w:cs="Times New Roman"/>
+          <w:color w:val="000000" w:themeColor="text1"/>
+          <w:sz w:val="24"/>
+          <w:szCs w:val="24"/>
+        </w:rPr>
+        <w:t>σ</w:t>
+      </w:r>
+      <w:r>
+        <w:rPr>
+          <w:rFonts w:ascii="Times New Roman" w:hAnsi="Times New Roman" w:cs="Times New Roman"/>
+          <w:color w:val="000000" w:themeColor="text1"/>
+          <w:sz w:val="24"/>
+          <w:szCs w:val="24"/>
+          <w:vertAlign w:val="subscript"/>
+        </w:rPr>
+        <w:t>k,s</w:t>
+      </w:r>
+      <w:r>
+        <w:rPr>
+          <w:rFonts w:ascii="Times New Roman" w:hAnsi="Times New Roman" w:cs="Times New Roman"/>
+          <w:i w:val="0"/>
+          <w:color w:val="000000" w:themeColor="text1"/>
+          <w:sz w:val="24"/>
+          <w:szCs w:val="24"/>
+        </w:rPr>
+        <w:t>) in each of the simulation study experiments.  The vertical red lines show the true simulated values of the parameter, the number of fits that are positive definite Hessian (pdH) are given in the top right of each panel</w:t>
+      </w:r>
+      <w:r>
+        <w:rPr>
+          <w:rFonts w:ascii="Times New Roman" w:hAnsi="Times New Roman" w:cs="Times New Roman"/>
+          <w:i w:val="0"/>
+          <w:color w:val="000000" w:themeColor="text1"/>
+          <w:sz w:val="24"/>
+          <w:szCs w:val="24"/>
+        </w:rPr>
+        <w:t>.</w:t>
       </w:r>
     </w:p>
     <w:p>
       <w:pPr>
+        <w:keepNext/>
         <w:spacing w:line="480" w:lineRule="auto"/>
         <w:rPr>
           <w:rFonts w:ascii="Times New Roman" w:hAnsi="Times New Roman" w:cs="Times New Roman"/>
-          <w:sz w:val="24"/>
-          <w:szCs w:val="24"/>
         </w:rPr>
       </w:pPr>
     </w:p>
@@ -23369,7 +23645,7 @@
           <w:szCs w:val="24"/>
         </w:rPr>
       </w:pPr>
-      <w:bookmarkStart w:id="288" w:name="_Ref410630975"/>
+      <w:bookmarkStart w:id="293" w:name="_Ref410630977"/>
       <w:r>
         <w:rPr>
           <w:rFonts w:ascii="Times New Roman" w:hAnsi="Times New Roman" w:cs="Times New Roman"/>
@@ -23380,130 +23656,7 @@
         </w:rPr>
         <w:t xml:space="preserve">Figure </w:t>
       </w:r>
-      <w:bookmarkEnd w:id="288"/>
-      <w:r>
-        <w:rPr>
-          <w:rFonts w:ascii="Times New Roman" w:hAnsi="Times New Roman" w:cs="Times New Roman"/>
-          <w:i w:val="0"/>
-          <w:color w:val="000000" w:themeColor="text1"/>
-          <w:sz w:val="24"/>
-          <w:szCs w:val="24"/>
-        </w:rPr>
-        <w:t>4</w:t>
-      </w:r>
-      <w:r>
-        <w:rPr>
-          <w:rFonts w:ascii="Times New Roman" w:hAnsi="Times New Roman" w:cs="Times New Roman"/>
-          <w:i w:val="0"/>
-          <w:color w:val="000000" w:themeColor="text1"/>
-          <w:sz w:val="24"/>
-          <w:szCs w:val="24"/>
-        </w:rPr>
-        <w:t xml:space="preserve">: </w:t>
-      </w:r>
-      <w:r>
-        <w:rPr>
-          <w:rFonts w:ascii="Times New Roman" w:hAnsi="Times New Roman" w:cs="Times New Roman"/>
-          <w:i w:val="0"/>
-          <w:color w:val="000000" w:themeColor="text1"/>
-          <w:sz w:val="24"/>
-          <w:szCs w:val="24"/>
-        </w:rPr>
-        <w:t>Estimated value of the</w:t>
-      </w:r>
-      <w:r>
-        <w:rPr>
-          <w:rFonts w:ascii="Times New Roman" w:hAnsi="Times New Roman" w:cs="Times New Roman"/>
-          <w:i w:val="0"/>
-          <w:color w:val="000000" w:themeColor="text1"/>
-          <w:sz w:val="24"/>
-          <w:szCs w:val="24"/>
-        </w:rPr>
-        <w:t xml:space="preserve"> magnitude of persistent variation among individuals</w:t>
-      </w:r>
-      <w:r>
-        <w:rPr>
-          <w:rFonts w:ascii="Times New Roman" w:hAnsi="Times New Roman" w:cs="Times New Roman"/>
-          <w:i w:val="0"/>
-          <w:color w:val="000000" w:themeColor="text1"/>
-          <w:sz w:val="24"/>
-          <w:szCs w:val="24"/>
-        </w:rPr>
-        <w:t xml:space="preserve"> (</w:t>
-      </w:r>
-      <w:r>
-        <w:rPr>
-          <w:rFonts w:ascii="Times New Roman" w:hAnsi="Times New Roman" w:cs="Times New Roman"/>
-          <w:color w:val="000000" w:themeColor="text1"/>
-          <w:sz w:val="24"/>
-          <w:szCs w:val="24"/>
-        </w:rPr>
-        <w:t>σ</w:t>
-      </w:r>
-      <w:r>
-        <w:rPr>
-          <w:rFonts w:ascii="Times New Roman" w:hAnsi="Times New Roman" w:cs="Times New Roman"/>
-          <w:color w:val="000000" w:themeColor="text1"/>
-          <w:sz w:val="24"/>
-          <w:szCs w:val="24"/>
-          <w:vertAlign w:val="subscript"/>
-        </w:rPr>
-        <w:t>k,s</w:t>
-      </w:r>
-      <w:r>
-        <w:rPr>
-          <w:rFonts w:ascii="Times New Roman" w:hAnsi="Times New Roman" w:cs="Times New Roman"/>
-          <w:i w:val="0"/>
-          <w:color w:val="000000" w:themeColor="text1"/>
-          <w:sz w:val="24"/>
-          <w:szCs w:val="24"/>
-        </w:rPr>
-        <w:t>) in each of the simulation study experiments.  The vertical red lines show the true simulated values of the parameter, the number of fits that are positive definite Hessian (pdH) are given in the top right of each panel</w:t>
-      </w:r>
-      <w:r>
-        <w:rPr>
-          <w:rFonts w:ascii="Times New Roman" w:hAnsi="Times New Roman" w:cs="Times New Roman"/>
-          <w:i w:val="0"/>
-          <w:color w:val="000000" w:themeColor="text1"/>
-          <w:sz w:val="24"/>
-          <w:szCs w:val="24"/>
-        </w:rPr>
-        <w:t>.</w:t>
-      </w:r>
-    </w:p>
-    <w:p>
-      <w:pPr>
-        <w:keepNext/>
-        <w:spacing w:line="480" w:lineRule="auto"/>
-        <w:rPr>
-          <w:rFonts w:ascii="Times New Roman" w:hAnsi="Times New Roman" w:cs="Times New Roman"/>
-        </w:rPr>
-      </w:pPr>
-    </w:p>
-    <w:p>
-      <w:pPr>
-        <w:pStyle w:val="Caption"/>
-        <w:spacing w:line="480" w:lineRule="auto"/>
-        <w:rPr>
-          <w:rFonts w:ascii="Times New Roman" w:hAnsi="Times New Roman" w:cs="Times New Roman"/>
-          <w:i w:val="0"/>
-          <w:color w:val="000000" w:themeColor="text1"/>
-          <w:sz w:val="24"/>
-          <w:szCs w:val="24"/>
-        </w:rPr>
-      </w:pPr>
-      <w:bookmarkStart w:id="289" w:name="_Ref410630977"/>
-      <w:r>
-        <w:rPr>
-          <w:rFonts w:ascii="Times New Roman" w:hAnsi="Times New Roman" w:cs="Times New Roman"/>
-          <w:i w:val="0"/>
-          <w:color w:val="000000" w:themeColor="text1"/>
-          <w:sz w:val="24"/>
-          <w:szCs w:val="24"/>
-        </w:rPr>
-        <w:t xml:space="preserve">Figure </w:t>
-      </w:r>
-      <w:bookmarkEnd w:id="289"/>
+      <w:bookmarkEnd w:id="293"/>
       <w:r>
         <w:rPr>
           <w:rFonts w:ascii="Times New Roman" w:hAnsi="Times New Roman" w:cs="Times New Roman"/>
@@ -24196,7 +24349,7 @@
         </w:rPr>
         <w:t xml:space="preserve">: Standardized residual in length at tagging vs. the standardized residual in length at recapture (cm) for individual female and male Antarctic toothfish using the model with </w:t>
       </w:r>
-      <w:commentRangeStart w:id="290"/>
+      <w:commentRangeStart w:id="294"/>
       <w:r>
         <w:rPr>
           <w:rFonts w:ascii="Times New Roman" w:hAnsi="Times New Roman" w:cs="Times New Roman"/>
@@ -24205,7 +24358,7 @@
           <w:sz w:val="24"/>
           <w:szCs w:val="24"/>
           <w:highlight w:val="yellow"/>
-          <w:rPrChange w:id="291" w:author="darcy" w:date="2015-06-02T04:12:00Z">
+          <w:rPrChange w:id="295" w:author="darcy" w:date="2015-06-02T04:12:00Z">
             <w:rPr>
               <w:rFonts w:ascii="Times New Roman" w:hAnsi="Times New Roman" w:cs="Times New Roman"/>
               <w:i w:val="0"/>
@@ -24217,7 +24370,7 @@
         </w:rPr>
         <w:t>transient variation in growth</w:t>
       </w:r>
-      <w:commentRangeEnd w:id="290"/>
+      <w:commentRangeEnd w:id="294"/>
       <w:r>
         <w:rPr>
           <w:rStyle w:val="CommentReference"/>
@@ -24225,7 +24378,7 @@
           <w:iCs w:val="0"/>
           <w:color w:val="auto"/>
         </w:rPr>
-        <w:commentReference w:id="290"/>
+        <w:commentReference w:id="294"/>
       </w:r>
       <w:r>
         <w:rPr>
@@ -24382,7 +24535,7 @@
 </file>
 
 <file path=word/comments.xml><?xml version="1.0" encoding="utf-8"?>
-<w:comments xmlns:wpc="http://schemas.microsoft.com/office/word/2010/wordprocessingCanvas" xmlns:mc="http://schemas.openxmlformats.org/markup-compatibility/2006" xmlns:o="urn:schemas-microsoft-com:office:office" xmlns:r="http://schemas.openxmlformats.org/officeDocument/2006/relationships" xmlns:m="http://schemas.openxmlformats.org/officeDocument/2006/math" xmlns:v="urn:schemas-microsoft-com:vml" xmlns:wp14="http://schemas.microsoft.com/office/word/2010/wordprocessingDrawing" xmlns:wp="http://schemas.openxmlformats.org/drawingml/2006/wordprocessingDrawing" xmlns:w10="urn:schemas-microsoft-com:office:word" xmlns:w="http://schemas.openxmlformats.org/wordprocessingml/2006/main" xmlns:w14="http://schemas.microsoft.com/office/word/2010/wordml" xmlns:w15="http://schemas.microsoft.com/office/word/2012/wordml" xmlns:wpg="http://schemas.microsoft.com/office/word/2010/wordprocessingGroup" xmlns:wpi="http://schemas.microsoft.com/office/word/2010/wordprocessingInk" xmlns:wne="http://schemas.microsoft.com/office/word/2006/wordml" xmlns:wps="http://schemas.microsoft.com/office/word/2010/wordprocessingShape" mc:Ignorable="w14 w15 wp14">
+<w:comments xmlns:wpc="http://schemas.microsoft.com/office/word/2010/wordprocessingCanvas" xmlns:mc="http://schemas.openxmlformats.org/markup-compatibility/2006" xmlns:o="urn:schemas-microsoft-com:office:office" xmlns:r="http://schemas.openxmlformats.org/officeDocument/2006/relationships" xmlns:m="http://schemas.openxmlformats.org/officeDocument/2006/math" xmlns:v="urn:schemas-microsoft-com:vml" xmlns:wp14="http://schemas.microsoft.com/office/word/2010/wordprocessingDrawing" xmlns:wp="http://schemas.openxmlformats.org/drawingml/2006/wordprocessingDrawing" xmlns:w10="urn:schemas-microsoft-com:office:word" xmlns:w="http://schemas.openxmlformats.org/wordprocessingml/2006/main" xmlns:w14="http://schemas.microsoft.com/office/word/2010/wordml" xmlns:wpg="http://schemas.microsoft.com/office/word/2010/wordprocessingGroup" xmlns:wpi="http://schemas.microsoft.com/office/word/2010/wordprocessingInk" xmlns:wne="http://schemas.microsoft.com/office/word/2006/wordml" xmlns:wps="http://schemas.microsoft.com/office/word/2010/wordprocessingShape" mc:Ignorable="w14 wp14">
   <w:comment w:id="38" w:author="JTT" w:date="2015-06-03T12:50:00Z" w:initials="JT">
     <w:p>
       <w:pPr>
@@ -24514,7 +24667,7 @@
       </w:r>
     </w:p>
   </w:comment>
-  <w:comment w:id="268" w:author="Darcy Webber" w:date="2015-06-03T12:50:00Z" w:initials="DW">
+  <w:comment w:id="269" w:author="Darcy Webber" w:date="2015-06-03T12:50:00Z" w:initials="DW">
     <w:p>
       <w:pPr>
         <w:pStyle w:val="CommentText"/>
@@ -24530,7 +24683,23 @@
       </w:r>
     </w:p>
   </w:comment>
-  <w:comment w:id="290" w:author="darcy" w:date="2015-06-03T12:50:00Z" w:initials="d">
+  <w:comment w:id="270" w:author="JTT" w:date="2015-06-03T14:18:00Z" w:initials="JT">
+    <w:p>
+      <w:pPr>
+        <w:pStyle w:val="CommentText"/>
+      </w:pPr>
+      <w:r>
+        <w:rPr>
+          <w:rStyle w:val="CommentReference"/>
+        </w:rPr>
+        <w:annotationRef/>
+      </w:r>
+      <w:r>
+        <w:t>I’d combine all of these into a single Table</w:t>
+      </w:r>
+    </w:p>
+  </w:comment>
+  <w:comment w:id="294" w:author="darcy" w:date="2015-06-03T12:50:00Z" w:initials="d">
     <w:p>
       <w:pPr>
         <w:pStyle w:val="CommentText"/>
@@ -24560,7 +24729,7 @@
 </file>
 
 <file path=word/endnotes.xml><?xml version="1.0" encoding="utf-8"?>
-<w:endnotes xmlns:wpc="http://schemas.microsoft.com/office/word/2010/wordprocessingCanvas" xmlns:mc="http://schemas.openxmlformats.org/markup-compatibility/2006" xmlns:o="urn:schemas-microsoft-com:office:office" xmlns:r="http://schemas.openxmlformats.org/officeDocument/2006/relationships" xmlns:m="http://schemas.openxmlformats.org/officeDocument/2006/math" xmlns:v="urn:schemas-microsoft-com:vml" xmlns:wp14="http://schemas.microsoft.com/office/word/2010/wordprocessingDrawing" xmlns:wp="http://schemas.openxmlformats.org/drawingml/2006/wordprocessingDrawing" xmlns:w10="urn:schemas-microsoft-com:office:word" xmlns:w="http://schemas.openxmlformats.org/wordprocessingml/2006/main" xmlns:w14="http://schemas.microsoft.com/office/word/2010/wordml" xmlns:w15="http://schemas.microsoft.com/office/word/2012/wordml" xmlns:wpg="http://schemas.microsoft.com/office/word/2010/wordprocessingGroup" xmlns:wpi="http://schemas.microsoft.com/office/word/2010/wordprocessingInk" xmlns:wne="http://schemas.microsoft.com/office/word/2006/wordml" xmlns:wps="http://schemas.microsoft.com/office/word/2010/wordprocessingShape" mc:Ignorable="w14 w15 wp14">
+<w:endnotes xmlns:wpc="http://schemas.microsoft.com/office/word/2010/wordprocessingCanvas" xmlns:mc="http://schemas.openxmlformats.org/markup-compatibility/2006" xmlns:o="urn:schemas-microsoft-com:office:office" xmlns:r="http://schemas.openxmlformats.org/officeDocument/2006/relationships" xmlns:m="http://schemas.openxmlformats.org/officeDocument/2006/math" xmlns:v="urn:schemas-microsoft-com:vml" xmlns:wp14="http://schemas.microsoft.com/office/word/2010/wordprocessingDrawing" xmlns:wp="http://schemas.openxmlformats.org/drawingml/2006/wordprocessingDrawing" xmlns:w10="urn:schemas-microsoft-com:office:word" xmlns:w="http://schemas.openxmlformats.org/wordprocessingml/2006/main" xmlns:w14="http://schemas.microsoft.com/office/word/2010/wordml" xmlns:wpg="http://schemas.microsoft.com/office/word/2010/wordprocessingGroup" xmlns:wpi="http://schemas.microsoft.com/office/word/2010/wordprocessingInk" xmlns:wne="http://schemas.microsoft.com/office/word/2006/wordml" xmlns:wps="http://schemas.microsoft.com/office/word/2010/wordprocessingShape" mc:Ignorable="w14 wp14">
   <w:endnote w:type="separator" w:id="-1">
     <w:p>
       <w:pPr>
@@ -24585,7 +24754,7 @@
 </file>
 
 <file path=word/footer1.xml><?xml version="1.0" encoding="utf-8"?>
-<w:ftr xmlns:wpc="http://schemas.microsoft.com/office/word/2010/wordprocessingCanvas" xmlns:mc="http://schemas.openxmlformats.org/markup-compatibility/2006" xmlns:o="urn:schemas-microsoft-com:office:office" xmlns:r="http://schemas.openxmlformats.org/officeDocument/2006/relationships" xmlns:m="http://schemas.openxmlformats.org/officeDocument/2006/math" xmlns:v="urn:schemas-microsoft-com:vml" xmlns:wp14="http://schemas.microsoft.com/office/word/2010/wordprocessingDrawing" xmlns:wp="http://schemas.openxmlformats.org/drawingml/2006/wordprocessingDrawing" xmlns:w10="urn:schemas-microsoft-com:office:word" xmlns:w="http://schemas.openxmlformats.org/wordprocessingml/2006/main" xmlns:w14="http://schemas.microsoft.com/office/word/2010/wordml" xmlns:w15="http://schemas.microsoft.com/office/word/2012/wordml" xmlns:wpg="http://schemas.microsoft.com/office/word/2010/wordprocessingGroup" xmlns:wpi="http://schemas.microsoft.com/office/word/2010/wordprocessingInk" xmlns:wne="http://schemas.microsoft.com/office/word/2006/wordml" xmlns:wps="http://schemas.microsoft.com/office/word/2010/wordprocessingShape" mc:Ignorable="w14 w15 wp14">
+<w:ftr xmlns:wpc="http://schemas.microsoft.com/office/word/2010/wordprocessingCanvas" xmlns:mc="http://schemas.openxmlformats.org/markup-compatibility/2006" xmlns:o="urn:schemas-microsoft-com:office:office" xmlns:r="http://schemas.openxmlformats.org/officeDocument/2006/relationships" xmlns:m="http://schemas.openxmlformats.org/officeDocument/2006/math" xmlns:v="urn:schemas-microsoft-com:vml" xmlns:wp14="http://schemas.microsoft.com/office/word/2010/wordprocessingDrawing" xmlns:wp="http://schemas.openxmlformats.org/drawingml/2006/wordprocessingDrawing" xmlns:w10="urn:schemas-microsoft-com:office:word" xmlns:w="http://schemas.openxmlformats.org/wordprocessingml/2006/main" xmlns:w14="http://schemas.microsoft.com/office/word/2010/wordml" xmlns:wpg="http://schemas.microsoft.com/office/word/2010/wordprocessingGroup" xmlns:wpi="http://schemas.microsoft.com/office/word/2010/wordprocessingInk" xmlns:wne="http://schemas.microsoft.com/office/word/2006/wordml" xmlns:wps="http://schemas.microsoft.com/office/word/2010/wordprocessingShape" mc:Ignorable="w14 wp14">
   <w:sdt>
     <w:sdtPr>
       <w:id w:val="668679437"/>
@@ -24614,7 +24783,7 @@
           <w:rPr>
             <w:noProof/>
           </w:rPr>
-          <w:t>26</w:t>
+          <w:t>14</w:t>
         </w:r>
         <w:r>
           <w:rPr>
@@ -24634,7 +24803,7 @@
 </file>
 
 <file path=word/footnotes.xml><?xml version="1.0" encoding="utf-8"?>
-<w:footnotes xmlns:wpc="http://schemas.microsoft.com/office/word/2010/wordprocessingCanvas" xmlns:mc="http://schemas.openxmlformats.org/markup-compatibility/2006" xmlns:o="urn:schemas-microsoft-com:office:office" xmlns:r="http://schemas.openxmlformats.org/officeDocument/2006/relationships" xmlns:m="http://schemas.openxmlformats.org/officeDocument/2006/math" xmlns:v="urn:schemas-microsoft-com:vml" xmlns:wp14="http://schemas.microsoft.com/office/word/2010/wordprocessingDrawing" xmlns:wp="http://schemas.openxmlformats.org/drawingml/2006/wordprocessingDrawing" xmlns:w10="urn:schemas-microsoft-com:office:word" xmlns:w="http://schemas.openxmlformats.org/wordprocessingml/2006/main" xmlns:w14="http://schemas.microsoft.com/office/word/2010/wordml" xmlns:w15="http://schemas.microsoft.com/office/word/2012/wordml" xmlns:wpg="http://schemas.microsoft.com/office/word/2010/wordprocessingGroup" xmlns:wpi="http://schemas.microsoft.com/office/word/2010/wordprocessingInk" xmlns:wne="http://schemas.microsoft.com/office/word/2006/wordml" xmlns:wps="http://schemas.microsoft.com/office/word/2010/wordprocessingShape" mc:Ignorable="w14 w15 wp14">
+<w:footnotes xmlns:wpc="http://schemas.microsoft.com/office/word/2010/wordprocessingCanvas" xmlns:mc="http://schemas.openxmlformats.org/markup-compatibility/2006" xmlns:o="urn:schemas-microsoft-com:office:office" xmlns:r="http://schemas.openxmlformats.org/officeDocument/2006/relationships" xmlns:m="http://schemas.openxmlformats.org/officeDocument/2006/math" xmlns:v="urn:schemas-microsoft-com:vml" xmlns:wp14="http://schemas.microsoft.com/office/word/2010/wordprocessingDrawing" xmlns:wp="http://schemas.openxmlformats.org/drawingml/2006/wordprocessingDrawing" xmlns:w10="urn:schemas-microsoft-com:office:word" xmlns:w="http://schemas.openxmlformats.org/wordprocessingml/2006/main" xmlns:w14="http://schemas.microsoft.com/office/word/2010/wordml" xmlns:wpg="http://schemas.microsoft.com/office/word/2010/wordprocessingGroup" xmlns:wpi="http://schemas.microsoft.com/office/word/2010/wordprocessingInk" xmlns:wne="http://schemas.microsoft.com/office/word/2006/wordml" xmlns:wps="http://schemas.microsoft.com/office/word/2010/wordprocessingShape" mc:Ignorable="w14 wp14">
   <w:footnote w:type="separator" w:id="-1">
     <w:p>
       <w:pPr>
@@ -24659,7 +24828,7 @@
 </file>
 
 <file path=word/numbering.xml><?xml version="1.0" encoding="utf-8"?>
-<w:numbering xmlns:wpc="http://schemas.microsoft.com/office/word/2010/wordprocessingCanvas" xmlns:mc="http://schemas.openxmlformats.org/markup-compatibility/2006" xmlns:o="urn:schemas-microsoft-com:office:office" xmlns:r="http://schemas.openxmlformats.org/officeDocument/2006/relationships" xmlns:m="http://schemas.openxmlformats.org/officeDocument/2006/math" xmlns:v="urn:schemas-microsoft-com:vml" xmlns:wp14="http://schemas.microsoft.com/office/word/2010/wordprocessingDrawing" xmlns:wp="http://schemas.openxmlformats.org/drawingml/2006/wordprocessingDrawing" xmlns:w10="urn:schemas-microsoft-com:office:word" xmlns:w="http://schemas.openxmlformats.org/wordprocessingml/2006/main" xmlns:w14="http://schemas.microsoft.com/office/word/2010/wordml" xmlns:w15="http://schemas.microsoft.com/office/word/2012/wordml" xmlns:wpg="http://schemas.microsoft.com/office/word/2010/wordprocessingGroup" xmlns:wpi="http://schemas.microsoft.com/office/word/2010/wordprocessingInk" xmlns:wne="http://schemas.microsoft.com/office/word/2006/wordml" xmlns:wps="http://schemas.microsoft.com/office/word/2010/wordprocessingShape" mc:Ignorable="w14 w15 wp14">
+<w:numbering xmlns:wpc="http://schemas.microsoft.com/office/word/2010/wordprocessingCanvas" xmlns:mc="http://schemas.openxmlformats.org/markup-compatibility/2006" xmlns:o="urn:schemas-microsoft-com:office:office" xmlns:r="http://schemas.openxmlformats.org/officeDocument/2006/relationships" xmlns:m="http://schemas.openxmlformats.org/officeDocument/2006/math" xmlns:v="urn:schemas-microsoft-com:vml" xmlns:wp14="http://schemas.microsoft.com/office/word/2010/wordprocessingDrawing" xmlns:wp="http://schemas.openxmlformats.org/drawingml/2006/wordprocessingDrawing" xmlns:w10="urn:schemas-microsoft-com:office:word" xmlns:w="http://schemas.openxmlformats.org/wordprocessingml/2006/main" xmlns:w14="http://schemas.microsoft.com/office/word/2010/wordml" xmlns:wpg="http://schemas.microsoft.com/office/word/2010/wordprocessingGroup" xmlns:wpi="http://schemas.microsoft.com/office/word/2010/wordprocessingInk" xmlns:wne="http://schemas.microsoft.com/office/word/2006/wordml" xmlns:wps="http://schemas.microsoft.com/office/word/2010/wordprocessingShape" mc:Ignorable="w14 wp14">
   <w:abstractNum w:abstractNumId="0">
     <w:nsid w:val="22037FDA"/>
     <w:multiLevelType w:val="hybridMultilevel"/>
@@ -25819,7 +25988,7 @@
 </file>
 
 <file path=word/styles.xml><?xml version="1.0" encoding="utf-8"?>
-<w:styles xmlns:mc="http://schemas.openxmlformats.org/markup-compatibility/2006" xmlns:r="http://schemas.openxmlformats.org/officeDocument/2006/relationships" xmlns:w="http://schemas.openxmlformats.org/wordprocessingml/2006/main" xmlns:w14="http://schemas.microsoft.com/office/word/2010/wordml" xmlns:w15="http://schemas.microsoft.com/office/word/2012/wordml" mc:Ignorable="w14 w15">
+<w:styles xmlns:mc="http://schemas.openxmlformats.org/markup-compatibility/2006" xmlns:r="http://schemas.openxmlformats.org/officeDocument/2006/relationships" xmlns:w="http://schemas.openxmlformats.org/wordprocessingml/2006/main" xmlns:w14="http://schemas.microsoft.com/office/word/2010/wordml" mc:Ignorable="w14">
   <w:docDefaults>
     <w:rPrDefault>
       <w:rPr>
@@ -25835,378 +26004,144 @@
       </w:pPr>
     </w:pPrDefault>
   </w:docDefaults>
-  <w:latentStyles w:defLockedState="0" w:defUIPriority="99" w:defSemiHidden="0" w:defUnhideWhenUsed="0" w:defQFormat="0" w:count="371">
-    <w:lsdException w:name="Normal" w:uiPriority="0" w:qFormat="1"/>
-    <w:lsdException w:name="heading 1" w:uiPriority="9" w:qFormat="1"/>
-    <w:lsdException w:name="heading 2" w:semiHidden="1" w:unhideWhenUsed="1" w:qFormat="1"/>
-    <w:lsdException w:name="heading 3" w:semiHidden="1" w:unhideWhenUsed="1" w:qFormat="1"/>
-    <w:lsdException w:name="heading 4" w:semiHidden="1" w:unhideWhenUsed="1" w:qFormat="1"/>
-    <w:lsdException w:name="heading 5" w:semiHidden="1" w:uiPriority="9" w:unhideWhenUsed="1" w:qFormat="1"/>
-    <w:lsdException w:name="heading 6" w:semiHidden="1" w:uiPriority="9" w:unhideWhenUsed="1" w:qFormat="1"/>
-    <w:lsdException w:name="heading 7" w:semiHidden="1" w:uiPriority="9" w:unhideWhenUsed="1" w:qFormat="1"/>
-    <w:lsdException w:name="heading 8" w:semiHidden="1" w:uiPriority="9" w:unhideWhenUsed="1" w:qFormat="1"/>
-    <w:lsdException w:name="heading 9" w:semiHidden="1" w:uiPriority="9" w:unhideWhenUsed="1" w:qFormat="1"/>
-    <w:lsdException w:name="index 1" w:semiHidden="1" w:unhideWhenUsed="1"/>
-    <w:lsdException w:name="index 2" w:semiHidden="1" w:unhideWhenUsed="1"/>
-    <w:lsdException w:name="index 3" w:semiHidden="1" w:unhideWhenUsed="1"/>
-    <w:lsdException w:name="index 4" w:semiHidden="1" w:unhideWhenUsed="1"/>
-    <w:lsdException w:name="index 5" w:semiHidden="1" w:unhideWhenUsed="1"/>
-    <w:lsdException w:name="index 6" w:semiHidden="1" w:unhideWhenUsed="1"/>
-    <w:lsdException w:name="index 7" w:semiHidden="1" w:unhideWhenUsed="1"/>
-    <w:lsdException w:name="index 8" w:semiHidden="1" w:unhideWhenUsed="1"/>
-    <w:lsdException w:name="index 9" w:semiHidden="1" w:unhideWhenUsed="1"/>
-    <w:lsdException w:name="toc 1" w:semiHidden="1" w:uiPriority="39" w:unhideWhenUsed="1"/>
-    <w:lsdException w:name="toc 2" w:semiHidden="1" w:uiPriority="39" w:unhideWhenUsed="1"/>
-    <w:lsdException w:name="toc 3" w:semiHidden="1" w:uiPriority="39" w:unhideWhenUsed="1"/>
-    <w:lsdException w:name="toc 4" w:semiHidden="1" w:uiPriority="39" w:unhideWhenUsed="1"/>
-    <w:lsdException w:name="toc 5" w:semiHidden="1" w:uiPriority="39" w:unhideWhenUsed="1"/>
-    <w:lsdException w:name="toc 6" w:semiHidden="1" w:uiPriority="39" w:unhideWhenUsed="1"/>
-    <w:lsdException w:name="toc 7" w:semiHidden="1" w:uiPriority="39" w:unhideWhenUsed="1"/>
-    <w:lsdException w:name="toc 8" w:semiHidden="1" w:uiPriority="39" w:unhideWhenUsed="1"/>
-    <w:lsdException w:name="toc 9" w:semiHidden="1" w:uiPriority="39" w:unhideWhenUsed="1"/>
-    <w:lsdException w:name="Normal Indent" w:semiHidden="1" w:unhideWhenUsed="1"/>
-    <w:lsdException w:name="footnote text" w:semiHidden="1" w:unhideWhenUsed="1"/>
-    <w:lsdException w:name="annotation text" w:semiHidden="1" w:unhideWhenUsed="1"/>
-    <w:lsdException w:name="header" w:semiHidden="1" w:unhideWhenUsed="1"/>
-    <w:lsdException w:name="footer" w:semiHidden="1" w:unhideWhenUsed="1"/>
-    <w:lsdException w:name="index heading" w:semiHidden="1" w:unhideWhenUsed="1"/>
-    <w:lsdException w:name="caption" w:semiHidden="1" w:uiPriority="35" w:unhideWhenUsed="1" w:qFormat="1"/>
-    <w:lsdException w:name="table of figures" w:semiHidden="1" w:unhideWhenUsed="1"/>
-    <w:lsdException w:name="envelope address" w:semiHidden="1" w:unhideWhenUsed="1"/>
-    <w:lsdException w:name="envelope return" w:semiHidden="1" w:unhideWhenUsed="1"/>
-    <w:lsdException w:name="footnote reference" w:semiHidden="1" w:unhideWhenUsed="1"/>
-    <w:lsdException w:name="annotation reference" w:semiHidden="1" w:unhideWhenUsed="1"/>
-    <w:lsdException w:name="line number" w:semiHidden="1" w:unhideWhenUsed="1"/>
-    <w:lsdException w:name="page number" w:semiHidden="1" w:unhideWhenUsed="1"/>
-    <w:lsdException w:name="endnote reference" w:semiHidden="1" w:unhideWhenUsed="1"/>
-    <w:lsdException w:name="endnote text" w:semiHidden="1" w:unhideWhenUsed="1"/>
-    <w:lsdException w:name="table of authorities" w:semiHidden="1" w:unhideWhenUsed="1"/>
-    <w:lsdException w:name="macro" w:semiHidden="1" w:unhideWhenUsed="1"/>
-    <w:lsdException w:name="toa heading" w:semiHidden="1" w:unhideWhenUsed="1"/>
-    <w:lsdException w:name="List" w:semiHidden="1" w:unhideWhenUsed="1"/>
-    <w:lsdException w:name="List Bullet" w:semiHidden="1" w:unhideWhenUsed="1"/>
-    <w:lsdException w:name="List Number" w:semiHidden="1" w:unhideWhenUsed="1"/>
-    <w:lsdException w:name="List 2" w:semiHidden="1" w:unhideWhenUsed="1"/>
-    <w:lsdException w:name="List 3" w:semiHidden="1" w:unhideWhenUsed="1"/>
-    <w:lsdException w:name="List 4" w:semiHidden="1" w:unhideWhenUsed="1"/>
-    <w:lsdException w:name="List 5" w:semiHidden="1" w:unhideWhenUsed="1"/>
-    <w:lsdException w:name="List Bullet 2" w:semiHidden="1" w:unhideWhenUsed="1"/>
-    <w:lsdException w:name="List Bullet 3" w:semiHidden="1" w:unhideWhenUsed="1"/>
-    <w:lsdException w:name="List Bullet 4" w:semiHidden="1" w:unhideWhenUsed="1"/>
-    <w:lsdException w:name="List Bullet 5" w:semiHidden="1" w:unhideWhenUsed="1"/>
-    <w:lsdException w:name="List Number 2" w:semiHidden="1" w:unhideWhenUsed="1"/>
-    <w:lsdException w:name="List Number 3" w:semiHidden="1" w:unhideWhenUsed="1"/>
-    <w:lsdException w:name="List Number 4" w:semiHidden="1" w:unhideWhenUsed="1"/>
-    <w:lsdException w:name="List Number 5" w:semiHidden="1" w:unhideWhenUsed="1"/>
-    <w:lsdException w:name="Title" w:uiPriority="10" w:qFormat="1"/>
-    <w:lsdException w:name="Closing" w:semiHidden="1" w:unhideWhenUsed="1"/>
-    <w:lsdException w:name="Signature" w:semiHidden="1" w:unhideWhenUsed="1"/>
-    <w:lsdException w:name="Default Paragraph Font" w:semiHidden="1" w:uiPriority="1" w:unhideWhenUsed="1"/>
-    <w:lsdException w:name="Body Text" w:semiHidden="1" w:unhideWhenUsed="1"/>
-    <w:lsdException w:name="Body Text Indent" w:semiHidden="1" w:unhideWhenUsed="1"/>
-    <w:lsdException w:name="List Continue" w:semiHidden="1" w:unhideWhenUsed="1"/>
-    <w:lsdException w:name="List Continue 2" w:semiHidden="1" w:unhideWhenUsed="1"/>
-    <w:lsdException w:name="List Continue 3" w:semiHidden="1" w:unhideWhenUsed="1"/>
-    <w:lsdException w:name="List Continue 4" w:semiHidden="1" w:unhideWhenUsed="1"/>
-    <w:lsdException w:name="List Continue 5" w:semiHidden="1" w:unhideWhenUsed="1"/>
-    <w:lsdException w:name="Message Header" w:semiHidden="1" w:unhideWhenUsed="1"/>
-    <w:lsdException w:name="Subtitle" w:uiPriority="11" w:qFormat="1"/>
-    <w:lsdException w:name="Salutation" w:semiHidden="1" w:unhideWhenUsed="1"/>
-    <w:lsdException w:name="Date" w:semiHidden="1" w:unhideWhenUsed="1"/>
-    <w:lsdException w:name="Body Text First Indent" w:semiHidden="1" w:unhideWhenUsed="1"/>
-    <w:lsdException w:name="Body Text First Indent 2" w:semiHidden="1" w:unhideWhenUsed="1"/>
-    <w:lsdException w:name="Note Heading" w:semiHidden="1" w:unhideWhenUsed="1"/>
-    <w:lsdException w:name="Body Text 2" w:semiHidden="1" w:unhideWhenUsed="1"/>
-    <w:lsdException w:name="Body Text 3" w:semiHidden="1" w:unhideWhenUsed="1"/>
-    <w:lsdException w:name="Body Text Indent 2" w:semiHidden="1" w:unhideWhenUsed="1"/>
-    <w:lsdException w:name="Body Text Indent 3" w:semiHidden="1" w:unhideWhenUsed="1"/>
-    <w:lsdException w:name="Block Text" w:semiHidden="1" w:unhideWhenUsed="1"/>
-    <w:lsdException w:name="Hyperlink" w:semiHidden="1" w:unhideWhenUsed="1"/>
-    <w:lsdException w:name="FollowedHyperlink" w:semiHidden="1" w:unhideWhenUsed="1"/>
-    <w:lsdException w:name="Strong" w:uiPriority="22" w:qFormat="1"/>
-    <w:lsdException w:name="Emphasis" w:uiPriority="20" w:qFormat="1"/>
-    <w:lsdException w:name="Document Map" w:semiHidden="1" w:unhideWhenUsed="1"/>
-    <w:lsdException w:name="Plain Text" w:semiHidden="1" w:unhideWhenUsed="1"/>
-    <w:lsdException w:name="E-mail Signature" w:semiHidden="1" w:unhideWhenUsed="1"/>
-    <w:lsdException w:name="HTML Top of Form" w:semiHidden="1" w:unhideWhenUsed="1"/>
-    <w:lsdException w:name="HTML Bottom of Form" w:semiHidden="1" w:unhideWhenUsed="1"/>
-    <w:lsdException w:name="Normal (Web)" w:semiHidden="1" w:unhideWhenUsed="1"/>
-    <w:lsdException w:name="HTML Acronym" w:semiHidden="1" w:unhideWhenUsed="1"/>
-    <w:lsdException w:name="HTML Address" w:semiHidden="1" w:unhideWhenUsed="1"/>
-    <w:lsdException w:name="HTML Cite" w:semiHidden="1" w:unhideWhenUsed="1"/>
-    <w:lsdException w:name="HTML Code" w:semiHidden="1" w:unhideWhenUsed="1"/>
-    <w:lsdException w:name="HTML Definition" w:semiHidden="1" w:unhideWhenUsed="1"/>
-    <w:lsdException w:name="HTML Keyboard" w:semiHidden="1" w:unhideWhenUsed="1"/>
-    <w:lsdException w:name="HTML Preformatted" w:semiHidden="1" w:unhideWhenUsed="1"/>
-    <w:lsdException w:name="HTML Sample" w:semiHidden="1" w:unhideWhenUsed="1"/>
-    <w:lsdException w:name="HTML Typewriter" w:semiHidden="1" w:unhideWhenUsed="1"/>
-    <w:lsdException w:name="HTML Variable" w:semiHidden="1" w:unhideWhenUsed="1"/>
-    <w:lsdException w:name="Normal Table" w:semiHidden="1" w:unhideWhenUsed="1"/>
-    <w:lsdException w:name="annotation subject" w:semiHidden="1" w:unhideWhenUsed="1"/>
-    <w:lsdException w:name="No List" w:semiHidden="1" w:unhideWhenUsed="1"/>
-    <w:lsdException w:name="Outline List 1" w:semiHidden="1" w:unhideWhenUsed="1"/>
-    <w:lsdException w:name="Outline List 2" w:semiHidden="1" w:unhideWhenUsed="1"/>
-    <w:lsdException w:name="Outline List 3" w:semiHidden="1" w:unhideWhenUsed="1"/>
-    <w:lsdException w:name="Table Simple 1" w:semiHidden="1" w:unhideWhenUsed="1"/>
-    <w:lsdException w:name="Table Simple 2" w:semiHidden="1" w:unhideWhenUsed="1"/>
-    <w:lsdException w:name="Table Simple 3" w:semiHidden="1" w:unhideWhenUsed="1"/>
-    <w:lsdException w:name="Table Classic 1" w:semiHidden="1" w:unhideWhenUsed="1"/>
-    <w:lsdException w:name="Table Classic 2" w:semiHidden="1" w:unhideWhenUsed="1"/>
-    <w:lsdException w:name="Table Classic 3" w:semiHidden="1" w:unhideWhenUsed="1"/>
-    <w:lsdException w:name="Table Classic 4" w:semiHidden="1" w:unhideWhenUsed="1"/>
-    <w:lsdException w:name="Table Colorful 1" w:semiHidden="1" w:unhideWhenUsed="1"/>
-    <w:lsdException w:name="Table Colorful 2" w:semiHidden="1" w:unhideWhenUsed="1"/>
-    <w:lsdException w:name="Table Colorful 3" w:semiHidden="1" w:unhideWhenUsed="1"/>
-    <w:lsdException w:name="Table Columns 1" w:semiHidden="1" w:unhideWhenUsed="1"/>
-    <w:lsdException w:name="Table Columns 2" w:semiHidden="1" w:unhideWhenUsed="1"/>
-    <w:lsdException w:name="Table Columns 3" w:semiHidden="1" w:unhideWhenUsed="1"/>
-    <w:lsdException w:name="Table Columns 4" w:semiHidden="1" w:unhideWhenUsed="1"/>
-    <w:lsdException w:name="Table Columns 5" w:semiHidden="1" w:unhideWhenUsed="1"/>
-    <w:lsdException w:name="Table Grid 1" w:semiHidden="1" w:unhideWhenUsed="1"/>
-    <w:lsdException w:name="Table Grid 2" w:semiHidden="1" w:unhideWhenUsed="1"/>
-    <w:lsdException w:name="Table Grid 3" w:semiHidden="1" w:unhideWhenUsed="1"/>
-    <w:lsdException w:name="Table Grid 4" w:semiHidden="1" w:unhideWhenUsed="1"/>
-    <w:lsdException w:name="Table Grid 5" w:semiHidden="1" w:unhideWhenUsed="1"/>
-    <w:lsdException w:name="Table Grid 6" w:semiHidden="1" w:unhideWhenUsed="1"/>
-    <w:lsdException w:name="Table Grid 7" w:semiHidden="1" w:unhideWhenUsed="1"/>
-    <w:lsdException w:name="Table Grid 8" w:semiHidden="1" w:unhideWhenUsed="1"/>
-    <w:lsdException w:name="Table List 1" w:semiHidden="1" w:unhideWhenUsed="1"/>
-    <w:lsdException w:name="Table List 2" w:semiHidden="1" w:unhideWhenUsed="1"/>
-    <w:lsdException w:name="Table List 3" w:semiHidden="1" w:unhideWhenUsed="1"/>
-    <w:lsdException w:name="Table List 4" w:semiHidden="1" w:unhideWhenUsed="1"/>
-    <w:lsdException w:name="Table List 5" w:semiHidden="1" w:unhideWhenUsed="1"/>
-    <w:lsdException w:name="Table List 6" w:semiHidden="1" w:unhideWhenUsed="1"/>
-    <w:lsdException w:name="Table List 7" w:semiHidden="1" w:unhideWhenUsed="1"/>
-    <w:lsdException w:name="Table List 8" w:semiHidden="1" w:unhideWhenUsed="1"/>
-    <w:lsdException w:name="Table 3D effects 1" w:semiHidden="1" w:unhideWhenUsed="1"/>
-    <w:lsdException w:name="Table 3D effects 2" w:semiHidden="1" w:unhideWhenUsed="1"/>
-    <w:lsdException w:name="Table 3D effects 3" w:semiHidden="1" w:unhideWhenUsed="1"/>
-    <w:lsdException w:name="Table Contemporary" w:semiHidden="1" w:unhideWhenUsed="1"/>
-    <w:lsdException w:name="Table Elegant" w:semiHidden="1" w:unhideWhenUsed="1"/>
-    <w:lsdException w:name="Table Professional" w:semiHidden="1" w:unhideWhenUsed="1"/>
-    <w:lsdException w:name="Table Subtle 1" w:semiHidden="1" w:unhideWhenUsed="1"/>
-    <w:lsdException w:name="Table Subtle 2" w:semiHidden="1" w:unhideWhenUsed="1"/>
-    <w:lsdException w:name="Table Web 1" w:semiHidden="1" w:unhideWhenUsed="1"/>
-    <w:lsdException w:name="Table Web 2" w:semiHidden="1" w:unhideWhenUsed="1"/>
-    <w:lsdException w:name="Table Web 3" w:semiHidden="1" w:unhideWhenUsed="1"/>
-    <w:lsdException w:name="Balloon Text" w:semiHidden="1" w:unhideWhenUsed="1"/>
-    <w:lsdException w:name="Table Grid" w:uiPriority="59"/>
-    <w:lsdException w:name="Table Theme" w:semiHidden="1" w:unhideWhenUsed="1"/>
-    <w:lsdException w:name="Placeholder Text" w:semiHidden="1"/>
-    <w:lsdException w:name="No Spacing" w:uiPriority="1" w:qFormat="1"/>
-    <w:lsdException w:name="Light Shading" w:uiPriority="60"/>
-    <w:lsdException w:name="Light List" w:uiPriority="61"/>
-    <w:lsdException w:name="Light Grid" w:uiPriority="62"/>
-    <w:lsdException w:name="Medium Shading 1" w:uiPriority="63"/>
-    <w:lsdException w:name="Medium Shading 2" w:uiPriority="64"/>
-    <w:lsdException w:name="Medium List 1" w:uiPriority="65"/>
-    <w:lsdException w:name="Medium List 2" w:uiPriority="66"/>
-    <w:lsdException w:name="Medium Grid 1" w:uiPriority="67"/>
-    <w:lsdException w:name="Medium Grid 2" w:uiPriority="68"/>
-    <w:lsdException w:name="Medium Grid 3" w:uiPriority="69"/>
-    <w:lsdException w:name="Dark List" w:uiPriority="70"/>
-    <w:lsdException w:name="Colorful Shading" w:uiPriority="71"/>
-    <w:lsdException w:name="Colorful List" w:uiPriority="72"/>
-    <w:lsdException w:name="Colorful Grid" w:uiPriority="73"/>
-    <w:lsdException w:name="Light Shading Accent 1" w:uiPriority="60"/>
-    <w:lsdException w:name="Light List Accent 1" w:uiPriority="61"/>
-    <w:lsdException w:name="Light Grid Accent 1" w:uiPriority="62"/>
-    <w:lsdException w:name="Medium Shading 1 Accent 1" w:uiPriority="63"/>
-    <w:lsdException w:name="Medium Shading 2 Accent 1" w:uiPriority="64"/>
-    <w:lsdException w:name="Medium List 1 Accent 1" w:uiPriority="65"/>
-    <w:lsdException w:name="Revision" w:semiHidden="1"/>
-    <w:lsdException w:name="List Paragraph" w:uiPriority="34" w:qFormat="1"/>
-    <w:lsdException w:name="Quote" w:uiPriority="29" w:qFormat="1"/>
-    <w:lsdException w:name="Intense Quote" w:uiPriority="30" w:qFormat="1"/>
-    <w:lsdException w:name="Medium List 2 Accent 1" w:uiPriority="66"/>
-    <w:lsdException w:name="Medium Grid 1 Accent 1" w:uiPriority="67"/>
-    <w:lsdException w:name="Medium Grid 2 Accent 1" w:uiPriority="68"/>
-    <w:lsdException w:name="Medium Grid 3 Accent 1" w:uiPriority="69"/>
-    <w:lsdException w:name="Dark List Accent 1" w:uiPriority="70"/>
-    <w:lsdException w:name="Colorful Shading Accent 1" w:uiPriority="71"/>
-    <w:lsdException w:name="Colorful List Accent 1" w:uiPriority="72"/>
-    <w:lsdException w:name="Colorful Grid Accent 1" w:uiPriority="73"/>
-    <w:lsdException w:name="Light Shading Accent 2" w:uiPriority="60"/>
-    <w:lsdException w:name="Light List Accent 2" w:uiPriority="61"/>
-    <w:lsdException w:name="Light Grid Accent 2" w:uiPriority="62"/>
-    <w:lsdException w:name="Medium Shading 1 Accent 2" w:uiPriority="63"/>
-    <w:lsdException w:name="Medium Shading 2 Accent 2" w:uiPriority="64"/>
-    <w:lsdException w:name="Medium List 1 Accent 2" w:uiPriority="65"/>
-    <w:lsdException w:name="Medium List 2 Accent 2" w:uiPriority="66"/>
-    <w:lsdException w:name="Medium Grid 1 Accent 2" w:uiPriority="67"/>
-    <w:lsdException w:name="Medium Grid 2 Accent 2" w:uiPriority="68"/>
-    <w:lsdException w:name="Medium Grid 3 Accent 2" w:uiPriority="69"/>
-    <w:lsdException w:name="Dark List Accent 2" w:uiPriority="70"/>
-    <w:lsdException w:name="Colorful Shading Accent 2" w:uiPriority="71"/>
-    <w:lsdException w:name="Colorful List Accent 2" w:uiPriority="72"/>
-    <w:lsdException w:name="Colorful Grid Accent 2" w:uiPriority="73"/>
-    <w:lsdException w:name="Light Shading Accent 3" w:uiPriority="60"/>
-    <w:lsdException w:name="Light List Accent 3" w:uiPriority="61"/>
-    <w:lsdException w:name="Light Grid Accent 3" w:uiPriority="62"/>
-    <w:lsdException w:name="Medium Shading 1 Accent 3" w:uiPriority="63"/>
-    <w:lsdException w:name="Medium Shading 2 Accent 3" w:uiPriority="64"/>
-    <w:lsdException w:name="Medium List 1 Accent 3" w:uiPriority="65"/>
-    <w:lsdException w:name="Medium List 2 Accent 3" w:uiPriority="66"/>
-    <w:lsdException w:name="Medium Grid 1 Accent 3" w:uiPriority="67"/>
-    <w:lsdException w:name="Medium Grid 2 Accent 3" w:uiPriority="68"/>
-    <w:lsdException w:name="Medium Grid 3 Accent 3" w:uiPriority="69"/>
-    <w:lsdException w:name="Dark List Accent 3" w:uiPriority="70"/>
-    <w:lsdException w:name="Colorful Shading Accent 3" w:uiPriority="71"/>
-    <w:lsdException w:name="Colorful List Accent 3" w:uiPriority="72"/>
-    <w:lsdException w:name="Colorful Grid Accent 3" w:uiPriority="73"/>
-    <w:lsdException w:name="Light Shading Accent 4" w:uiPriority="60"/>
-    <w:lsdException w:name="Light List Accent 4" w:uiPriority="61"/>
-    <w:lsdException w:name="Light Grid Accent 4" w:uiPriority="62"/>
-    <w:lsdException w:name="Medium Shading 1 Accent 4" w:uiPriority="63"/>
-    <w:lsdException w:name="Medium Shading 2 Accent 4" w:uiPriority="64"/>
-    <w:lsdException w:name="Medium List 1 Accent 4" w:uiPriority="65"/>
-    <w:lsdException w:name="Medium List 2 Accent 4" w:uiPriority="66"/>
-    <w:lsdException w:name="Medium Grid 1 Accent 4" w:uiPriority="67"/>
-    <w:lsdException w:name="Medium Grid 2 Accent 4" w:uiPriority="68"/>
-    <w:lsdException w:name="Medium Grid 3 Accent 4" w:uiPriority="69"/>
-    <w:lsdException w:name="Dark List Accent 4" w:uiPriority="70"/>
-    <w:lsdException w:name="Colorful Shading Accent 4" w:uiPriority="71"/>
-    <w:lsdException w:name="Colorful List Accent 4" w:uiPriority="72"/>
-    <w:lsdException w:name="Colorful Grid Accent 4" w:uiPriority="73"/>
-    <w:lsdException w:name="Light Shading Accent 5" w:uiPriority="60"/>
-    <w:lsdException w:name="Light List Accent 5" w:uiPriority="61"/>
-    <w:lsdException w:name="Light Grid Accent 5" w:uiPriority="62"/>
-    <w:lsdException w:name="Medium Shading 1 Accent 5" w:uiPriority="63"/>
-    <w:lsdException w:name="Medium Shading 2 Accent 5" w:uiPriority="64"/>
-    <w:lsdException w:name="Medium List 1 Accent 5" w:uiPriority="65"/>
-    <w:lsdException w:name="Medium List 2 Accent 5" w:uiPriority="66"/>
-    <w:lsdException w:name="Medium Grid 1 Accent 5" w:uiPriority="67"/>
-    <w:lsdException w:name="Medium Grid 2 Accent 5" w:uiPriority="68"/>
-    <w:lsdException w:name="Medium Grid 3 Accent 5" w:uiPriority="69"/>
-    <w:lsdException w:name="Dark List Accent 5" w:uiPriority="70"/>
-    <w:lsdException w:name="Colorful Shading Accent 5" w:uiPriority="71"/>
-    <w:lsdException w:name="Colorful List Accent 5" w:uiPriority="72"/>
-    <w:lsdException w:name="Colorful Grid Accent 5" w:uiPriority="73"/>
-    <w:lsdException w:name="Light Shading Accent 6" w:uiPriority="60"/>
-    <w:lsdException w:name="Light List Accent 6" w:uiPriority="61"/>
-    <w:lsdException w:name="Light Grid Accent 6" w:uiPriority="62"/>
-    <w:lsdException w:name="Medium Shading 1 Accent 6" w:uiPriority="63"/>
-    <w:lsdException w:name="Medium Shading 2 Accent 6" w:uiPriority="64"/>
-    <w:lsdException w:name="Medium List 1 Accent 6" w:uiPriority="65"/>
-    <w:lsdException w:name="Medium List 2 Accent 6" w:uiPriority="66"/>
-    <w:lsdException w:name="Medium Grid 1 Accent 6" w:uiPriority="67"/>
-    <w:lsdException w:name="Medium Grid 2 Accent 6" w:uiPriority="68"/>
-    <w:lsdException w:name="Medium Grid 3 Accent 6" w:uiPriority="69"/>
-    <w:lsdException w:name="Dark List Accent 6" w:uiPriority="70"/>
-    <w:lsdException w:name="Colorful Shading Accent 6" w:uiPriority="71"/>
-    <w:lsdException w:name="Colorful List Accent 6" w:uiPriority="72"/>
-    <w:lsdException w:name="Colorful Grid Accent 6" w:uiPriority="73"/>
-    <w:lsdException w:name="Subtle Emphasis" w:uiPriority="19" w:qFormat="1"/>
-    <w:lsdException w:name="Intense Emphasis" w:uiPriority="21" w:qFormat="1"/>
-    <w:lsdException w:name="Subtle Reference" w:uiPriority="31" w:qFormat="1"/>
-    <w:lsdException w:name="Intense Reference" w:uiPriority="32" w:qFormat="1"/>
-    <w:lsdException w:name="Book Title" w:uiPriority="33" w:qFormat="1"/>
-    <w:lsdException w:name="Bibliography" w:semiHidden="1" w:uiPriority="37" w:unhideWhenUsed="1"/>
-    <w:lsdException w:name="TOC Heading" w:semiHidden="1" w:uiPriority="39" w:unhideWhenUsed="1" w:qFormat="1"/>
-    <w:lsdException w:name="Plain Table 1" w:uiPriority="41"/>
-    <w:lsdException w:name="Plain Table 2" w:uiPriority="42"/>
-    <w:lsdException w:name="Plain Table 3" w:uiPriority="43"/>
-    <w:lsdException w:name="Plain Table 4" w:uiPriority="44"/>
-    <w:lsdException w:name="Plain Table 5" w:uiPriority="45"/>
-    <w:lsdException w:name="Grid Table Light" w:uiPriority="40"/>
-    <w:lsdException w:name="Grid Table 1 Light" w:uiPriority="46"/>
-    <w:lsdException w:name="Grid Table 2" w:uiPriority="47"/>
-    <w:lsdException w:name="Grid Table 3" w:uiPriority="48"/>
-    <w:lsdException w:name="Grid Table 4" w:uiPriority="49"/>
-    <w:lsdException w:name="Grid Table 5 Dark" w:uiPriority="50"/>
-    <w:lsdException w:name="Grid Table 6 Colorful" w:uiPriority="51"/>
-    <w:lsdException w:name="Grid Table 7 Colorful" w:uiPriority="52"/>
-    <w:lsdException w:name="Grid Table 1 Light Accent 1" w:uiPriority="46"/>
-    <w:lsdException w:name="Grid Table 2 Accent 1" w:uiPriority="47"/>
-    <w:lsdException w:name="Grid Table 3 Accent 1" w:uiPriority="48"/>
-    <w:lsdException w:name="Grid Table 4 Accent 1" w:uiPriority="49"/>
-    <w:lsdException w:name="Grid Table 5 Dark Accent 1" w:uiPriority="50"/>
-    <w:lsdException w:name="Grid Table 6 Colorful Accent 1" w:uiPriority="51"/>
-    <w:lsdException w:name="Grid Table 7 Colorful Accent 1" w:uiPriority="52"/>
-    <w:lsdException w:name="Grid Table 1 Light Accent 2" w:uiPriority="46"/>
-    <w:lsdException w:name="Grid Table 2 Accent 2" w:uiPriority="47"/>
-    <w:lsdException w:name="Grid Table 3 Accent 2" w:uiPriority="48"/>
-    <w:lsdException w:name="Grid Table 4 Accent 2" w:uiPriority="49"/>
-    <w:lsdException w:name="Grid Table 5 Dark Accent 2" w:uiPriority="50"/>
-    <w:lsdException w:name="Grid Table 6 Colorful Accent 2" w:uiPriority="51"/>
-    <w:lsdException w:name="Grid Table 7 Colorful Accent 2" w:uiPriority="52"/>
-    <w:lsdException w:name="Grid Table 1 Light Accent 3" w:uiPriority="46"/>
-    <w:lsdException w:name="Grid Table 2 Accent 3" w:uiPriority="47"/>
-    <w:lsdException w:name="Grid Table 3 Accent 3" w:uiPriority="48"/>
-    <w:lsdException w:name="Grid Table 4 Accent 3" w:uiPriority="49"/>
-    <w:lsdException w:name="Grid Table 5 Dark Accent 3" w:uiPriority="50"/>
-    <w:lsdException w:name="Grid Table 6 Colorful Accent 3" w:uiPriority="51"/>
-    <w:lsdException w:name="Grid Table 7 Colorful Accent 3" w:uiPriority="52"/>
-    <w:lsdException w:name="Grid Table 1 Light Accent 4" w:uiPriority="46"/>
-    <w:lsdException w:name="Grid Table 2 Accent 4" w:uiPriority="47"/>
-    <w:lsdException w:name="Grid Table 3 Accent 4" w:uiPriority="48"/>
-    <w:lsdException w:name="Grid Table 4 Accent 4" w:uiPriority="49"/>
-    <w:lsdException w:name="Grid Table 5 Dark Accent 4" w:uiPriority="50"/>
-    <w:lsdException w:name="Grid Table 6 Colorful Accent 4" w:uiPriority="51"/>
-    <w:lsdException w:name="Grid Table 7 Colorful Accent 4" w:uiPriority="52"/>
-    <w:lsdException w:name="Grid Table 1 Light Accent 5" w:uiPriority="46"/>
-    <w:lsdException w:name="Grid Table 2 Accent 5" w:uiPriority="47"/>
-    <w:lsdException w:name="Grid Table 3 Accent 5" w:uiPriority="48"/>
-    <w:lsdException w:name="Grid Table 4 Accent 5" w:uiPriority="49"/>
-    <w:lsdException w:name="Grid Table 5 Dark Accent 5" w:uiPriority="50"/>
-    <w:lsdException w:name="Grid Table 6 Colorful Accent 5" w:uiPriority="51"/>
-    <w:lsdException w:name="Grid Table 7 Colorful Accent 5" w:uiPriority="52"/>
-    <w:lsdException w:name="Grid Table 1 Light Accent 6" w:uiPriority="46"/>
-    <w:lsdException w:name="Grid Table 2 Accent 6" w:uiPriority="47"/>
-    <w:lsdException w:name="Grid Table 3 Accent 6" w:uiPriority="48"/>
-    <w:lsdException w:name="Grid Table 4 Accent 6" w:uiPriority="49"/>
-    <w:lsdException w:name="Grid Table 5 Dark Accent 6" w:uiPriority="50"/>
-    <w:lsdException w:name="Grid Table 6 Colorful Accent 6" w:uiPriority="51"/>
-    <w:lsdException w:name="Grid Table 7 Colorful Accent 6" w:uiPriority="52"/>
-    <w:lsdException w:name="List Table 1 Light" w:uiPriority="46"/>
-    <w:lsdException w:name="List Table 2" w:uiPriority="47"/>
-    <w:lsdException w:name="List Table 3" w:uiPriority="48"/>
-    <w:lsdException w:name="List Table 4" w:uiPriority="49"/>
-    <w:lsdException w:name="List Table 5 Dark" w:uiPriority="50"/>
-    <w:lsdException w:name="List Table 6 Colorful" w:uiPriority="51"/>
-    <w:lsdException w:name="List Table 7 Colorful" w:uiPriority="52"/>
-    <w:lsdException w:name="List Table 1 Light Accent 1" w:uiPriority="46"/>
-    <w:lsdException w:name="List Table 2 Accent 1" w:uiPriority="47"/>
-    <w:lsdException w:name="List Table 3 Accent 1" w:uiPriority="48"/>
-    <w:lsdException w:name="List Table 4 Accent 1" w:uiPriority="49"/>
-    <w:lsdException w:name="List Table 5 Dark Accent 1" w:uiPriority="50"/>
-    <w:lsdException w:name="List Table 6 Colorful Accent 1" w:uiPriority="51"/>
-    <w:lsdException w:name="List Table 7 Colorful Accent 1" w:uiPriority="52"/>
-    <w:lsdException w:name="List Table 1 Light Accent 2" w:uiPriority="46"/>
-    <w:lsdException w:name="List Table 2 Accent 2" w:uiPriority="47"/>
-    <w:lsdException w:name="List Table 3 Accent 2" w:uiPriority="48"/>
-    <w:lsdException w:name="List Table 4 Accent 2" w:uiPriority="49"/>
-    <w:lsdException w:name="List Table 5 Dark Accent 2" w:uiPriority="50"/>
-    <w:lsdException w:name="List Table 6 Colorful Accent 2" w:uiPriority="51"/>
-    <w:lsdException w:name="List Table 7 Colorful Accent 2" w:uiPriority="52"/>
-    <w:lsdException w:name="List Table 1 Light Accent 3" w:uiPriority="46"/>
-    <w:lsdException w:name="List Table 2 Accent 3" w:uiPriority="47"/>
-    <w:lsdException w:name="List Table 3 Accent 3" w:uiPriority="48"/>
-    <w:lsdException w:name="List Table 4 Accent 3" w:uiPriority="49"/>
-    <w:lsdException w:name="List Table 5 Dark Accent 3" w:uiPriority="50"/>
-    <w:lsdException w:name="List Table 6 Colorful Accent 3" w:uiPriority="51"/>
-    <w:lsdException w:name="List Table 7 Colorful Accent 3" w:uiPriority="52"/>
-    <w:lsdException w:name="List Table 1 Light Accent 4" w:uiPriority="46"/>
-    <w:lsdException w:name="List Table 2 Accent 4" w:uiPriority="47"/>
-    <w:lsdException w:name="List Table 3 Accent 4" w:uiPriority="48"/>
-    <w:lsdException w:name="List Table 4 Accent 4" w:uiPriority="49"/>
-    <w:lsdException w:name="List Table 5 Dark Accent 4" w:uiPriority="50"/>
-    <w:lsdException w:name="List Table 6 Colorful Accent 4" w:uiPriority="51"/>
-    <w:lsdException w:name="List Table 7 Colorful Accent 4" w:uiPriority="52"/>
-    <w:lsdException w:name="List Table 1 Light Accent 5" w:uiPriority="46"/>
-    <w:lsdException w:name="List Table 2 Accent 5" w:uiPriority="47"/>
-    <w:lsdException w:name="List Table 3 Accent 5" w:uiPriority="48"/>
-    <w:lsdException w:name="List Table 4 Accent 5" w:uiPriority="49"/>
-    <w:lsdException w:name="List Table 5 Dark Accent 5" w:uiPriority="50"/>
-    <w:lsdException w:name="List Table 6 Colorful Accent 5" w:uiPriority="51"/>
-    <w:lsdException w:name="List Table 7 Colorful Accent 5" w:uiPriority="52"/>
-    <w:lsdException w:name="List Table 1 Light Accent 6" w:uiPriority="46"/>
-    <w:lsdException w:name="List Table 2 Accent 6" w:uiPriority="47"/>
-    <w:lsdException w:name="List Table 3 Accent 6" w:uiPriority="48"/>
-    <w:lsdException w:name="List Table 4 Accent 6" w:uiPriority="49"/>
-    <w:lsdException w:name="List Table 5 Dark Accent 6" w:uiPriority="50"/>
-    <w:lsdException w:name="List Table 6 Colorful Accent 6" w:uiPriority="51"/>
-    <w:lsdException w:name="List Table 7 Colorful Accent 6" w:uiPriority="52"/>
+  <w:latentStyles w:defLockedState="0" w:defUIPriority="99" w:defSemiHidden="1" w:defUnhideWhenUsed="1" w:defQFormat="0" w:count="267">
+    <w:lsdException w:name="Normal" w:semiHidden="0" w:uiPriority="0" w:unhideWhenUsed="0" w:qFormat="1"/>
+    <w:lsdException w:name="heading 1" w:semiHidden="0" w:uiPriority="9" w:unhideWhenUsed="0" w:qFormat="1"/>
+    <w:lsdException w:name="heading 2" w:qFormat="1"/>
+    <w:lsdException w:name="heading 3" w:qFormat="1"/>
+    <w:lsdException w:name="heading 4" w:qFormat="1"/>
+    <w:lsdException w:name="heading 5" w:uiPriority="9" w:qFormat="1"/>
+    <w:lsdException w:name="heading 6" w:uiPriority="9" w:qFormat="1"/>
+    <w:lsdException w:name="heading 7" w:uiPriority="9" w:qFormat="1"/>
+    <w:lsdException w:name="heading 8" w:uiPriority="9" w:qFormat="1"/>
+    <w:lsdException w:name="heading 9" w:uiPriority="9" w:qFormat="1"/>
+    <w:lsdException w:name="toc 1" w:uiPriority="39"/>
+    <w:lsdException w:name="toc 2" w:uiPriority="39"/>
+    <w:lsdException w:name="toc 3" w:uiPriority="39"/>
+    <w:lsdException w:name="toc 4" w:uiPriority="39"/>
+    <w:lsdException w:name="toc 5" w:uiPriority="39"/>
+    <w:lsdException w:name="toc 6" w:uiPriority="39"/>
+    <w:lsdException w:name="toc 7" w:uiPriority="39"/>
+    <w:lsdException w:name="toc 8" w:uiPriority="39"/>
+    <w:lsdException w:name="toc 9" w:uiPriority="39"/>
+    <w:lsdException w:name="caption" w:uiPriority="35" w:qFormat="1"/>
+    <w:lsdException w:name="Title" w:semiHidden="0" w:uiPriority="10" w:unhideWhenUsed="0" w:qFormat="1"/>
+    <w:lsdException w:name="Default Paragraph Font" w:uiPriority="1"/>
+    <w:lsdException w:name="Subtitle" w:semiHidden="0" w:uiPriority="11" w:unhideWhenUsed="0" w:qFormat="1"/>
+    <w:lsdException w:name="Strong" w:semiHidden="0" w:uiPriority="22" w:unhideWhenUsed="0" w:qFormat="1"/>
+    <w:lsdException w:name="Emphasis" w:semiHidden="0" w:uiPriority="20" w:unhideWhenUsed="0" w:qFormat="1"/>
+    <w:lsdException w:name="Table Grid" w:semiHidden="0" w:uiPriority="59" w:unhideWhenUsed="0"/>
+    <w:lsdException w:name="Placeholder Text" w:unhideWhenUsed="0"/>
+    <w:lsdException w:name="No Spacing" w:semiHidden="0" w:uiPriority="1" w:unhideWhenUsed="0" w:qFormat="1"/>
+    <w:lsdException w:name="Light Shading" w:semiHidden="0" w:uiPriority="60" w:unhideWhenUsed="0"/>
+    <w:lsdException w:name="Light List" w:semiHidden="0" w:uiPriority="61" w:unhideWhenUsed="0"/>
+    <w:lsdException w:name="Light Grid" w:semiHidden="0" w:uiPriority="62" w:unhideWhenUsed="0"/>
+    <w:lsdException w:name="Medium Shading 1" w:semiHidden="0" w:uiPriority="63" w:unhideWhenUsed="0"/>
+    <w:lsdException w:name="Medium Shading 2" w:semiHidden="0" w:uiPriority="64" w:unhideWhenUsed="0"/>
+    <w:lsdException w:name="Medium List 1" w:semiHidden="0" w:uiPriority="65" w:unhideWhenUsed="0"/>
+    <w:lsdException w:name="Medium List 2" w:semiHidden="0" w:uiPriority="66" w:unhideWhenUsed="0"/>
+    <w:lsdException w:name="Medium Grid 1" w:semiHidden="0" w:uiPriority="67" w:unhideWhenUsed="0"/>
+    <w:lsdException w:name="Medium Grid 2" w:semiHidden="0" w:uiPriority="68" w:unhideWhenUsed="0"/>
+    <w:lsdException w:name="Medium Grid 3" w:semiHidden="0" w:uiPriority="69" w:unhideWhenUsed="0"/>
+    <w:lsdException w:name="Dark List" w:semiHidden="0" w:uiPriority="70" w:unhideWhenUsed="0"/>
+    <w:lsdException w:name="Colorful Shading" w:semiHidden="0" w:uiPriority="71" w:unhideWhenUsed="0"/>
+    <w:lsdException w:name="Colorful List" w:semiHidden="0" w:uiPriority="72" w:unhideWhenUsed="0"/>
+    <w:lsdException w:name="Colorful Grid" w:semiHidden="0" w:uiPriority="73" w:unhideWhenUsed="0"/>
+    <w:lsdException w:name="Light Shading Accent 1" w:semiHidden="0" w:uiPriority="60" w:unhideWhenUsed="0"/>
+    <w:lsdException w:name="Light List Accent 1" w:semiHidden="0" w:uiPriority="61" w:unhideWhenUsed="0"/>
+    <w:lsdException w:name="Light Grid Accent 1" w:semiHidden="0" w:uiPriority="62" w:unhideWhenUsed="0"/>
+    <w:lsdException w:name="Medium Shading 1 Accent 1" w:semiHidden="0" w:uiPriority="63" w:unhideWhenUsed="0"/>
+    <w:lsdException w:name="Medium Shading 2 Accent 1" w:semiHidden="0" w:uiPriority="64" w:unhideWhenUsed="0"/>
+    <w:lsdException w:name="Medium List 1 Accent 1" w:semiHidden="0" w:uiPriority="65" w:unhideWhenUsed="0"/>
+    <w:lsdException w:name="Revision" w:unhideWhenUsed="0"/>
+    <w:lsdException w:name="List Paragraph" w:semiHidden="0" w:uiPriority="34" w:unhideWhenUsed="0" w:qFormat="1"/>
+    <w:lsdException w:name="Quote" w:semiHidden="0" w:uiPriority="29" w:unhideWhenUsed="0" w:qFormat="1"/>
+    <w:lsdException w:name="Intense Quote" w:semiHidden="0" w:uiPriority="30" w:unhideWhenUsed="0" w:qFormat="1"/>
+    <w:lsdException w:name="Medium List 2 Accent 1" w:semiHidden="0" w:uiPriority="66" w:unhideWhenUsed="0"/>
+    <w:lsdException w:name="Medium Grid 1 Accent 1" w:semiHidden="0" w:uiPriority="67" w:unhideWhenUsed="0"/>
+    <w:lsdException w:name="Medium Grid 2 Accent 1" w:semiHidden="0" w:uiPriority="68" w:unhideWhenUsed="0"/>
+    <w:lsdException w:name="Medium Grid 3 Accent 1" w:semiHidden="0" w:uiPriority="69" w:unhideWhenUsed="0"/>
+    <w:lsdException w:name="Dark List Accent 1" w:semiHidden="0" w:uiPriority="70" w:unhideWhenUsed="0"/>
+    <w:lsdException w:name="Colorful Shading Accent 1" w:semiHidden="0" w:uiPriority="71" w:unhideWhenUsed="0"/>
+    <w:lsdException w:name="Colorful List Accent 1" w:semiHidden="0" w:uiPriority="72" w:unhideWhenUsed="0"/>
+    <w:lsdException w:name="Colorful Grid Accent 1" w:semiHidden="0" w:uiPriority="73" w:unhideWhenUsed="0"/>
+    <w:lsdException w:name="Light Shading Accent 2" w:semiHidden="0" w:uiPriority="60" w:unhideWhenUsed="0"/>
+    <w:lsdException w:name="Light List Accent 2" w:semiHidden="0" w:uiPriority="61" w:unhideWhenUsed="0"/>
+    <w:lsdException w:name="Light Grid Accent 2" w:semiHidden="0" w:uiPriority="62" w:unhideWhenUsed="0"/>
+    <w:lsdException w:name="Medium Shading 1 Accent 2" w:semiHidden="0" w:uiPriority="63" w:unhideWhenUsed="0"/>
+    <w:lsdException w:name="Medium Shading 2 Accent 2" w:semiHidden="0" w:uiPriority="64" w:unhideWhenUsed="0"/>
+    <w:lsdException w:name="Medium List 1 Accent 2" w:semiHidden="0" w:uiPriority="65" w:unhideWhenUsed="0"/>
+    <w:lsdException w:name="Medium List 2 Accent 2" w:semiHidden="0" w:uiPriority="66" w:unhideWhenUsed="0"/>
+    <w:lsdException w:name="Medium Grid 1 Accent 2" w:semiHidden="0" w:uiPriority="67" w:unhideWhenUsed="0"/>
+    <w:lsdException w:name="Medium Grid 2 Accent 2" w:semiHidden="0" w:uiPriority="68" w:unhideWhenUsed="0"/>
+    <w:lsdException w:name="Medium Grid 3 Accent 2" w:semiHidden="0" w:uiPriority="69" w:unhideWhenUsed="0"/>
+    <w:lsdException w:name="Dark List Accent 2" w:semiHidden="0" w:uiPriority="70" w:unhideWhenUsed="0"/>
+    <w:lsdException w:name="Colorful Shading Accent 2" w:semiHidden="0" w:uiPriority="71" w:unhideWhenUsed="0"/>
+    <w:lsdException w:name="Colorful List Accent 2" w:semiHidden="0" w:uiPriority="72" w:unhideWhenUsed="0"/>
+    <w:lsdException w:name="Colorful Grid Accent 2" w:semiHidden="0" w:uiPriority="73" w:unhideWhenUsed="0"/>
+    <w:lsdException w:name="Light Shading Accent 3" w:semiHidden="0" w:uiPriority="60" w:unhideWhenUsed="0"/>
+    <w:lsdException w:name="Light List Accent 3" w:semiHidden="0" w:uiPriority="61" w:unhideWhenUsed="0"/>
+    <w:lsdException w:name="Light Grid Accent 3" w:semiHidden="0" w:uiPriority="62" w:unhideWhenUsed="0"/>
+    <w:lsdException w:name="Medium Shading 1 Accent 3" w:semiHidden="0" w:uiPriority="63" w:unhideWhenUsed="0"/>
+    <w:lsdException w:name="Medium Shading 2 Accent 3" w:semiHidden="0" w:uiPriority="64" w:unhideWhenUsed="0"/>
+    <w:lsdException w:name="Medium List 1 Accent 3" w:semiHidden="0" w:uiPriority="65" w:unhideWhenUsed="0"/>
+    <w:lsdException w:name="Medium List 2 Accent 3" w:semiHidden="0" w:uiPriority="66" w:unhideWhenUsed="0"/>
+    <w:lsdException w:name="Medium Grid 1 Accent 3" w:semiHidden="0" w:uiPriority="67" w:unhideWhenUsed="0"/>
+    <w:lsdException w:name="Medium Grid 2 Accent 3" w:semiHidden="0" w:uiPriority="68" w:unhideWhenUsed="0"/>
+    <w:lsdException w:name="Medium Grid 3 Accent 3" w:semiHidden="0" w:uiPriority="69" w:unhideWhenUsed="0"/>
+    <w:lsdException w:name="Dark List Accent 3" w:semiHidden="0" w:uiPriority="70" w:unhideWhenUsed="0"/>
+    <w:lsdException w:name="Colorful Shading Accent 3" w:semiHidden="0" w:uiPriority="71" w:unhideWhenUsed="0"/>
+    <w:lsdException w:name="Colorful List Accent 3" w:semiHidden="0" w:uiPriority="72" w:unhideWhenUsed="0"/>
+    <w:lsdException w:name="Colorful Grid Accent 3" w:semiHidden="0" w:uiPriority="73" w:unhideWhenUsed="0"/>
+    <w:lsdException w:name="Light Shading Accent 4" w:semiHidden="0" w:uiPriority="60" w:unhideWhenUsed="0"/>
+    <w:lsdException w:name="Light List Accent 4" w:semiHidden="0" w:uiPriority="61" w:unhideWhenUsed="0"/>
+    <w:lsdException w:name="Light Grid Accent 4" w:semiHidden="0" w:uiPriority="62" w:unhideWhenUsed="0"/>
+    <w:lsdException w:name="Medium Shading 1 Accent 4" w:semiHidden="0" w:uiPriority="63" w:unhideWhenUsed="0"/>
+    <w:lsdException w:name="Medium Shading 2 Accent 4" w:semiHidden="0" w:uiPriority="64" w:unhideWhenUsed="0"/>
+    <w:lsdException w:name="Medium List 1 Accent 4" w:semiHidden="0" w:uiPriority="65" w:unhideWhenUsed="0"/>
+    <w:lsdException w:name="Medium List 2 Accent 4" w:semiHidden="0" w:uiPriority="66" w:unhideWhenUsed="0"/>
+    <w:lsdException w:name="Medium Grid 1 Accent 4" w:semiHidden="0" w:uiPriority="67" w:unhideWhenUsed="0"/>
+    <w:lsdException w:name="Medium Grid 2 Accent 4" w:semiHidden="0" w:uiPriority="68" w:unhideWhenUsed="0"/>
+    <w:lsdException w:name="Medium Grid 3 Accent 4" w:semiHidden="0" w:uiPriority="69" w:unhideWhenUsed="0"/>
+    <w:lsdException w:name="Dark List Accent 4" w:semiHidden="0" w:uiPriority="70" w:unhideWhenUsed="0"/>
+    <w:lsdException w:name="Colorful Shading Accent 4" w:semiHidden="0" w:uiPriority="71" w:unhideWhenUsed="0"/>
+    <w:lsdException w:name="Colorful List Accent 4" w:semiHidden="0" w:uiPriority="72" w:unhideWhenUsed="0"/>
+    <w:lsdException w:name="Colorful Grid Accent 4" w:semiHidden="0" w:uiPriority="73" w:unhideWhenUsed="0"/>
+    <w:lsdException w:name="Light Shading Accent 5" w:semiHidden="0" w:uiPriority="60" w:unhideWhenUsed="0"/>
+    <w:lsdException w:name="Light List Accent 5" w:semiHidden="0" w:uiPriority="61" w:unhideWhenUsed="0"/>
+    <w:lsdException w:name="Light Grid Accent 5" w:semiHidden="0" w:uiPriority="62" w:unhideWhenUsed="0"/>
+    <w:lsdException w:name="Medium Shading 1 Accent 5" w:semiHidden="0" w:uiPriority="63" w:unhideWhenUsed="0"/>
+    <w:lsdException w:name="Medium Shading 2 Accent 5" w:semiHidden="0" w:uiPriority="64" w:unhideWhenUsed="0"/>
+    <w:lsdException w:name="Medium List 1 Accent 5" w:semiHidden="0" w:uiPriority="65" w:unhideWhenUsed="0"/>
+    <w:lsdException w:name="Medium List 2 Accent 5" w:semiHidden="0" w:uiPriority="66" w:unhideWhenUsed="0"/>
+    <w:lsdException w:name="Medium Grid 1 Accent 5" w:semiHidden="0" w:uiPriority="67" w:unhideWhenUsed="0"/>
+    <w:lsdException w:name="Medium Grid 2 Accent 5" w:semiHidden="0" w:uiPriority="68" w:unhideWhenUsed="0"/>
+    <w:lsdException w:name="Medium Grid 3 Accent 5" w:semiHidden="0" w:uiPriority="69" w:unhideWhenUsed="0"/>
+    <w:lsdException w:name="Dark List Accent 5" w:semiHidden="0" w:uiPriority="70" w:unhideWhenUsed="0"/>
+    <w:lsdException w:name="Colorful Shading Accent 5" w:semiHidden="0" w:uiPriority="71" w:unhideWhenUsed="0"/>
+    <w:lsdException w:name="Colorful List Accent 5" w:semiHidden="0" w:uiPriority="72" w:unhideWhenUsed="0"/>
+    <w:lsdException w:name="Colorful Grid Accent 5" w:semiHidden="0" w:uiPriority="73" w:unhideWhenUsed="0"/>
+    <w:lsdException w:name="Light Shading Accent 6" w:semiHidden="0" w:uiPriority="60" w:unhideWhenUsed="0"/>
+    <w:lsdException w:name="Light List Accent 6" w:semiHidden="0" w:uiPriority="61" w:unhideWhenUsed="0"/>
+    <w:lsdException w:name="Light Grid Accent 6" w:semiHidden="0" w:uiPriority="62" w:unhideWhenUsed="0"/>
+    <w:lsdException w:name="Medium Shading 1 Accent 6" w:semiHidden="0" w:uiPriority="63" w:unhideWhenUsed="0"/>
+    <w:lsdException w:name="Medium Shading 2 Accent 6" w:semiHidden="0" w:uiPriority="64" w:unhideWhenUsed="0"/>
+    <w:lsdException w:name="Medium List 1 Accent 6" w:semiHidden="0" w:uiPriority="65" w:unhideWhenUsed="0"/>
+    <w:lsdException w:name="Medium List 2 Accent 6" w:semiHidden="0" w:uiPriority="66" w:unhideWhenUsed="0"/>
+    <w:lsdException w:name="Medium Grid 1 Accent 6" w:semiHidden="0" w:uiPriority="67" w:unhideWhenUsed="0"/>
+    <w:lsdException w:name="Medium Grid 2 Accent 6" w:semiHidden="0" w:uiPriority="68" w:unhideWhenUsed="0"/>
+    <w:lsdException w:name="Medium Grid 3 Accent 6" w:semiHidden="0" w:uiPriority="69" w:unhideWhenUsed="0"/>
+    <w:lsdException w:name="Dark List Accent 6" w:semiHidden="0" w:uiPriority="70" w:unhideWhenUsed="0"/>
+    <w:lsdException w:name="Colorful Shading Accent 6" w:semiHidden="0" w:uiPriority="71" w:unhideWhenUsed="0"/>
+    <w:lsdException w:name="Colorful List Accent 6" w:semiHidden="0" w:uiPriority="72" w:unhideWhenUsed="0"/>
+    <w:lsdException w:name="Colorful Grid Accent 6" w:semiHidden="0" w:uiPriority="73" w:unhideWhenUsed="0"/>
+    <w:lsdException w:name="Subtle Emphasis" w:semiHidden="0" w:uiPriority="19" w:unhideWhenUsed="0" w:qFormat="1"/>
+    <w:lsdException w:name="Intense Emphasis" w:semiHidden="0" w:uiPriority="21" w:unhideWhenUsed="0" w:qFormat="1"/>
+    <w:lsdException w:name="Subtle Reference" w:semiHidden="0" w:uiPriority="31" w:unhideWhenUsed="0" w:qFormat="1"/>
+    <w:lsdException w:name="Intense Reference" w:semiHidden="0" w:uiPriority="32" w:unhideWhenUsed="0" w:qFormat="1"/>
+    <w:lsdException w:name="Book Title" w:semiHidden="0" w:uiPriority="33" w:unhideWhenUsed="0" w:qFormat="1"/>
+    <w:lsdException w:name="Bibliography" w:uiPriority="37"/>
+    <w:lsdException w:name="TOC Heading" w:uiPriority="39" w:qFormat="1"/>
   </w:latentStyles>
   <w:style w:type="paragraph" w:default="1" w:styleId="Normal">
     <w:name w:val="Normal"/>
@@ -26532,7 +26467,6 @@
       <w:spacing w:after="0" w:line="240" w:lineRule="auto"/>
     </w:pPr>
     <w:tblPr>
-      <w:tblInd w:w="0" w:type="dxa"/>
       <w:tblBorders>
         <w:top w:val="single" w:sz="4" w:space="0" w:color="auto"/>
         <w:left w:val="single" w:sz="4" w:space="0" w:color="auto"/>
@@ -26541,12 +26475,618 @@
         <w:insideH w:val="single" w:sz="4" w:space="0" w:color="auto"/>
         <w:insideV w:val="single" w:sz="4" w:space="0" w:color="auto"/>
       </w:tblBorders>
+    </w:tblPr>
+  </w:style>
+  <w:style w:type="paragraph" w:styleId="CommentSubject">
+    <w:name w:val="annotation subject"/>
+    <w:basedOn w:val="CommentText"/>
+    <w:next w:val="CommentText"/>
+    <w:link w:val="CommentSubjectChar"/>
+    <w:uiPriority w:val="99"/>
+    <w:semiHidden/>
+    <w:unhideWhenUsed/>
+    <w:rsid w:val="00023DDB"/>
+    <w:rPr>
+      <w:b/>
+      <w:bCs/>
+    </w:rPr>
+  </w:style>
+  <w:style w:type="character" w:customStyle="1" w:styleId="CommentSubjectChar">
+    <w:name w:val="Comment Subject Char"/>
+    <w:basedOn w:val="CommentTextChar"/>
+    <w:link w:val="CommentSubject"/>
+    <w:uiPriority w:val="99"/>
+    <w:semiHidden/>
+    <w:rsid w:val="00023DDB"/>
+    <w:rPr>
+      <w:b/>
+      <w:bCs/>
+      <w:sz w:val="20"/>
+      <w:szCs w:val="20"/>
+    </w:rPr>
+  </w:style>
+  <w:style w:type="character" w:styleId="Hyperlink">
+    <w:name w:val="Hyperlink"/>
+    <w:basedOn w:val="DefaultParagraphFont"/>
+    <w:uiPriority w:val="99"/>
+    <w:unhideWhenUsed/>
+    <w:rsid w:val="00DF4D0D"/>
+    <w:rPr>
+      <w:color w:val="0000FF" w:themeColor="hyperlink"/>
+      <w:u w:val="single"/>
+    </w:rPr>
+  </w:style>
+  <w:style w:type="paragraph" w:styleId="Revision">
+    <w:name w:val="Revision"/>
+    <w:hidden/>
+    <w:uiPriority w:val="99"/>
+    <w:semiHidden/>
+    <w:rsid w:val="00DF3C5E"/>
+    <w:pPr>
+      <w:spacing w:after="0" w:line="240" w:lineRule="auto"/>
+    </w:pPr>
+  </w:style>
+  <w:style w:type="paragraph" w:styleId="Caption">
+    <w:name w:val="caption"/>
+    <w:basedOn w:val="Normal"/>
+    <w:next w:val="Normal"/>
+    <w:uiPriority w:val="35"/>
+    <w:unhideWhenUsed/>
+    <w:qFormat/>
+    <w:rsid w:val="00CA6AE0"/>
+    <w:pPr>
+      <w:spacing w:line="240" w:lineRule="auto"/>
+    </w:pPr>
+    <w:rPr>
+      <w:i/>
+      <w:iCs/>
+      <w:color w:val="1F497D" w:themeColor="text2"/>
+      <w:sz w:val="18"/>
+      <w:szCs w:val="18"/>
+    </w:rPr>
+  </w:style>
+  <w:style w:type="character" w:styleId="FollowedHyperlink">
+    <w:name w:val="FollowedHyperlink"/>
+    <w:basedOn w:val="DefaultParagraphFont"/>
+    <w:uiPriority w:val="99"/>
+    <w:semiHidden/>
+    <w:unhideWhenUsed/>
+    <w:rsid w:val="00653368"/>
+    <w:rPr>
+      <w:color w:val="800080" w:themeColor="followedHyperlink"/>
+      <w:u w:val="single"/>
+    </w:rPr>
+  </w:style>
+  <w:style w:type="paragraph" w:styleId="EndnoteText">
+    <w:name w:val="endnote text"/>
+    <w:basedOn w:val="Normal"/>
+    <w:link w:val="EndnoteTextChar"/>
+    <w:uiPriority w:val="99"/>
+    <w:semiHidden/>
+    <w:unhideWhenUsed/>
+    <w:rsid w:val="003372B6"/>
+    <w:pPr>
+      <w:spacing w:after="0" w:line="240" w:lineRule="auto"/>
+    </w:pPr>
+    <w:rPr>
+      <w:sz w:val="20"/>
+      <w:szCs w:val="20"/>
+    </w:rPr>
+  </w:style>
+  <w:style w:type="character" w:customStyle="1" w:styleId="EndnoteTextChar">
+    <w:name w:val="Endnote Text Char"/>
+    <w:basedOn w:val="DefaultParagraphFont"/>
+    <w:link w:val="EndnoteText"/>
+    <w:uiPriority w:val="99"/>
+    <w:semiHidden/>
+    <w:rsid w:val="003372B6"/>
+    <w:rPr>
+      <w:sz w:val="20"/>
+      <w:szCs w:val="20"/>
+    </w:rPr>
+  </w:style>
+  <w:style w:type="character" w:styleId="EndnoteReference">
+    <w:name w:val="endnote reference"/>
+    <w:basedOn w:val="DefaultParagraphFont"/>
+    <w:uiPriority w:val="99"/>
+    <w:semiHidden/>
+    <w:unhideWhenUsed/>
+    <w:rsid w:val="003372B6"/>
+    <w:rPr>
+      <w:vertAlign w:val="superscript"/>
+    </w:rPr>
+  </w:style>
+</w:styles>
+</file>
+
+<file path=word/stylesWithEffects.xml><?xml version="1.0" encoding="utf-8"?>
+<w:styles xmlns:wpc="http://schemas.microsoft.com/office/word/2010/wordprocessingCanvas" xmlns:mc="http://schemas.openxmlformats.org/markup-compatibility/2006" xmlns:o="urn:schemas-microsoft-com:office:office" xmlns:r="http://schemas.openxmlformats.org/officeDocument/2006/relationships" xmlns:m="http://schemas.openxmlformats.org/officeDocument/2006/math" xmlns:v="urn:schemas-microsoft-com:vml" xmlns:wp14="http://schemas.microsoft.com/office/word/2010/wordprocessingDrawing" xmlns:wp="http://schemas.openxmlformats.org/drawingml/2006/wordprocessingDrawing" xmlns:w10="urn:schemas-microsoft-com:office:word" xmlns:w="http://schemas.openxmlformats.org/wordprocessingml/2006/main" xmlns:w14="http://schemas.microsoft.com/office/word/2010/wordml" xmlns:wpg="http://schemas.microsoft.com/office/word/2010/wordprocessingGroup" xmlns:wpi="http://schemas.microsoft.com/office/word/2010/wordprocessingInk" xmlns:wne="http://schemas.microsoft.com/office/word/2006/wordml" xmlns:wps="http://schemas.microsoft.com/office/word/2010/wordprocessingShape" mc:Ignorable="w14 wp14">
+  <w:docDefaults>
+    <w:rPrDefault>
+      <w:rPr>
+        <w:rFonts w:asciiTheme="minorHAnsi" w:eastAsiaTheme="minorEastAsia" w:hAnsiTheme="minorHAnsi" w:cstheme="minorBidi"/>
+        <w:sz w:val="22"/>
+        <w:szCs w:val="22"/>
+        <w:lang w:val="en-US" w:eastAsia="en-US" w:bidi="ar-SA"/>
+      </w:rPr>
+    </w:rPrDefault>
+    <w:pPrDefault>
+      <w:pPr>
+        <w:spacing w:after="200" w:line="276" w:lineRule="auto"/>
+      </w:pPr>
+    </w:pPrDefault>
+  </w:docDefaults>
+  <w:latentStyles w:defLockedState="0" w:defUIPriority="99" w:defSemiHidden="1" w:defUnhideWhenUsed="1" w:defQFormat="0" w:count="267">
+    <w:lsdException w:name="Normal" w:semiHidden="0" w:uiPriority="0" w:unhideWhenUsed="0" w:qFormat="1"/>
+    <w:lsdException w:name="heading 1" w:semiHidden="0" w:uiPriority="9" w:unhideWhenUsed="0" w:qFormat="1"/>
+    <w:lsdException w:name="heading 2" w:qFormat="1"/>
+    <w:lsdException w:name="heading 3" w:qFormat="1"/>
+    <w:lsdException w:name="heading 4" w:qFormat="1"/>
+    <w:lsdException w:name="heading 5" w:uiPriority="9" w:qFormat="1"/>
+    <w:lsdException w:name="heading 6" w:uiPriority="9" w:qFormat="1"/>
+    <w:lsdException w:name="heading 7" w:uiPriority="9" w:qFormat="1"/>
+    <w:lsdException w:name="heading 8" w:uiPriority="9" w:qFormat="1"/>
+    <w:lsdException w:name="heading 9" w:uiPriority="9" w:qFormat="1"/>
+    <w:lsdException w:name="toc 1" w:uiPriority="39"/>
+    <w:lsdException w:name="toc 2" w:uiPriority="39"/>
+    <w:lsdException w:name="toc 3" w:uiPriority="39"/>
+    <w:lsdException w:name="toc 4" w:uiPriority="39"/>
+    <w:lsdException w:name="toc 5" w:uiPriority="39"/>
+    <w:lsdException w:name="toc 6" w:uiPriority="39"/>
+    <w:lsdException w:name="toc 7" w:uiPriority="39"/>
+    <w:lsdException w:name="toc 8" w:uiPriority="39"/>
+    <w:lsdException w:name="toc 9" w:uiPriority="39"/>
+    <w:lsdException w:name="caption" w:uiPriority="35" w:qFormat="1"/>
+    <w:lsdException w:name="Title" w:semiHidden="0" w:uiPriority="10" w:unhideWhenUsed="0" w:qFormat="1"/>
+    <w:lsdException w:name="Default Paragraph Font" w:uiPriority="1"/>
+    <w:lsdException w:name="Subtitle" w:semiHidden="0" w:uiPriority="11" w:unhideWhenUsed="0" w:qFormat="1"/>
+    <w:lsdException w:name="Strong" w:semiHidden="0" w:uiPriority="22" w:unhideWhenUsed="0" w:qFormat="1"/>
+    <w:lsdException w:name="Emphasis" w:semiHidden="0" w:uiPriority="20" w:unhideWhenUsed="0" w:qFormat="1"/>
+    <w:lsdException w:name="Table Grid" w:semiHidden="0" w:uiPriority="59" w:unhideWhenUsed="0"/>
+    <w:lsdException w:name="Placeholder Text" w:unhideWhenUsed="0"/>
+    <w:lsdException w:name="No Spacing" w:semiHidden="0" w:uiPriority="1" w:unhideWhenUsed="0" w:qFormat="1"/>
+    <w:lsdException w:name="Light Shading" w:semiHidden="0" w:uiPriority="60" w:unhideWhenUsed="0"/>
+    <w:lsdException w:name="Light List" w:semiHidden="0" w:uiPriority="61" w:unhideWhenUsed="0"/>
+    <w:lsdException w:name="Light Grid" w:semiHidden="0" w:uiPriority="62" w:unhideWhenUsed="0"/>
+    <w:lsdException w:name="Medium Shading 1" w:semiHidden="0" w:uiPriority="63" w:unhideWhenUsed="0"/>
+    <w:lsdException w:name="Medium Shading 2" w:semiHidden="0" w:uiPriority="64" w:unhideWhenUsed="0"/>
+    <w:lsdException w:name="Medium List 1" w:semiHidden="0" w:uiPriority="65" w:unhideWhenUsed="0"/>
+    <w:lsdException w:name="Medium List 2" w:semiHidden="0" w:uiPriority="66" w:unhideWhenUsed="0"/>
+    <w:lsdException w:name="Medium Grid 1" w:semiHidden="0" w:uiPriority="67" w:unhideWhenUsed="0"/>
+    <w:lsdException w:name="Medium Grid 2" w:semiHidden="0" w:uiPriority="68" w:unhideWhenUsed="0"/>
+    <w:lsdException w:name="Medium Grid 3" w:semiHidden="0" w:uiPriority="69" w:unhideWhenUsed="0"/>
+    <w:lsdException w:name="Dark List" w:semiHidden="0" w:uiPriority="70" w:unhideWhenUsed="0"/>
+    <w:lsdException w:name="Colorful Shading" w:semiHidden="0" w:uiPriority="71" w:unhideWhenUsed="0"/>
+    <w:lsdException w:name="Colorful List" w:semiHidden="0" w:uiPriority="72" w:unhideWhenUsed="0"/>
+    <w:lsdException w:name="Colorful Grid" w:semiHidden="0" w:uiPriority="73" w:unhideWhenUsed="0"/>
+    <w:lsdException w:name="Light Shading Accent 1" w:semiHidden="0" w:uiPriority="60" w:unhideWhenUsed="0"/>
+    <w:lsdException w:name="Light List Accent 1" w:semiHidden="0" w:uiPriority="61" w:unhideWhenUsed="0"/>
+    <w:lsdException w:name="Light Grid Accent 1" w:semiHidden="0" w:uiPriority="62" w:unhideWhenUsed="0"/>
+    <w:lsdException w:name="Medium Shading 1 Accent 1" w:semiHidden="0" w:uiPriority="63" w:unhideWhenUsed="0"/>
+    <w:lsdException w:name="Medium Shading 2 Accent 1" w:semiHidden="0" w:uiPriority="64" w:unhideWhenUsed="0"/>
+    <w:lsdException w:name="Medium List 1 Accent 1" w:semiHidden="0" w:uiPriority="65" w:unhideWhenUsed="0"/>
+    <w:lsdException w:name="Revision" w:unhideWhenUsed="0"/>
+    <w:lsdException w:name="List Paragraph" w:semiHidden="0" w:uiPriority="34" w:unhideWhenUsed="0" w:qFormat="1"/>
+    <w:lsdException w:name="Quote" w:semiHidden="0" w:uiPriority="29" w:unhideWhenUsed="0" w:qFormat="1"/>
+    <w:lsdException w:name="Intense Quote" w:semiHidden="0" w:uiPriority="30" w:unhideWhenUsed="0" w:qFormat="1"/>
+    <w:lsdException w:name="Medium List 2 Accent 1" w:semiHidden="0" w:uiPriority="66" w:unhideWhenUsed="0"/>
+    <w:lsdException w:name="Medium Grid 1 Accent 1" w:semiHidden="0" w:uiPriority="67" w:unhideWhenUsed="0"/>
+    <w:lsdException w:name="Medium Grid 2 Accent 1" w:semiHidden="0" w:uiPriority="68" w:unhideWhenUsed="0"/>
+    <w:lsdException w:name="Medium Grid 3 Accent 1" w:semiHidden="0" w:uiPriority="69" w:unhideWhenUsed="0"/>
+    <w:lsdException w:name="Dark List Accent 1" w:semiHidden="0" w:uiPriority="70" w:unhideWhenUsed="0"/>
+    <w:lsdException w:name="Colorful Shading Accent 1" w:semiHidden="0" w:uiPriority="71" w:unhideWhenUsed="0"/>
+    <w:lsdException w:name="Colorful List Accent 1" w:semiHidden="0" w:uiPriority="72" w:unhideWhenUsed="0"/>
+    <w:lsdException w:name="Colorful Grid Accent 1" w:semiHidden="0" w:uiPriority="73" w:unhideWhenUsed="0"/>
+    <w:lsdException w:name="Light Shading Accent 2" w:semiHidden="0" w:uiPriority="60" w:unhideWhenUsed="0"/>
+    <w:lsdException w:name="Light List Accent 2" w:semiHidden="0" w:uiPriority="61" w:unhideWhenUsed="0"/>
+    <w:lsdException w:name="Light Grid Accent 2" w:semiHidden="0" w:uiPriority="62" w:unhideWhenUsed="0"/>
+    <w:lsdException w:name="Medium Shading 1 Accent 2" w:semiHidden="0" w:uiPriority="63" w:unhideWhenUsed="0"/>
+    <w:lsdException w:name="Medium Shading 2 Accent 2" w:semiHidden="0" w:uiPriority="64" w:unhideWhenUsed="0"/>
+    <w:lsdException w:name="Medium List 1 Accent 2" w:semiHidden="0" w:uiPriority="65" w:unhideWhenUsed="0"/>
+    <w:lsdException w:name="Medium List 2 Accent 2" w:semiHidden="0" w:uiPriority="66" w:unhideWhenUsed="0"/>
+    <w:lsdException w:name="Medium Grid 1 Accent 2" w:semiHidden="0" w:uiPriority="67" w:unhideWhenUsed="0"/>
+    <w:lsdException w:name="Medium Grid 2 Accent 2" w:semiHidden="0" w:uiPriority="68" w:unhideWhenUsed="0"/>
+    <w:lsdException w:name="Medium Grid 3 Accent 2" w:semiHidden="0" w:uiPriority="69" w:unhideWhenUsed="0"/>
+    <w:lsdException w:name="Dark List Accent 2" w:semiHidden="0" w:uiPriority="70" w:unhideWhenUsed="0"/>
+    <w:lsdException w:name="Colorful Shading Accent 2" w:semiHidden="0" w:uiPriority="71" w:unhideWhenUsed="0"/>
+    <w:lsdException w:name="Colorful List Accent 2" w:semiHidden="0" w:uiPriority="72" w:unhideWhenUsed="0"/>
+    <w:lsdException w:name="Colorful Grid Accent 2" w:semiHidden="0" w:uiPriority="73" w:unhideWhenUsed="0"/>
+    <w:lsdException w:name="Light Shading Accent 3" w:semiHidden="0" w:uiPriority="60" w:unhideWhenUsed="0"/>
+    <w:lsdException w:name="Light List Accent 3" w:semiHidden="0" w:uiPriority="61" w:unhideWhenUsed="0"/>
+    <w:lsdException w:name="Light Grid Accent 3" w:semiHidden="0" w:uiPriority="62" w:unhideWhenUsed="0"/>
+    <w:lsdException w:name="Medium Shading 1 Accent 3" w:semiHidden="0" w:uiPriority="63" w:unhideWhenUsed="0"/>
+    <w:lsdException w:name="Medium Shading 2 Accent 3" w:semiHidden="0" w:uiPriority="64" w:unhideWhenUsed="0"/>
+    <w:lsdException w:name="Medium List 1 Accent 3" w:semiHidden="0" w:uiPriority="65" w:unhideWhenUsed="0"/>
+    <w:lsdException w:name="Medium List 2 Accent 3" w:semiHidden="0" w:uiPriority="66" w:unhideWhenUsed="0"/>
+    <w:lsdException w:name="Medium Grid 1 Accent 3" w:semiHidden="0" w:uiPriority="67" w:unhideWhenUsed="0"/>
+    <w:lsdException w:name="Medium Grid 2 Accent 3" w:semiHidden="0" w:uiPriority="68" w:unhideWhenUsed="0"/>
+    <w:lsdException w:name="Medium Grid 3 Accent 3" w:semiHidden="0" w:uiPriority="69" w:unhideWhenUsed="0"/>
+    <w:lsdException w:name="Dark List Accent 3" w:semiHidden="0" w:uiPriority="70" w:unhideWhenUsed="0"/>
+    <w:lsdException w:name="Colorful Shading Accent 3" w:semiHidden="0" w:uiPriority="71" w:unhideWhenUsed="0"/>
+    <w:lsdException w:name="Colorful List Accent 3" w:semiHidden="0" w:uiPriority="72" w:unhideWhenUsed="0"/>
+    <w:lsdException w:name="Colorful Grid Accent 3" w:semiHidden="0" w:uiPriority="73" w:unhideWhenUsed="0"/>
+    <w:lsdException w:name="Light Shading Accent 4" w:semiHidden="0" w:uiPriority="60" w:unhideWhenUsed="0"/>
+    <w:lsdException w:name="Light List Accent 4" w:semiHidden="0" w:uiPriority="61" w:unhideWhenUsed="0"/>
+    <w:lsdException w:name="Light Grid Accent 4" w:semiHidden="0" w:uiPriority="62" w:unhideWhenUsed="0"/>
+    <w:lsdException w:name="Medium Shading 1 Accent 4" w:semiHidden="0" w:uiPriority="63" w:unhideWhenUsed="0"/>
+    <w:lsdException w:name="Medium Shading 2 Accent 4" w:semiHidden="0" w:uiPriority="64" w:unhideWhenUsed="0"/>
+    <w:lsdException w:name="Medium List 1 Accent 4" w:semiHidden="0" w:uiPriority="65" w:unhideWhenUsed="0"/>
+    <w:lsdException w:name="Medium List 2 Accent 4" w:semiHidden="0" w:uiPriority="66" w:unhideWhenUsed="0"/>
+    <w:lsdException w:name="Medium Grid 1 Accent 4" w:semiHidden="0" w:uiPriority="67" w:unhideWhenUsed="0"/>
+    <w:lsdException w:name="Medium Grid 2 Accent 4" w:semiHidden="0" w:uiPriority="68" w:unhideWhenUsed="0"/>
+    <w:lsdException w:name="Medium Grid 3 Accent 4" w:semiHidden="0" w:uiPriority="69" w:unhideWhenUsed="0"/>
+    <w:lsdException w:name="Dark List Accent 4" w:semiHidden="0" w:uiPriority="70" w:unhideWhenUsed="0"/>
+    <w:lsdException w:name="Colorful Shading Accent 4" w:semiHidden="0" w:uiPriority="71" w:unhideWhenUsed="0"/>
+    <w:lsdException w:name="Colorful List Accent 4" w:semiHidden="0" w:uiPriority="72" w:unhideWhenUsed="0"/>
+    <w:lsdException w:name="Colorful Grid Accent 4" w:semiHidden="0" w:uiPriority="73" w:unhideWhenUsed="0"/>
+    <w:lsdException w:name="Light Shading Accent 5" w:semiHidden="0" w:uiPriority="60" w:unhideWhenUsed="0"/>
+    <w:lsdException w:name="Light List Accent 5" w:semiHidden="0" w:uiPriority="61" w:unhideWhenUsed="0"/>
+    <w:lsdException w:name="Light Grid Accent 5" w:semiHidden="0" w:uiPriority="62" w:unhideWhenUsed="0"/>
+    <w:lsdException w:name="Medium Shading 1 Accent 5" w:semiHidden="0" w:uiPriority="63" w:unhideWhenUsed="0"/>
+    <w:lsdException w:name="Medium Shading 2 Accent 5" w:semiHidden="0" w:uiPriority="64" w:unhideWhenUsed="0"/>
+    <w:lsdException w:name="Medium List 1 Accent 5" w:semiHidden="0" w:uiPriority="65" w:unhideWhenUsed="0"/>
+    <w:lsdException w:name="Medium List 2 Accent 5" w:semiHidden="0" w:uiPriority="66" w:unhideWhenUsed="0"/>
+    <w:lsdException w:name="Medium Grid 1 Accent 5" w:semiHidden="0" w:uiPriority="67" w:unhideWhenUsed="0"/>
+    <w:lsdException w:name="Medium Grid 2 Accent 5" w:semiHidden="0" w:uiPriority="68" w:unhideWhenUsed="0"/>
+    <w:lsdException w:name="Medium Grid 3 Accent 5" w:semiHidden="0" w:uiPriority="69" w:unhideWhenUsed="0"/>
+    <w:lsdException w:name="Dark List Accent 5" w:semiHidden="0" w:uiPriority="70" w:unhideWhenUsed="0"/>
+    <w:lsdException w:name="Colorful Shading Accent 5" w:semiHidden="0" w:uiPriority="71" w:unhideWhenUsed="0"/>
+    <w:lsdException w:name="Colorful List Accent 5" w:semiHidden="0" w:uiPriority="72" w:unhideWhenUsed="0"/>
+    <w:lsdException w:name="Colorful Grid Accent 5" w:semiHidden="0" w:uiPriority="73" w:unhideWhenUsed="0"/>
+    <w:lsdException w:name="Light Shading Accent 6" w:semiHidden="0" w:uiPriority="60" w:unhideWhenUsed="0"/>
+    <w:lsdException w:name="Light List Accent 6" w:semiHidden="0" w:uiPriority="61" w:unhideWhenUsed="0"/>
+    <w:lsdException w:name="Light Grid Accent 6" w:semiHidden="0" w:uiPriority="62" w:unhideWhenUsed="0"/>
+    <w:lsdException w:name="Medium Shading 1 Accent 6" w:semiHidden="0" w:uiPriority="63" w:unhideWhenUsed="0"/>
+    <w:lsdException w:name="Medium Shading 2 Accent 6" w:semiHidden="0" w:uiPriority="64" w:unhideWhenUsed="0"/>
+    <w:lsdException w:name="Medium List 1 Accent 6" w:semiHidden="0" w:uiPriority="65" w:unhideWhenUsed="0"/>
+    <w:lsdException w:name="Medium List 2 Accent 6" w:semiHidden="0" w:uiPriority="66" w:unhideWhenUsed="0"/>
+    <w:lsdException w:name="Medium Grid 1 Accent 6" w:semiHidden="0" w:uiPriority="67" w:unhideWhenUsed="0"/>
+    <w:lsdException w:name="Medium Grid 2 Accent 6" w:semiHidden="0" w:uiPriority="68" w:unhideWhenUsed="0"/>
+    <w:lsdException w:name="Medium Grid 3 Accent 6" w:semiHidden="0" w:uiPriority="69" w:unhideWhenUsed="0"/>
+    <w:lsdException w:name="Dark List Accent 6" w:semiHidden="0" w:uiPriority="70" w:unhideWhenUsed="0"/>
+    <w:lsdException w:name="Colorful Shading Accent 6" w:semiHidden="0" w:uiPriority="71" w:unhideWhenUsed="0"/>
+    <w:lsdException w:name="Colorful List Accent 6" w:semiHidden="0" w:uiPriority="72" w:unhideWhenUsed="0"/>
+    <w:lsdException w:name="Colorful Grid Accent 6" w:semiHidden="0" w:uiPriority="73" w:unhideWhenUsed="0"/>
+    <w:lsdException w:name="Subtle Emphasis" w:semiHidden="0" w:uiPriority="19" w:unhideWhenUsed="0" w:qFormat="1"/>
+    <w:lsdException w:name="Intense Emphasis" w:semiHidden="0" w:uiPriority="21" w:unhideWhenUsed="0" w:qFormat="1"/>
+    <w:lsdException w:name="Subtle Reference" w:semiHidden="0" w:uiPriority="31" w:unhideWhenUsed="0" w:qFormat="1"/>
+    <w:lsdException w:name="Intense Reference" w:semiHidden="0" w:uiPriority="32" w:unhideWhenUsed="0" w:qFormat="1"/>
+    <w:lsdException w:name="Book Title" w:semiHidden="0" w:uiPriority="33" w:unhideWhenUsed="0" w:qFormat="1"/>
+    <w:lsdException w:name="Bibliography" w:uiPriority="37"/>
+    <w:lsdException w:name="TOC Heading" w:uiPriority="39" w:qFormat="1"/>
+  </w:latentStyles>
+  <w:style w:type="paragraph" w:default="1" w:styleId="Normal">
+    <w:name w:val="Normal"/>
+    <w:qFormat/>
+  </w:style>
+  <w:style w:type="paragraph" w:styleId="Heading2">
+    <w:name w:val="heading 2"/>
+    <w:basedOn w:val="Normal"/>
+    <w:next w:val="Normal"/>
+    <w:link w:val="Heading2Char"/>
+    <w:uiPriority w:val="99"/>
+    <w:qFormat/>
+    <w:rsid w:val="009C37AB"/>
+    <w:pPr>
+      <w:keepNext/>
+      <w:widowControl w:val="0"/>
+      <w:autoSpaceDE w:val="0"/>
+      <w:autoSpaceDN w:val="0"/>
+      <w:adjustRightInd w:val="0"/>
+      <w:spacing w:before="240" w:after="60" w:line="240" w:lineRule="auto"/>
+      <w:outlineLvl w:val="1"/>
+    </w:pPr>
+    <w:rPr>
+      <w:rFonts w:ascii="Times" w:eastAsia="Times New Roman" w:hAnsi="Times" w:cs="Times"/>
+      <w:b/>
+      <w:bCs/>
+      <w:noProof/>
+      <w:sz w:val="32"/>
+      <w:szCs w:val="32"/>
+      <w:lang w:val="en-GB" w:eastAsia="en-GB"/>
+    </w:rPr>
+  </w:style>
+  <w:style w:type="paragraph" w:styleId="Heading3">
+    <w:name w:val="heading 3"/>
+    <w:basedOn w:val="Normal"/>
+    <w:next w:val="Normal"/>
+    <w:link w:val="Heading3Char"/>
+    <w:uiPriority w:val="99"/>
+    <w:qFormat/>
+    <w:rsid w:val="009C37AB"/>
+    <w:pPr>
+      <w:keepNext/>
+      <w:widowControl w:val="0"/>
+      <w:autoSpaceDE w:val="0"/>
+      <w:autoSpaceDN w:val="0"/>
+      <w:adjustRightInd w:val="0"/>
+      <w:spacing w:before="240" w:after="60" w:line="240" w:lineRule="auto"/>
+      <w:outlineLvl w:val="2"/>
+    </w:pPr>
+    <w:rPr>
+      <w:rFonts w:ascii="Times" w:eastAsia="Times New Roman" w:hAnsi="Times" w:cs="Times"/>
+      <w:b/>
+      <w:bCs/>
+      <w:noProof/>
+      <w:sz w:val="32"/>
+      <w:szCs w:val="32"/>
+      <w:lang w:val="en-GB" w:eastAsia="en-GB"/>
+    </w:rPr>
+  </w:style>
+  <w:style w:type="paragraph" w:styleId="Heading4">
+    <w:name w:val="heading 4"/>
+    <w:basedOn w:val="Normal"/>
+    <w:next w:val="Normal"/>
+    <w:link w:val="Heading4Char"/>
+    <w:uiPriority w:val="99"/>
+    <w:qFormat/>
+    <w:rsid w:val="009C37AB"/>
+    <w:pPr>
+      <w:keepNext/>
+      <w:widowControl w:val="0"/>
+      <w:autoSpaceDE w:val="0"/>
+      <w:autoSpaceDN w:val="0"/>
+      <w:adjustRightInd w:val="0"/>
+      <w:spacing w:before="240" w:after="60" w:line="240" w:lineRule="auto"/>
+      <w:outlineLvl w:val="3"/>
+    </w:pPr>
+    <w:rPr>
+      <w:rFonts w:ascii="Times" w:eastAsia="Times New Roman" w:hAnsi="Times" w:cs="Times"/>
+      <w:b/>
+      <w:bCs/>
+      <w:noProof/>
+      <w:sz w:val="24"/>
+      <w:szCs w:val="24"/>
+      <w:lang w:val="en-GB" w:eastAsia="en-GB"/>
+    </w:rPr>
+  </w:style>
+  <w:style w:type="character" w:default="1" w:styleId="DefaultParagraphFont">
+    <w:name w:val="Default Paragraph Font"/>
+    <w:uiPriority w:val="1"/>
+    <w:semiHidden/>
+    <w:unhideWhenUsed/>
+  </w:style>
+  <w:style w:type="table" w:default="1" w:styleId="TableNormal">
+    <w:name w:val="Normal Table"/>
+    <w:uiPriority w:val="99"/>
+    <w:semiHidden/>
+    <w:unhideWhenUsed/>
+    <w:tblPr>
+      <w:tblInd w:w="0" w:type="dxa"/>
       <w:tblCellMar>
         <w:top w:w="0" w:type="dxa"/>
         <w:left w:w="108" w:type="dxa"/>
         <w:bottom w:w="0" w:type="dxa"/>
         <w:right w:w="108" w:type="dxa"/>
       </w:tblCellMar>
+    </w:tblPr>
+  </w:style>
+  <w:style w:type="numbering" w:default="1" w:styleId="NoList">
+    <w:name w:val="No List"/>
+    <w:uiPriority w:val="99"/>
+    <w:semiHidden/>
+    <w:unhideWhenUsed/>
+  </w:style>
+  <w:style w:type="character" w:styleId="CommentReference">
+    <w:name w:val="annotation reference"/>
+    <w:basedOn w:val="DefaultParagraphFont"/>
+    <w:uiPriority w:val="99"/>
+    <w:semiHidden/>
+    <w:unhideWhenUsed/>
+    <w:rsid w:val="00D21621"/>
+    <w:rPr>
+      <w:sz w:val="16"/>
+      <w:szCs w:val="16"/>
+    </w:rPr>
+  </w:style>
+  <w:style w:type="paragraph" w:styleId="CommentText">
+    <w:name w:val="annotation text"/>
+    <w:basedOn w:val="Normal"/>
+    <w:link w:val="CommentTextChar"/>
+    <w:uiPriority w:val="99"/>
+    <w:semiHidden/>
+    <w:unhideWhenUsed/>
+    <w:rsid w:val="00D21621"/>
+    <w:pPr>
+      <w:spacing w:line="240" w:lineRule="auto"/>
+    </w:pPr>
+    <w:rPr>
+      <w:sz w:val="20"/>
+      <w:szCs w:val="20"/>
+    </w:rPr>
+  </w:style>
+  <w:style w:type="character" w:customStyle="1" w:styleId="CommentTextChar">
+    <w:name w:val="Comment Text Char"/>
+    <w:basedOn w:val="DefaultParagraphFont"/>
+    <w:link w:val="CommentText"/>
+    <w:uiPriority w:val="99"/>
+    <w:semiHidden/>
+    <w:rsid w:val="00D21621"/>
+    <w:rPr>
+      <w:sz w:val="20"/>
+      <w:szCs w:val="20"/>
+    </w:rPr>
+  </w:style>
+  <w:style w:type="paragraph" w:styleId="BalloonText">
+    <w:name w:val="Balloon Text"/>
+    <w:basedOn w:val="Normal"/>
+    <w:link w:val="BalloonTextChar"/>
+    <w:uiPriority w:val="99"/>
+    <w:semiHidden/>
+    <w:unhideWhenUsed/>
+    <w:rsid w:val="00D21621"/>
+    <w:pPr>
+      <w:spacing w:after="0" w:line="240" w:lineRule="auto"/>
+    </w:pPr>
+    <w:rPr>
+      <w:rFonts w:ascii="Tahoma" w:hAnsi="Tahoma" w:cs="Tahoma"/>
+      <w:sz w:val="16"/>
+      <w:szCs w:val="16"/>
+    </w:rPr>
+  </w:style>
+  <w:style w:type="character" w:customStyle="1" w:styleId="BalloonTextChar">
+    <w:name w:val="Balloon Text Char"/>
+    <w:basedOn w:val="DefaultParagraphFont"/>
+    <w:link w:val="BalloonText"/>
+    <w:uiPriority w:val="99"/>
+    <w:semiHidden/>
+    <w:rsid w:val="00D21621"/>
+    <w:rPr>
+      <w:rFonts w:ascii="Tahoma" w:hAnsi="Tahoma" w:cs="Tahoma"/>
+      <w:sz w:val="16"/>
+      <w:szCs w:val="16"/>
+    </w:rPr>
+  </w:style>
+  <w:style w:type="character" w:styleId="LineNumber">
+    <w:name w:val="line number"/>
+    <w:basedOn w:val="DefaultParagraphFont"/>
+    <w:uiPriority w:val="99"/>
+    <w:semiHidden/>
+    <w:unhideWhenUsed/>
+    <w:rsid w:val="00D21621"/>
+  </w:style>
+  <w:style w:type="paragraph" w:styleId="Header">
+    <w:name w:val="header"/>
+    <w:basedOn w:val="Normal"/>
+    <w:link w:val="HeaderChar"/>
+    <w:uiPriority w:val="99"/>
+    <w:unhideWhenUsed/>
+    <w:rsid w:val="00D21621"/>
+    <w:pPr>
+      <w:tabs>
+        <w:tab w:val="center" w:pos="4680"/>
+        <w:tab w:val="right" w:pos="9360"/>
+      </w:tabs>
+      <w:spacing w:after="0" w:line="240" w:lineRule="auto"/>
+    </w:pPr>
+  </w:style>
+  <w:style w:type="character" w:customStyle="1" w:styleId="HeaderChar">
+    <w:name w:val="Header Char"/>
+    <w:basedOn w:val="DefaultParagraphFont"/>
+    <w:link w:val="Header"/>
+    <w:uiPriority w:val="99"/>
+    <w:rsid w:val="00D21621"/>
+  </w:style>
+  <w:style w:type="paragraph" w:styleId="Footer">
+    <w:name w:val="footer"/>
+    <w:basedOn w:val="Normal"/>
+    <w:link w:val="FooterChar"/>
+    <w:uiPriority w:val="99"/>
+    <w:unhideWhenUsed/>
+    <w:rsid w:val="00D21621"/>
+    <w:pPr>
+      <w:tabs>
+        <w:tab w:val="center" w:pos="4680"/>
+        <w:tab w:val="right" w:pos="9360"/>
+      </w:tabs>
+      <w:spacing w:after="0" w:line="240" w:lineRule="auto"/>
+    </w:pPr>
+  </w:style>
+  <w:style w:type="character" w:customStyle="1" w:styleId="FooterChar">
+    <w:name w:val="Footer Char"/>
+    <w:basedOn w:val="DefaultParagraphFont"/>
+    <w:link w:val="Footer"/>
+    <w:uiPriority w:val="99"/>
+    <w:rsid w:val="00D21621"/>
+  </w:style>
+  <w:style w:type="paragraph" w:styleId="ListParagraph">
+    <w:name w:val="List Paragraph"/>
+    <w:basedOn w:val="Normal"/>
+    <w:uiPriority w:val="34"/>
+    <w:qFormat/>
+    <w:rsid w:val="00DB676E"/>
+    <w:pPr>
+      <w:ind w:left="720"/>
+      <w:contextualSpacing/>
+    </w:pPr>
+  </w:style>
+  <w:style w:type="paragraph" w:styleId="Bibliography">
+    <w:name w:val="Bibliography"/>
+    <w:basedOn w:val="Normal"/>
+    <w:next w:val="Normal"/>
+    <w:uiPriority w:val="37"/>
+    <w:unhideWhenUsed/>
+    <w:rsid w:val="005F4D7C"/>
+    <w:pPr>
+      <w:spacing w:after="0" w:line="240" w:lineRule="auto"/>
+      <w:ind w:left="720" w:hanging="720"/>
+    </w:pPr>
+  </w:style>
+  <w:style w:type="character" w:customStyle="1" w:styleId="Heading2Char">
+    <w:name w:val="Heading 2 Char"/>
+    <w:basedOn w:val="DefaultParagraphFont"/>
+    <w:link w:val="Heading2"/>
+    <w:uiPriority w:val="99"/>
+    <w:rsid w:val="009C37AB"/>
+    <w:rPr>
+      <w:rFonts w:ascii="Times" w:eastAsia="Times New Roman" w:hAnsi="Times" w:cs="Times"/>
+      <w:b/>
+      <w:bCs/>
+      <w:noProof/>
+      <w:sz w:val="32"/>
+      <w:szCs w:val="32"/>
+      <w:lang w:val="en-GB" w:eastAsia="en-GB"/>
+    </w:rPr>
+  </w:style>
+  <w:style w:type="character" w:customStyle="1" w:styleId="Heading3Char">
+    <w:name w:val="Heading 3 Char"/>
+    <w:basedOn w:val="DefaultParagraphFont"/>
+    <w:link w:val="Heading3"/>
+    <w:uiPriority w:val="99"/>
+    <w:rsid w:val="009C37AB"/>
+    <w:rPr>
+      <w:rFonts w:ascii="Times" w:eastAsia="Times New Roman" w:hAnsi="Times" w:cs="Times"/>
+      <w:b/>
+      <w:bCs/>
+      <w:noProof/>
+      <w:sz w:val="32"/>
+      <w:szCs w:val="32"/>
+      <w:lang w:val="en-GB" w:eastAsia="en-GB"/>
+    </w:rPr>
+  </w:style>
+  <w:style w:type="character" w:customStyle="1" w:styleId="Heading4Char">
+    <w:name w:val="Heading 4 Char"/>
+    <w:basedOn w:val="DefaultParagraphFont"/>
+    <w:link w:val="Heading4"/>
+    <w:uiPriority w:val="99"/>
+    <w:rsid w:val="009C37AB"/>
+    <w:rPr>
+      <w:rFonts w:ascii="Times" w:eastAsia="Times New Roman" w:hAnsi="Times" w:cs="Times"/>
+      <w:b/>
+      <w:bCs/>
+      <w:noProof/>
+      <w:sz w:val="24"/>
+      <w:szCs w:val="24"/>
+      <w:lang w:val="en-GB" w:eastAsia="en-GB"/>
+    </w:rPr>
+  </w:style>
+  <w:style w:type="character" w:styleId="PlaceholderText">
+    <w:name w:val="Placeholder Text"/>
+    <w:basedOn w:val="DefaultParagraphFont"/>
+    <w:uiPriority w:val="99"/>
+    <w:semiHidden/>
+    <w:rsid w:val="00F71B08"/>
+    <w:rPr>
+      <w:color w:val="808080"/>
+    </w:rPr>
+  </w:style>
+  <w:style w:type="table" w:styleId="TableGrid">
+    <w:name w:val="Table Grid"/>
+    <w:basedOn w:val="TableNormal"/>
+    <w:uiPriority w:val="59"/>
+    <w:rsid w:val="00DC680B"/>
+    <w:pPr>
+      <w:spacing w:after="0" w:line="240" w:lineRule="auto"/>
+    </w:pPr>
+    <w:tblPr>
+      <w:tblBorders>
+        <w:top w:val="single" w:sz="4" w:space="0" w:color="auto"/>
+        <w:left w:val="single" w:sz="4" w:space="0" w:color="auto"/>
+        <w:bottom w:val="single" w:sz="4" w:space="0" w:color="auto"/>
+        <w:right w:val="single" w:sz="4" w:space="0" w:color="auto"/>
+        <w:insideH w:val="single" w:sz="4" w:space="0" w:color="auto"/>
+        <w:insideV w:val="single" w:sz="4" w:space="0" w:color="auto"/>
+      </w:tblBorders>
     </w:tblPr>
   </w:style>
   <w:style w:type="paragraph" w:styleId="CommentSubject">
@@ -26959,7 +27499,7 @@
 </file>
 
 <file path=customXml/itemProps1.xml><?xml version="1.0" encoding="utf-8"?>
-<ds:datastoreItem xmlns:ds="http://schemas.openxmlformats.org/officeDocument/2006/customXml" ds:itemID="{F0C8B5B0-78E0-446A-8120-79010B2A6ADB}">
+<ds:datastoreItem xmlns:ds="http://schemas.openxmlformats.org/officeDocument/2006/customXml" ds:itemID="{3D66AC14-62E0-468D-859E-C6A7FC7D40F4}">
   <ds:schemaRefs>
     <ds:schemaRef ds:uri="http://schemas.openxmlformats.org/officeDocument/2006/bibliography"/>
   </ds:schemaRefs>

</xml_diff>

<commit_message>
started editing text, but stopped until text is updated for new figures
</commit_message>
<xml_diff>
--- a/TagGrowth.docx
+++ b/TagGrowth.docx
@@ -15020,7 +15020,37 @@
             <w:szCs w:val="24"/>
           </w:rPr>
           <w:tab/>
-          <w:t>In the simulation study,</w:t>
+          <w:t>In the</w:t>
+        </w:r>
+      </w:ins>
+      <w:ins w:id="235" w:author="JTT" w:date="2015-06-04T10:00:00Z">
+        <w:r>
+          <w:rPr>
+            <w:rFonts w:ascii="Times New Roman" w:hAnsi="Times New Roman" w:cs="Times New Roman"/>
+            <w:sz w:val="24"/>
+            <w:szCs w:val="24"/>
+          </w:rPr>
+          <w:t xml:space="preserve"> both simulation experiments</w:t>
+        </w:r>
+      </w:ins>
+      <w:ins w:id="236" w:author="darcy" w:date="2015-06-03T00:57:00Z">
+        <w:del w:id="237" w:author="JTT" w:date="2015-06-04T10:00:00Z">
+          <w:r>
+            <w:rPr>
+              <w:rFonts w:ascii="Times New Roman" w:hAnsi="Times New Roman" w:cs="Times New Roman"/>
+              <w:sz w:val="24"/>
+              <w:szCs w:val="24"/>
+            </w:rPr>
+            <w:delText xml:space="preserve"> simulation study</w:delText>
+          </w:r>
+        </w:del>
+        <w:r>
+          <w:rPr>
+            <w:rFonts w:ascii="Times New Roman" w:hAnsi="Times New Roman" w:cs="Times New Roman"/>
+            <w:sz w:val="24"/>
+            <w:szCs w:val="24"/>
+          </w:rPr>
+          <w:t>,</w:t>
         </w:r>
         <w:r>
           <w:rPr>
@@ -15132,7 +15162,7 @@
           <w:t>) are unbiased</w:t>
         </w:r>
       </w:ins>
-      <w:ins w:id="235" w:author="darcy" w:date="2015-06-03T00:58:00Z">
+      <w:ins w:id="238" w:author="darcy" w:date="2015-06-03T00:58:00Z">
         <w:r>
           <w:rPr>
             <w:rFonts w:ascii="Times New Roman" w:hAnsi="Times New Roman" w:cs="Times New Roman"/>
@@ -15142,7 +15172,7 @@
           <w:t xml:space="preserve"> in most cases (Figure 1 and Figure 2).</w:t>
         </w:r>
       </w:ins>
-      <w:ins w:id="236" w:author="darcy" w:date="2015-06-03T00:59:00Z">
+      <w:ins w:id="239" w:author="darcy" w:date="2015-06-03T00:59:00Z">
         <w:r>
           <w:rPr>
             <w:rFonts w:ascii="Times New Roman" w:hAnsi="Times New Roman" w:cs="Times New Roman"/>
@@ -15152,7 +15182,7 @@
           <w:t xml:space="preserve">  </w:t>
         </w:r>
       </w:ins>
-      <w:ins w:id="237" w:author="darcy" w:date="2015-06-03T01:02:00Z">
+      <w:ins w:id="240" w:author="darcy" w:date="2015-06-03T01:02:00Z">
         <w:r>
           <w:rPr>
             <w:rFonts w:ascii="Times New Roman" w:hAnsi="Times New Roman" w:cs="Times New Roman"/>
@@ -15162,7 +15192,7 @@
           <w:t>How</w:t>
         </w:r>
       </w:ins>
-      <w:ins w:id="238" w:author="darcy" w:date="2015-06-03T01:03:00Z">
+      <w:ins w:id="241" w:author="darcy" w:date="2015-06-03T01:03:00Z">
         <w:r>
           <w:rPr>
             <w:rFonts w:ascii="Times New Roman" w:hAnsi="Times New Roman" w:cs="Times New Roman"/>
@@ -15172,7 +15202,7 @@
           <w:t>e</w:t>
         </w:r>
       </w:ins>
-      <w:ins w:id="239" w:author="darcy" w:date="2015-06-03T01:02:00Z">
+      <w:ins w:id="242" w:author="darcy" w:date="2015-06-03T01:02:00Z">
         <w:r>
           <w:rPr>
             <w:rFonts w:ascii="Times New Roman" w:hAnsi="Times New Roman" w:cs="Times New Roman"/>
@@ -15182,7 +15212,7 @@
           <w:t xml:space="preserve">ver, </w:t>
         </w:r>
       </w:ins>
-      <w:ins w:id="240" w:author="darcy" w:date="2015-06-03T01:03:00Z">
+      <w:ins w:id="243" w:author="darcy" w:date="2015-06-03T01:03:00Z">
         <w:r>
           <w:rPr>
             <w:rFonts w:ascii="Times New Roman" w:hAnsi="Times New Roman" w:cs="Times New Roman"/>
@@ -15192,7 +15222,7 @@
           <w:t>w</w:t>
         </w:r>
       </w:ins>
-      <w:ins w:id="241" w:author="darcy" w:date="2015-06-03T00:59:00Z">
+      <w:ins w:id="244" w:author="darcy" w:date="2015-06-03T00:59:00Z">
         <w:r>
           <w:rPr>
             <w:rFonts w:ascii="Times New Roman" w:hAnsi="Times New Roman" w:cs="Times New Roman"/>
@@ -15202,24 +15232,14 @@
           <w:t xml:space="preserve">hen estimating </w:t>
         </w:r>
       </w:ins>
-      <w:ins w:id="242" w:author="darcy" w:date="2015-06-03T01:01:00Z">
-        <w:r>
-          <w:rPr>
-            <w:rFonts w:ascii="Times New Roman" w:hAnsi="Times New Roman" w:cs="Times New Roman"/>
-            <w:sz w:val="24"/>
-            <w:szCs w:val="24"/>
-          </w:rPr>
-          <w:t>transient variati</w:t>
-        </w:r>
-        <w:bookmarkStart w:id="243" w:name="_GoBack"/>
-        <w:bookmarkEnd w:id="243"/>
-        <w:r>
-          <w:rPr>
-            <w:rFonts w:ascii="Times New Roman" w:hAnsi="Times New Roman" w:cs="Times New Roman"/>
-            <w:sz w:val="24"/>
-            <w:szCs w:val="24"/>
-          </w:rPr>
-          <w:t>on in growth (</w:t>
+      <w:ins w:id="245" w:author="darcy" w:date="2015-06-03T01:01:00Z">
+        <w:r>
+          <w:rPr>
+            <w:rFonts w:ascii="Times New Roman" w:hAnsi="Times New Roman" w:cs="Times New Roman"/>
+            <w:sz w:val="24"/>
+            <w:szCs w:val="24"/>
+          </w:rPr>
+          <w:t>transient variation in growth (</w:t>
         </w:r>
         <m:oMath>
           <m:sSub>
@@ -15304,7 +15324,7 @@
           <w:t xml:space="preserve">, the model performs poorly given data </w:t>
         </w:r>
       </w:ins>
-      <w:ins w:id="244" w:author="darcy" w:date="2015-06-03T01:02:00Z">
+      <w:ins w:id="246" w:author="darcy" w:date="2015-06-03T01:02:00Z">
         <w:r>
           <w:rPr>
             <w:rFonts w:ascii="Times New Roman" w:hAnsi="Times New Roman" w:cs="Times New Roman"/>
@@ -15480,7 +15500,45 @@
           <w:szCs w:val="24"/>
         </w:rPr>
         <w:tab/>
-        <w:t>In the simulation study, estimates of average upkeep costs (</w:t>
+        <w:t xml:space="preserve">In the </w:t>
+      </w:r>
+      <w:del w:id="247" w:author="JTT" w:date="2015-06-04T10:00:00Z">
+        <w:r>
+          <w:rPr>
+            <w:rFonts w:ascii="Times New Roman" w:hAnsi="Times New Roman" w:cs="Times New Roman"/>
+            <w:sz w:val="24"/>
+            <w:szCs w:val="24"/>
+          </w:rPr>
+          <w:delText xml:space="preserve">simulation </w:delText>
+        </w:r>
+      </w:del>
+      <w:ins w:id="248" w:author="JTT" w:date="2015-06-04T10:00:00Z">
+        <w:r>
+          <w:rPr>
+            <w:rFonts w:ascii="Times New Roman" w:hAnsi="Times New Roman" w:cs="Times New Roman"/>
+            <w:sz w:val="24"/>
+            <w:szCs w:val="24"/>
+          </w:rPr>
+          <w:t>power-analysis simulation experiment</w:t>
+        </w:r>
+      </w:ins>
+      <w:del w:id="249" w:author="JTT" w:date="2015-06-04T10:00:00Z">
+        <w:r>
+          <w:rPr>
+            <w:rFonts w:ascii="Times New Roman" w:hAnsi="Times New Roman" w:cs="Times New Roman"/>
+            <w:sz w:val="24"/>
+            <w:szCs w:val="24"/>
+          </w:rPr>
+          <w:delText>study</w:delText>
+        </w:r>
+      </w:del>
+      <w:r>
+        <w:rPr>
+          <w:rFonts w:ascii="Times New Roman" w:hAnsi="Times New Roman" w:cs="Times New Roman"/>
+          <w:sz w:val="24"/>
+          <w:szCs w:val="24"/>
+        </w:rPr>
+        <w:t>, estimates of average upkeep costs (</w:t>
       </w:r>
       <w:r>
         <w:rPr>
@@ -15573,7 +15631,71 @@
           <w:sz w:val="24"/>
           <w:szCs w:val="24"/>
         </w:rPr>
-        <w:t>) are unbiased in each of the four estimation models, and the precision (i.e., the distribution of estimates around the true value) gets tighter as the sample size (</w:t>
+        <w:t xml:space="preserve">) </w:t>
+      </w:r>
+      <w:del w:id="250" w:author="JTT" w:date="2015-06-04T10:00:00Z">
+        <w:r>
+          <w:rPr>
+            <w:rFonts w:ascii="Times New Roman" w:hAnsi="Times New Roman" w:cs="Times New Roman"/>
+            <w:sz w:val="24"/>
+            <w:szCs w:val="24"/>
+          </w:rPr>
+          <w:delText>are unbiased in each of the four estimation models, and the</w:delText>
+        </w:r>
+      </w:del>
+      <w:ins w:id="251" w:author="JTT" w:date="2015-06-04T10:00:00Z">
+        <w:r>
+          <w:rPr>
+            <w:rFonts w:ascii="Times New Roman" w:hAnsi="Times New Roman" w:cs="Times New Roman"/>
+            <w:sz w:val="24"/>
+            <w:szCs w:val="24"/>
+          </w:rPr>
+          <w:t>become more</w:t>
+        </w:r>
+      </w:ins>
+      <w:r>
+        <w:rPr>
+          <w:rFonts w:ascii="Times New Roman" w:hAnsi="Times New Roman" w:cs="Times New Roman"/>
+          <w:sz w:val="24"/>
+          <w:szCs w:val="24"/>
+        </w:rPr>
+        <w:t xml:space="preserve"> precision (i.e., the distribution of estimates around the true value</w:t>
+      </w:r>
+      <w:del w:id="252" w:author="JTT" w:date="2015-06-04T10:01:00Z">
+        <w:r>
+          <w:rPr>
+            <w:rFonts w:ascii="Times New Roman" w:hAnsi="Times New Roman" w:cs="Times New Roman"/>
+            <w:sz w:val="24"/>
+            <w:szCs w:val="24"/>
+          </w:rPr>
+          <w:delText>)</w:delText>
+        </w:r>
+      </w:del>
+      <w:r>
+        <w:rPr>
+          <w:rFonts w:ascii="Times New Roman" w:hAnsi="Times New Roman" w:cs="Times New Roman"/>
+          <w:sz w:val="24"/>
+          <w:szCs w:val="24"/>
+        </w:rPr>
+        <w:t xml:space="preserve"> gets tighter</w:t>
+      </w:r>
+      <w:ins w:id="253" w:author="JTT" w:date="2015-06-04T10:01:00Z">
+        <w:r>
+          <w:rPr>
+            <w:rFonts w:ascii="Times New Roman" w:hAnsi="Times New Roman" w:cs="Times New Roman"/>
+            <w:sz w:val="24"/>
+            <w:szCs w:val="24"/>
+          </w:rPr>
+          <w:t>)</w:t>
+        </w:r>
+      </w:ins>
+      <w:r>
+        <w:rPr>
+          <w:rFonts w:ascii="Times New Roman" w:hAnsi="Times New Roman" w:cs="Times New Roman"/>
+          <w:sz w:val="24"/>
+          <w:szCs w:val="24"/>
+        </w:rPr>
+        <w:t xml:space="preserve"> as the sample size (</w:t>
       </w:r>
       <w:r>
         <w:rPr>
@@ -15592,128 +15714,142 @@
         </w:rPr>
         <w:t>) is increased from 50 to 500 individuals (</w:t>
       </w:r>
-      <w:r>
-        <w:rPr>
-          <w:rFonts w:ascii="Times New Roman" w:hAnsi="Times New Roman" w:cs="Times New Roman"/>
-          <w:sz w:val="24"/>
-          <w:szCs w:val="24"/>
-        </w:rPr>
-        <w:fldChar w:fldCharType="begin"/>
-      </w:r>
-      <w:r>
-        <w:rPr>
-          <w:rFonts w:ascii="Times New Roman" w:hAnsi="Times New Roman" w:cs="Times New Roman"/>
-          <w:sz w:val="24"/>
-          <w:szCs w:val="24"/>
-        </w:rPr>
-        <w:instrText xml:space="preserve"> REF _Ref410630945 \h  \* MERGEFORMAT </w:instrText>
-      </w:r>
-      <w:r>
-        <w:rPr>
-          <w:rFonts w:ascii="Times New Roman" w:hAnsi="Times New Roman" w:cs="Times New Roman"/>
-          <w:sz w:val="24"/>
-          <w:szCs w:val="24"/>
-        </w:rPr>
-      </w:r>
-      <w:r>
-        <w:rPr>
-          <w:rFonts w:ascii="Times New Roman" w:hAnsi="Times New Roman" w:cs="Times New Roman"/>
-          <w:sz w:val="24"/>
-          <w:szCs w:val="24"/>
-        </w:rPr>
-        <w:fldChar w:fldCharType="separate"/>
-      </w:r>
-      <w:r>
-        <w:rPr>
-          <w:rFonts w:ascii="Times New Roman" w:hAnsi="Times New Roman" w:cs="Times New Roman"/>
-          <w:sz w:val="24"/>
-          <w:szCs w:val="24"/>
-        </w:rPr>
-        <w:t xml:space="preserve">Figure </w:t>
-      </w:r>
-      <w:r>
-        <w:rPr>
-          <w:rFonts w:ascii="Times New Roman" w:hAnsi="Times New Roman" w:cs="Times New Roman"/>
-          <w:noProof/>
-          <w:sz w:val="24"/>
-          <w:szCs w:val="24"/>
-        </w:rPr>
-        <w:t>5</w:t>
-      </w:r>
-      <w:r>
-        <w:rPr>
-          <w:rFonts w:ascii="Times New Roman" w:hAnsi="Times New Roman" w:cs="Times New Roman"/>
-          <w:sz w:val="24"/>
-          <w:szCs w:val="24"/>
-        </w:rPr>
-        <w:fldChar w:fldCharType="end"/>
-      </w:r>
-      <w:r>
-        <w:rPr>
-          <w:rFonts w:ascii="Times New Roman" w:hAnsi="Times New Roman" w:cs="Times New Roman"/>
-          <w:sz w:val="24"/>
-          <w:szCs w:val="24"/>
-        </w:rPr>
-        <w:t xml:space="preserve"> and </w:t>
-      </w:r>
-      <w:r>
-        <w:rPr>
-          <w:rFonts w:ascii="Times New Roman" w:hAnsi="Times New Roman" w:cs="Times New Roman"/>
-          <w:sz w:val="24"/>
-          <w:szCs w:val="24"/>
-        </w:rPr>
-        <w:fldChar w:fldCharType="begin"/>
-      </w:r>
-      <w:r>
-        <w:rPr>
-          <w:rFonts w:ascii="Times New Roman" w:hAnsi="Times New Roman" w:cs="Times New Roman"/>
-          <w:sz w:val="24"/>
-          <w:szCs w:val="24"/>
-        </w:rPr>
-        <w:instrText xml:space="preserve"> REF _Ref409962302 \h  \* MERGEFORMAT </w:instrText>
-      </w:r>
-      <w:r>
-        <w:rPr>
-          <w:rFonts w:ascii="Times New Roman" w:hAnsi="Times New Roman" w:cs="Times New Roman"/>
-          <w:sz w:val="24"/>
-          <w:szCs w:val="24"/>
-        </w:rPr>
-      </w:r>
-      <w:r>
-        <w:rPr>
-          <w:rFonts w:ascii="Times New Roman" w:hAnsi="Times New Roman" w:cs="Times New Roman"/>
-          <w:sz w:val="24"/>
-          <w:szCs w:val="24"/>
-        </w:rPr>
-        <w:fldChar w:fldCharType="separate"/>
-      </w:r>
-      <w:r>
-        <w:rPr>
-          <w:rFonts w:ascii="Times New Roman" w:hAnsi="Times New Roman" w:cs="Times New Roman"/>
-          <w:color w:val="000000" w:themeColor="text1"/>
-          <w:sz w:val="24"/>
-          <w:szCs w:val="24"/>
-        </w:rPr>
-        <w:t xml:space="preserve">Figure </w:t>
-      </w:r>
-      <w:r>
-        <w:rPr>
-          <w:rFonts w:ascii="Times New Roman" w:hAnsi="Times New Roman" w:cs="Times New Roman"/>
-          <w:noProof/>
-          <w:color w:val="000000" w:themeColor="text1"/>
-          <w:sz w:val="24"/>
-          <w:szCs w:val="24"/>
-        </w:rPr>
-        <w:t>6</w:t>
-      </w:r>
-      <w:r>
-        <w:rPr>
-          <w:rFonts w:ascii="Times New Roman" w:hAnsi="Times New Roman" w:cs="Times New Roman"/>
-          <w:sz w:val="24"/>
-          <w:szCs w:val="24"/>
-        </w:rPr>
-        <w:fldChar w:fldCharType="end"/>
-      </w:r>
+      <w:del w:id="254" w:author="JTT" w:date="2015-06-04T10:01:00Z">
+        <w:r>
+          <w:rPr>
+            <w:rFonts w:ascii="Times New Roman" w:hAnsi="Times New Roman" w:cs="Times New Roman"/>
+            <w:sz w:val="24"/>
+            <w:szCs w:val="24"/>
+          </w:rPr>
+          <w:fldChar w:fldCharType="begin"/>
+        </w:r>
+        <w:r>
+          <w:rPr>
+            <w:rFonts w:ascii="Times New Roman" w:hAnsi="Times New Roman" w:cs="Times New Roman"/>
+            <w:sz w:val="24"/>
+            <w:szCs w:val="24"/>
+          </w:rPr>
+          <w:delInstrText xml:space="preserve"> REF _Ref410630945 \h  \* MERGEFORMAT </w:delInstrText>
+        </w:r>
+        <w:r>
+          <w:rPr>
+            <w:rFonts w:ascii="Times New Roman" w:hAnsi="Times New Roman" w:cs="Times New Roman"/>
+            <w:sz w:val="24"/>
+            <w:szCs w:val="24"/>
+          </w:rPr>
+        </w:r>
+        <w:r>
+          <w:rPr>
+            <w:rFonts w:ascii="Times New Roman" w:hAnsi="Times New Roman" w:cs="Times New Roman"/>
+            <w:sz w:val="24"/>
+            <w:szCs w:val="24"/>
+          </w:rPr>
+          <w:fldChar w:fldCharType="separate"/>
+        </w:r>
+        <w:r>
+          <w:rPr>
+            <w:rFonts w:ascii="Times New Roman" w:hAnsi="Times New Roman" w:cs="Times New Roman"/>
+            <w:sz w:val="24"/>
+            <w:szCs w:val="24"/>
+          </w:rPr>
+          <w:delText xml:space="preserve">Figure </w:delText>
+        </w:r>
+        <w:r>
+          <w:rPr>
+            <w:rFonts w:ascii="Times New Roman" w:hAnsi="Times New Roman" w:cs="Times New Roman"/>
+            <w:noProof/>
+            <w:sz w:val="24"/>
+            <w:szCs w:val="24"/>
+          </w:rPr>
+          <w:delText>5</w:delText>
+        </w:r>
+        <w:r>
+          <w:rPr>
+            <w:rFonts w:ascii="Times New Roman" w:hAnsi="Times New Roman" w:cs="Times New Roman"/>
+            <w:sz w:val="24"/>
+            <w:szCs w:val="24"/>
+          </w:rPr>
+          <w:fldChar w:fldCharType="end"/>
+        </w:r>
+        <w:r>
+          <w:rPr>
+            <w:rFonts w:ascii="Times New Roman" w:hAnsi="Times New Roman" w:cs="Times New Roman"/>
+            <w:sz w:val="24"/>
+            <w:szCs w:val="24"/>
+          </w:rPr>
+          <w:delText xml:space="preserve"> and </w:delText>
+        </w:r>
+        <w:r>
+          <w:rPr>
+            <w:rFonts w:ascii="Times New Roman" w:hAnsi="Times New Roman" w:cs="Times New Roman"/>
+            <w:sz w:val="24"/>
+            <w:szCs w:val="24"/>
+          </w:rPr>
+          <w:fldChar w:fldCharType="begin"/>
+        </w:r>
+        <w:r>
+          <w:rPr>
+            <w:rFonts w:ascii="Times New Roman" w:hAnsi="Times New Roman" w:cs="Times New Roman"/>
+            <w:sz w:val="24"/>
+            <w:szCs w:val="24"/>
+          </w:rPr>
+          <w:delInstrText xml:space="preserve"> REF _Ref409962302 \h  \* MERGEFORMAT </w:delInstrText>
+        </w:r>
+        <w:r>
+          <w:rPr>
+            <w:rFonts w:ascii="Times New Roman" w:hAnsi="Times New Roman" w:cs="Times New Roman"/>
+            <w:sz w:val="24"/>
+            <w:szCs w:val="24"/>
+          </w:rPr>
+        </w:r>
+        <w:r>
+          <w:rPr>
+            <w:rFonts w:ascii="Times New Roman" w:hAnsi="Times New Roman" w:cs="Times New Roman"/>
+            <w:sz w:val="24"/>
+            <w:szCs w:val="24"/>
+          </w:rPr>
+          <w:fldChar w:fldCharType="separate"/>
+        </w:r>
+        <w:r>
+          <w:rPr>
+            <w:rFonts w:ascii="Times New Roman" w:hAnsi="Times New Roman" w:cs="Times New Roman"/>
+            <w:color w:val="000000" w:themeColor="text1"/>
+            <w:sz w:val="24"/>
+            <w:szCs w:val="24"/>
+          </w:rPr>
+          <w:delText xml:space="preserve">Figure </w:delText>
+        </w:r>
+        <w:r>
+          <w:rPr>
+            <w:rFonts w:ascii="Times New Roman" w:hAnsi="Times New Roman" w:cs="Times New Roman"/>
+            <w:noProof/>
+            <w:color w:val="000000" w:themeColor="text1"/>
+            <w:sz w:val="24"/>
+            <w:szCs w:val="24"/>
+          </w:rPr>
+          <w:delText>6</w:delText>
+        </w:r>
+        <w:r>
+          <w:rPr>
+            <w:rFonts w:ascii="Times New Roman" w:hAnsi="Times New Roman" w:cs="Times New Roman"/>
+            <w:sz w:val="24"/>
+            <w:szCs w:val="24"/>
+          </w:rPr>
+          <w:fldChar w:fldCharType="end"/>
+        </w:r>
+      </w:del>
+      <w:ins w:id="255" w:author="JTT" w:date="2015-06-04T10:01:00Z">
+        <w:r>
+          <w:rPr>
+            <w:rFonts w:ascii="Times New Roman" w:hAnsi="Times New Roman" w:cs="Times New Roman"/>
+            <w:sz w:val="24"/>
+            <w:szCs w:val="24"/>
+          </w:rPr>
+          <w:t>Figure 2</w:t>
+        </w:r>
+      </w:ins>
+      <w:bookmarkStart w:id="256" w:name="_GoBack"/>
+      <w:bookmarkEnd w:id="256"/>
       <w:r>
         <w:rPr>
           <w:rFonts w:ascii="Times New Roman" w:hAnsi="Times New Roman" w:cs="Times New Roman"/>
@@ -16691,7 +16827,7 @@
         </w:rPr>
         <w:t>3.</w:t>
       </w:r>
-      <w:ins w:id="245" w:author="darcy" w:date="2015-05-13T11:17:00Z">
+      <w:ins w:id="257" w:author="darcy" w:date="2015-05-13T11:17:00Z">
         <w:r>
           <w:rPr>
             <w:rFonts w:ascii="Times New Roman" w:hAnsi="Times New Roman" w:cs="Times New Roman"/>
@@ -16702,7 +16838,7 @@
           <w:t>2</w:t>
         </w:r>
       </w:ins>
-      <w:del w:id="246" w:author="darcy" w:date="2015-05-13T11:17:00Z">
+      <w:del w:id="258" w:author="darcy" w:date="2015-05-13T11:17:00Z">
         <w:r>
           <w:rPr>
             <w:rFonts w:ascii="Times New Roman" w:hAnsi="Times New Roman" w:cs="Times New Roman"/>
@@ -17124,7 +17260,7 @@
         </w:rPr>
         <w:t>;</w:t>
       </w:r>
-      <w:ins w:id="247" w:author="darcy" w:date="2015-05-14T06:19:00Z">
+      <w:ins w:id="259" w:author="darcy" w:date="2015-05-14T06:19:00Z">
         <w:r>
           <w:rPr>
             <w:rFonts w:ascii="Times New Roman" w:hAnsi="Times New Roman" w:cs="Times New Roman"/>
@@ -17134,7 +17270,7 @@
           <w:t xml:space="preserve"> Table 5</w:t>
         </w:r>
       </w:ins>
-      <w:del w:id="248" w:author="darcy" w:date="2015-05-14T06:19:00Z">
+      <w:del w:id="260" w:author="darcy" w:date="2015-05-14T06:19:00Z">
         <w:r>
           <w:rPr>
             <w:rFonts w:ascii="Times New Roman" w:hAnsi="Times New Roman" w:cs="Times New Roman"/>
@@ -17609,7 +17745,7 @@
         </w:rPr>
         <w:t xml:space="preserve"> (</w:t>
       </w:r>
-      <w:ins w:id="249" w:author="darcy" w:date="2015-05-14T06:19:00Z">
+      <w:ins w:id="261" w:author="darcy" w:date="2015-05-14T06:19:00Z">
         <w:r>
           <w:rPr>
             <w:rFonts w:ascii="Times New Roman" w:hAnsi="Times New Roman" w:cs="Times New Roman"/>
@@ -17628,7 +17764,7 @@
           <w:t>5</w:t>
         </w:r>
       </w:ins>
-      <w:del w:id="250" w:author="darcy" w:date="2015-05-14T06:19:00Z">
+      <w:del w:id="262" w:author="darcy" w:date="2015-05-14T06:19:00Z">
         <w:r>
           <w:rPr>
             <w:rFonts w:ascii="Times New Roman" w:hAnsi="Times New Roman" w:cs="Times New Roman"/>
@@ -17712,7 +17848,7 @@
         </w:rPr>
         <w:t xml:space="preserve">.  </w:t>
       </w:r>
-      <w:ins w:id="251" w:author="darcy" w:date="2015-05-18T06:23:00Z">
+      <w:ins w:id="263" w:author="darcy" w:date="2015-05-18T06:23:00Z">
         <w:r>
           <w:rPr>
             <w:rFonts w:ascii="Times New Roman" w:hAnsi="Times New Roman" w:cs="Times New Roman"/>
@@ -17722,7 +17858,7 @@
           <w:t xml:space="preserve">Differences in </w:t>
         </w:r>
       </w:ins>
-      <w:ins w:id="252" w:author="darcy" w:date="2015-05-18T06:22:00Z">
+      <w:ins w:id="264" w:author="darcy" w:date="2015-05-18T06:22:00Z">
         <w:r>
           <w:rPr>
             <w:rFonts w:ascii="Times New Roman" w:hAnsi="Times New Roman" w:cs="Times New Roman"/>
@@ -17732,7 +17868,7 @@
           <w:t>the estimate</w:t>
         </w:r>
       </w:ins>
-      <w:ins w:id="253" w:author="darcy" w:date="2015-05-18T06:25:00Z">
+      <w:ins w:id="265" w:author="darcy" w:date="2015-05-18T06:25:00Z">
         <w:r>
           <w:rPr>
             <w:rFonts w:ascii="Times New Roman" w:hAnsi="Times New Roman" w:cs="Times New Roman"/>
@@ -17742,7 +17878,7 @@
           <w:t>s</w:t>
         </w:r>
       </w:ins>
-      <w:ins w:id="254" w:author="darcy" w:date="2015-05-18T06:22:00Z">
+      <w:ins w:id="266" w:author="darcy" w:date="2015-05-18T06:22:00Z">
         <w:r>
           <w:rPr>
             <w:rFonts w:ascii="Times New Roman" w:hAnsi="Times New Roman" w:cs="Times New Roman"/>
@@ -17752,7 +17888,7 @@
           <w:t xml:space="preserve"> of </w:t>
         </w:r>
       </w:ins>
-      <w:ins w:id="255" w:author="darcy" w:date="2015-05-18T06:25:00Z">
+      <w:ins w:id="267" w:author="darcy" w:date="2015-05-18T06:25:00Z">
         <w:r>
           <w:rPr>
             <w:rFonts w:ascii="Times New Roman" w:hAnsi="Times New Roman" w:cs="Times New Roman"/>
@@ -17789,7 +17925,7 @@
           <w:t>)</w:t>
         </w:r>
       </w:ins>
-      <w:ins w:id="256" w:author="darcy" w:date="2015-05-18T06:23:00Z">
+      <w:ins w:id="268" w:author="darcy" w:date="2015-05-18T06:23:00Z">
         <w:r>
           <w:rPr>
             <w:rFonts w:ascii="Times New Roman" w:hAnsi="Times New Roman" w:cs="Times New Roman"/>
@@ -17799,7 +17935,7 @@
           <w:t xml:space="preserve"> compared to Dunn et al. (2006)</w:t>
         </w:r>
       </w:ins>
-      <w:ins w:id="257" w:author="darcy" w:date="2015-05-18T06:22:00Z">
+      <w:ins w:id="269" w:author="darcy" w:date="2015-05-18T06:22:00Z">
         <w:r>
           <w:rPr>
             <w:rFonts w:ascii="Times New Roman" w:hAnsi="Times New Roman" w:cs="Times New Roman"/>
@@ -17809,7 +17945,7 @@
           <w:t xml:space="preserve"> are likely due to differences in </w:t>
         </w:r>
       </w:ins>
-      <w:ins w:id="258" w:author="darcy" w:date="2015-05-18T06:26:00Z">
+      <w:ins w:id="270" w:author="darcy" w:date="2015-05-18T06:26:00Z">
         <w:r>
           <w:rPr>
             <w:rFonts w:ascii="Times New Roman" w:hAnsi="Times New Roman" w:cs="Times New Roman"/>
@@ -17819,7 +17955,7 @@
           <w:t xml:space="preserve">the </w:t>
         </w:r>
       </w:ins>
-      <w:ins w:id="259" w:author="darcy" w:date="2015-05-18T06:22:00Z">
+      <w:ins w:id="271" w:author="darcy" w:date="2015-05-18T06:22:00Z">
         <w:r>
           <w:rPr>
             <w:rFonts w:ascii="Times New Roman" w:hAnsi="Times New Roman" w:cs="Times New Roman"/>
@@ -17829,7 +17965,7 @@
           <w:t xml:space="preserve">sample size of small </w:t>
         </w:r>
       </w:ins>
-      <w:ins w:id="260" w:author="darcy" w:date="2015-05-24T19:51:00Z">
+      <w:ins w:id="272" w:author="darcy" w:date="2015-05-24T19:51:00Z">
         <w:r>
           <w:rPr>
             <w:rFonts w:ascii="Times New Roman" w:hAnsi="Times New Roman" w:cs="Times New Roman"/>
@@ -17839,7 +17975,7 @@
           <w:t>between the two</w:t>
         </w:r>
       </w:ins>
-      <w:ins w:id="261" w:author="darcy" w:date="2015-05-18T06:25:00Z">
+      <w:ins w:id="273" w:author="darcy" w:date="2015-05-18T06:25:00Z">
         <w:r>
           <w:rPr>
             <w:rFonts w:ascii="Times New Roman" w:hAnsi="Times New Roman" w:cs="Times New Roman"/>
@@ -17857,7 +17993,7 @@
           <w:t>, rather than any difference in methodology</w:t>
         </w:r>
       </w:ins>
-      <w:ins w:id="262" w:author="darcy" w:date="2015-05-18T06:24:00Z">
+      <w:ins w:id="274" w:author="darcy" w:date="2015-05-18T06:24:00Z">
         <w:r>
           <w:rPr>
             <w:rFonts w:ascii="Times New Roman" w:hAnsi="Times New Roman" w:cs="Times New Roman"/>
@@ -17867,7 +18003,7 @@
           <w:t xml:space="preserve">. </w:t>
         </w:r>
       </w:ins>
-      <w:ins w:id="263" w:author="darcy" w:date="2015-05-18T06:22:00Z">
+      <w:ins w:id="275" w:author="darcy" w:date="2015-05-18T06:22:00Z">
         <w:r>
           <w:rPr>
             <w:rFonts w:ascii="Times New Roman" w:hAnsi="Times New Roman" w:cs="Times New Roman"/>
@@ -18227,7 +18363,7 @@
         </w:rPr>
         <w:t>he model without random effects;</w:t>
       </w:r>
-      <w:ins w:id="264" w:author="darcy" w:date="2015-05-14T06:20:00Z">
+      <w:ins w:id="276" w:author="darcy" w:date="2015-05-14T06:20:00Z">
         <w:r>
           <w:rPr>
             <w:rFonts w:ascii="Times New Roman" w:hAnsi="Times New Roman" w:cs="Times New Roman"/>
@@ -18237,7 +18373,7 @@
           <w:t xml:space="preserve"> Table 5</w:t>
         </w:r>
       </w:ins>
-      <w:del w:id="265" w:author="darcy" w:date="2015-05-14T06:20:00Z">
+      <w:del w:id="277" w:author="darcy" w:date="2015-05-14T06:20:00Z">
         <w:r>
           <w:rPr>
             <w:rFonts w:ascii="Times New Roman" w:hAnsi="Times New Roman" w:cs="Times New Roman"/>
@@ -19035,7 +19171,7 @@
         </w:rPr>
         <w:t>,</w:t>
       </w:r>
-      <w:ins w:id="266" w:author="darcy" w:date="2015-05-14T06:20:00Z">
+      <w:ins w:id="278" w:author="darcy" w:date="2015-05-14T06:20:00Z">
         <w:r>
           <w:rPr>
             <w:rFonts w:ascii="Times New Roman" w:hAnsi="Times New Roman" w:cs="Times New Roman"/>
@@ -19045,7 +19181,7 @@
           <w:t xml:space="preserve"> Table 5</w:t>
         </w:r>
       </w:ins>
-      <w:del w:id="267" w:author="darcy" w:date="2015-05-14T06:20:00Z">
+      <w:del w:id="279" w:author="darcy" w:date="2015-05-14T06:20:00Z">
         <w:r>
           <w:rPr>
             <w:rFonts w:ascii="Times New Roman" w:hAnsi="Times New Roman" w:cs="Times New Roman"/>
@@ -22104,7 +22240,7 @@
           <w:szCs w:val="24"/>
         </w:rPr>
       </w:pPr>
-      <w:bookmarkStart w:id="268" w:name="_Ref410906913"/>
+      <w:bookmarkStart w:id="280" w:name="_Ref410906913"/>
       <w:r>
         <w:rPr>
           <w:rFonts w:ascii="Times New Roman" w:hAnsi="Times New Roman" w:cs="Times New Roman"/>
@@ -22167,7 +22303,7 @@
         </w:rPr>
         <w:fldChar w:fldCharType="end"/>
       </w:r>
-      <w:bookmarkEnd w:id="268"/>
+      <w:bookmarkEnd w:id="280"/>
       <w:r>
         <w:rPr>
           <w:rFonts w:ascii="Times New Roman" w:hAnsi="Times New Roman" w:cs="Times New Roman"/>
@@ -22223,8 +22359,8 @@
           <w:szCs w:val="24"/>
         </w:rPr>
       </w:pPr>
-      <w:commentRangeStart w:id="269"/>
-      <w:commentRangeStart w:id="270"/>
+      <w:commentRangeStart w:id="281"/>
+      <w:commentRangeStart w:id="282"/>
       <w:r>
         <w:rPr>
           <w:rFonts w:ascii="Times New Roman" w:hAnsi="Times New Roman" w:cs="Times New Roman"/>
@@ -22386,7 +22522,7 @@
         </w:rPr>
         <w:t>.</w:t>
       </w:r>
-      <w:commentRangeEnd w:id="269"/>
+      <w:commentRangeEnd w:id="281"/>
       <w:r>
         <w:rPr>
           <w:rStyle w:val="CommentReference"/>
@@ -22394,7 +22530,7 @@
           <w:iCs w:val="0"/>
           <w:color w:val="auto"/>
         </w:rPr>
-        <w:commentReference w:id="269"/>
+        <w:commentReference w:id="281"/>
       </w:r>
     </w:p>
     <w:p>
@@ -22421,8 +22557,8 @@
           <w:szCs w:val="24"/>
         </w:rPr>
       </w:pPr>
-      <w:bookmarkStart w:id="271" w:name="_Ref410907158"/>
-      <w:bookmarkStart w:id="272" w:name="_Ref411934157"/>
+      <w:bookmarkStart w:id="283" w:name="_Ref410907158"/>
+      <w:bookmarkStart w:id="284" w:name="_Ref411934157"/>
       <w:r>
         <w:rPr>
           <w:rFonts w:ascii="Times New Roman" w:hAnsi="Times New Roman" w:cs="Times New Roman"/>
@@ -22433,8 +22569,8 @@
         </w:rPr>
         <w:t xml:space="preserve">Table </w:t>
       </w:r>
-      <w:bookmarkEnd w:id="271"/>
-      <w:bookmarkEnd w:id="272"/>
+      <w:bookmarkEnd w:id="283"/>
+      <w:bookmarkEnd w:id="284"/>
       <w:r>
         <w:rPr>
           <w:rFonts w:ascii="Times New Roman" w:hAnsi="Times New Roman" w:cs="Times New Roman"/>
@@ -22527,7 +22663,7 @@
           <w:szCs w:val="24"/>
         </w:rPr>
       </w:pPr>
-      <w:bookmarkStart w:id="273" w:name="_Ref411934690"/>
+      <w:bookmarkStart w:id="285" w:name="_Ref411934690"/>
     </w:p>
     <w:p>
       <w:pPr>
@@ -22552,7 +22688,7 @@
         </w:rPr>
         <w:t xml:space="preserve">Table </w:t>
       </w:r>
-      <w:bookmarkEnd w:id="273"/>
+      <w:bookmarkEnd w:id="285"/>
       <w:r>
         <w:rPr>
           <w:rFonts w:ascii="Times New Roman" w:hAnsi="Times New Roman" w:cs="Times New Roman"/>
@@ -22613,7 +22749,7 @@
         </w:rPr>
         <w:t>scenarios in the simu</w:t>
       </w:r>
-      <w:bookmarkStart w:id="274" w:name="_Ref410371769"/>
+      <w:bookmarkStart w:id="286" w:name="_Ref410371769"/>
       <w:r>
         <w:rPr>
           <w:rFonts w:ascii="Times New Roman" w:hAnsi="Times New Roman" w:cs="Times New Roman"/>
@@ -22624,7 +22760,7 @@
         </w:rPr>
         <w:t>lation experiment.</w:t>
       </w:r>
-      <w:commentRangeEnd w:id="270"/>
+      <w:commentRangeEnd w:id="282"/>
       <w:r>
         <w:rPr>
           <w:rStyle w:val="CommentReference"/>
@@ -22632,7 +22768,7 @@
           <w:iCs w:val="0"/>
           <w:color w:val="auto"/>
         </w:rPr>
-        <w:commentReference w:id="270"/>
+        <w:commentReference w:id="282"/>
       </w:r>
     </w:p>
     <w:p/>
@@ -22649,7 +22785,7 @@
           <w:szCs w:val="24"/>
         </w:rPr>
       </w:pPr>
-      <w:bookmarkStart w:id="275" w:name="_Ref411934431"/>
+      <w:bookmarkStart w:id="287" w:name="_Ref411934431"/>
       <w:r>
         <w:rPr>
           <w:rFonts w:ascii="Times New Roman" w:hAnsi="Times New Roman" w:cs="Times New Roman"/>
@@ -22660,7 +22796,7 @@
         </w:rPr>
         <w:t xml:space="preserve">Table </w:t>
       </w:r>
-      <w:bookmarkEnd w:id="275"/>
+      <w:bookmarkEnd w:id="287"/>
       <w:r>
         <w:rPr>
           <w:rFonts w:ascii="Times New Roman" w:hAnsi="Times New Roman" w:cs="Times New Roman"/>
@@ -22832,7 +22968,7 @@
         <w:t>) are hitting the lower bound.</w:t>
       </w:r>
     </w:p>
-    <w:bookmarkEnd w:id="274"/>
+    <w:bookmarkEnd w:id="286"/>
     <w:p>
       <w:pPr>
         <w:keepNext/>
@@ -22854,7 +22990,7 @@
           <w:szCs w:val="24"/>
         </w:rPr>
       </w:pPr>
-      <w:bookmarkStart w:id="276" w:name="_Ref410630945"/>
+      <w:bookmarkStart w:id="288" w:name="_Ref410630945"/>
       <w:r>
         <w:rPr>
           <w:rFonts w:ascii="Times New Roman" w:hAnsi="Times New Roman" w:cs="Times New Roman"/>
@@ -22865,7 +23001,7 @@
         </w:rPr>
         <w:t xml:space="preserve">Figure </w:t>
       </w:r>
-      <w:bookmarkEnd w:id="276"/>
+      <w:bookmarkEnd w:id="288"/>
       <w:r>
         <w:rPr>
           <w:rFonts w:ascii="Times New Roman" w:hAnsi="Times New Roman" w:cs="Times New Roman"/>
@@ -23016,7 +23152,7 @@
         </w:rPr>
         <w:t xml:space="preserve">) </w:t>
       </w:r>
-      <w:ins w:id="277" w:author="darcy" w:date="2015-06-03T01:11:00Z">
+      <w:ins w:id="289" w:author="darcy" w:date="2015-06-03T01:11:00Z">
         <w:r>
           <w:rPr>
             <w:rFonts w:ascii="Times New Roman" w:hAnsi="Times New Roman" w:cs="Times New Roman"/>
@@ -23028,7 +23164,7 @@
           <w:t xml:space="preserve">for each of the </w:t>
         </w:r>
       </w:ins>
-      <w:ins w:id="278" w:author="Darcy Webber" w:date="2015-06-03T09:21:00Z">
+      <w:ins w:id="290" w:author="Darcy Webber" w:date="2015-06-03T09:21:00Z">
         <w:r>
           <w:rPr>
             <w:rFonts w:ascii="Times New Roman" w:hAnsi="Times New Roman" w:cs="Times New Roman"/>
@@ -23040,7 +23176,7 @@
           <w:t xml:space="preserve">four estimation </w:t>
         </w:r>
       </w:ins>
-      <w:ins w:id="279" w:author="darcy" w:date="2015-06-03T01:11:00Z">
+      <w:ins w:id="291" w:author="darcy" w:date="2015-06-03T01:11:00Z">
         <w:r>
           <w:rPr>
             <w:rFonts w:ascii="Times New Roman" w:hAnsi="Times New Roman" w:cs="Times New Roman"/>
@@ -23052,7 +23188,7 @@
           <w:t xml:space="preserve">models fitted to </w:t>
         </w:r>
       </w:ins>
-      <w:del w:id="280" w:author="darcy" w:date="2015-06-03T01:11:00Z">
+      <w:del w:id="292" w:author="darcy" w:date="2015-06-03T01:11:00Z">
         <w:r>
           <w:rPr>
             <w:rFonts w:ascii="Times New Roman" w:hAnsi="Times New Roman" w:cs="Times New Roman"/>
@@ -23074,7 +23210,7 @@
         </w:rPr>
         <w:t xml:space="preserve">each of the </w:t>
       </w:r>
-      <w:ins w:id="281" w:author="Darcy Webber" w:date="2015-06-03T09:21:00Z">
+      <w:ins w:id="293" w:author="Darcy Webber" w:date="2015-06-03T09:21:00Z">
         <w:r>
           <w:rPr>
             <w:rFonts w:ascii="Times New Roman" w:hAnsi="Times New Roman" w:cs="Times New Roman"/>
@@ -23096,7 +23232,7 @@
         </w:rPr>
         <w:t xml:space="preserve">simulation </w:t>
       </w:r>
-      <w:del w:id="282" w:author="Darcy Webber" w:date="2015-06-03T09:21:00Z">
+      <w:del w:id="294" w:author="Darcy Webber" w:date="2015-06-03T09:21:00Z">
         <w:r>
           <w:rPr>
             <w:rFonts w:ascii="Times New Roman" w:hAnsi="Times New Roman" w:cs="Times New Roman"/>
@@ -23108,7 +23244,7 @@
           <w:delText xml:space="preserve">study </w:delText>
         </w:r>
       </w:del>
-      <w:ins w:id="283" w:author="Darcy Webber" w:date="2015-06-03T09:21:00Z">
+      <w:ins w:id="295" w:author="Darcy Webber" w:date="2015-06-03T09:21:00Z">
         <w:r>
           <w:rPr>
             <w:rFonts w:ascii="Times New Roman" w:hAnsi="Times New Roman" w:cs="Times New Roman"/>
@@ -23130,7 +23266,7 @@
           <w:t xml:space="preserve"> </w:t>
         </w:r>
       </w:ins>
-      <w:del w:id="284" w:author="Darcy Webber" w:date="2015-06-03T09:22:00Z">
+      <w:del w:id="296" w:author="Darcy Webber" w:date="2015-06-03T09:22:00Z">
         <w:r>
           <w:rPr>
             <w:rFonts w:ascii="Times New Roman" w:hAnsi="Times New Roman" w:cs="Times New Roman"/>
@@ -23142,8 +23278,8 @@
           <w:delText>experiments</w:delText>
         </w:r>
       </w:del>
-      <w:ins w:id="285" w:author="darcy" w:date="2015-06-03T01:12:00Z">
-        <w:del w:id="286" w:author="Darcy Webber" w:date="2015-06-03T09:22:00Z">
+      <w:ins w:id="297" w:author="darcy" w:date="2015-06-03T01:12:00Z">
+        <w:del w:id="298" w:author="Darcy Webber" w:date="2015-06-03T09:22:00Z">
           <w:r>
             <w:rPr>
               <w:rFonts w:ascii="Times New Roman" w:hAnsi="Times New Roman" w:cs="Times New Roman"/>
@@ -23278,7 +23414,7 @@
           <w:szCs w:val="24"/>
         </w:rPr>
       </w:pPr>
-      <w:bookmarkStart w:id="287" w:name="_Ref409962302"/>
+      <w:bookmarkStart w:id="299" w:name="_Ref409962302"/>
       <w:r>
         <w:rPr>
           <w:rFonts w:ascii="Times New Roman" w:hAnsi="Times New Roman" w:cs="Times New Roman"/>
@@ -23289,7 +23425,7 @@
         </w:rPr>
         <w:t xml:space="preserve">Figure </w:t>
       </w:r>
-      <w:bookmarkEnd w:id="287"/>
+      <w:bookmarkEnd w:id="299"/>
       <w:r>
         <w:rPr>
           <w:rFonts w:ascii="Times New Roman" w:hAnsi="Times New Roman" w:cs="Times New Roman"/>
@@ -23420,7 +23556,7 @@
         <w:pStyle w:val="Caption"/>
         <w:spacing w:line="480" w:lineRule="auto"/>
         <w:rPr>
-          <w:del w:id="288" w:author="JTT" w:date="2015-06-03T14:14:00Z"/>
+          <w:del w:id="300" w:author="JTT" w:date="2015-06-03T14:14:00Z"/>
           <w:rFonts w:ascii="Times New Roman" w:hAnsi="Times New Roman" w:cs="Times New Roman"/>
           <w:i w:val="0"/>
           <w:color w:val="000000" w:themeColor="text1"/>
@@ -23428,8 +23564,8 @@
           <w:szCs w:val="24"/>
         </w:rPr>
       </w:pPr>
-      <w:bookmarkStart w:id="289" w:name="_Ref409962306"/>
-      <w:del w:id="290" w:author="JTT" w:date="2015-06-03T14:14:00Z">
+      <w:bookmarkStart w:id="301" w:name="_Ref409962306"/>
+      <w:del w:id="302" w:author="JTT" w:date="2015-06-03T14:14:00Z">
         <w:r>
           <w:rPr>
             <w:rFonts w:ascii="Times New Roman" w:hAnsi="Times New Roman" w:cs="Times New Roman"/>
@@ -23439,7 +23575,7 @@
           </w:rPr>
           <w:delText xml:space="preserve">Figure </w:delText>
         </w:r>
-        <w:bookmarkEnd w:id="289"/>
+        <w:bookmarkEnd w:id="301"/>
         <w:r>
           <w:rPr>
             <w:rFonts w:ascii="Times New Roman" w:hAnsi="Times New Roman" w:cs="Times New Roman"/>
@@ -23503,7 +23639,7 @@
       <w:pPr>
         <w:spacing w:line="480" w:lineRule="auto"/>
         <w:rPr>
-          <w:del w:id="291" w:author="JTT" w:date="2015-06-03T14:14:00Z"/>
+          <w:del w:id="303" w:author="JTT" w:date="2015-06-03T14:14:00Z"/>
           <w:rFonts w:ascii="Times New Roman" w:hAnsi="Times New Roman" w:cs="Times New Roman"/>
           <w:sz w:val="24"/>
           <w:szCs w:val="24"/>
@@ -23522,7 +23658,7 @@
           <w:szCs w:val="24"/>
         </w:rPr>
       </w:pPr>
-      <w:bookmarkStart w:id="292" w:name="_Ref410630975"/>
+      <w:bookmarkStart w:id="304" w:name="_Ref410630975"/>
       <w:r>
         <w:rPr>
           <w:rFonts w:ascii="Times New Roman" w:hAnsi="Times New Roman" w:cs="Times New Roman"/>
@@ -23533,7 +23669,7 @@
         </w:rPr>
         <w:t xml:space="preserve">Figure </w:t>
       </w:r>
-      <w:bookmarkEnd w:id="292"/>
+      <w:bookmarkEnd w:id="304"/>
       <w:r>
         <w:rPr>
           <w:rFonts w:ascii="Times New Roman" w:hAnsi="Times New Roman" w:cs="Times New Roman"/>
@@ -23645,7 +23781,7 @@
           <w:szCs w:val="24"/>
         </w:rPr>
       </w:pPr>
-      <w:bookmarkStart w:id="293" w:name="_Ref410630977"/>
+      <w:bookmarkStart w:id="305" w:name="_Ref410630977"/>
       <w:r>
         <w:rPr>
           <w:rFonts w:ascii="Times New Roman" w:hAnsi="Times New Roman" w:cs="Times New Roman"/>
@@ -23656,7 +23792,7 @@
         </w:rPr>
         <w:t xml:space="preserve">Figure </w:t>
       </w:r>
-      <w:bookmarkEnd w:id="293"/>
+      <w:bookmarkEnd w:id="305"/>
       <w:r>
         <w:rPr>
           <w:rFonts w:ascii="Times New Roman" w:hAnsi="Times New Roman" w:cs="Times New Roman"/>
@@ -24349,7 +24485,7 @@
         </w:rPr>
         <w:t xml:space="preserve">: Standardized residual in length at tagging vs. the standardized residual in length at recapture (cm) for individual female and male Antarctic toothfish using the model with </w:t>
       </w:r>
-      <w:commentRangeStart w:id="294"/>
+      <w:commentRangeStart w:id="306"/>
       <w:r>
         <w:rPr>
           <w:rFonts w:ascii="Times New Roman" w:hAnsi="Times New Roman" w:cs="Times New Roman"/>
@@ -24358,7 +24494,7 @@
           <w:sz w:val="24"/>
           <w:szCs w:val="24"/>
           <w:highlight w:val="yellow"/>
-          <w:rPrChange w:id="295" w:author="darcy" w:date="2015-06-02T04:12:00Z">
+          <w:rPrChange w:id="307" w:author="darcy" w:date="2015-06-02T04:12:00Z">
             <w:rPr>
               <w:rFonts w:ascii="Times New Roman" w:hAnsi="Times New Roman" w:cs="Times New Roman"/>
               <w:i w:val="0"/>
@@ -24370,7 +24506,7 @@
         </w:rPr>
         <w:t>transient variation in growth</w:t>
       </w:r>
-      <w:commentRangeEnd w:id="294"/>
+      <w:commentRangeEnd w:id="306"/>
       <w:r>
         <w:rPr>
           <w:rStyle w:val="CommentReference"/>
@@ -24378,7 +24514,7 @@
           <w:iCs w:val="0"/>
           <w:color w:val="auto"/>
         </w:rPr>
-        <w:commentReference w:id="294"/>
+        <w:commentReference w:id="306"/>
       </w:r>
       <w:r>
         <w:rPr>
@@ -24667,7 +24803,7 @@
       </w:r>
     </w:p>
   </w:comment>
-  <w:comment w:id="269" w:author="Darcy Webber" w:date="2015-06-03T12:50:00Z" w:initials="DW">
+  <w:comment w:id="281" w:author="Darcy Webber" w:date="2015-06-03T12:50:00Z" w:initials="DW">
     <w:p>
       <w:pPr>
         <w:pStyle w:val="CommentText"/>
@@ -24683,7 +24819,7 @@
       </w:r>
     </w:p>
   </w:comment>
-  <w:comment w:id="270" w:author="JTT" w:date="2015-06-03T14:18:00Z" w:initials="JT">
+  <w:comment w:id="282" w:author="JTT" w:date="2015-06-03T14:18:00Z" w:initials="JT">
     <w:p>
       <w:pPr>
         <w:pStyle w:val="CommentText"/>
@@ -24699,7 +24835,7 @@
       </w:r>
     </w:p>
   </w:comment>
-  <w:comment w:id="294" w:author="darcy" w:date="2015-06-03T12:50:00Z" w:initials="d">
+  <w:comment w:id="306" w:author="darcy" w:date="2015-06-03T12:50:00Z" w:initials="d">
     <w:p>
       <w:pPr>
         <w:pStyle w:val="CommentText"/>
@@ -27499,7 +27635,7 @@
 </file>
 
 <file path=customXml/itemProps1.xml><?xml version="1.0" encoding="utf-8"?>
-<ds:datastoreItem xmlns:ds="http://schemas.openxmlformats.org/officeDocument/2006/customXml" ds:itemID="{3D66AC14-62E0-468D-859E-C6A7FC7D40F4}">
+<ds:datastoreItem xmlns:ds="http://schemas.openxmlformats.org/officeDocument/2006/customXml" ds:itemID="{EB8FF85F-CF4F-40BC-90E1-8C16F4224EC3}">
   <ds:schemaRefs>
     <ds:schemaRef ds:uri="http://schemas.openxmlformats.org/officeDocument/2006/bibliography"/>
   </ds:schemaRefs>

</xml_diff>

<commit_message>
Done, ready for Jim to read one last time
</commit_message>
<xml_diff>
--- a/TagGrowth.docx
+++ b/TagGrowth.docx
@@ -10571,7 +10571,16 @@
           <w:sz w:val="24"/>
           <w:szCs w:val="24"/>
         </w:rPr>
-        <w:t xml:space="preserve">from the observed sex of individuals in the toothfish data set.  </w:t>
+        <w:t xml:space="preserve">from the observed sex of individuals in the toothfish </w:t>
+      </w:r>
+      <w:r>
+        <w:rPr>
+          <w:rFonts w:ascii="Times New Roman" w:hAnsi="Times New Roman" w:cs="Times New Roman"/>
+          <w:sz w:val="24"/>
+          <w:szCs w:val="24"/>
+        </w:rPr>
+        <w:lastRenderedPageBreak/>
+        <w:t xml:space="preserve">data set.  </w:t>
       </w:r>
       <w:r>
         <w:rPr>
@@ -10646,16 +10655,7 @@
           <w:sz w:val="24"/>
           <w:szCs w:val="24"/>
         </w:rPr>
-        <w:t xml:space="preserve"> of individuals in </w:t>
-      </w:r>
-      <w:r>
-        <w:rPr>
-          <w:rFonts w:ascii="Times New Roman" w:hAnsi="Times New Roman" w:cs="Times New Roman"/>
-          <w:sz w:val="24"/>
-          <w:szCs w:val="24"/>
-        </w:rPr>
-        <w:lastRenderedPageBreak/>
-        <w:t>the toothfish data set</w:t>
+        <w:t xml:space="preserve"> of individuals in the toothfish data set</w:t>
       </w:r>
       <w:r>
         <w:rPr>
@@ -11753,7 +11753,16 @@
           <w:sz w:val="24"/>
           <w:szCs w:val="24"/>
         </w:rPr>
-        <w:t>in the 2001 fishing season by New Zealand vessels involved in the fishery.  In 2004, toothfish tagging was made compulsory for all vessels participating in the fishery</w:t>
+        <w:t xml:space="preserve">in the 2001 </w:t>
+      </w:r>
+      <w:r>
+        <w:rPr>
+          <w:rFonts w:ascii="Times New Roman" w:hAnsi="Times New Roman" w:cs="Times New Roman"/>
+          <w:sz w:val="24"/>
+          <w:szCs w:val="24"/>
+        </w:rPr>
+        <w:lastRenderedPageBreak/>
+        <w:t>fishing season by New Zealand vessels involved in the fishery.  In 2004, toothfish tagging was made compulsory for all vessels participating in the fishery</w:t>
       </w:r>
       <w:r>
         <w:rPr>
@@ -11769,7 +11778,6 @@
           <w:sz w:val="24"/>
           <w:szCs w:val="24"/>
         </w:rPr>
-        <w:lastRenderedPageBreak/>
         <w:t>be double tagged at a rate of one</w:t>
       </w:r>
       <w:r>
@@ -13363,7 +13371,16 @@
           <w:sz w:val="24"/>
           <w:szCs w:val="24"/>
         </w:rPr>
-        <w:t>further, but recommend it as a topic for future research.</w:t>
+        <w:t xml:space="preserve">further, but recommend it as a topic for future </w:t>
+      </w:r>
+      <w:r>
+        <w:rPr>
+          <w:rFonts w:ascii="Times New Roman" w:hAnsi="Times New Roman" w:cs="Times New Roman"/>
+          <w:sz w:val="24"/>
+          <w:szCs w:val="24"/>
+        </w:rPr>
+        <w:lastRenderedPageBreak/>
+        <w:t>research.</w:t>
       </w:r>
       <w:r>
         <w:rPr>
@@ -13458,7 +13475,6 @@
           <w:sz w:val="24"/>
           <w:szCs w:val="24"/>
         </w:rPr>
-        <w:lastRenderedPageBreak/>
         <w:t xml:space="preserve">3 </w:t>
       </w:r>
       <w:r>
@@ -14891,7 +14907,17 @@
           <w:sz w:val="24"/>
           <w:szCs w:val="24"/>
         </w:rPr>
-        <w:t xml:space="preserve"> imprecis</w:t>
+        <w:t xml:space="preserve"> im</w:t>
+      </w:r>
+      <w:bookmarkStart w:id="0" w:name="_GoBack"/>
+      <w:bookmarkEnd w:id="0"/>
+      <w:r>
+        <w:rPr>
+          <w:rFonts w:ascii="Times New Roman" w:hAnsi="Times New Roman" w:cs="Times New Roman"/>
+          <w:sz w:val="24"/>
+          <w:szCs w:val="24"/>
+        </w:rPr>
+        <w:t>precis</w:t>
       </w:r>
       <w:r>
         <w:rPr>
@@ -14915,23 +14941,31 @@
           <w:sz w:val="24"/>
           <w:szCs w:val="24"/>
         </w:rPr>
-        <w:t xml:space="preserve"> SD of </w:t>
-      </w:r>
-      <w:commentRangeStart w:id="0"/>
-      <w:r>
-        <w:rPr>
-          <w:rFonts w:ascii="Times New Roman" w:hAnsi="Times New Roman" w:cs="Times New Roman"/>
-          <w:sz w:val="24"/>
-          <w:szCs w:val="24"/>
-        </w:rPr>
-        <w:t>15.1 and 15.7</w:t>
-      </w:r>
-      <w:commentRangeEnd w:id="0"/>
-      <w:r>
-        <w:rPr>
-          <w:rStyle w:val="CommentReference"/>
-        </w:rPr>
-        <w:commentReference w:id="0"/>
+        <w:t xml:space="preserve"> SD of 1</w:t>
+      </w:r>
+      <w:r>
+        <w:rPr>
+          <w:rFonts w:ascii="Times New Roman" w:hAnsi="Times New Roman" w:cs="Times New Roman"/>
+          <w:sz w:val="24"/>
+          <w:szCs w:val="24"/>
+        </w:rPr>
+        <w:t>5.0 and 21</w:t>
+      </w:r>
+      <w:r>
+        <w:rPr>
+          <w:rFonts w:ascii="Times New Roman" w:hAnsi="Times New Roman" w:cs="Times New Roman"/>
+          <w:sz w:val="24"/>
+          <w:szCs w:val="24"/>
+        </w:rPr>
+        <w:t>.</w:t>
+      </w:r>
+      <w:r>
+        <w:rPr>
+          <w:rFonts w:ascii="Times New Roman" w:hAnsi="Times New Roman" w:cs="Times New Roman"/>
+          <w:sz w:val="24"/>
+          <w:szCs w:val="24"/>
+        </w:rPr>
+        <w:t>0</w:t>
       </w:r>
       <w:r>
         <w:rPr>
@@ -14990,21 +15024,30 @@
         </w:rPr>
         <w:t xml:space="preserve">), and has an SD of </w:t>
       </w:r>
-      <w:commentRangeStart w:id="1"/>
-      <w:r>
-        <w:rPr>
-          <w:rFonts w:ascii="Times New Roman" w:hAnsi="Times New Roman" w:cs="Times New Roman"/>
-          <w:sz w:val="24"/>
-          <w:szCs w:val="24"/>
-        </w:rPr>
-        <w:t>2.6 and 2.7</w:t>
-      </w:r>
-      <w:commentRangeEnd w:id="1"/>
-      <w:r>
-        <w:rPr>
-          <w:rStyle w:val="CommentReference"/>
-        </w:rPr>
-        <w:commentReference w:id="1"/>
+      <w:r>
+        <w:rPr>
+          <w:rFonts w:ascii="Times New Roman" w:hAnsi="Times New Roman" w:cs="Times New Roman"/>
+          <w:sz w:val="24"/>
+          <w:szCs w:val="24"/>
+        </w:rPr>
+        <w:t>3.8</w:t>
+      </w:r>
+      <w:r>
+        <w:rPr>
+          <w:rFonts w:ascii="Times New Roman" w:hAnsi="Times New Roman" w:cs="Times New Roman"/>
+          <w:sz w:val="24"/>
+          <w:szCs w:val="24"/>
+        </w:rPr>
+        <w:t xml:space="preserve"> and </w:t>
+      </w:r>
+      <w:r>
+        <w:rPr>
+          <w:rFonts w:ascii="Times New Roman" w:hAnsi="Times New Roman" w:cs="Times New Roman"/>
+          <w:sz w:val="24"/>
+          <w:szCs w:val="24"/>
+        </w:rPr>
+        <w:lastRenderedPageBreak/>
+        <w:t>4.5</w:t>
       </w:r>
       <w:r>
         <w:rPr>
@@ -15168,16 +15211,7 @@
           <w:sz w:val="24"/>
           <w:szCs w:val="24"/>
         </w:rPr>
-        <w:t xml:space="preserve">  However, when attempting to </w:t>
-      </w:r>
-      <w:r>
-        <w:rPr>
-          <w:rFonts w:ascii="Times New Roman" w:hAnsi="Times New Roman" w:cs="Times New Roman"/>
-          <w:sz w:val="24"/>
-          <w:szCs w:val="24"/>
-        </w:rPr>
-        <w:lastRenderedPageBreak/>
-        <w:t>estimate this parameter</w:t>
+        <w:t xml:space="preserve">  However, when attempting to estimate this parameter</w:t>
       </w:r>
       <w:r>
         <w:rPr>
@@ -15881,10 +15915,9 @@
           <w:sz w:val="24"/>
           <w:szCs w:val="24"/>
         </w:rPr>
+        <w:lastRenderedPageBreak/>
         <w:tab/>
       </w:r>
-      <w:bookmarkStart w:id="2" w:name="_GoBack"/>
-      <w:bookmarkEnd w:id="2"/>
       <w:r>
         <w:rPr>
           <w:rFonts w:ascii="Times New Roman" w:hAnsi="Times New Roman" w:cs="Times New Roman"/>
@@ -15934,16 +15967,7 @@
           <w:sz w:val="24"/>
           <w:szCs w:val="24"/>
         </w:rPr>
-        <w:t xml:space="preserve">) only, almost all model fits were positive definite.  Fewer simulation replicates were positive </w:t>
-      </w:r>
-      <w:r>
-        <w:rPr>
-          <w:rFonts w:ascii="Times New Roman" w:hAnsi="Times New Roman" w:cs="Times New Roman"/>
-          <w:sz w:val="24"/>
-          <w:szCs w:val="24"/>
-        </w:rPr>
-        <w:lastRenderedPageBreak/>
-        <w:t>definite when the model incorporated transient individual random effects (</w:t>
+        <w:t>) only, almost all model fits were positive definite.  Fewer simulation replicates were positive definite when the model incorporated transient individual random effects (</w:t>
       </w:r>
       <m:oMath>
         <m:sSub>
@@ -17048,6 +17072,7 @@
           <w:sz w:val="24"/>
           <w:szCs w:val="24"/>
         </w:rPr>
+        <w:lastRenderedPageBreak/>
         <w:t>length at birth (</w:t>
       </w:r>
       <w:r>
@@ -17297,7 +17322,6 @@
           <w:sz w:val="24"/>
           <w:szCs w:val="24"/>
         </w:rPr>
-        <w:lastRenderedPageBreak/>
         <w:tab/>
       </w:r>
       <w:r>
@@ -17627,7 +17651,7 @@
         </w:rPr>
         <w:t xml:space="preserve"> due to its inclusion of one additional </w:t>
       </w:r>
-      <w:del w:id="3" w:author="Darcy Webber" w:date="2015-06-15T09:18:00Z">
+      <w:del w:id="1" w:author="Darcy Webber" w:date="2015-06-15T09:18:00Z">
         <w:r>
           <w:rPr>
             <w:rFonts w:ascii="Times New Roman" w:hAnsi="Times New Roman" w:cs="Times New Roman"/>
@@ -17637,7 +17661,7 @@
           <w:delText xml:space="preserve">fixed </w:delText>
         </w:r>
       </w:del>
-      <w:ins w:id="4" w:author="Darcy Webber" w:date="2015-06-15T09:18:00Z">
+      <w:ins w:id="2" w:author="Darcy Webber" w:date="2015-06-15T09:18:00Z">
         <w:r>
           <w:rPr>
             <w:rFonts w:ascii="Times New Roman" w:hAnsi="Times New Roman" w:cs="Times New Roman"/>
@@ -18423,7 +18447,16 @@
           <w:sz w:val="24"/>
           <w:szCs w:val="24"/>
         </w:rPr>
-        <w:t xml:space="preserve"> Figure 4</w:t>
+        <w:t xml:space="preserve"> </w:t>
+      </w:r>
+      <w:r>
+        <w:rPr>
+          <w:rFonts w:ascii="Times New Roman" w:hAnsi="Times New Roman" w:cs="Times New Roman"/>
+          <w:sz w:val="24"/>
+          <w:szCs w:val="24"/>
+        </w:rPr>
+        <w:lastRenderedPageBreak/>
+        <w:t>Figure 4</w:t>
       </w:r>
       <w:r>
         <w:rPr>
@@ -19229,6 +19262,7 @@
           <w:sz w:val="24"/>
           <w:szCs w:val="24"/>
         </w:rPr>
+        <w:lastRenderedPageBreak/>
         <w:t xml:space="preserve">two </w:t>
       </w:r>
       <w:r>
@@ -19349,16 +19383,7 @@
           <w:sz w:val="24"/>
           <w:szCs w:val="24"/>
         </w:rPr>
-        <w:t xml:space="preserve">Populations may experience synchronous variation in growth rates for several reasons.  For example, annual variation in water temperature may drive changes in metabolic costs as well as food availability in upwelling </w:t>
-      </w:r>
-      <w:r>
-        <w:rPr>
-          <w:rFonts w:ascii="Times New Roman" w:hAnsi="Times New Roman" w:cs="Times New Roman"/>
-          <w:sz w:val="24"/>
-          <w:szCs w:val="24"/>
-        </w:rPr>
-        <w:lastRenderedPageBreak/>
-        <w:t xml:space="preserve">systems such as the California Current </w:t>
+        <w:t xml:space="preserve">Populations may experience synchronous variation in growth rates for several reasons.  For example, annual variation in water temperature may drive changes in metabolic costs as well as food availability in upwelling systems such as the California Current </w:t>
       </w:r>
       <w:r>
         <w:rPr>
@@ -19911,7 +19936,16 @@
           <w:sz w:val="24"/>
           <w:szCs w:val="24"/>
         </w:rPr>
-        <w:t>.  In particular, the length-frequency of fishery and survey catches and the direct ageing of hard parts from catches provide a separate source of information regarding size at age.  These latter two source</w:t>
+        <w:t xml:space="preserve">.  In </w:t>
+      </w:r>
+      <w:r>
+        <w:rPr>
+          <w:rFonts w:ascii="Times New Roman" w:hAnsi="Times New Roman" w:cs="Times New Roman"/>
+          <w:sz w:val="24"/>
+          <w:szCs w:val="24"/>
+        </w:rPr>
+        <w:lastRenderedPageBreak/>
+        <w:t>particular, the length-frequency of fishery and survey catches and the direct ageing of hard parts from catches provide a separate source of information regarding size at age.  These latter two source</w:t>
       </w:r>
       <w:r>
         <w:rPr>
@@ -19927,16 +19961,7 @@
           <w:sz w:val="24"/>
           <w:szCs w:val="24"/>
         </w:rPr>
-        <w:t xml:space="preserve"> of information do not generally provide information to discriminate between persistent and transient variation in growth rates (because each involves measuring size only once for each </w:t>
-      </w:r>
-      <w:r>
-        <w:rPr>
-          <w:rFonts w:ascii="Times New Roman" w:hAnsi="Times New Roman" w:cs="Times New Roman"/>
-          <w:sz w:val="24"/>
-          <w:szCs w:val="24"/>
-        </w:rPr>
-        <w:lastRenderedPageBreak/>
-        <w:t>individual).  However, both sources can provide complementary information regarding average growth rates for untagged individuals.  We therefore believe that estimating persistent and transient variation in growth rates within integrated growth models is an important topic for future research.</w:t>
+        <w:t xml:space="preserve"> of information do not generally provide information to discriminate between persistent and transient variation in growth rates (because each involves measuring size only once for each individual).  However, both sources can provide complementary information regarding average growth rates for untagged individuals.  We therefore believe that estimating persistent and transient variation in growth rates within integrated growth models is an important topic for future research.</w:t>
       </w:r>
     </w:p>
     <w:p>
@@ -20213,7 +20238,16 @@
           <w:sz w:val="24"/>
           <w:szCs w:val="24"/>
         </w:rPr>
-        <w:t xml:space="preserve">biased when estimated via models that do not account for variation in growth </w:t>
+        <w:t xml:space="preserve">biased when estimated via </w:t>
+      </w:r>
+      <w:r>
+        <w:rPr>
+          <w:rFonts w:ascii="Times New Roman" w:hAnsi="Times New Roman" w:cs="Times New Roman"/>
+          <w:sz w:val="24"/>
+          <w:szCs w:val="24"/>
+        </w:rPr>
+        <w:lastRenderedPageBreak/>
+        <w:t xml:space="preserve">models that do not account for variation in growth </w:t>
       </w:r>
       <w:r>
         <w:rPr>
@@ -20307,16 +20341,7 @@
           <w:sz w:val="24"/>
           <w:szCs w:val="24"/>
         </w:rPr>
-        <w:t xml:space="preserve">.  We therefore hypothesize that improved treatment of transient and persistent individual variation in </w:t>
-      </w:r>
-      <w:r>
-        <w:rPr>
-          <w:rFonts w:ascii="Times New Roman" w:hAnsi="Times New Roman" w:cs="Times New Roman"/>
-          <w:sz w:val="24"/>
-          <w:szCs w:val="24"/>
-        </w:rPr>
-        <w:lastRenderedPageBreak/>
-        <w:t xml:space="preserve">growth will improve estimates of growth rates obtained from CMR data sets, and that this improvement may result in improved estimates of fishery productivity.  </w:t>
+        <w:t xml:space="preserve">.  We therefore hypothesize that improved treatment of transient and persistent individual variation in growth will improve estimates of growth rates obtained from CMR data sets, and that this improvement may result in improved estimates of fishery productivity.  </w:t>
       </w:r>
     </w:p>
     <w:p>
@@ -20789,7 +20814,16 @@
           <w:sz w:val="24"/>
           <w:szCs w:val="24"/>
         </w:rPr>
-        <w:t>Ministry for Primary Industries</w:t>
+        <w:t xml:space="preserve">Ministry for Primary </w:t>
+      </w:r>
+      <w:r>
+        <w:rPr>
+          <w:rFonts w:ascii="Times New Roman" w:hAnsi="Times New Roman" w:cs="Times New Roman"/>
+          <w:sz w:val="24"/>
+          <w:szCs w:val="24"/>
+        </w:rPr>
+        <w:lastRenderedPageBreak/>
+        <w:t>Industries</w:t>
       </w:r>
       <w:r>
         <w:rPr>
@@ -20821,16 +20855,7 @@
           <w:sz w:val="24"/>
           <w:szCs w:val="24"/>
         </w:rPr>
-        <w:t xml:space="preserve">We thank in particular O. Shelton for developing and discussing the model for variation in growth that was used here.  We also thank K. Kristensen </w:t>
-      </w:r>
-      <w:r>
-        <w:rPr>
-          <w:rFonts w:ascii="Times New Roman" w:hAnsi="Times New Roman" w:cs="Times New Roman"/>
-          <w:sz w:val="24"/>
-          <w:szCs w:val="24"/>
-        </w:rPr>
-        <w:lastRenderedPageBreak/>
-        <w:t>and H. Skaug for developing and maintaining the Template Model Builder software, which facilitates this study and many others.</w:t>
+        <w:t>We thank in particular O. Shelton for developing and discussing the model for variation in growth that was used here.  We also thank K. Kristensen and H. Skaug for developing and maintaining the Template Model Builder software, which facilitates this study and many others.</w:t>
       </w:r>
       <w:r>
         <w:rPr>
@@ -21134,6 +21159,7 @@
           <w:sz w:val="24"/>
           <w:szCs w:val="24"/>
         </w:rPr>
+        <w:lastRenderedPageBreak/>
         <w:t>Francis, R., 1988. Maximum likelihood estimation of growth and growth variability from tagging data. N. Z. J. Mar. Freshw. Res. 22, 43–51.</w:t>
       </w:r>
     </w:p>
@@ -21170,7 +21196,6 @@
           <w:sz w:val="24"/>
           <w:szCs w:val="24"/>
         </w:rPr>
-        <w:lastRenderedPageBreak/>
         <w:t>Gertseva, V.V., Cope, J.M., Matson, S.E., 2010. Growth variability in the splitnose rockfish Sebastes diploproa of the northeast Pacific Ocean: pattern revisited. Mar. Ecol. Prog. Ser. 413, 125–136.</w:t>
       </w:r>
     </w:p>
@@ -21501,6 +21526,7 @@
           <w:sz w:val="24"/>
           <w:szCs w:val="24"/>
         </w:rPr>
+        <w:lastRenderedPageBreak/>
         <w:t xml:space="preserve">Snover, M.L., Watters, G.M., Mangel, M., 2005. Interacting effects of behavior and oceanography on growth in salmonids with examples for coho salmon ( </w:t>
       </w:r>
       <w:r>
@@ -21591,7 +21617,6 @@
           <w:sz w:val="24"/>
           <w:szCs w:val="24"/>
         </w:rPr>
-        <w:lastRenderedPageBreak/>
         <w:t>Thorson, J.T., Minte-Vera, C., In press. Relative magnitude of cohort, age, and year effects on size at age of exploited marine fishes. Fish. Res.</w:t>
       </w:r>
     </w:p>
@@ -21688,7 +21713,7 @@
     <w:p>
       <w:pPr>
         <w:sectPr>
-          <w:footerReference w:type="default" r:id="rId12"/>
+          <w:footerReference w:type="default" r:id="rId10"/>
           <w:pgSz w:w="12240" w:h="15840"/>
           <w:pgMar w:top="1440" w:right="1440" w:bottom="1440" w:left="1440" w:header="720" w:footer="720" w:gutter="0"/>
           <w:lnNumType w:countBy="1" w:restart="continuous"/>
@@ -21718,7 +21743,7 @@
           <w:szCs w:val="24"/>
         </w:rPr>
       </w:pPr>
-      <w:bookmarkStart w:id="5" w:name="_Ref410906913"/>
+      <w:bookmarkStart w:id="3" w:name="_Ref410906913"/>
       <w:r>
         <w:rPr>
           <w:rFonts w:ascii="Times New Roman" w:hAnsi="Times New Roman" w:cs="Times New Roman"/>
@@ -21781,7 +21806,7 @@
         </w:rPr>
         <w:fldChar w:fldCharType="end"/>
       </w:r>
-      <w:bookmarkEnd w:id="5"/>
+      <w:bookmarkEnd w:id="3"/>
       <w:r>
         <w:rPr>
           <w:rFonts w:ascii="Times New Roman" w:hAnsi="Times New Roman" w:cs="Times New Roman"/>
@@ -21837,7 +21862,7 @@
           <w:szCs w:val="24"/>
         </w:rPr>
       </w:pPr>
-      <w:bookmarkStart w:id="6" w:name="_Ref410371769"/>
+      <w:bookmarkStart w:id="4" w:name="_Ref410371769"/>
       <w:r>
         <w:rPr>
           <w:rFonts w:ascii="Times New Roman" w:hAnsi="Times New Roman" w:cs="Times New Roman"/>
@@ -22004,7 +22029,7 @@
           <w:szCs w:val="24"/>
         </w:rPr>
       </w:pPr>
-      <w:bookmarkStart w:id="7" w:name="_Ref411934431"/>
+      <w:bookmarkStart w:id="5" w:name="_Ref411934431"/>
       <w:r>
         <w:rPr>
           <w:rFonts w:ascii="Times New Roman" w:hAnsi="Times New Roman" w:cs="Times New Roman"/>
@@ -22015,7 +22040,7 @@
         </w:rPr>
         <w:t xml:space="preserve">Table </w:t>
       </w:r>
-      <w:bookmarkEnd w:id="7"/>
+      <w:bookmarkEnd w:id="5"/>
       <w:r>
         <w:rPr>
           <w:rFonts w:ascii="Times New Roman" w:hAnsi="Times New Roman" w:cs="Times New Roman"/>
@@ -22187,7 +22212,7 @@
         <w:t>) are hitting the lower bound.</w:t>
       </w:r>
     </w:p>
-    <w:bookmarkEnd w:id="6"/>
+    <w:bookmarkEnd w:id="4"/>
     <w:p>
       <w:pPr>
         <w:keepNext/>
@@ -22209,7 +22234,7 @@
           <w:szCs w:val="24"/>
         </w:rPr>
       </w:pPr>
-      <w:bookmarkStart w:id="8" w:name="_Ref410630945"/>
+      <w:bookmarkStart w:id="6" w:name="_Ref410630945"/>
       <w:r>
         <w:rPr>
           <w:rFonts w:ascii="Times New Roman" w:hAnsi="Times New Roman" w:cs="Times New Roman"/>
@@ -22220,7 +22245,7 @@
         </w:rPr>
         <w:t xml:space="preserve">Figure </w:t>
       </w:r>
-      <w:bookmarkEnd w:id="8"/>
+      <w:bookmarkEnd w:id="6"/>
       <w:r>
         <w:rPr>
           <w:rFonts w:ascii="Times New Roman" w:hAnsi="Times New Roman" w:cs="Times New Roman"/>
@@ -22850,7 +22875,7 @@
           <w:szCs w:val="24"/>
         </w:rPr>
       </w:pPr>
-      <w:bookmarkStart w:id="9" w:name="_Ref410630975"/>
+      <w:bookmarkStart w:id="7" w:name="_Ref410630975"/>
       <w:r>
         <w:rPr>
           <w:rFonts w:ascii="Times New Roman" w:hAnsi="Times New Roman" w:cs="Times New Roman"/>
@@ -22861,7 +22886,7 @@
         </w:rPr>
         <w:t xml:space="preserve">Figure </w:t>
       </w:r>
-      <w:bookmarkEnd w:id="9"/>
+      <w:bookmarkEnd w:id="7"/>
       <w:r>
         <w:rPr>
           <w:rFonts w:ascii="Times New Roman" w:hAnsi="Times New Roman" w:cs="Times New Roman"/>
@@ -23019,7 +23044,18 @@
           <w:sz w:val="24"/>
           <w:szCs w:val="24"/>
         </w:rPr>
-        <w:t>, years</w:t>
+        <w:t xml:space="preserve">, </w:t>
+      </w:r>
+      <w:r>
+        <w:rPr>
+          <w:rFonts w:ascii="Times New Roman" w:hAnsi="Times New Roman" w:cs="Times New Roman"/>
+          <w:i w:val="0"/>
+          <w:color w:val="000000" w:themeColor="text1"/>
+          <w:sz w:val="24"/>
+          <w:szCs w:val="24"/>
+        </w:rPr>
+        <w:lastRenderedPageBreak/>
+        <w:t>years</w:t>
       </w:r>
       <w:r>
         <w:rPr>
@@ -24248,50 +24284,6 @@
 </w:document>
 </file>
 
-<file path=word/comments.xml><?xml version="1.0" encoding="utf-8"?>
-<w:comments xmlns:wpc="http://schemas.microsoft.com/office/word/2010/wordprocessingCanvas" xmlns:mc="http://schemas.openxmlformats.org/markup-compatibility/2006" xmlns:o="urn:schemas-microsoft-com:office:office" xmlns:r="http://schemas.openxmlformats.org/officeDocument/2006/relationships" xmlns:m="http://schemas.openxmlformats.org/officeDocument/2006/math" xmlns:v="urn:schemas-microsoft-com:vml" xmlns:wp14="http://schemas.microsoft.com/office/word/2010/wordprocessingDrawing" xmlns:wp="http://schemas.openxmlformats.org/drawingml/2006/wordprocessingDrawing" xmlns:w10="urn:schemas-microsoft-com:office:word" xmlns:w="http://schemas.openxmlformats.org/wordprocessingml/2006/main" xmlns:w14="http://schemas.microsoft.com/office/word/2010/wordml" xmlns:w15="http://schemas.microsoft.com/office/word/2012/wordml" xmlns:wpg="http://schemas.microsoft.com/office/word/2010/wordprocessingGroup" xmlns:wpi="http://schemas.microsoft.com/office/word/2010/wordprocessingInk" xmlns:wne="http://schemas.microsoft.com/office/word/2006/wordml" xmlns:wps="http://schemas.microsoft.com/office/word/2010/wordprocessingShape" mc:Ignorable="w14 w15 wp14">
-  <w:comment w:id="0" w:author="Darcy Webber" w:date="2015-06-05T09:21:00Z" w:initials="DW">
-    <w:p>
-      <w:pPr>
-        <w:pStyle w:val="CommentText"/>
-      </w:pPr>
-      <w:r>
-        <w:rPr>
-          <w:rStyle w:val="CommentReference"/>
-        </w:rPr>
-        <w:annotationRef/>
-      </w:r>
-      <w:r>
-        <w:t>update</w:t>
-      </w:r>
-    </w:p>
-  </w:comment>
-  <w:comment w:id="1" w:author="Darcy Webber" w:date="2015-06-05T09:22:00Z" w:initials="DW">
-    <w:p>
-      <w:pPr>
-        <w:pStyle w:val="CommentText"/>
-      </w:pPr>
-      <w:r>
-        <w:rPr>
-          <w:rStyle w:val="CommentReference"/>
-        </w:rPr>
-        <w:annotationRef/>
-      </w:r>
-      <w:r>
-        <w:t>update</w:t>
-      </w:r>
-    </w:p>
-  </w:comment>
-</w:comments>
-</file>
-
-<file path=word/commentsExtended.xml><?xml version="1.0" encoding="utf-8"?>
-<w15:commentsEx xmlns:wpc="http://schemas.microsoft.com/office/word/2010/wordprocessingCanvas" xmlns:mc="http://schemas.openxmlformats.org/markup-compatibility/2006" xmlns:o="urn:schemas-microsoft-com:office:office" xmlns:r="http://schemas.openxmlformats.org/officeDocument/2006/relationships" xmlns:m="http://schemas.openxmlformats.org/officeDocument/2006/math" xmlns:v="urn:schemas-microsoft-com:vml" xmlns:wp14="http://schemas.microsoft.com/office/word/2010/wordprocessingDrawing" xmlns:wp="http://schemas.openxmlformats.org/drawingml/2006/wordprocessingDrawing" xmlns:w10="urn:schemas-microsoft-com:office:word" xmlns:w="http://schemas.openxmlformats.org/wordprocessingml/2006/main" xmlns:w14="http://schemas.microsoft.com/office/word/2010/wordml" xmlns:w15="http://schemas.microsoft.com/office/word/2012/wordml" xmlns:wpg="http://schemas.microsoft.com/office/word/2010/wordprocessingGroup" xmlns:wpi="http://schemas.microsoft.com/office/word/2010/wordprocessingInk" xmlns:wne="http://schemas.microsoft.com/office/word/2006/wordml" xmlns:wps="http://schemas.microsoft.com/office/word/2010/wordprocessingShape" mc:Ignorable="w14 w15 wp14">
-  <w15:commentEx w15:paraId="7ACD8337" w15:done="0"/>
-  <w15:commentEx w15:paraId="511166C1" w15:done="0"/>
-</w15:commentsEx>
-</file>
-
 <file path=word/endnotes.xml><?xml version="1.0" encoding="utf-8"?>
 <w:endnotes xmlns:wpc="http://schemas.microsoft.com/office/word/2010/wordprocessingCanvas" xmlns:mc="http://schemas.openxmlformats.org/markup-compatibility/2006" xmlns:o="urn:schemas-microsoft-com:office:office" xmlns:r="http://schemas.openxmlformats.org/officeDocument/2006/relationships" xmlns:m="http://schemas.openxmlformats.org/officeDocument/2006/math" xmlns:v="urn:schemas-microsoft-com:vml" xmlns:wp14="http://schemas.microsoft.com/office/word/2010/wordprocessingDrawing" xmlns:wp="http://schemas.openxmlformats.org/drawingml/2006/wordprocessingDrawing" xmlns:w10="urn:schemas-microsoft-com:office:word" xmlns:w="http://schemas.openxmlformats.org/wordprocessingml/2006/main" xmlns:w14="http://schemas.microsoft.com/office/word/2010/wordml" xmlns:w15="http://schemas.microsoft.com/office/word/2012/wordml" xmlns:wpg="http://schemas.microsoft.com/office/word/2010/wordprocessingGroup" xmlns:wpi="http://schemas.microsoft.com/office/word/2010/wordprocessingInk" xmlns:wne="http://schemas.microsoft.com/office/word/2006/wordml" xmlns:wps="http://schemas.microsoft.com/office/word/2010/wordprocessingShape" mc:Ignorable="w14 w15 wp14">
   <w:endnote w:type="separator" w:id="-1">
@@ -24327,6 +24319,7 @@
         <w:docPartUnique/>
       </w:docPartObj>
     </w:sdtPr>
+    <w:sdtEndPr/>
     <w:sdtContent>
       <w:p>
         <w:pPr>
@@ -24346,7 +24339,7 @@
           <w:rPr>
             <w:noProof/>
           </w:rPr>
-          <w:t>15</w:t>
+          <w:t>14</w:t>
         </w:r>
         <w:r>
           <w:rPr>
@@ -26025,6 +26018,7 @@
   <w:style w:type="character" w:default="1" w:styleId="DefaultParagraphFont">
     <w:name w:val="Default Paragraph Font"/>
     <w:uiPriority w:val="1"/>
+    <w:semiHidden/>
     <w:unhideWhenUsed/>
   </w:style>
   <w:style w:type="table" w:default="1" w:styleId="TableNormal">
@@ -26680,7 +26674,7 @@
 </file>
 
 <file path=customXml/itemProps1.xml><?xml version="1.0" encoding="utf-8"?>
-<ds:datastoreItem xmlns:ds="http://schemas.openxmlformats.org/officeDocument/2006/customXml" ds:itemID="{0495AC48-86D5-4B94-BC09-BDBBDE716C15}">
+<ds:datastoreItem xmlns:ds="http://schemas.openxmlformats.org/officeDocument/2006/customXml" ds:itemID="{D35D4E45-25AB-4F2B-B064-E9E0FA09412D}">
   <ds:schemaRefs>
     <ds:schemaRef ds:uri="http://schemas.openxmlformats.org/officeDocument/2006/bibliography"/>
   </ds:schemaRefs>

</xml_diff>